<commit_message>
Notes on Dillman, et. al. chapter 1
</commit_message>
<xml_diff>
--- a/Notes/SOC5800_Notes_Lecture_v00.docx
+++ b/Notes/SOC5800_Notes_Lecture_v00.docx
@@ -5,21 +5,150 @@
     <w:p>
       <w:pPr>
         <w:spacing w:after="0" w:line="240" w:lineRule="auto"/>
-        <w:rPr>
-          <w:u w:val="single"/>
-        </w:rPr>
-      </w:pPr>
-      <w:r>
-        <w:rPr>
-          <w:u w:val="single"/>
-        </w:rPr>
-        <w:t>August 27, 2019 Lecture</w:t>
-      </w:r>
-    </w:p>
-    <w:p>
-      <w:pPr>
-        <w:spacing w:after="0" w:line="240" w:lineRule="auto"/>
-      </w:pPr>
+      </w:pPr>
+      <w:r>
+        <w:t>Difference between research question and hypothesis:</w:t>
+      </w:r>
+    </w:p>
+    <w:p>
+      <w:pPr>
+        <w:pStyle w:val="ListParagraph"/>
+        <w:numPr>
+          <w:ilvl w:val="0"/>
+          <w:numId w:val="1"/>
+        </w:numPr>
+        <w:spacing w:after="0" w:line="240" w:lineRule="auto"/>
+      </w:pPr>
+      <w:r>
+        <w:t>Research question is an interrogative statement.</w:t>
+      </w:r>
+    </w:p>
+    <w:p>
+      <w:pPr>
+        <w:pStyle w:val="ListParagraph"/>
+        <w:numPr>
+          <w:ilvl w:val="0"/>
+          <w:numId w:val="1"/>
+        </w:numPr>
+        <w:spacing w:after="0" w:line="240" w:lineRule="auto"/>
+      </w:pPr>
+      <w:r>
+        <w:t>Hypothesis is a declarative statement.</w:t>
+      </w:r>
+    </w:p>
+    <w:p>
+      <w:pPr>
+        <w:spacing w:after="0" w:line="240" w:lineRule="auto"/>
+      </w:pPr>
+    </w:p>
+    <w:p>
+      <w:pPr>
+        <w:spacing w:after="0" w:line="240" w:lineRule="auto"/>
+      </w:pPr>
+      <w:r>
+        <w:t>Project Team</w:t>
+      </w:r>
+    </w:p>
+    <w:p>
+      <w:pPr>
+        <w:pStyle w:val="ListParagraph"/>
+        <w:numPr>
+          <w:ilvl w:val="0"/>
+          <w:numId w:val="2"/>
+        </w:numPr>
+        <w:spacing w:after="0" w:line="240" w:lineRule="auto"/>
+      </w:pPr>
+      <w:r>
+        <w:t xml:space="preserve">Jakob </w:t>
+      </w:r>
+      <w:proofErr w:type="spellStart"/>
+      <w:r>
+        <w:t>Elkenberry</w:t>
+      </w:r>
+      <w:proofErr w:type="spellEnd"/>
+    </w:p>
+    <w:p>
+      <w:pPr>
+        <w:pStyle w:val="ListParagraph"/>
+        <w:numPr>
+          <w:ilvl w:val="0"/>
+          <w:numId w:val="2"/>
+        </w:numPr>
+        <w:spacing w:after="0" w:line="240" w:lineRule="auto"/>
+      </w:pPr>
+      <w:r>
+        <w:t>Daniel Ferris</w:t>
+      </w:r>
+    </w:p>
+    <w:p>
+      <w:pPr>
+        <w:pStyle w:val="ListParagraph"/>
+        <w:numPr>
+          <w:ilvl w:val="0"/>
+          <w:numId w:val="2"/>
+        </w:numPr>
+        <w:spacing w:after="0" w:line="240" w:lineRule="auto"/>
+      </w:pPr>
+      <w:r>
+        <w:t xml:space="preserve">Nickolas </w:t>
+      </w:r>
+      <w:proofErr w:type="spellStart"/>
+      <w:r>
+        <w:t>Solakis</w:t>
+      </w:r>
+      <w:proofErr w:type="spellEnd"/>
+    </w:p>
+    <w:p>
+      <w:pPr>
+        <w:pStyle w:val="ListParagraph"/>
+        <w:numPr>
+          <w:ilvl w:val="0"/>
+          <w:numId w:val="2"/>
+        </w:numPr>
+        <w:spacing w:after="0" w:line="240" w:lineRule="auto"/>
+      </w:pPr>
+      <w:r>
+        <w:t>Malcolm Townes</w:t>
+      </w:r>
+    </w:p>
+    <w:p>
+      <w:pPr>
+        <w:spacing w:after="0" w:line="240" w:lineRule="auto"/>
+      </w:pPr>
+    </w:p>
+    <w:p>
+      <w:pPr>
+        <w:spacing w:after="0" w:line="240" w:lineRule="auto"/>
+      </w:pPr>
+      <w:r>
+        <w:t>Survey populations that are likely to trigger full IRB review:</w:t>
+      </w:r>
+    </w:p>
+    <w:p>
+      <w:pPr>
+        <w:pStyle w:val="ListParagraph"/>
+        <w:numPr>
+          <w:ilvl w:val="0"/>
+          <w:numId w:val="3"/>
+        </w:numPr>
+        <w:spacing w:after="0" w:line="240" w:lineRule="auto"/>
+      </w:pPr>
+      <w:r>
+        <w:t>Children</w:t>
+      </w:r>
+    </w:p>
+    <w:p>
+      <w:pPr>
+        <w:pStyle w:val="ListParagraph"/>
+        <w:numPr>
+          <w:ilvl w:val="0"/>
+          <w:numId w:val="3"/>
+        </w:numPr>
+        <w:spacing w:after="0" w:line="240" w:lineRule="auto"/>
+      </w:pPr>
+      <w:r>
+        <w:t>Incarcerated individuals</w:t>
+      </w:r>
     </w:p>
     <w:p>
       <w:pPr>
@@ -28,9 +157,14 @@
       <w:bookmarkStart w:id="0" w:name="_GoBack"/>
       <w:bookmarkEnd w:id="0"/>
     </w:p>
+    <w:p>
+      <w:pPr>
+        <w:spacing w:after="0" w:line="240" w:lineRule="auto"/>
+      </w:pPr>
+    </w:p>
     <w:sectPr>
-      <w:headerReference w:type="default" r:id="rId6"/>
-      <w:footerReference w:type="default" r:id="rId7"/>
+      <w:headerReference w:type="default" r:id="rId7"/>
+      <w:footerReference w:type="default" r:id="rId8"/>
       <w:pgSz w:w="12240" w:h="15840"/>
       <w:pgMar w:top="1440" w:right="1440" w:bottom="1440" w:left="1440" w:header="720" w:footer="720" w:gutter="0"/>
       <w:cols w:space="720"/>
@@ -200,7 +334,457 @@
       <w:t>Lecture Notes</w:t>
     </w:r>
   </w:p>
+  <w:p>
+    <w:pPr>
+      <w:pStyle w:val="Header"/>
+    </w:pPr>
+  </w:p>
+  <w:p>
+    <w:pPr>
+      <w:pStyle w:val="Header"/>
+      <w:rPr>
+        <w:b/>
+        <w:bCs/>
+      </w:rPr>
+    </w:pPr>
+    <w:r>
+      <w:t xml:space="preserve">August 27, 2019 Lecture | Page </w:t>
+    </w:r>
+    <w:r>
+      <w:rPr>
+        <w:b/>
+        <w:bCs/>
+      </w:rPr>
+      <w:fldChar w:fldCharType="begin"/>
+    </w:r>
+    <w:r>
+      <w:rPr>
+        <w:b/>
+        <w:bCs/>
+      </w:rPr>
+      <w:instrText xml:space="preserve"> PAGE  \* Arabic  \* MERGEFORMAT </w:instrText>
+    </w:r>
+    <w:r>
+      <w:rPr>
+        <w:b/>
+        <w:bCs/>
+      </w:rPr>
+      <w:fldChar w:fldCharType="separate"/>
+    </w:r>
+    <w:r>
+      <w:rPr>
+        <w:b/>
+        <w:bCs/>
+        <w:noProof/>
+      </w:rPr>
+      <w:t>1</w:t>
+    </w:r>
+    <w:r>
+      <w:rPr>
+        <w:b/>
+        <w:bCs/>
+      </w:rPr>
+      <w:fldChar w:fldCharType="end"/>
+    </w:r>
+    <w:r>
+      <w:t xml:space="preserve"> of </w:t>
+    </w:r>
+    <w:r>
+      <w:rPr>
+        <w:b/>
+        <w:bCs/>
+      </w:rPr>
+      <w:fldChar w:fldCharType="begin"/>
+    </w:r>
+    <w:r>
+      <w:rPr>
+        <w:b/>
+        <w:bCs/>
+      </w:rPr>
+      <w:instrText xml:space="preserve"> NUMPAGES  \* Arabic  \* MERGEFORMAT </w:instrText>
+    </w:r>
+    <w:r>
+      <w:rPr>
+        <w:b/>
+        <w:bCs/>
+      </w:rPr>
+      <w:fldChar w:fldCharType="separate"/>
+    </w:r>
+    <w:r>
+      <w:rPr>
+        <w:b/>
+        <w:bCs/>
+        <w:noProof/>
+      </w:rPr>
+      <w:t>1</w:t>
+    </w:r>
+    <w:r>
+      <w:rPr>
+        <w:b/>
+        <w:bCs/>
+      </w:rPr>
+      <w:fldChar w:fldCharType="end"/>
+    </w:r>
+  </w:p>
+  <w:p>
+    <w:pPr>
+      <w:pStyle w:val="Header"/>
+    </w:pPr>
+  </w:p>
 </w:hdr>
+</file>
+
+<file path=word/numbering.xml><?xml version="1.0" encoding="utf-8"?>
+<w:numbering xmlns:wpc="http://schemas.microsoft.com/office/word/2010/wordprocessingCanvas" xmlns:cx="http://schemas.microsoft.com/office/drawing/2014/chartex" xmlns:cx1="http://schemas.microsoft.com/office/drawing/2015/9/8/chartex" xmlns:cx2="http://schemas.microsoft.com/office/drawing/2015/10/21/chartex" xmlns:cx3="http://schemas.microsoft.com/office/drawing/2016/5/9/chartex" xmlns:cx4="http://schemas.microsoft.com/office/drawing/2016/5/10/chartex" xmlns:cx5="http://schemas.microsoft.com/office/drawing/2016/5/11/chartex" xmlns:mc="http://schemas.openxmlformats.org/markup-compatibility/2006" xmlns:o="urn:schemas-microsoft-com:office:office" xmlns:r="http://schemas.openxmlformats.org/officeDocument/2006/relationships" xmlns:m="http://schemas.openxmlformats.org/officeDocument/2006/math" xmlns:v="urn:schemas-microsoft-com:vml" xmlns:wp14="http://schemas.microsoft.com/office/word/2010/wordprocessingDrawing" xmlns:wp="http://schemas.openxmlformats.org/drawingml/2006/wordprocessingDrawing" xmlns:w10="urn:schemas-microsoft-com:office:word" xmlns:w="http://schemas.openxmlformats.org/wordprocessingml/2006/main" xmlns:w14="http://schemas.microsoft.com/office/word/2010/wordml" xmlns:w15="http://schemas.microsoft.com/office/word/2012/wordml" xmlns:w16se="http://schemas.microsoft.com/office/word/2015/wordml/symex" xmlns:wpg="http://schemas.microsoft.com/office/word/2010/wordprocessingGroup" xmlns:wpi="http://schemas.microsoft.com/office/word/2010/wordprocessingInk" xmlns:wne="http://schemas.microsoft.com/office/word/2006/wordml" xmlns:wps="http://schemas.microsoft.com/office/word/2010/wordprocessingShape" mc:Ignorable="w14 w15 w16se wp14">
+  <w:abstractNum w:abstractNumId="0" w15:restartNumberingAfterBreak="0">
+    <w:nsid w:val="0AD251F9"/>
+    <w:multiLevelType w:val="hybridMultilevel"/>
+    <w:tmpl w:val="05C498FC"/>
+    <w:lvl w:ilvl="0" w:tplc="04090001">
+      <w:start w:val="1"/>
+      <w:numFmt w:val="bullet"/>
+      <w:lvlText w:val=""/>
+      <w:lvlJc w:val="left"/>
+      <w:pPr>
+        <w:ind w:left="720" w:hanging="360"/>
+      </w:pPr>
+      <w:rPr>
+        <w:rFonts w:ascii="Symbol" w:hAnsi="Symbol" w:hint="default"/>
+      </w:rPr>
+    </w:lvl>
+    <w:lvl w:ilvl="1" w:tplc="04090003" w:tentative="1">
+      <w:start w:val="1"/>
+      <w:numFmt w:val="bullet"/>
+      <w:lvlText w:val="o"/>
+      <w:lvlJc w:val="left"/>
+      <w:pPr>
+        <w:ind w:left="1440" w:hanging="360"/>
+      </w:pPr>
+      <w:rPr>
+        <w:rFonts w:ascii="Courier New" w:hAnsi="Courier New" w:cs="Courier New" w:hint="default"/>
+      </w:rPr>
+    </w:lvl>
+    <w:lvl w:ilvl="2" w:tplc="04090005" w:tentative="1">
+      <w:start w:val="1"/>
+      <w:numFmt w:val="bullet"/>
+      <w:lvlText w:val=""/>
+      <w:lvlJc w:val="left"/>
+      <w:pPr>
+        <w:ind w:left="2160" w:hanging="360"/>
+      </w:pPr>
+      <w:rPr>
+        <w:rFonts w:ascii="Wingdings" w:hAnsi="Wingdings" w:hint="default"/>
+      </w:rPr>
+    </w:lvl>
+    <w:lvl w:ilvl="3" w:tplc="04090001" w:tentative="1">
+      <w:start w:val="1"/>
+      <w:numFmt w:val="bullet"/>
+      <w:lvlText w:val=""/>
+      <w:lvlJc w:val="left"/>
+      <w:pPr>
+        <w:ind w:left="2880" w:hanging="360"/>
+      </w:pPr>
+      <w:rPr>
+        <w:rFonts w:ascii="Symbol" w:hAnsi="Symbol" w:hint="default"/>
+      </w:rPr>
+    </w:lvl>
+    <w:lvl w:ilvl="4" w:tplc="04090003" w:tentative="1">
+      <w:start w:val="1"/>
+      <w:numFmt w:val="bullet"/>
+      <w:lvlText w:val="o"/>
+      <w:lvlJc w:val="left"/>
+      <w:pPr>
+        <w:ind w:left="3600" w:hanging="360"/>
+      </w:pPr>
+      <w:rPr>
+        <w:rFonts w:ascii="Courier New" w:hAnsi="Courier New" w:cs="Courier New" w:hint="default"/>
+      </w:rPr>
+    </w:lvl>
+    <w:lvl w:ilvl="5" w:tplc="04090005" w:tentative="1">
+      <w:start w:val="1"/>
+      <w:numFmt w:val="bullet"/>
+      <w:lvlText w:val=""/>
+      <w:lvlJc w:val="left"/>
+      <w:pPr>
+        <w:ind w:left="4320" w:hanging="360"/>
+      </w:pPr>
+      <w:rPr>
+        <w:rFonts w:ascii="Wingdings" w:hAnsi="Wingdings" w:hint="default"/>
+      </w:rPr>
+    </w:lvl>
+    <w:lvl w:ilvl="6" w:tplc="04090001" w:tentative="1">
+      <w:start w:val="1"/>
+      <w:numFmt w:val="bullet"/>
+      <w:lvlText w:val=""/>
+      <w:lvlJc w:val="left"/>
+      <w:pPr>
+        <w:ind w:left="5040" w:hanging="360"/>
+      </w:pPr>
+      <w:rPr>
+        <w:rFonts w:ascii="Symbol" w:hAnsi="Symbol" w:hint="default"/>
+      </w:rPr>
+    </w:lvl>
+    <w:lvl w:ilvl="7" w:tplc="04090003" w:tentative="1">
+      <w:start w:val="1"/>
+      <w:numFmt w:val="bullet"/>
+      <w:lvlText w:val="o"/>
+      <w:lvlJc w:val="left"/>
+      <w:pPr>
+        <w:ind w:left="5760" w:hanging="360"/>
+      </w:pPr>
+      <w:rPr>
+        <w:rFonts w:ascii="Courier New" w:hAnsi="Courier New" w:cs="Courier New" w:hint="default"/>
+      </w:rPr>
+    </w:lvl>
+    <w:lvl w:ilvl="8" w:tplc="04090005" w:tentative="1">
+      <w:start w:val="1"/>
+      <w:numFmt w:val="bullet"/>
+      <w:lvlText w:val=""/>
+      <w:lvlJc w:val="left"/>
+      <w:pPr>
+        <w:ind w:left="6480" w:hanging="360"/>
+      </w:pPr>
+      <w:rPr>
+        <w:rFonts w:ascii="Wingdings" w:hAnsi="Wingdings" w:hint="default"/>
+      </w:rPr>
+    </w:lvl>
+  </w:abstractNum>
+  <w:abstractNum w:abstractNumId="1" w15:restartNumberingAfterBreak="0">
+    <w:nsid w:val="2CDA5999"/>
+    <w:multiLevelType w:val="hybridMultilevel"/>
+    <w:tmpl w:val="2A66D366"/>
+    <w:lvl w:ilvl="0" w:tplc="04090001">
+      <w:start w:val="1"/>
+      <w:numFmt w:val="bullet"/>
+      <w:lvlText w:val=""/>
+      <w:lvlJc w:val="left"/>
+      <w:pPr>
+        <w:ind w:left="720" w:hanging="360"/>
+      </w:pPr>
+      <w:rPr>
+        <w:rFonts w:ascii="Symbol" w:hAnsi="Symbol" w:hint="default"/>
+      </w:rPr>
+    </w:lvl>
+    <w:lvl w:ilvl="1" w:tplc="04090003" w:tentative="1">
+      <w:start w:val="1"/>
+      <w:numFmt w:val="bullet"/>
+      <w:lvlText w:val="o"/>
+      <w:lvlJc w:val="left"/>
+      <w:pPr>
+        <w:ind w:left="1440" w:hanging="360"/>
+      </w:pPr>
+      <w:rPr>
+        <w:rFonts w:ascii="Courier New" w:hAnsi="Courier New" w:cs="Courier New" w:hint="default"/>
+      </w:rPr>
+    </w:lvl>
+    <w:lvl w:ilvl="2" w:tplc="04090005" w:tentative="1">
+      <w:start w:val="1"/>
+      <w:numFmt w:val="bullet"/>
+      <w:lvlText w:val=""/>
+      <w:lvlJc w:val="left"/>
+      <w:pPr>
+        <w:ind w:left="2160" w:hanging="360"/>
+      </w:pPr>
+      <w:rPr>
+        <w:rFonts w:ascii="Wingdings" w:hAnsi="Wingdings" w:hint="default"/>
+      </w:rPr>
+    </w:lvl>
+    <w:lvl w:ilvl="3" w:tplc="04090001" w:tentative="1">
+      <w:start w:val="1"/>
+      <w:numFmt w:val="bullet"/>
+      <w:lvlText w:val=""/>
+      <w:lvlJc w:val="left"/>
+      <w:pPr>
+        <w:ind w:left="2880" w:hanging="360"/>
+      </w:pPr>
+      <w:rPr>
+        <w:rFonts w:ascii="Symbol" w:hAnsi="Symbol" w:hint="default"/>
+      </w:rPr>
+    </w:lvl>
+    <w:lvl w:ilvl="4" w:tplc="04090003" w:tentative="1">
+      <w:start w:val="1"/>
+      <w:numFmt w:val="bullet"/>
+      <w:lvlText w:val="o"/>
+      <w:lvlJc w:val="left"/>
+      <w:pPr>
+        <w:ind w:left="3600" w:hanging="360"/>
+      </w:pPr>
+      <w:rPr>
+        <w:rFonts w:ascii="Courier New" w:hAnsi="Courier New" w:cs="Courier New" w:hint="default"/>
+      </w:rPr>
+    </w:lvl>
+    <w:lvl w:ilvl="5" w:tplc="04090005" w:tentative="1">
+      <w:start w:val="1"/>
+      <w:numFmt w:val="bullet"/>
+      <w:lvlText w:val=""/>
+      <w:lvlJc w:val="left"/>
+      <w:pPr>
+        <w:ind w:left="4320" w:hanging="360"/>
+      </w:pPr>
+      <w:rPr>
+        <w:rFonts w:ascii="Wingdings" w:hAnsi="Wingdings" w:hint="default"/>
+      </w:rPr>
+    </w:lvl>
+    <w:lvl w:ilvl="6" w:tplc="04090001" w:tentative="1">
+      <w:start w:val="1"/>
+      <w:numFmt w:val="bullet"/>
+      <w:lvlText w:val=""/>
+      <w:lvlJc w:val="left"/>
+      <w:pPr>
+        <w:ind w:left="5040" w:hanging="360"/>
+      </w:pPr>
+      <w:rPr>
+        <w:rFonts w:ascii="Symbol" w:hAnsi="Symbol" w:hint="default"/>
+      </w:rPr>
+    </w:lvl>
+    <w:lvl w:ilvl="7" w:tplc="04090003" w:tentative="1">
+      <w:start w:val="1"/>
+      <w:numFmt w:val="bullet"/>
+      <w:lvlText w:val="o"/>
+      <w:lvlJc w:val="left"/>
+      <w:pPr>
+        <w:ind w:left="5760" w:hanging="360"/>
+      </w:pPr>
+      <w:rPr>
+        <w:rFonts w:ascii="Courier New" w:hAnsi="Courier New" w:cs="Courier New" w:hint="default"/>
+      </w:rPr>
+    </w:lvl>
+    <w:lvl w:ilvl="8" w:tplc="04090005" w:tentative="1">
+      <w:start w:val="1"/>
+      <w:numFmt w:val="bullet"/>
+      <w:lvlText w:val=""/>
+      <w:lvlJc w:val="left"/>
+      <w:pPr>
+        <w:ind w:left="6480" w:hanging="360"/>
+      </w:pPr>
+      <w:rPr>
+        <w:rFonts w:ascii="Wingdings" w:hAnsi="Wingdings" w:hint="default"/>
+      </w:rPr>
+    </w:lvl>
+  </w:abstractNum>
+  <w:abstractNum w:abstractNumId="2" w15:restartNumberingAfterBreak="0">
+    <w:nsid w:val="572B4386"/>
+    <w:multiLevelType w:val="hybridMultilevel"/>
+    <w:tmpl w:val="6CEC1C12"/>
+    <w:lvl w:ilvl="0" w:tplc="04090001">
+      <w:start w:val="1"/>
+      <w:numFmt w:val="bullet"/>
+      <w:lvlText w:val=""/>
+      <w:lvlJc w:val="left"/>
+      <w:pPr>
+        <w:ind w:left="720" w:hanging="360"/>
+      </w:pPr>
+      <w:rPr>
+        <w:rFonts w:ascii="Symbol" w:hAnsi="Symbol" w:hint="default"/>
+      </w:rPr>
+    </w:lvl>
+    <w:lvl w:ilvl="1" w:tplc="04090003" w:tentative="1">
+      <w:start w:val="1"/>
+      <w:numFmt w:val="bullet"/>
+      <w:lvlText w:val="o"/>
+      <w:lvlJc w:val="left"/>
+      <w:pPr>
+        <w:ind w:left="1440" w:hanging="360"/>
+      </w:pPr>
+      <w:rPr>
+        <w:rFonts w:ascii="Courier New" w:hAnsi="Courier New" w:cs="Courier New" w:hint="default"/>
+      </w:rPr>
+    </w:lvl>
+    <w:lvl w:ilvl="2" w:tplc="04090005" w:tentative="1">
+      <w:start w:val="1"/>
+      <w:numFmt w:val="bullet"/>
+      <w:lvlText w:val=""/>
+      <w:lvlJc w:val="left"/>
+      <w:pPr>
+        <w:ind w:left="2160" w:hanging="360"/>
+      </w:pPr>
+      <w:rPr>
+        <w:rFonts w:ascii="Wingdings" w:hAnsi="Wingdings" w:hint="default"/>
+      </w:rPr>
+    </w:lvl>
+    <w:lvl w:ilvl="3" w:tplc="04090001" w:tentative="1">
+      <w:start w:val="1"/>
+      <w:numFmt w:val="bullet"/>
+      <w:lvlText w:val=""/>
+      <w:lvlJc w:val="left"/>
+      <w:pPr>
+        <w:ind w:left="2880" w:hanging="360"/>
+      </w:pPr>
+      <w:rPr>
+        <w:rFonts w:ascii="Symbol" w:hAnsi="Symbol" w:hint="default"/>
+      </w:rPr>
+    </w:lvl>
+    <w:lvl w:ilvl="4" w:tplc="04090003" w:tentative="1">
+      <w:start w:val="1"/>
+      <w:numFmt w:val="bullet"/>
+      <w:lvlText w:val="o"/>
+      <w:lvlJc w:val="left"/>
+      <w:pPr>
+        <w:ind w:left="3600" w:hanging="360"/>
+      </w:pPr>
+      <w:rPr>
+        <w:rFonts w:ascii="Courier New" w:hAnsi="Courier New" w:cs="Courier New" w:hint="default"/>
+      </w:rPr>
+    </w:lvl>
+    <w:lvl w:ilvl="5" w:tplc="04090005" w:tentative="1">
+      <w:start w:val="1"/>
+      <w:numFmt w:val="bullet"/>
+      <w:lvlText w:val=""/>
+      <w:lvlJc w:val="left"/>
+      <w:pPr>
+        <w:ind w:left="4320" w:hanging="360"/>
+      </w:pPr>
+      <w:rPr>
+        <w:rFonts w:ascii="Wingdings" w:hAnsi="Wingdings" w:hint="default"/>
+      </w:rPr>
+    </w:lvl>
+    <w:lvl w:ilvl="6" w:tplc="04090001" w:tentative="1">
+      <w:start w:val="1"/>
+      <w:numFmt w:val="bullet"/>
+      <w:lvlText w:val=""/>
+      <w:lvlJc w:val="left"/>
+      <w:pPr>
+        <w:ind w:left="5040" w:hanging="360"/>
+      </w:pPr>
+      <w:rPr>
+        <w:rFonts w:ascii="Symbol" w:hAnsi="Symbol" w:hint="default"/>
+      </w:rPr>
+    </w:lvl>
+    <w:lvl w:ilvl="7" w:tplc="04090003" w:tentative="1">
+      <w:start w:val="1"/>
+      <w:numFmt w:val="bullet"/>
+      <w:lvlText w:val="o"/>
+      <w:lvlJc w:val="left"/>
+      <w:pPr>
+        <w:ind w:left="5760" w:hanging="360"/>
+      </w:pPr>
+      <w:rPr>
+        <w:rFonts w:ascii="Courier New" w:hAnsi="Courier New" w:cs="Courier New" w:hint="default"/>
+      </w:rPr>
+    </w:lvl>
+    <w:lvl w:ilvl="8" w:tplc="04090005" w:tentative="1">
+      <w:start w:val="1"/>
+      <w:numFmt w:val="bullet"/>
+      <w:lvlText w:val=""/>
+      <w:lvlJc w:val="left"/>
+      <w:pPr>
+        <w:ind w:left="6480" w:hanging="360"/>
+      </w:pPr>
+      <w:rPr>
+        <w:rFonts w:ascii="Wingdings" w:hAnsi="Wingdings" w:hint="default"/>
+      </w:rPr>
+    </w:lvl>
+  </w:abstractNum>
+  <w:num w:numId="1">
+    <w:abstractNumId w:val="0"/>
+  </w:num>
+  <w:num w:numId="2">
+    <w:abstractNumId w:val="1"/>
+  </w:num>
+  <w:num w:numId="3">
+    <w:abstractNumId w:val="2"/>
+  </w:num>
+</w:numbering>
 </file>
 
 <file path=word/styles.xml><?xml version="1.0" encoding="utf-8"?>
@@ -671,6 +1255,17 @@
     <w:uiPriority w:val="99"/>
     <w:rsid w:val="00552F2A"/>
   </w:style>
+  <w:style w:type="paragraph" w:styleId="ListParagraph">
+    <w:name w:val="List Paragraph"/>
+    <w:basedOn w:val="Normal"/>
+    <w:uiPriority w:val="34"/>
+    <w:qFormat/>
+    <w:rsid w:val="003C5440"/>
+    <w:pPr>
+      <w:ind w:left="720"/>
+      <w:contextualSpacing/>
+    </w:pPr>
+  </w:style>
 </w:styles>
 </file>
 

</xml_diff>

<commit_message>
Notes from lecture on September 3, 2019
</commit_message>
<xml_diff>
--- a/Notes/SOC5800_Notes_Lecture_v00.docx
+++ b/Notes/SOC5800_Notes_Lecture_v00.docx
@@ -153,6 +153,153 @@
     <w:p>
       <w:pPr>
         <w:spacing w:after="0" w:line="240" w:lineRule="auto"/>
+        <w:sectPr>
+          <w:headerReference w:type="default" r:id="rId7"/>
+          <w:footerReference w:type="default" r:id="rId8"/>
+          <w:pgSz w:w="12240" w:h="15840"/>
+          <w:pgMar w:top="1440" w:right="1440" w:bottom="1440" w:left="1440" w:header="720" w:footer="720" w:gutter="0"/>
+          <w:cols w:space="720"/>
+          <w:docGrid w:linePitch="360"/>
+        </w:sectPr>
+      </w:pPr>
+    </w:p>
+    <w:p>
+      <w:pPr>
+        <w:spacing w:after="0" w:line="240" w:lineRule="auto"/>
+      </w:pPr>
+      <w:r>
+        <w:lastRenderedPageBreak/>
+        <w:t>Developing Research Designs</w:t>
+      </w:r>
+    </w:p>
+    <w:p>
+      <w:pPr>
+        <w:pStyle w:val="ListParagraph"/>
+        <w:numPr>
+          <w:ilvl w:val="0"/>
+          <w:numId w:val="4"/>
+        </w:numPr>
+        <w:spacing w:after="0" w:line="240" w:lineRule="auto"/>
+      </w:pPr>
+      <w:r>
+        <w:t>Accessible population is the portion of the target population that can be reached using given methods within a given timeframe.</w:t>
+      </w:r>
+    </w:p>
+    <w:p>
+      <w:pPr>
+        <w:pStyle w:val="ListParagraph"/>
+        <w:numPr>
+          <w:ilvl w:val="0"/>
+          <w:numId w:val="4"/>
+        </w:numPr>
+        <w:spacing w:after="0" w:line="240" w:lineRule="auto"/>
+      </w:pPr>
+      <w:r>
+        <w:t>Sample size determined by power analysis, as a proportion of the population, or the standards of the discipline (e.g., samples at low as n=30 are often acceptable in psychology but in sociology often requires samples no less than n=200).</w:t>
+      </w:r>
+    </w:p>
+    <w:p>
+      <w:pPr>
+        <w:pStyle w:val="ListParagraph"/>
+        <w:numPr>
+          <w:ilvl w:val="0"/>
+          <w:numId w:val="4"/>
+        </w:numPr>
+        <w:spacing w:after="0" w:line="240" w:lineRule="auto"/>
+      </w:pPr>
+      <w:r>
+        <w:t>Significance level is dependent on sample size.</w:t>
+      </w:r>
+    </w:p>
+    <w:p>
+      <w:pPr>
+        <w:spacing w:after="0" w:line="240" w:lineRule="auto"/>
+      </w:pPr>
+    </w:p>
+    <w:p>
+      <w:pPr>
+        <w:spacing w:after="0" w:line="240" w:lineRule="auto"/>
+      </w:pPr>
+      <w:r>
+        <w:t>Survey Instrument Preparation</w:t>
+      </w:r>
+    </w:p>
+    <w:p>
+      <w:pPr>
+        <w:pStyle w:val="ListParagraph"/>
+        <w:numPr>
+          <w:ilvl w:val="0"/>
+          <w:numId w:val="5"/>
+        </w:numPr>
+        <w:spacing w:after="0" w:line="240" w:lineRule="auto"/>
+      </w:pPr>
+      <w:r>
+        <w:t xml:space="preserve">Needs assessment </w:t>
+      </w:r>
+      <w:r>
+        <w:sym w:font="Wingdings" w:char="F0E0"/>
+      </w:r>
+      <w:r>
+        <w:t xml:space="preserve"> policy evaluation or program evaluation</w:t>
+      </w:r>
+    </w:p>
+    <w:p>
+      <w:pPr>
+        <w:pStyle w:val="ListParagraph"/>
+        <w:numPr>
+          <w:ilvl w:val="0"/>
+          <w:numId w:val="5"/>
+        </w:numPr>
+        <w:spacing w:after="0" w:line="240" w:lineRule="auto"/>
+      </w:pPr>
+      <w:r>
+        <w:t>Dr. Matsuo does NOT recommend using Amazon Mechanical Turk.</w:t>
+      </w:r>
+    </w:p>
+    <w:p>
+      <w:pPr>
+        <w:pStyle w:val="ListParagraph"/>
+        <w:numPr>
+          <w:ilvl w:val="1"/>
+          <w:numId w:val="5"/>
+        </w:numPr>
+        <w:spacing w:after="0" w:line="240" w:lineRule="auto"/>
+      </w:pPr>
+      <w:r>
+        <w:t>Respondents</w:t>
+      </w:r>
+      <w:r>
+        <w:t xml:space="preserve"> have become accustomed to the measurement </w:t>
+      </w:r>
+      <w:r>
+        <w:t>scales typically used in survey questionnaires</w:t>
+      </w:r>
+      <w:r>
+        <w:t>.</w:t>
+      </w:r>
+    </w:p>
+    <w:p>
+      <w:pPr>
+        <w:pStyle w:val="ListParagraph"/>
+        <w:numPr>
+          <w:ilvl w:val="1"/>
+          <w:numId w:val="5"/>
+        </w:numPr>
+        <w:spacing w:after="0" w:line="240" w:lineRule="auto"/>
+      </w:pPr>
+      <w:r>
+        <w:t>Some journals will not pu</w:t>
+      </w:r>
+      <w:r>
+        <w:t>blish papers based on survey data collected</w:t>
+      </w:r>
+      <w:r>
+        <w:t xml:space="preserve"> using Amazon Mechanical Turk.</w:t>
+      </w:r>
+    </w:p>
+    <w:p>
+      <w:pPr>
+        <w:spacing w:after="0" w:line="240" w:lineRule="auto"/>
       </w:pPr>
       <w:bookmarkStart w:id="0" w:name="_GoBack"/>
       <w:bookmarkEnd w:id="0"/>
@@ -163,10 +310,10 @@
       </w:pPr>
     </w:p>
     <w:sectPr>
-      <w:headerReference w:type="default" r:id="rId7"/>
-      <w:footerReference w:type="default" r:id="rId8"/>
+      <w:headerReference w:type="default" r:id="rId9"/>
       <w:pgSz w:w="12240" w:h="15840"/>
       <w:pgMar w:top="1440" w:right="1440" w:bottom="1440" w:left="1440" w:header="720" w:footer="720" w:gutter="0"/>
+      <w:pgNumType w:start="1"/>
       <w:cols w:space="720"/>
       <w:docGrid w:linePitch="360"/>
     </w:sectPr>
@@ -275,7 +422,7 @@
         <w:bCs/>
         <w:noProof/>
       </w:rPr>
-      <w:t>1</w:t>
+      <w:t>2</w:t>
     </w:r>
     <w:r>
       <w:rPr>
@@ -401,7 +548,125 @@
         <w:b/>
         <w:bCs/>
       </w:rPr>
-      <w:instrText xml:space="preserve"> NUMPAGES  \* Arabic  \* MERGEFORMAT </w:instrText>
+      <w:instrText xml:space="preserve"> SECTIONPAGES   \* MERGEFORMAT </w:instrText>
+    </w:r>
+    <w:r>
+      <w:rPr>
+        <w:b/>
+        <w:bCs/>
+      </w:rPr>
+      <w:fldChar w:fldCharType="separate"/>
+    </w:r>
+    <w:r>
+      <w:rPr>
+        <w:b/>
+        <w:bCs/>
+        <w:noProof/>
+      </w:rPr>
+      <w:t>1</w:t>
+    </w:r>
+    <w:r>
+      <w:rPr>
+        <w:b/>
+        <w:bCs/>
+      </w:rPr>
+      <w:fldChar w:fldCharType="end"/>
+    </w:r>
+  </w:p>
+  <w:p>
+    <w:pPr>
+      <w:pStyle w:val="Header"/>
+    </w:pPr>
+  </w:p>
+</w:hdr>
+</file>
+
+<file path=word/header2.xml><?xml version="1.0" encoding="utf-8"?>
+<w:hdr xmlns:wpc="http://schemas.microsoft.com/office/word/2010/wordprocessingCanvas" xmlns:cx="http://schemas.microsoft.com/office/drawing/2014/chartex" xmlns:cx1="http://schemas.microsoft.com/office/drawing/2015/9/8/chartex" xmlns:cx2="http://schemas.microsoft.com/office/drawing/2015/10/21/chartex" xmlns:cx3="http://schemas.microsoft.com/office/drawing/2016/5/9/chartex" xmlns:cx4="http://schemas.microsoft.com/office/drawing/2016/5/10/chartex" xmlns:cx5="http://schemas.microsoft.com/office/drawing/2016/5/11/chartex" xmlns:mc="http://schemas.openxmlformats.org/markup-compatibility/2006" xmlns:o="urn:schemas-microsoft-com:office:office" xmlns:r="http://schemas.openxmlformats.org/officeDocument/2006/relationships" xmlns:m="http://schemas.openxmlformats.org/officeDocument/2006/math" xmlns:v="urn:schemas-microsoft-com:vml" xmlns:wp14="http://schemas.microsoft.com/office/word/2010/wordprocessingDrawing" xmlns:wp="http://schemas.openxmlformats.org/drawingml/2006/wordprocessingDrawing" xmlns:w10="urn:schemas-microsoft-com:office:word" xmlns:w="http://schemas.openxmlformats.org/wordprocessingml/2006/main" xmlns:w14="http://schemas.microsoft.com/office/word/2010/wordml" xmlns:w15="http://schemas.microsoft.com/office/word/2012/wordml" xmlns:w16se="http://schemas.microsoft.com/office/word/2015/wordml/symex" xmlns:wpg="http://schemas.microsoft.com/office/word/2010/wordprocessingGroup" xmlns:wpi="http://schemas.microsoft.com/office/word/2010/wordprocessingInk" xmlns:wne="http://schemas.microsoft.com/office/word/2006/wordml" xmlns:wps="http://schemas.microsoft.com/office/word/2010/wordprocessingShape" mc:Ignorable="w14 w15 w16se wp14">
+  <w:p>
+    <w:pPr>
+      <w:pStyle w:val="Header"/>
+    </w:pPr>
+    <w:r>
+      <w:t>SOC 5800 Survey Design and Sampling</w:t>
+    </w:r>
+  </w:p>
+  <w:p>
+    <w:pPr>
+      <w:pStyle w:val="Header"/>
+    </w:pPr>
+    <w:r>
+      <w:t>Lecture Notes</w:t>
+    </w:r>
+  </w:p>
+  <w:p>
+    <w:pPr>
+      <w:pStyle w:val="Header"/>
+    </w:pPr>
+  </w:p>
+  <w:p>
+    <w:pPr>
+      <w:pStyle w:val="Header"/>
+      <w:rPr>
+        <w:b/>
+        <w:bCs/>
+      </w:rPr>
+    </w:pPr>
+    <w:r>
+      <w:t xml:space="preserve">September 3, 2019 Lecture | Page </w:t>
+    </w:r>
+    <w:r>
+      <w:rPr>
+        <w:b/>
+        <w:bCs/>
+      </w:rPr>
+      <w:fldChar w:fldCharType="begin"/>
+    </w:r>
+    <w:r>
+      <w:rPr>
+        <w:b/>
+        <w:bCs/>
+      </w:rPr>
+      <w:instrText xml:space="preserve"> PAGE  \* Arabic  \* MERGEFORMAT </w:instrText>
+    </w:r>
+    <w:r>
+      <w:rPr>
+        <w:b/>
+        <w:bCs/>
+      </w:rPr>
+      <w:fldChar w:fldCharType="separate"/>
+    </w:r>
+    <w:r>
+      <w:rPr>
+        <w:b/>
+        <w:bCs/>
+        <w:noProof/>
+      </w:rPr>
+      <w:t>1</w:t>
+    </w:r>
+    <w:r>
+      <w:rPr>
+        <w:b/>
+        <w:bCs/>
+      </w:rPr>
+      <w:fldChar w:fldCharType="end"/>
+    </w:r>
+    <w:r>
+      <w:t xml:space="preserve"> of </w:t>
+    </w:r>
+    <w:r>
+      <w:rPr>
+        <w:b/>
+        <w:bCs/>
+      </w:rPr>
+      <w:fldChar w:fldCharType="begin"/>
+    </w:r>
+    <w:r>
+      <w:rPr>
+        <w:b/>
+        <w:bCs/>
+      </w:rPr>
+      <w:instrText xml:space="preserve"> SECTIONPAGES   \* MERGEFORMAT </w:instrText>
     </w:r>
     <w:r>
       <w:rPr>
@@ -663,9 +928,235 @@
     </w:lvl>
   </w:abstractNum>
   <w:abstractNum w:abstractNumId="2" w15:restartNumberingAfterBreak="0">
+    <w:nsid w:val="2E5F313A"/>
+    <w:multiLevelType w:val="hybridMultilevel"/>
+    <w:tmpl w:val="8A08C86E"/>
+    <w:lvl w:ilvl="0" w:tplc="04090001">
+      <w:start w:val="1"/>
+      <w:numFmt w:val="bullet"/>
+      <w:lvlText w:val=""/>
+      <w:lvlJc w:val="left"/>
+      <w:pPr>
+        <w:ind w:left="720" w:hanging="360"/>
+      </w:pPr>
+      <w:rPr>
+        <w:rFonts w:ascii="Symbol" w:hAnsi="Symbol" w:hint="default"/>
+      </w:rPr>
+    </w:lvl>
+    <w:lvl w:ilvl="1" w:tplc="04090003">
+      <w:start w:val="1"/>
+      <w:numFmt w:val="bullet"/>
+      <w:lvlText w:val="o"/>
+      <w:lvlJc w:val="left"/>
+      <w:pPr>
+        <w:ind w:left="1440" w:hanging="360"/>
+      </w:pPr>
+      <w:rPr>
+        <w:rFonts w:ascii="Courier New" w:hAnsi="Courier New" w:cs="Courier New" w:hint="default"/>
+      </w:rPr>
+    </w:lvl>
+    <w:lvl w:ilvl="2" w:tplc="04090005" w:tentative="1">
+      <w:start w:val="1"/>
+      <w:numFmt w:val="bullet"/>
+      <w:lvlText w:val=""/>
+      <w:lvlJc w:val="left"/>
+      <w:pPr>
+        <w:ind w:left="2160" w:hanging="360"/>
+      </w:pPr>
+      <w:rPr>
+        <w:rFonts w:ascii="Wingdings" w:hAnsi="Wingdings" w:hint="default"/>
+      </w:rPr>
+    </w:lvl>
+    <w:lvl w:ilvl="3" w:tplc="04090001" w:tentative="1">
+      <w:start w:val="1"/>
+      <w:numFmt w:val="bullet"/>
+      <w:lvlText w:val=""/>
+      <w:lvlJc w:val="left"/>
+      <w:pPr>
+        <w:ind w:left="2880" w:hanging="360"/>
+      </w:pPr>
+      <w:rPr>
+        <w:rFonts w:ascii="Symbol" w:hAnsi="Symbol" w:hint="default"/>
+      </w:rPr>
+    </w:lvl>
+    <w:lvl w:ilvl="4" w:tplc="04090003" w:tentative="1">
+      <w:start w:val="1"/>
+      <w:numFmt w:val="bullet"/>
+      <w:lvlText w:val="o"/>
+      <w:lvlJc w:val="left"/>
+      <w:pPr>
+        <w:ind w:left="3600" w:hanging="360"/>
+      </w:pPr>
+      <w:rPr>
+        <w:rFonts w:ascii="Courier New" w:hAnsi="Courier New" w:cs="Courier New" w:hint="default"/>
+      </w:rPr>
+    </w:lvl>
+    <w:lvl w:ilvl="5" w:tplc="04090005" w:tentative="1">
+      <w:start w:val="1"/>
+      <w:numFmt w:val="bullet"/>
+      <w:lvlText w:val=""/>
+      <w:lvlJc w:val="left"/>
+      <w:pPr>
+        <w:ind w:left="4320" w:hanging="360"/>
+      </w:pPr>
+      <w:rPr>
+        <w:rFonts w:ascii="Wingdings" w:hAnsi="Wingdings" w:hint="default"/>
+      </w:rPr>
+    </w:lvl>
+    <w:lvl w:ilvl="6" w:tplc="04090001" w:tentative="1">
+      <w:start w:val="1"/>
+      <w:numFmt w:val="bullet"/>
+      <w:lvlText w:val=""/>
+      <w:lvlJc w:val="left"/>
+      <w:pPr>
+        <w:ind w:left="5040" w:hanging="360"/>
+      </w:pPr>
+      <w:rPr>
+        <w:rFonts w:ascii="Symbol" w:hAnsi="Symbol" w:hint="default"/>
+      </w:rPr>
+    </w:lvl>
+    <w:lvl w:ilvl="7" w:tplc="04090003" w:tentative="1">
+      <w:start w:val="1"/>
+      <w:numFmt w:val="bullet"/>
+      <w:lvlText w:val="o"/>
+      <w:lvlJc w:val="left"/>
+      <w:pPr>
+        <w:ind w:left="5760" w:hanging="360"/>
+      </w:pPr>
+      <w:rPr>
+        <w:rFonts w:ascii="Courier New" w:hAnsi="Courier New" w:cs="Courier New" w:hint="default"/>
+      </w:rPr>
+    </w:lvl>
+    <w:lvl w:ilvl="8" w:tplc="04090005" w:tentative="1">
+      <w:start w:val="1"/>
+      <w:numFmt w:val="bullet"/>
+      <w:lvlText w:val=""/>
+      <w:lvlJc w:val="left"/>
+      <w:pPr>
+        <w:ind w:left="6480" w:hanging="360"/>
+      </w:pPr>
+      <w:rPr>
+        <w:rFonts w:ascii="Wingdings" w:hAnsi="Wingdings" w:hint="default"/>
+      </w:rPr>
+    </w:lvl>
+  </w:abstractNum>
+  <w:abstractNum w:abstractNumId="3" w15:restartNumberingAfterBreak="0">
     <w:nsid w:val="572B4386"/>
     <w:multiLevelType w:val="hybridMultilevel"/>
     <w:tmpl w:val="6CEC1C12"/>
+    <w:lvl w:ilvl="0" w:tplc="04090001">
+      <w:start w:val="1"/>
+      <w:numFmt w:val="bullet"/>
+      <w:lvlText w:val=""/>
+      <w:lvlJc w:val="left"/>
+      <w:pPr>
+        <w:ind w:left="720" w:hanging="360"/>
+      </w:pPr>
+      <w:rPr>
+        <w:rFonts w:ascii="Symbol" w:hAnsi="Symbol" w:hint="default"/>
+      </w:rPr>
+    </w:lvl>
+    <w:lvl w:ilvl="1" w:tplc="04090003" w:tentative="1">
+      <w:start w:val="1"/>
+      <w:numFmt w:val="bullet"/>
+      <w:lvlText w:val="o"/>
+      <w:lvlJc w:val="left"/>
+      <w:pPr>
+        <w:ind w:left="1440" w:hanging="360"/>
+      </w:pPr>
+      <w:rPr>
+        <w:rFonts w:ascii="Courier New" w:hAnsi="Courier New" w:cs="Courier New" w:hint="default"/>
+      </w:rPr>
+    </w:lvl>
+    <w:lvl w:ilvl="2" w:tplc="04090005" w:tentative="1">
+      <w:start w:val="1"/>
+      <w:numFmt w:val="bullet"/>
+      <w:lvlText w:val=""/>
+      <w:lvlJc w:val="left"/>
+      <w:pPr>
+        <w:ind w:left="2160" w:hanging="360"/>
+      </w:pPr>
+      <w:rPr>
+        <w:rFonts w:ascii="Wingdings" w:hAnsi="Wingdings" w:hint="default"/>
+      </w:rPr>
+    </w:lvl>
+    <w:lvl w:ilvl="3" w:tplc="04090001" w:tentative="1">
+      <w:start w:val="1"/>
+      <w:numFmt w:val="bullet"/>
+      <w:lvlText w:val=""/>
+      <w:lvlJc w:val="left"/>
+      <w:pPr>
+        <w:ind w:left="2880" w:hanging="360"/>
+      </w:pPr>
+      <w:rPr>
+        <w:rFonts w:ascii="Symbol" w:hAnsi="Symbol" w:hint="default"/>
+      </w:rPr>
+    </w:lvl>
+    <w:lvl w:ilvl="4" w:tplc="04090003" w:tentative="1">
+      <w:start w:val="1"/>
+      <w:numFmt w:val="bullet"/>
+      <w:lvlText w:val="o"/>
+      <w:lvlJc w:val="left"/>
+      <w:pPr>
+        <w:ind w:left="3600" w:hanging="360"/>
+      </w:pPr>
+      <w:rPr>
+        <w:rFonts w:ascii="Courier New" w:hAnsi="Courier New" w:cs="Courier New" w:hint="default"/>
+      </w:rPr>
+    </w:lvl>
+    <w:lvl w:ilvl="5" w:tplc="04090005" w:tentative="1">
+      <w:start w:val="1"/>
+      <w:numFmt w:val="bullet"/>
+      <w:lvlText w:val=""/>
+      <w:lvlJc w:val="left"/>
+      <w:pPr>
+        <w:ind w:left="4320" w:hanging="360"/>
+      </w:pPr>
+      <w:rPr>
+        <w:rFonts w:ascii="Wingdings" w:hAnsi="Wingdings" w:hint="default"/>
+      </w:rPr>
+    </w:lvl>
+    <w:lvl w:ilvl="6" w:tplc="04090001" w:tentative="1">
+      <w:start w:val="1"/>
+      <w:numFmt w:val="bullet"/>
+      <w:lvlText w:val=""/>
+      <w:lvlJc w:val="left"/>
+      <w:pPr>
+        <w:ind w:left="5040" w:hanging="360"/>
+      </w:pPr>
+      <w:rPr>
+        <w:rFonts w:ascii="Symbol" w:hAnsi="Symbol" w:hint="default"/>
+      </w:rPr>
+    </w:lvl>
+    <w:lvl w:ilvl="7" w:tplc="04090003" w:tentative="1">
+      <w:start w:val="1"/>
+      <w:numFmt w:val="bullet"/>
+      <w:lvlText w:val="o"/>
+      <w:lvlJc w:val="left"/>
+      <w:pPr>
+        <w:ind w:left="5760" w:hanging="360"/>
+      </w:pPr>
+      <w:rPr>
+        <w:rFonts w:ascii="Courier New" w:hAnsi="Courier New" w:cs="Courier New" w:hint="default"/>
+      </w:rPr>
+    </w:lvl>
+    <w:lvl w:ilvl="8" w:tplc="04090005" w:tentative="1">
+      <w:start w:val="1"/>
+      <w:numFmt w:val="bullet"/>
+      <w:lvlText w:val=""/>
+      <w:lvlJc w:val="left"/>
+      <w:pPr>
+        <w:ind w:left="6480" w:hanging="360"/>
+      </w:pPr>
+      <w:rPr>
+        <w:rFonts w:ascii="Wingdings" w:hAnsi="Wingdings" w:hint="default"/>
+      </w:rPr>
+    </w:lvl>
+  </w:abstractNum>
+  <w:abstractNum w:abstractNumId="4" w15:restartNumberingAfterBreak="0">
+    <w:nsid w:val="5CE171A0"/>
+    <w:multiLevelType w:val="hybridMultilevel"/>
+    <w:tmpl w:val="98488E4E"/>
     <w:lvl w:ilvl="0" w:tplc="04090001">
       <w:start w:val="1"/>
       <w:numFmt w:val="bullet"/>
@@ -782,6 +1273,12 @@
     <w:abstractNumId w:val="1"/>
   </w:num>
   <w:num w:numId="3">
+    <w:abstractNumId w:val="3"/>
+  </w:num>
+  <w:num w:numId="4">
+    <w:abstractNumId w:val="4"/>
+  </w:num>
+  <w:num w:numId="5">
     <w:abstractNumId w:val="2"/>
   </w:num>
 </w:numbering>

</xml_diff>

<commit_message>
Notes from class on September 10, 2019
</commit_message>
<xml_diff>
--- a/Notes/SOC5800_Notes_Lecture_v00.docx
+++ b/Notes/SOC5800_Notes_Lecture_v00.docx
@@ -155,7 +155,6 @@
         <w:spacing w:after="0" w:line="240" w:lineRule="auto"/>
         <w:sectPr>
           <w:headerReference w:type="default" r:id="rId7"/>
-          <w:footerReference w:type="default" r:id="rId8"/>
           <w:pgSz w:w="12240" w:h="15840"/>
           <w:pgMar w:top="1440" w:right="1440" w:bottom="1440" w:left="1440" w:header="720" w:footer="720" w:gutter="0"/>
           <w:cols w:space="720"/>
@@ -301,16 +300,730 @@
       <w:pPr>
         <w:spacing w:after="0" w:line="240" w:lineRule="auto"/>
       </w:pPr>
+    </w:p>
+    <w:p>
+      <w:pPr>
+        <w:spacing w:after="0" w:line="240" w:lineRule="auto"/>
+        <w:sectPr>
+          <w:headerReference w:type="default" r:id="rId8"/>
+          <w:pgSz w:w="12240" w:h="15840"/>
+          <w:pgMar w:top="1440" w:right="1440" w:bottom="1440" w:left="1440" w:header="720" w:footer="720" w:gutter="0"/>
+          <w:pgNumType w:start="1"/>
+          <w:cols w:space="720"/>
+          <w:docGrid w:linePitch="360"/>
+        </w:sectPr>
+      </w:pPr>
+    </w:p>
+    <w:p>
+      <w:pPr>
+        <w:spacing w:after="0" w:line="240" w:lineRule="auto"/>
+      </w:pPr>
+      <w:r>
+        <w:lastRenderedPageBreak/>
+        <w:t>Class Project</w:t>
+      </w:r>
+    </w:p>
+    <w:p>
+      <w:pPr>
+        <w:pStyle w:val="ListParagraph"/>
+        <w:numPr>
+          <w:ilvl w:val="0"/>
+          <w:numId w:val="6"/>
+        </w:numPr>
+        <w:spacing w:after="0" w:line="240" w:lineRule="auto"/>
+      </w:pPr>
+      <w:r>
+        <w:t xml:space="preserve">First assignment excluding survey </w:t>
+      </w:r>
+      <w:r>
+        <w:t>questionnaire due by next week.</w:t>
+      </w:r>
+    </w:p>
+    <w:p>
+      <w:pPr>
+        <w:pStyle w:val="ListParagraph"/>
+        <w:numPr>
+          <w:ilvl w:val="1"/>
+          <w:numId w:val="6"/>
+        </w:numPr>
+        <w:spacing w:after="0" w:line="240" w:lineRule="auto"/>
+      </w:pPr>
+      <w:r>
+        <w:t>Additional group work time will be provided during class on Tuesday.</w:t>
+      </w:r>
+    </w:p>
+    <w:p>
+      <w:pPr>
+        <w:pStyle w:val="ListParagraph"/>
+        <w:numPr>
+          <w:ilvl w:val="1"/>
+          <w:numId w:val="6"/>
+        </w:numPr>
+        <w:spacing w:after="0" w:line="240" w:lineRule="auto"/>
+      </w:pPr>
+      <w:r>
+        <w:t xml:space="preserve">Assignment due </w:t>
+      </w:r>
+      <w:r>
+        <w:t>Thursday, Sep. 19, 2019 by 5:00 PM</w:t>
+      </w:r>
+    </w:p>
+    <w:p>
+      <w:pPr>
+        <w:pStyle w:val="ListParagraph"/>
+        <w:numPr>
+          <w:ilvl w:val="1"/>
+          <w:numId w:val="6"/>
+        </w:numPr>
+        <w:spacing w:after="0" w:line="240" w:lineRule="auto"/>
+      </w:pPr>
+      <w:r>
+        <w:t>Email assignment to Dr. Matsuo</w:t>
+      </w:r>
+      <w:r>
+        <w:t>.</w:t>
+      </w:r>
+    </w:p>
+    <w:p>
+      <w:pPr>
+        <w:pStyle w:val="ListParagraph"/>
+        <w:numPr>
+          <w:ilvl w:val="0"/>
+          <w:numId w:val="6"/>
+        </w:numPr>
+        <w:spacing w:after="0" w:line="240" w:lineRule="auto"/>
+      </w:pPr>
+      <w:r>
+        <w:t>Pretest survey questionnaire.</w:t>
+      </w:r>
+    </w:p>
+    <w:p>
+      <w:pPr>
+        <w:pStyle w:val="ListParagraph"/>
+        <w:numPr>
+          <w:ilvl w:val="1"/>
+          <w:numId w:val="6"/>
+        </w:numPr>
+        <w:spacing w:after="0" w:line="240" w:lineRule="auto"/>
+      </w:pPr>
+      <w:r>
+        <w:t>Will be done within the class.</w:t>
+      </w:r>
+    </w:p>
+    <w:p>
+      <w:pPr>
+        <w:pStyle w:val="ListParagraph"/>
+        <w:numPr>
+          <w:ilvl w:val="0"/>
+          <w:numId w:val="6"/>
+        </w:numPr>
+        <w:spacing w:after="0" w:line="240" w:lineRule="auto"/>
+      </w:pPr>
+      <w:r>
+        <w:t>Assignments</w:t>
+      </w:r>
+    </w:p>
+    <w:p>
+      <w:pPr>
+        <w:pStyle w:val="ListParagraph"/>
+        <w:numPr>
+          <w:ilvl w:val="1"/>
+          <w:numId w:val="6"/>
+        </w:numPr>
+        <w:spacing w:after="0" w:line="240" w:lineRule="auto"/>
+      </w:pPr>
+      <w:r>
+        <w:t>Dan and Nikolas to do additional.</w:t>
+      </w:r>
+    </w:p>
+    <w:p>
+      <w:pPr>
+        <w:pStyle w:val="ListParagraph"/>
+        <w:numPr>
+          <w:ilvl w:val="1"/>
+          <w:numId w:val="6"/>
+        </w:numPr>
+        <w:spacing w:after="0" w:line="240" w:lineRule="auto"/>
+      </w:pPr>
+      <w:r>
+        <w:t>Jakob to take the lead on writing.</w:t>
+      </w:r>
+    </w:p>
+    <w:p>
+      <w:pPr>
+        <w:pStyle w:val="ListParagraph"/>
+        <w:numPr>
+          <w:ilvl w:val="1"/>
+          <w:numId w:val="6"/>
+        </w:numPr>
+        <w:spacing w:after="0" w:line="240" w:lineRule="auto"/>
+      </w:pPr>
+      <w:r>
+        <w:t>Malcolm to support Jakob on writing.</w:t>
+      </w:r>
+    </w:p>
+    <w:p>
+      <w:pPr>
+        <w:pStyle w:val="ListParagraph"/>
+        <w:numPr>
+          <w:ilvl w:val="2"/>
+          <w:numId w:val="6"/>
+        </w:numPr>
+        <w:spacing w:after="0" w:line="240" w:lineRule="auto"/>
+      </w:pPr>
+      <w:r>
+        <w:t>Articulate the research question.</w:t>
+      </w:r>
       <w:bookmarkStart w:id="0" w:name="_GoBack"/>
       <w:bookmarkEnd w:id="0"/>
     </w:p>
     <w:p>
       <w:pPr>
+        <w:pStyle w:val="ListParagraph"/>
+        <w:numPr>
+          <w:ilvl w:val="1"/>
+          <w:numId w:val="6"/>
+        </w:numPr>
+        <w:spacing w:after="0" w:line="240" w:lineRule="auto"/>
+      </w:pPr>
+      <w:r>
+        <w:t xml:space="preserve">Dan to prepare Google Sheet to track literature. </w:t>
+      </w:r>
+    </w:p>
+    <w:p>
+      <w:pPr>
+        <w:spacing w:after="0" w:line="240" w:lineRule="auto"/>
+      </w:pPr>
+    </w:p>
+    <w:p>
+      <w:pPr>
+        <w:spacing w:after="0" w:line="240" w:lineRule="auto"/>
+      </w:pPr>
+      <w:r>
+        <w:t>Survey</w:t>
+      </w:r>
+      <w:r>
+        <w:t>s</w:t>
+      </w:r>
+    </w:p>
+    <w:p>
+      <w:pPr>
+        <w:pStyle w:val="ListParagraph"/>
+        <w:numPr>
+          <w:ilvl w:val="0"/>
+          <w:numId w:val="6"/>
+        </w:numPr>
+        <w:spacing w:after="0" w:line="240" w:lineRule="auto"/>
+      </w:pPr>
+      <w:r>
+        <w:t>Nonresponse still tells you</w:t>
+      </w:r>
+      <w:r>
+        <w:t xml:space="preserve"> something about the respondent and the issue addressed by the question.</w:t>
+      </w:r>
+    </w:p>
+    <w:p>
+      <w:pPr>
+        <w:pStyle w:val="ListParagraph"/>
+        <w:numPr>
+          <w:ilvl w:val="0"/>
+          <w:numId w:val="6"/>
+        </w:numPr>
+        <w:spacing w:after="0" w:line="240" w:lineRule="auto"/>
+      </w:pPr>
+      <w:r>
+        <w:t>Contact SLU mailroom for services to distribute mail surveys.</w:t>
+      </w:r>
+    </w:p>
+    <w:p>
+      <w:pPr>
+        <w:pStyle w:val="ListParagraph"/>
+        <w:numPr>
+          <w:ilvl w:val="1"/>
+          <w:numId w:val="6"/>
+        </w:numPr>
+        <w:spacing w:after="0" w:line="240" w:lineRule="auto"/>
+      </w:pPr>
+      <w:r>
+        <w:t>SLU has a contract with a company for bulk mail of surveys.</w:t>
+      </w:r>
+    </w:p>
+    <w:p>
+      <w:pPr>
+        <w:pStyle w:val="ListParagraph"/>
+        <w:numPr>
+          <w:ilvl w:val="1"/>
+          <w:numId w:val="6"/>
+        </w:numPr>
+        <w:spacing w:after="0" w:line="240" w:lineRule="auto"/>
+      </w:pPr>
+      <w:r>
+        <w:t>SLU mailroom can prepare (design) business reply envelope.</w:t>
+      </w:r>
+    </w:p>
+    <w:p>
+      <w:pPr>
+        <w:pStyle w:val="ListParagraph"/>
+        <w:numPr>
+          <w:ilvl w:val="0"/>
+          <w:numId w:val="6"/>
+        </w:numPr>
+        <w:spacing w:after="0" w:line="240" w:lineRule="auto"/>
+      </w:pPr>
+      <w:r>
+        <w:t>Handling missing cases (i.e., non-responses to survey)</w:t>
+      </w:r>
+    </w:p>
+    <w:p>
+      <w:pPr>
+        <w:pStyle w:val="ListParagraph"/>
+        <w:numPr>
+          <w:ilvl w:val="1"/>
+          <w:numId w:val="6"/>
+        </w:numPr>
+        <w:spacing w:after="0" w:line="240" w:lineRule="auto"/>
+      </w:pPr>
+      <w:r>
+        <w:t>Make the case for the representativeness of the sample.</w:t>
+      </w:r>
+    </w:p>
+    <w:p>
+      <w:pPr>
+        <w:pStyle w:val="ListParagraph"/>
+        <w:numPr>
+          <w:ilvl w:val="1"/>
+          <w:numId w:val="6"/>
+        </w:numPr>
+        <w:spacing w:after="0" w:line="240" w:lineRule="auto"/>
+      </w:pPr>
+      <w:r>
+        <w:t>Compare demographic characteristics of respondents and non-respondents.</w:t>
+      </w:r>
+    </w:p>
+    <w:p>
+      <w:pPr>
+        <w:pStyle w:val="ListParagraph"/>
+        <w:numPr>
+          <w:ilvl w:val="1"/>
+          <w:numId w:val="6"/>
+        </w:numPr>
+        <w:spacing w:after="0" w:line="240" w:lineRule="auto"/>
+      </w:pPr>
+      <w:r>
+        <w:t>Acknowledge the bias in the sample data.</w:t>
+      </w:r>
+    </w:p>
+    <w:p>
+      <w:pPr>
+        <w:pStyle w:val="ListParagraph"/>
+        <w:numPr>
+          <w:ilvl w:val="1"/>
+          <w:numId w:val="6"/>
+        </w:numPr>
+        <w:spacing w:after="0" w:line="240" w:lineRule="auto"/>
+      </w:pPr>
+      <w:r>
+        <w:t>Discuss non-response error.</w:t>
+      </w:r>
+    </w:p>
+    <w:p>
+      <w:pPr>
+        <w:pStyle w:val="ListParagraph"/>
+        <w:numPr>
+          <w:ilvl w:val="0"/>
+          <w:numId w:val="6"/>
+        </w:numPr>
+        <w:spacing w:after="0" w:line="240" w:lineRule="auto"/>
+      </w:pPr>
+      <w:r>
+        <w:t>Handling missing data (i.e., non-response</w:t>
+      </w:r>
+      <w:r>
+        <w:t>s</w:t>
+      </w:r>
+      <w:r>
+        <w:t xml:space="preserve"> to specific questions)</w:t>
+      </w:r>
+    </w:p>
+    <w:p>
+      <w:pPr>
+        <w:pStyle w:val="ListParagraph"/>
+        <w:numPr>
+          <w:ilvl w:val="1"/>
+          <w:numId w:val="6"/>
+        </w:numPr>
+        <w:spacing w:after="0" w:line="240" w:lineRule="auto"/>
+      </w:pPr>
+      <w:r>
+        <w:t>Impute the mean of the sample for the specific question.</w:t>
+      </w:r>
+    </w:p>
+    <w:p>
+      <w:pPr>
+        <w:pStyle w:val="ListParagraph"/>
+        <w:numPr>
+          <w:ilvl w:val="1"/>
+          <w:numId w:val="6"/>
+        </w:numPr>
+        <w:spacing w:after="0" w:line="240" w:lineRule="auto"/>
+      </w:pPr>
+      <w:r>
+        <w:t>Impute a value based upon statistical estimation.</w:t>
+      </w:r>
+    </w:p>
+    <w:p>
+      <w:pPr>
+        <w:pStyle w:val="ListParagraph"/>
+        <w:numPr>
+          <w:ilvl w:val="1"/>
+          <w:numId w:val="6"/>
+        </w:numPr>
+        <w:spacing w:after="0" w:line="240" w:lineRule="auto"/>
+      </w:pPr>
+      <w:r>
+        <w:t>Discuss patterns of missing data.</w:t>
+      </w:r>
+    </w:p>
+    <w:p>
+      <w:pPr>
+        <w:pStyle w:val="ListParagraph"/>
+        <w:numPr>
+          <w:ilvl w:val="0"/>
+          <w:numId w:val="6"/>
+        </w:numPr>
+        <w:spacing w:after="0" w:line="240" w:lineRule="auto"/>
+      </w:pPr>
+      <w:r>
+        <w:t>Question should be written at the comprehension level of an eighth-grade student.</w:t>
+      </w:r>
+    </w:p>
+    <w:p>
+      <w:pPr>
+        <w:spacing w:after="0" w:line="240" w:lineRule="auto"/>
+      </w:pPr>
+    </w:p>
+    <w:p>
+      <w:pPr>
+        <w:spacing w:after="0" w:line="240" w:lineRule="auto"/>
+      </w:pPr>
+      <w:r>
+        <w:t>Sample sizes required for publication:</w:t>
+      </w:r>
+    </w:p>
+    <w:p>
+      <w:pPr>
+        <w:pStyle w:val="ListParagraph"/>
+        <w:numPr>
+          <w:ilvl w:val="0"/>
+          <w:numId w:val="6"/>
+        </w:numPr>
+        <w:spacing w:after="0" w:line="240" w:lineRule="auto"/>
+      </w:pPr>
+      <w:r>
+        <w:t>Sociology typically requires a sample size of at least 100 respondents.</w:t>
+      </w:r>
+    </w:p>
+    <w:p>
+      <w:pPr>
+        <w:pStyle w:val="ListParagraph"/>
+        <w:numPr>
+          <w:ilvl w:val="0"/>
+          <w:numId w:val="6"/>
+        </w:numPr>
+        <w:spacing w:after="0" w:line="240" w:lineRule="auto"/>
+      </w:pPr>
+      <w:r>
+        <w:t>Psychology typically allows sample sizes as small as 30 respondents.</w:t>
+      </w:r>
+    </w:p>
+    <w:p>
+      <w:pPr>
+        <w:spacing w:after="0" w:line="240" w:lineRule="auto"/>
+      </w:pPr>
+    </w:p>
+    <w:p>
+      <w:pPr>
+        <w:spacing w:after="0" w:line="240" w:lineRule="auto"/>
+      </w:pPr>
+      <w:r>
+        <w:t>Construct versus Concept</w:t>
+      </w:r>
+    </w:p>
+    <w:p>
+      <w:pPr>
+        <w:pStyle w:val="ListParagraph"/>
+        <w:numPr>
+          <w:ilvl w:val="0"/>
+          <w:numId w:val="7"/>
+        </w:numPr>
+        <w:spacing w:after="0" w:line="240" w:lineRule="auto"/>
+      </w:pPr>
+      <w:r>
+        <w:t>Construct is measurable (per Dr. Matsuo)</w:t>
+      </w:r>
+    </w:p>
+    <w:p>
+      <w:pPr>
+        <w:pStyle w:val="ListParagraph"/>
+        <w:numPr>
+          <w:ilvl w:val="0"/>
+          <w:numId w:val="7"/>
+        </w:numPr>
+        <w:spacing w:after="0" w:line="240" w:lineRule="auto"/>
+      </w:pPr>
+      <w:r>
+        <w:t>Concept is abstract idea (per Dr. Matsuo)</w:t>
+      </w:r>
+    </w:p>
+    <w:p>
+      <w:pPr>
+        <w:pStyle w:val="ListParagraph"/>
+        <w:numPr>
+          <w:ilvl w:val="0"/>
+          <w:numId w:val="7"/>
+        </w:numPr>
+        <w:spacing w:after="0" w:line="240" w:lineRule="auto"/>
+      </w:pPr>
+      <w:r>
+        <w:t>NOTE: Other definitions are just the opposite</w:t>
+      </w:r>
+    </w:p>
+    <w:p>
+      <w:pPr>
+        <w:pStyle w:val="ListParagraph"/>
+        <w:numPr>
+          <w:ilvl w:val="1"/>
+          <w:numId w:val="7"/>
+        </w:numPr>
+        <w:spacing w:after="0" w:line="240" w:lineRule="auto"/>
+      </w:pPr>
+      <w:r>
+        <w:t xml:space="preserve">Volchok, E. (20015). Concepts and Constructs. Retrieved September 10, 2019 from  </w:t>
+      </w:r>
+      <w:hyperlink r:id="rId9" w:history="1">
+        <w:r>
+          <w:rPr>
+            <w:rStyle w:val="Hyperlink"/>
+          </w:rPr>
+          <w:t>http://media.acc.qcc.cuny.edu/faculty/volchok/Measurement_Volchok/Measurement_Volchok3.html</w:t>
+        </w:r>
+      </w:hyperlink>
+      <w:r>
+        <w:t xml:space="preserve"> </w:t>
+      </w:r>
+    </w:p>
+    <w:p>
+      <w:pPr>
+        <w:pStyle w:val="ListParagraph"/>
+        <w:numPr>
+          <w:ilvl w:val="1"/>
+          <w:numId w:val="7"/>
+        </w:numPr>
+        <w:spacing w:after="0" w:line="240" w:lineRule="auto"/>
+      </w:pPr>
+      <w:r>
+        <w:t>Constru</w:t>
+      </w:r>
+      <w:r>
+        <w:t xml:space="preserve">cts are </w:t>
+      </w:r>
+      <w:r>
+        <w:t>notions</w:t>
+      </w:r>
+      <w:r>
+        <w:t xml:space="preserve"> that</w:t>
+      </w:r>
+      <w:r>
+        <w:t xml:space="preserve"> abstract ideas one cannot</w:t>
+      </w:r>
+      <w:r>
+        <w:t xml:space="preserve"> observe or measure</w:t>
+      </w:r>
+      <w:r>
+        <w:t>.</w:t>
+      </w:r>
+    </w:p>
+    <w:p>
+      <w:pPr>
+        <w:pStyle w:val="ListParagraph"/>
+        <w:numPr>
+          <w:ilvl w:val="1"/>
+          <w:numId w:val="7"/>
+        </w:numPr>
+        <w:spacing w:after="0" w:line="240" w:lineRule="auto"/>
+      </w:pPr>
+      <w:r>
+        <w:t xml:space="preserve">Concepts are </w:t>
+      </w:r>
+      <w:r>
+        <w:t>notions</w:t>
+      </w:r>
+      <w:r>
+        <w:t xml:space="preserve"> that one can observe (directly or indirectly) and measure.</w:t>
+      </w:r>
+    </w:p>
+    <w:p>
+      <w:pPr>
+        <w:spacing w:after="0" w:line="240" w:lineRule="auto"/>
+      </w:pPr>
+    </w:p>
+    <w:p>
+      <w:pPr>
+        <w:spacing w:after="0" w:line="240" w:lineRule="auto"/>
+      </w:pPr>
+      <w:r>
+        <w:lastRenderedPageBreak/>
+        <w:t>Validity</w:t>
+      </w:r>
+    </w:p>
+    <w:p>
+      <w:pPr>
+        <w:pStyle w:val="ListParagraph"/>
+        <w:numPr>
+          <w:ilvl w:val="0"/>
+          <w:numId w:val="8"/>
+        </w:numPr>
+        <w:spacing w:after="0" w:line="240" w:lineRule="auto"/>
+      </w:pPr>
+      <w:r>
+        <w:t>Measurements reflect the real meaning of the concept.</w:t>
+      </w:r>
+    </w:p>
+    <w:p>
+      <w:pPr>
+        <w:pStyle w:val="ListParagraph"/>
+        <w:numPr>
+          <w:ilvl w:val="0"/>
+          <w:numId w:val="8"/>
+        </w:numPr>
+        <w:spacing w:after="0" w:line="240" w:lineRule="auto"/>
+      </w:pPr>
+      <w:r>
+        <w:t>Types</w:t>
+      </w:r>
+    </w:p>
+    <w:p>
+      <w:pPr>
+        <w:pStyle w:val="ListParagraph"/>
+        <w:numPr>
+          <w:ilvl w:val="1"/>
+          <w:numId w:val="8"/>
+        </w:numPr>
+        <w:spacing w:after="0" w:line="240" w:lineRule="auto"/>
+      </w:pPr>
+      <w:r>
+        <w:t>Face validity is when researchers agree on the meaning captured by a measurement.</w:t>
+      </w:r>
+    </w:p>
+    <w:p>
+      <w:pPr>
+        <w:pStyle w:val="ListParagraph"/>
+        <w:numPr>
+          <w:ilvl w:val="1"/>
+          <w:numId w:val="8"/>
+        </w:numPr>
+        <w:spacing w:after="0" w:line="240" w:lineRule="auto"/>
+      </w:pPr>
+      <w:r>
+        <w:t>Content validity is when range and degree of meaning is capture in the measurement.</w:t>
+      </w:r>
+    </w:p>
+    <w:p>
+      <w:pPr>
+        <w:pStyle w:val="ListParagraph"/>
+        <w:numPr>
+          <w:ilvl w:val="1"/>
+          <w:numId w:val="8"/>
+        </w:numPr>
+        <w:spacing w:after="0" w:line="240" w:lineRule="auto"/>
+      </w:pPr>
+      <w:r>
+        <w:t xml:space="preserve">Criterion validity </w:t>
+      </w:r>
+      <w:r>
+        <w:t>(also c</w:t>
+      </w:r>
+      <w:r>
+        <w:t>alled predictive validity) is when the measurement predicts performance or behavior of the concept being measured.</w:t>
+      </w:r>
+    </w:p>
+    <w:p>
+      <w:pPr>
+        <w:pStyle w:val="ListParagraph"/>
+        <w:numPr>
+          <w:ilvl w:val="1"/>
+          <w:numId w:val="8"/>
+        </w:numPr>
+        <w:spacing w:after="0" w:line="240" w:lineRule="auto"/>
+      </w:pPr>
+      <w:r>
+        <w:t>Construct validity is when the relationships among the constructs in a theory are reflected in the relationships among the variables used to operationalize the concept.</w:t>
+      </w:r>
+    </w:p>
+    <w:p>
+      <w:pPr>
+        <w:pStyle w:val="ListParagraph"/>
+        <w:numPr>
+          <w:ilvl w:val="0"/>
+          <w:numId w:val="8"/>
+        </w:numPr>
+        <w:spacing w:after="0" w:line="240" w:lineRule="auto"/>
+      </w:pPr>
+      <w:r>
+        <w:t>Triangulation</w:t>
+      </w:r>
+    </w:p>
+    <w:p>
+      <w:pPr>
+        <w:pStyle w:val="ListParagraph"/>
+        <w:numPr>
+          <w:ilvl w:val="1"/>
+          <w:numId w:val="8"/>
+        </w:numPr>
+        <w:spacing w:after="0" w:line="240" w:lineRule="auto"/>
+      </w:pPr>
+      <w:r>
+        <w:t>Convergent validity is when different measurement instruments of the same concept produce similar results.</w:t>
+      </w:r>
+    </w:p>
+    <w:p>
+      <w:pPr>
+        <w:pStyle w:val="ListParagraph"/>
+        <w:numPr>
+          <w:ilvl w:val="1"/>
+          <w:numId w:val="8"/>
+        </w:numPr>
+        <w:spacing w:after="0" w:line="240" w:lineRule="auto"/>
+      </w:pPr>
+      <w:r>
+        <w:t>Discriminant validity is when different instruments meant to measure different concepts produce differ</w:t>
+      </w:r>
+      <w:r>
+        <w:t>ent results (i.e., don’t converge on the same thing).</w:t>
+      </w:r>
+    </w:p>
+    <w:p>
+      <w:pPr>
+        <w:pStyle w:val="ListParagraph"/>
+        <w:numPr>
+          <w:ilvl w:val="0"/>
+          <w:numId w:val="8"/>
+        </w:numPr>
+        <w:spacing w:after="0" w:line="240" w:lineRule="auto"/>
+      </w:pPr>
+    </w:p>
+    <w:p>
+      <w:pPr>
+        <w:spacing w:after="0" w:line="240" w:lineRule="auto"/>
+      </w:pPr>
+    </w:p>
+    <w:p>
+      <w:pPr>
         <w:spacing w:after="0" w:line="240" w:lineRule="auto"/>
       </w:pPr>
     </w:p>
     <w:sectPr>
-      <w:headerReference w:type="default" r:id="rId9"/>
+      <w:headerReference w:type="default" r:id="rId10"/>
       <w:pgSz w:w="12240" w:h="15840"/>
       <w:pgMar w:top="1440" w:right="1440" w:bottom="1440" w:left="1440" w:header="720" w:footer="720" w:gutter="0"/>
       <w:pgNumType w:start="1"/>
@@ -344,95 +1057,6 @@
     </w:p>
   </w:endnote>
 </w:endnotes>
-</file>
-
-<file path=word/footer1.xml><?xml version="1.0" encoding="utf-8"?>
-<w:ftr xmlns:wpc="http://schemas.microsoft.com/office/word/2010/wordprocessingCanvas" xmlns:cx="http://schemas.microsoft.com/office/drawing/2014/chartex" xmlns:cx1="http://schemas.microsoft.com/office/drawing/2015/9/8/chartex" xmlns:cx2="http://schemas.microsoft.com/office/drawing/2015/10/21/chartex" xmlns:cx3="http://schemas.microsoft.com/office/drawing/2016/5/9/chartex" xmlns:cx4="http://schemas.microsoft.com/office/drawing/2016/5/10/chartex" xmlns:cx5="http://schemas.microsoft.com/office/drawing/2016/5/11/chartex" xmlns:mc="http://schemas.openxmlformats.org/markup-compatibility/2006" xmlns:o="urn:schemas-microsoft-com:office:office" xmlns:r="http://schemas.openxmlformats.org/officeDocument/2006/relationships" xmlns:m="http://schemas.openxmlformats.org/officeDocument/2006/math" xmlns:v="urn:schemas-microsoft-com:vml" xmlns:wp14="http://schemas.microsoft.com/office/word/2010/wordprocessingDrawing" xmlns:wp="http://schemas.openxmlformats.org/drawingml/2006/wordprocessingDrawing" xmlns:w10="urn:schemas-microsoft-com:office:word" xmlns:w="http://schemas.openxmlformats.org/wordprocessingml/2006/main" xmlns:w14="http://schemas.microsoft.com/office/word/2010/wordml" xmlns:w15="http://schemas.microsoft.com/office/word/2012/wordml" xmlns:w16se="http://schemas.microsoft.com/office/word/2015/wordml/symex" xmlns:wpg="http://schemas.microsoft.com/office/word/2010/wordprocessingGroup" xmlns:wpi="http://schemas.microsoft.com/office/word/2010/wordprocessingInk" xmlns:wne="http://schemas.microsoft.com/office/word/2006/wordml" xmlns:wps="http://schemas.microsoft.com/office/word/2010/wordprocessingShape" mc:Ignorable="w14 w15 w16se wp14">
-  <w:p>
-    <w:pPr>
-      <w:pStyle w:val="Footer"/>
-      <w:jc w:val="center"/>
-    </w:pPr>
-    <w:r>
-      <w:t xml:space="preserve">Page </w:t>
-    </w:r>
-    <w:r>
-      <w:rPr>
-        <w:b/>
-        <w:bCs/>
-      </w:rPr>
-      <w:fldChar w:fldCharType="begin"/>
-    </w:r>
-    <w:r>
-      <w:rPr>
-        <w:b/>
-        <w:bCs/>
-      </w:rPr>
-      <w:instrText xml:space="preserve"> PAGE  \* Arabic  \* MERGEFORMAT </w:instrText>
-    </w:r>
-    <w:r>
-      <w:rPr>
-        <w:b/>
-        <w:bCs/>
-      </w:rPr>
-      <w:fldChar w:fldCharType="separate"/>
-    </w:r>
-    <w:r>
-      <w:rPr>
-        <w:b/>
-        <w:bCs/>
-        <w:noProof/>
-      </w:rPr>
-      <w:t>1</w:t>
-    </w:r>
-    <w:r>
-      <w:rPr>
-        <w:b/>
-        <w:bCs/>
-      </w:rPr>
-      <w:fldChar w:fldCharType="end"/>
-    </w:r>
-    <w:r>
-      <w:t xml:space="preserve"> of </w:t>
-    </w:r>
-    <w:r>
-      <w:rPr>
-        <w:b/>
-        <w:bCs/>
-      </w:rPr>
-      <w:fldChar w:fldCharType="begin"/>
-    </w:r>
-    <w:r>
-      <w:rPr>
-        <w:b/>
-        <w:bCs/>
-      </w:rPr>
-      <w:instrText xml:space="preserve"> NUMPAGES  \* Arabic  \* MERGEFORMAT </w:instrText>
-    </w:r>
-    <w:r>
-      <w:rPr>
-        <w:b/>
-        <w:bCs/>
-      </w:rPr>
-      <w:fldChar w:fldCharType="separate"/>
-    </w:r>
-    <w:r>
-      <w:rPr>
-        <w:b/>
-        <w:bCs/>
-        <w:noProof/>
-      </w:rPr>
-      <w:t>2</w:t>
-    </w:r>
-    <w:r>
-      <w:rPr>
-        <w:b/>
-        <w:bCs/>
-      </w:rPr>
-      <w:fldChar w:fldCharType="end"/>
-    </w:r>
-  </w:p>
-</w:ftr>
 </file>
 
 <file path=word/footnotes.xml><?xml version="1.0" encoding="utf-8"?>
@@ -682,6 +1306,124 @@
         <w:noProof/>
       </w:rPr>
       <w:t>1</w:t>
+    </w:r>
+    <w:r>
+      <w:rPr>
+        <w:b/>
+        <w:bCs/>
+      </w:rPr>
+      <w:fldChar w:fldCharType="end"/>
+    </w:r>
+  </w:p>
+  <w:p>
+    <w:pPr>
+      <w:pStyle w:val="Header"/>
+    </w:pPr>
+  </w:p>
+</w:hdr>
+</file>
+
+<file path=word/header3.xml><?xml version="1.0" encoding="utf-8"?>
+<w:hdr xmlns:wpc="http://schemas.microsoft.com/office/word/2010/wordprocessingCanvas" xmlns:cx="http://schemas.microsoft.com/office/drawing/2014/chartex" xmlns:cx1="http://schemas.microsoft.com/office/drawing/2015/9/8/chartex" xmlns:cx2="http://schemas.microsoft.com/office/drawing/2015/10/21/chartex" xmlns:cx3="http://schemas.microsoft.com/office/drawing/2016/5/9/chartex" xmlns:cx4="http://schemas.microsoft.com/office/drawing/2016/5/10/chartex" xmlns:cx5="http://schemas.microsoft.com/office/drawing/2016/5/11/chartex" xmlns:mc="http://schemas.openxmlformats.org/markup-compatibility/2006" xmlns:o="urn:schemas-microsoft-com:office:office" xmlns:r="http://schemas.openxmlformats.org/officeDocument/2006/relationships" xmlns:m="http://schemas.openxmlformats.org/officeDocument/2006/math" xmlns:v="urn:schemas-microsoft-com:vml" xmlns:wp14="http://schemas.microsoft.com/office/word/2010/wordprocessingDrawing" xmlns:wp="http://schemas.openxmlformats.org/drawingml/2006/wordprocessingDrawing" xmlns:w10="urn:schemas-microsoft-com:office:word" xmlns:w="http://schemas.openxmlformats.org/wordprocessingml/2006/main" xmlns:w14="http://schemas.microsoft.com/office/word/2010/wordml" xmlns:w15="http://schemas.microsoft.com/office/word/2012/wordml" xmlns:w16se="http://schemas.microsoft.com/office/word/2015/wordml/symex" xmlns:wpg="http://schemas.microsoft.com/office/word/2010/wordprocessingGroup" xmlns:wpi="http://schemas.microsoft.com/office/word/2010/wordprocessingInk" xmlns:wne="http://schemas.microsoft.com/office/word/2006/wordml" xmlns:wps="http://schemas.microsoft.com/office/word/2010/wordprocessingShape" mc:Ignorable="w14 w15 w16se wp14">
+  <w:p>
+    <w:pPr>
+      <w:pStyle w:val="Header"/>
+    </w:pPr>
+    <w:r>
+      <w:t>SOC 5800 Survey Design and Sampling</w:t>
+    </w:r>
+  </w:p>
+  <w:p>
+    <w:pPr>
+      <w:pStyle w:val="Header"/>
+    </w:pPr>
+    <w:r>
+      <w:t>Lecture Notes</w:t>
+    </w:r>
+  </w:p>
+  <w:p>
+    <w:pPr>
+      <w:pStyle w:val="Header"/>
+    </w:pPr>
+  </w:p>
+  <w:p>
+    <w:pPr>
+      <w:pStyle w:val="Header"/>
+      <w:rPr>
+        <w:b/>
+        <w:bCs/>
+      </w:rPr>
+    </w:pPr>
+    <w:r>
+      <w:t xml:space="preserve">September 10, 2019 Lecture | Page </w:t>
+    </w:r>
+    <w:r>
+      <w:rPr>
+        <w:b/>
+        <w:bCs/>
+      </w:rPr>
+      <w:fldChar w:fldCharType="begin"/>
+    </w:r>
+    <w:r>
+      <w:rPr>
+        <w:b/>
+        <w:bCs/>
+      </w:rPr>
+      <w:instrText xml:space="preserve"> PAGE  \* Arabic  \* MERGEFORMAT </w:instrText>
+    </w:r>
+    <w:r>
+      <w:rPr>
+        <w:b/>
+        <w:bCs/>
+      </w:rPr>
+      <w:fldChar w:fldCharType="separate"/>
+    </w:r>
+    <w:r>
+      <w:rPr>
+        <w:b/>
+        <w:bCs/>
+        <w:noProof/>
+      </w:rPr>
+      <w:t>1</w:t>
+    </w:r>
+    <w:r>
+      <w:rPr>
+        <w:b/>
+        <w:bCs/>
+      </w:rPr>
+      <w:fldChar w:fldCharType="end"/>
+    </w:r>
+    <w:r>
+      <w:t xml:space="preserve"> of </w:t>
+    </w:r>
+    <w:r>
+      <w:rPr>
+        <w:b/>
+        <w:bCs/>
+      </w:rPr>
+      <w:fldChar w:fldCharType="begin"/>
+    </w:r>
+    <w:r>
+      <w:rPr>
+        <w:b/>
+        <w:bCs/>
+      </w:rPr>
+      <w:instrText xml:space="preserve"> SECTIONPAGES   \* MERGEFORMAT </w:instrText>
+    </w:r>
+    <w:r>
+      <w:rPr>
+        <w:b/>
+        <w:bCs/>
+      </w:rPr>
+      <w:fldChar w:fldCharType="separate"/>
+    </w:r>
+    <w:r>
+      <w:rPr>
+        <w:b/>
+        <w:bCs/>
+        <w:noProof/>
+      </w:rPr>
+      <w:t>2</w:t>
     </w:r>
     <w:r>
       <w:rPr>
@@ -815,6 +1557,119 @@
     </w:lvl>
   </w:abstractNum>
   <w:abstractNum w:abstractNumId="1" w15:restartNumberingAfterBreak="0">
+    <w:nsid w:val="17B6688C"/>
+    <w:multiLevelType w:val="hybridMultilevel"/>
+    <w:tmpl w:val="BFFA87C6"/>
+    <w:lvl w:ilvl="0" w:tplc="04090001">
+      <w:start w:val="1"/>
+      <w:numFmt w:val="bullet"/>
+      <w:lvlText w:val=""/>
+      <w:lvlJc w:val="left"/>
+      <w:pPr>
+        <w:ind w:left="720" w:hanging="360"/>
+      </w:pPr>
+      <w:rPr>
+        <w:rFonts w:ascii="Symbol" w:hAnsi="Symbol" w:hint="default"/>
+      </w:rPr>
+    </w:lvl>
+    <w:lvl w:ilvl="1" w:tplc="04090003">
+      <w:start w:val="1"/>
+      <w:numFmt w:val="bullet"/>
+      <w:lvlText w:val="o"/>
+      <w:lvlJc w:val="left"/>
+      <w:pPr>
+        <w:ind w:left="1440" w:hanging="360"/>
+      </w:pPr>
+      <w:rPr>
+        <w:rFonts w:ascii="Courier New" w:hAnsi="Courier New" w:cs="Courier New" w:hint="default"/>
+      </w:rPr>
+    </w:lvl>
+    <w:lvl w:ilvl="2" w:tplc="04090005">
+      <w:start w:val="1"/>
+      <w:numFmt w:val="bullet"/>
+      <w:lvlText w:val=""/>
+      <w:lvlJc w:val="left"/>
+      <w:pPr>
+        <w:ind w:left="2160" w:hanging="360"/>
+      </w:pPr>
+      <w:rPr>
+        <w:rFonts w:ascii="Wingdings" w:hAnsi="Wingdings" w:hint="default"/>
+      </w:rPr>
+    </w:lvl>
+    <w:lvl w:ilvl="3" w:tplc="04090001" w:tentative="1">
+      <w:start w:val="1"/>
+      <w:numFmt w:val="bullet"/>
+      <w:lvlText w:val=""/>
+      <w:lvlJc w:val="left"/>
+      <w:pPr>
+        <w:ind w:left="2880" w:hanging="360"/>
+      </w:pPr>
+      <w:rPr>
+        <w:rFonts w:ascii="Symbol" w:hAnsi="Symbol" w:hint="default"/>
+      </w:rPr>
+    </w:lvl>
+    <w:lvl w:ilvl="4" w:tplc="04090003" w:tentative="1">
+      <w:start w:val="1"/>
+      <w:numFmt w:val="bullet"/>
+      <w:lvlText w:val="o"/>
+      <w:lvlJc w:val="left"/>
+      <w:pPr>
+        <w:ind w:left="3600" w:hanging="360"/>
+      </w:pPr>
+      <w:rPr>
+        <w:rFonts w:ascii="Courier New" w:hAnsi="Courier New" w:cs="Courier New" w:hint="default"/>
+      </w:rPr>
+    </w:lvl>
+    <w:lvl w:ilvl="5" w:tplc="04090005" w:tentative="1">
+      <w:start w:val="1"/>
+      <w:numFmt w:val="bullet"/>
+      <w:lvlText w:val=""/>
+      <w:lvlJc w:val="left"/>
+      <w:pPr>
+        <w:ind w:left="4320" w:hanging="360"/>
+      </w:pPr>
+      <w:rPr>
+        <w:rFonts w:ascii="Wingdings" w:hAnsi="Wingdings" w:hint="default"/>
+      </w:rPr>
+    </w:lvl>
+    <w:lvl w:ilvl="6" w:tplc="04090001" w:tentative="1">
+      <w:start w:val="1"/>
+      <w:numFmt w:val="bullet"/>
+      <w:lvlText w:val=""/>
+      <w:lvlJc w:val="left"/>
+      <w:pPr>
+        <w:ind w:left="5040" w:hanging="360"/>
+      </w:pPr>
+      <w:rPr>
+        <w:rFonts w:ascii="Symbol" w:hAnsi="Symbol" w:hint="default"/>
+      </w:rPr>
+    </w:lvl>
+    <w:lvl w:ilvl="7" w:tplc="04090003" w:tentative="1">
+      <w:start w:val="1"/>
+      <w:numFmt w:val="bullet"/>
+      <w:lvlText w:val="o"/>
+      <w:lvlJc w:val="left"/>
+      <w:pPr>
+        <w:ind w:left="5760" w:hanging="360"/>
+      </w:pPr>
+      <w:rPr>
+        <w:rFonts w:ascii="Courier New" w:hAnsi="Courier New" w:cs="Courier New" w:hint="default"/>
+      </w:rPr>
+    </w:lvl>
+    <w:lvl w:ilvl="8" w:tplc="04090005" w:tentative="1">
+      <w:start w:val="1"/>
+      <w:numFmt w:val="bullet"/>
+      <w:lvlText w:val=""/>
+      <w:lvlJc w:val="left"/>
+      <w:pPr>
+        <w:ind w:left="6480" w:hanging="360"/>
+      </w:pPr>
+      <w:rPr>
+        <w:rFonts w:ascii="Wingdings" w:hAnsi="Wingdings" w:hint="default"/>
+      </w:rPr>
+    </w:lvl>
+  </w:abstractNum>
+  <w:abstractNum w:abstractNumId="2" w15:restartNumberingAfterBreak="0">
     <w:nsid w:val="2CDA5999"/>
     <w:multiLevelType w:val="hybridMultilevel"/>
     <w:tmpl w:val="2A66D366"/>
@@ -927,7 +1782,7 @@
       </w:rPr>
     </w:lvl>
   </w:abstractNum>
-  <w:abstractNum w:abstractNumId="2" w15:restartNumberingAfterBreak="0">
+  <w:abstractNum w:abstractNumId="3" w15:restartNumberingAfterBreak="0">
     <w:nsid w:val="2E5F313A"/>
     <w:multiLevelType w:val="hybridMultilevel"/>
     <w:tmpl w:val="8A08C86E"/>
@@ -1040,7 +1895,120 @@
       </w:rPr>
     </w:lvl>
   </w:abstractNum>
-  <w:abstractNum w:abstractNumId="3" w15:restartNumberingAfterBreak="0">
+  <w:abstractNum w:abstractNumId="4" w15:restartNumberingAfterBreak="0">
+    <w:nsid w:val="530C40B5"/>
+    <w:multiLevelType w:val="hybridMultilevel"/>
+    <w:tmpl w:val="CE728622"/>
+    <w:lvl w:ilvl="0" w:tplc="04090001">
+      <w:start w:val="1"/>
+      <w:numFmt w:val="bullet"/>
+      <w:lvlText w:val=""/>
+      <w:lvlJc w:val="left"/>
+      <w:pPr>
+        <w:ind w:left="720" w:hanging="360"/>
+      </w:pPr>
+      <w:rPr>
+        <w:rFonts w:ascii="Symbol" w:hAnsi="Symbol" w:hint="default"/>
+      </w:rPr>
+    </w:lvl>
+    <w:lvl w:ilvl="1" w:tplc="04090003">
+      <w:start w:val="1"/>
+      <w:numFmt w:val="bullet"/>
+      <w:lvlText w:val="o"/>
+      <w:lvlJc w:val="left"/>
+      <w:pPr>
+        <w:ind w:left="1440" w:hanging="360"/>
+      </w:pPr>
+      <w:rPr>
+        <w:rFonts w:ascii="Courier New" w:hAnsi="Courier New" w:cs="Courier New" w:hint="default"/>
+      </w:rPr>
+    </w:lvl>
+    <w:lvl w:ilvl="2" w:tplc="04090005">
+      <w:start w:val="1"/>
+      <w:numFmt w:val="bullet"/>
+      <w:lvlText w:val=""/>
+      <w:lvlJc w:val="left"/>
+      <w:pPr>
+        <w:ind w:left="2160" w:hanging="360"/>
+      </w:pPr>
+      <w:rPr>
+        <w:rFonts w:ascii="Wingdings" w:hAnsi="Wingdings" w:hint="default"/>
+      </w:rPr>
+    </w:lvl>
+    <w:lvl w:ilvl="3" w:tplc="04090001" w:tentative="1">
+      <w:start w:val="1"/>
+      <w:numFmt w:val="bullet"/>
+      <w:lvlText w:val=""/>
+      <w:lvlJc w:val="left"/>
+      <w:pPr>
+        <w:ind w:left="2880" w:hanging="360"/>
+      </w:pPr>
+      <w:rPr>
+        <w:rFonts w:ascii="Symbol" w:hAnsi="Symbol" w:hint="default"/>
+      </w:rPr>
+    </w:lvl>
+    <w:lvl w:ilvl="4" w:tplc="04090003" w:tentative="1">
+      <w:start w:val="1"/>
+      <w:numFmt w:val="bullet"/>
+      <w:lvlText w:val="o"/>
+      <w:lvlJc w:val="left"/>
+      <w:pPr>
+        <w:ind w:left="3600" w:hanging="360"/>
+      </w:pPr>
+      <w:rPr>
+        <w:rFonts w:ascii="Courier New" w:hAnsi="Courier New" w:cs="Courier New" w:hint="default"/>
+      </w:rPr>
+    </w:lvl>
+    <w:lvl w:ilvl="5" w:tplc="04090005" w:tentative="1">
+      <w:start w:val="1"/>
+      <w:numFmt w:val="bullet"/>
+      <w:lvlText w:val=""/>
+      <w:lvlJc w:val="left"/>
+      <w:pPr>
+        <w:ind w:left="4320" w:hanging="360"/>
+      </w:pPr>
+      <w:rPr>
+        <w:rFonts w:ascii="Wingdings" w:hAnsi="Wingdings" w:hint="default"/>
+      </w:rPr>
+    </w:lvl>
+    <w:lvl w:ilvl="6" w:tplc="04090001" w:tentative="1">
+      <w:start w:val="1"/>
+      <w:numFmt w:val="bullet"/>
+      <w:lvlText w:val=""/>
+      <w:lvlJc w:val="left"/>
+      <w:pPr>
+        <w:ind w:left="5040" w:hanging="360"/>
+      </w:pPr>
+      <w:rPr>
+        <w:rFonts w:ascii="Symbol" w:hAnsi="Symbol" w:hint="default"/>
+      </w:rPr>
+    </w:lvl>
+    <w:lvl w:ilvl="7" w:tplc="04090003" w:tentative="1">
+      <w:start w:val="1"/>
+      <w:numFmt w:val="bullet"/>
+      <w:lvlText w:val="o"/>
+      <w:lvlJc w:val="left"/>
+      <w:pPr>
+        <w:ind w:left="5760" w:hanging="360"/>
+      </w:pPr>
+      <w:rPr>
+        <w:rFonts w:ascii="Courier New" w:hAnsi="Courier New" w:cs="Courier New" w:hint="default"/>
+      </w:rPr>
+    </w:lvl>
+    <w:lvl w:ilvl="8" w:tplc="04090005" w:tentative="1">
+      <w:start w:val="1"/>
+      <w:numFmt w:val="bullet"/>
+      <w:lvlText w:val=""/>
+      <w:lvlJc w:val="left"/>
+      <w:pPr>
+        <w:ind w:left="6480" w:hanging="360"/>
+      </w:pPr>
+      <w:rPr>
+        <w:rFonts w:ascii="Wingdings" w:hAnsi="Wingdings" w:hint="default"/>
+      </w:rPr>
+    </w:lvl>
+  </w:abstractNum>
+  <w:abstractNum w:abstractNumId="5" w15:restartNumberingAfterBreak="0">
     <w:nsid w:val="572B4386"/>
     <w:multiLevelType w:val="hybridMultilevel"/>
     <w:tmpl w:val="6CEC1C12"/>
@@ -1153,7 +2121,7 @@
       </w:rPr>
     </w:lvl>
   </w:abstractNum>
-  <w:abstractNum w:abstractNumId="4" w15:restartNumberingAfterBreak="0">
+  <w:abstractNum w:abstractNumId="6" w15:restartNumberingAfterBreak="0">
     <w:nsid w:val="5CE171A0"/>
     <w:multiLevelType w:val="hybridMultilevel"/>
     <w:tmpl w:val="98488E4E"/>
@@ -1170,6 +2138,119 @@
       </w:rPr>
     </w:lvl>
     <w:lvl w:ilvl="1" w:tplc="04090003" w:tentative="1">
+      <w:start w:val="1"/>
+      <w:numFmt w:val="bullet"/>
+      <w:lvlText w:val="o"/>
+      <w:lvlJc w:val="left"/>
+      <w:pPr>
+        <w:ind w:left="1440" w:hanging="360"/>
+      </w:pPr>
+      <w:rPr>
+        <w:rFonts w:ascii="Courier New" w:hAnsi="Courier New" w:cs="Courier New" w:hint="default"/>
+      </w:rPr>
+    </w:lvl>
+    <w:lvl w:ilvl="2" w:tplc="04090005" w:tentative="1">
+      <w:start w:val="1"/>
+      <w:numFmt w:val="bullet"/>
+      <w:lvlText w:val=""/>
+      <w:lvlJc w:val="left"/>
+      <w:pPr>
+        <w:ind w:left="2160" w:hanging="360"/>
+      </w:pPr>
+      <w:rPr>
+        <w:rFonts w:ascii="Wingdings" w:hAnsi="Wingdings" w:hint="default"/>
+      </w:rPr>
+    </w:lvl>
+    <w:lvl w:ilvl="3" w:tplc="04090001" w:tentative="1">
+      <w:start w:val="1"/>
+      <w:numFmt w:val="bullet"/>
+      <w:lvlText w:val=""/>
+      <w:lvlJc w:val="left"/>
+      <w:pPr>
+        <w:ind w:left="2880" w:hanging="360"/>
+      </w:pPr>
+      <w:rPr>
+        <w:rFonts w:ascii="Symbol" w:hAnsi="Symbol" w:hint="default"/>
+      </w:rPr>
+    </w:lvl>
+    <w:lvl w:ilvl="4" w:tplc="04090003" w:tentative="1">
+      <w:start w:val="1"/>
+      <w:numFmt w:val="bullet"/>
+      <w:lvlText w:val="o"/>
+      <w:lvlJc w:val="left"/>
+      <w:pPr>
+        <w:ind w:left="3600" w:hanging="360"/>
+      </w:pPr>
+      <w:rPr>
+        <w:rFonts w:ascii="Courier New" w:hAnsi="Courier New" w:cs="Courier New" w:hint="default"/>
+      </w:rPr>
+    </w:lvl>
+    <w:lvl w:ilvl="5" w:tplc="04090005" w:tentative="1">
+      <w:start w:val="1"/>
+      <w:numFmt w:val="bullet"/>
+      <w:lvlText w:val=""/>
+      <w:lvlJc w:val="left"/>
+      <w:pPr>
+        <w:ind w:left="4320" w:hanging="360"/>
+      </w:pPr>
+      <w:rPr>
+        <w:rFonts w:ascii="Wingdings" w:hAnsi="Wingdings" w:hint="default"/>
+      </w:rPr>
+    </w:lvl>
+    <w:lvl w:ilvl="6" w:tplc="04090001" w:tentative="1">
+      <w:start w:val="1"/>
+      <w:numFmt w:val="bullet"/>
+      <w:lvlText w:val=""/>
+      <w:lvlJc w:val="left"/>
+      <w:pPr>
+        <w:ind w:left="5040" w:hanging="360"/>
+      </w:pPr>
+      <w:rPr>
+        <w:rFonts w:ascii="Symbol" w:hAnsi="Symbol" w:hint="default"/>
+      </w:rPr>
+    </w:lvl>
+    <w:lvl w:ilvl="7" w:tplc="04090003" w:tentative="1">
+      <w:start w:val="1"/>
+      <w:numFmt w:val="bullet"/>
+      <w:lvlText w:val="o"/>
+      <w:lvlJc w:val="left"/>
+      <w:pPr>
+        <w:ind w:left="5760" w:hanging="360"/>
+      </w:pPr>
+      <w:rPr>
+        <w:rFonts w:ascii="Courier New" w:hAnsi="Courier New" w:cs="Courier New" w:hint="default"/>
+      </w:rPr>
+    </w:lvl>
+    <w:lvl w:ilvl="8" w:tplc="04090005" w:tentative="1">
+      <w:start w:val="1"/>
+      <w:numFmt w:val="bullet"/>
+      <w:lvlText w:val=""/>
+      <w:lvlJc w:val="left"/>
+      <w:pPr>
+        <w:ind w:left="6480" w:hanging="360"/>
+      </w:pPr>
+      <w:rPr>
+        <w:rFonts w:ascii="Wingdings" w:hAnsi="Wingdings" w:hint="default"/>
+      </w:rPr>
+    </w:lvl>
+  </w:abstractNum>
+  <w:abstractNum w:abstractNumId="7" w15:restartNumberingAfterBreak="0">
+    <w:nsid w:val="65B50A71"/>
+    <w:multiLevelType w:val="hybridMultilevel"/>
+    <w:tmpl w:val="89002DA4"/>
+    <w:lvl w:ilvl="0" w:tplc="04090001">
+      <w:start w:val="1"/>
+      <w:numFmt w:val="bullet"/>
+      <w:lvlText w:val=""/>
+      <w:lvlJc w:val="left"/>
+      <w:pPr>
+        <w:ind w:left="720" w:hanging="360"/>
+      </w:pPr>
+      <w:rPr>
+        <w:rFonts w:ascii="Symbol" w:hAnsi="Symbol" w:hint="default"/>
+      </w:rPr>
+    </w:lvl>
+    <w:lvl w:ilvl="1" w:tplc="04090003">
       <w:start w:val="1"/>
       <w:numFmt w:val="bullet"/>
       <w:lvlText w:val="o"/>
@@ -1270,16 +2351,25 @@
     <w:abstractNumId w:val="0"/>
   </w:num>
   <w:num w:numId="2">
+    <w:abstractNumId w:val="2"/>
+  </w:num>
+  <w:num w:numId="3">
+    <w:abstractNumId w:val="5"/>
+  </w:num>
+  <w:num w:numId="4">
+    <w:abstractNumId w:val="6"/>
+  </w:num>
+  <w:num w:numId="5">
+    <w:abstractNumId w:val="3"/>
+  </w:num>
+  <w:num w:numId="6">
     <w:abstractNumId w:val="1"/>
   </w:num>
-  <w:num w:numId="3">
-    <w:abstractNumId w:val="3"/>
+  <w:num w:numId="7">
+    <w:abstractNumId w:val="7"/>
   </w:num>
-  <w:num w:numId="4">
+  <w:num w:numId="8">
     <w:abstractNumId w:val="4"/>
-  </w:num>
-  <w:num w:numId="5">
-    <w:abstractNumId w:val="2"/>
   </w:num>
 </w:numbering>
 </file>
@@ -1763,6 +2853,17 @@
       <w:contextualSpacing/>
     </w:pPr>
   </w:style>
+  <w:style w:type="character" w:styleId="Hyperlink">
+    <w:name w:val="Hyperlink"/>
+    <w:basedOn w:val="DefaultParagraphFont"/>
+    <w:uiPriority w:val="99"/>
+    <w:unhideWhenUsed/>
+    <w:rsid w:val="008736C8"/>
+    <w:rPr>
+      <w:color w:val="0563C1" w:themeColor="hyperlink"/>
+      <w:u w:val="single"/>
+    </w:rPr>
+  </w:style>
 </w:styles>
 </file>
 

</xml_diff>

<commit_message>
Notes from class on September 17, 2019
</commit_message>
<xml_diff>
--- a/Notes/SOC5800_Notes_Lecture_v00.docx
+++ b/Notes/SOC5800_Notes_Lecture_v00.docx
@@ -474,8 +474,6 @@
       <w:r>
         <w:t>Articulate the research question.</w:t>
       </w:r>
-      <w:bookmarkStart w:id="0" w:name="_GoBack"/>
-      <w:bookmarkEnd w:id="0"/>
     </w:p>
     <w:p>
       <w:pPr>
@@ -938,13 +936,7 @@
         <w:spacing w:after="0" w:line="240" w:lineRule="auto"/>
       </w:pPr>
       <w:r>
-        <w:t xml:space="preserve">Criterion validity </w:t>
-      </w:r>
-      <w:r>
-        <w:t>(also c</w:t>
-      </w:r>
-      <w:r>
-        <w:t>alled predictive validity) is when the measurement predicts performance or behavior of the concept being measured.</w:t>
+        <w:t>Criterion validity (also called predictive validity) is when the measurement predicts performance or behavior of the concept being measured.</w:t>
       </w:r>
     </w:p>
     <w:p>
@@ -1004,13 +996,63 @@
     </w:p>
     <w:p>
       <w:pPr>
+        <w:spacing w:after="0" w:line="240" w:lineRule="auto"/>
+        <w:sectPr>
+          <w:headerReference w:type="default" r:id="rId10"/>
+          <w:pgSz w:w="12240" w:h="15840"/>
+          <w:pgMar w:top="1440" w:right="1440" w:bottom="1440" w:left="1440" w:header="720" w:footer="720" w:gutter="0"/>
+          <w:pgNumType w:start="1"/>
+          <w:cols w:space="720"/>
+          <w:docGrid w:linePitch="360"/>
+        </w:sectPr>
+      </w:pPr>
+    </w:p>
+    <w:p>
+      <w:pPr>
+        <w:spacing w:after="0" w:line="240" w:lineRule="auto"/>
+      </w:pPr>
+      <w:r>
+        <w:lastRenderedPageBreak/>
+        <w:t>Assignment 01</w:t>
+      </w:r>
+    </w:p>
+    <w:p>
+      <w:pPr>
         <w:pStyle w:val="ListParagraph"/>
         <w:numPr>
           <w:ilvl w:val="0"/>
-          <w:numId w:val="8"/>
-        </w:numPr>
-        <w:spacing w:after="0" w:line="240" w:lineRule="auto"/>
-      </w:pPr>
+          <w:numId w:val="9"/>
+        </w:numPr>
+        <w:spacing w:after="0" w:line="240" w:lineRule="auto"/>
+      </w:pPr>
+      <w:r>
+        <w:t>Due to Dr. Hisako Matsuo between Friday, September 20, 2019 by 9:00 AM to Monday, September 23, 2019 by 9:00 AM</w:t>
+      </w:r>
+    </w:p>
+    <w:p>
+      <w:pPr>
+        <w:pStyle w:val="ListParagraph"/>
+        <w:numPr>
+          <w:ilvl w:val="0"/>
+          <w:numId w:val="9"/>
+        </w:numPr>
+        <w:spacing w:after="0" w:line="240" w:lineRule="auto"/>
+      </w:pPr>
+      <w:r>
+        <w:t>Not necessary to include survey questionnaire.</w:t>
+      </w:r>
+    </w:p>
+    <w:p>
+      <w:pPr>
+        <w:spacing w:after="0" w:line="240" w:lineRule="auto"/>
+      </w:pPr>
+    </w:p>
+    <w:p>
+      <w:pPr>
+        <w:spacing w:after="0" w:line="240" w:lineRule="auto"/>
+      </w:pPr>
+      <w:bookmarkStart w:id="0" w:name="_GoBack"/>
+      <w:bookmarkEnd w:id="0"/>
     </w:p>
     <w:p>
       <w:pPr>
@@ -1023,7 +1065,7 @@
       </w:pPr>
     </w:p>
     <w:sectPr>
-      <w:headerReference w:type="default" r:id="rId10"/>
+      <w:headerReference w:type="default" r:id="rId11"/>
       <w:pgSz w:w="12240" w:h="15840"/>
       <w:pgMar w:top="1440" w:right="1440" w:bottom="1440" w:left="1440" w:header="720" w:footer="720" w:gutter="0"/>
       <w:pgNumType w:start="1"/>
@@ -1384,6 +1426,124 @@
         <w:bCs/>
         <w:noProof/>
       </w:rPr>
+      <w:t>2</w:t>
+    </w:r>
+    <w:r>
+      <w:rPr>
+        <w:b/>
+        <w:bCs/>
+      </w:rPr>
+      <w:fldChar w:fldCharType="end"/>
+    </w:r>
+    <w:r>
+      <w:t xml:space="preserve"> of </w:t>
+    </w:r>
+    <w:r>
+      <w:rPr>
+        <w:b/>
+        <w:bCs/>
+      </w:rPr>
+      <w:fldChar w:fldCharType="begin"/>
+    </w:r>
+    <w:r>
+      <w:rPr>
+        <w:b/>
+        <w:bCs/>
+      </w:rPr>
+      <w:instrText xml:space="preserve"> SECTIONPAGES   \* MERGEFORMAT </w:instrText>
+    </w:r>
+    <w:r>
+      <w:rPr>
+        <w:b/>
+        <w:bCs/>
+      </w:rPr>
+      <w:fldChar w:fldCharType="separate"/>
+    </w:r>
+    <w:r>
+      <w:rPr>
+        <w:b/>
+        <w:bCs/>
+        <w:noProof/>
+      </w:rPr>
+      <w:t>2</w:t>
+    </w:r>
+    <w:r>
+      <w:rPr>
+        <w:b/>
+        <w:bCs/>
+      </w:rPr>
+      <w:fldChar w:fldCharType="end"/>
+    </w:r>
+  </w:p>
+  <w:p>
+    <w:pPr>
+      <w:pStyle w:val="Header"/>
+    </w:pPr>
+  </w:p>
+</w:hdr>
+</file>
+
+<file path=word/header4.xml><?xml version="1.0" encoding="utf-8"?>
+<w:hdr xmlns:wpc="http://schemas.microsoft.com/office/word/2010/wordprocessingCanvas" xmlns:cx="http://schemas.microsoft.com/office/drawing/2014/chartex" xmlns:cx1="http://schemas.microsoft.com/office/drawing/2015/9/8/chartex" xmlns:cx2="http://schemas.microsoft.com/office/drawing/2015/10/21/chartex" xmlns:cx3="http://schemas.microsoft.com/office/drawing/2016/5/9/chartex" xmlns:cx4="http://schemas.microsoft.com/office/drawing/2016/5/10/chartex" xmlns:cx5="http://schemas.microsoft.com/office/drawing/2016/5/11/chartex" xmlns:mc="http://schemas.openxmlformats.org/markup-compatibility/2006" xmlns:o="urn:schemas-microsoft-com:office:office" xmlns:r="http://schemas.openxmlformats.org/officeDocument/2006/relationships" xmlns:m="http://schemas.openxmlformats.org/officeDocument/2006/math" xmlns:v="urn:schemas-microsoft-com:vml" xmlns:wp14="http://schemas.microsoft.com/office/word/2010/wordprocessingDrawing" xmlns:wp="http://schemas.openxmlformats.org/drawingml/2006/wordprocessingDrawing" xmlns:w10="urn:schemas-microsoft-com:office:word" xmlns:w="http://schemas.openxmlformats.org/wordprocessingml/2006/main" xmlns:w14="http://schemas.microsoft.com/office/word/2010/wordml" xmlns:w15="http://schemas.microsoft.com/office/word/2012/wordml" xmlns:w16se="http://schemas.microsoft.com/office/word/2015/wordml/symex" xmlns:wpg="http://schemas.microsoft.com/office/word/2010/wordprocessingGroup" xmlns:wpi="http://schemas.microsoft.com/office/word/2010/wordprocessingInk" xmlns:wne="http://schemas.microsoft.com/office/word/2006/wordml" xmlns:wps="http://schemas.microsoft.com/office/word/2010/wordprocessingShape" mc:Ignorable="w14 w15 w16se wp14">
+  <w:p>
+    <w:pPr>
+      <w:pStyle w:val="Header"/>
+    </w:pPr>
+    <w:r>
+      <w:t>SOC 5800 Survey Design and Sampling</w:t>
+    </w:r>
+  </w:p>
+  <w:p>
+    <w:pPr>
+      <w:pStyle w:val="Header"/>
+    </w:pPr>
+    <w:r>
+      <w:t>Lecture Notes</w:t>
+    </w:r>
+  </w:p>
+  <w:p>
+    <w:pPr>
+      <w:pStyle w:val="Header"/>
+    </w:pPr>
+  </w:p>
+  <w:p>
+    <w:pPr>
+      <w:pStyle w:val="Header"/>
+      <w:rPr>
+        <w:b/>
+        <w:bCs/>
+      </w:rPr>
+    </w:pPr>
+    <w:r>
+      <w:t xml:space="preserve">September 17, 2019 Lecture | Page </w:t>
+    </w:r>
+    <w:r>
+      <w:rPr>
+        <w:b/>
+        <w:bCs/>
+      </w:rPr>
+      <w:fldChar w:fldCharType="begin"/>
+    </w:r>
+    <w:r>
+      <w:rPr>
+        <w:b/>
+        <w:bCs/>
+      </w:rPr>
+      <w:instrText xml:space="preserve"> PAGE  \* Arabic  \* MERGEFORMAT </w:instrText>
+    </w:r>
+    <w:r>
+      <w:rPr>
+        <w:b/>
+        <w:bCs/>
+      </w:rPr>
+      <w:fldChar w:fldCharType="separate"/>
+    </w:r>
+    <w:r>
+      <w:rPr>
+        <w:b/>
+        <w:bCs/>
+        <w:noProof/>
+      </w:rPr>
       <w:t>1</w:t>
     </w:r>
     <w:r>
@@ -1423,7 +1583,7 @@
         <w:bCs/>
         <w:noProof/>
       </w:rPr>
-      <w:t>2</w:t>
+      <w:t>1</w:t>
     </w:r>
     <w:r>
       <w:rPr>
@@ -1896,6 +2056,119 @@
     </w:lvl>
   </w:abstractNum>
   <w:abstractNum w:abstractNumId="4" w15:restartNumberingAfterBreak="0">
+    <w:nsid w:val="42502F77"/>
+    <w:multiLevelType w:val="hybridMultilevel"/>
+    <w:tmpl w:val="36CA381A"/>
+    <w:lvl w:ilvl="0" w:tplc="04090001">
+      <w:start w:val="1"/>
+      <w:numFmt w:val="bullet"/>
+      <w:lvlText w:val=""/>
+      <w:lvlJc w:val="left"/>
+      <w:pPr>
+        <w:ind w:left="720" w:hanging="360"/>
+      </w:pPr>
+      <w:rPr>
+        <w:rFonts w:ascii="Symbol" w:hAnsi="Symbol" w:hint="default"/>
+      </w:rPr>
+    </w:lvl>
+    <w:lvl w:ilvl="1" w:tplc="04090003" w:tentative="1">
+      <w:start w:val="1"/>
+      <w:numFmt w:val="bullet"/>
+      <w:lvlText w:val="o"/>
+      <w:lvlJc w:val="left"/>
+      <w:pPr>
+        <w:ind w:left="1440" w:hanging="360"/>
+      </w:pPr>
+      <w:rPr>
+        <w:rFonts w:ascii="Courier New" w:hAnsi="Courier New" w:cs="Courier New" w:hint="default"/>
+      </w:rPr>
+    </w:lvl>
+    <w:lvl w:ilvl="2" w:tplc="04090005" w:tentative="1">
+      <w:start w:val="1"/>
+      <w:numFmt w:val="bullet"/>
+      <w:lvlText w:val=""/>
+      <w:lvlJc w:val="left"/>
+      <w:pPr>
+        <w:ind w:left="2160" w:hanging="360"/>
+      </w:pPr>
+      <w:rPr>
+        <w:rFonts w:ascii="Wingdings" w:hAnsi="Wingdings" w:hint="default"/>
+      </w:rPr>
+    </w:lvl>
+    <w:lvl w:ilvl="3" w:tplc="04090001" w:tentative="1">
+      <w:start w:val="1"/>
+      <w:numFmt w:val="bullet"/>
+      <w:lvlText w:val=""/>
+      <w:lvlJc w:val="left"/>
+      <w:pPr>
+        <w:ind w:left="2880" w:hanging="360"/>
+      </w:pPr>
+      <w:rPr>
+        <w:rFonts w:ascii="Symbol" w:hAnsi="Symbol" w:hint="default"/>
+      </w:rPr>
+    </w:lvl>
+    <w:lvl w:ilvl="4" w:tplc="04090003" w:tentative="1">
+      <w:start w:val="1"/>
+      <w:numFmt w:val="bullet"/>
+      <w:lvlText w:val="o"/>
+      <w:lvlJc w:val="left"/>
+      <w:pPr>
+        <w:ind w:left="3600" w:hanging="360"/>
+      </w:pPr>
+      <w:rPr>
+        <w:rFonts w:ascii="Courier New" w:hAnsi="Courier New" w:cs="Courier New" w:hint="default"/>
+      </w:rPr>
+    </w:lvl>
+    <w:lvl w:ilvl="5" w:tplc="04090005" w:tentative="1">
+      <w:start w:val="1"/>
+      <w:numFmt w:val="bullet"/>
+      <w:lvlText w:val=""/>
+      <w:lvlJc w:val="left"/>
+      <w:pPr>
+        <w:ind w:left="4320" w:hanging="360"/>
+      </w:pPr>
+      <w:rPr>
+        <w:rFonts w:ascii="Wingdings" w:hAnsi="Wingdings" w:hint="default"/>
+      </w:rPr>
+    </w:lvl>
+    <w:lvl w:ilvl="6" w:tplc="04090001" w:tentative="1">
+      <w:start w:val="1"/>
+      <w:numFmt w:val="bullet"/>
+      <w:lvlText w:val=""/>
+      <w:lvlJc w:val="left"/>
+      <w:pPr>
+        <w:ind w:left="5040" w:hanging="360"/>
+      </w:pPr>
+      <w:rPr>
+        <w:rFonts w:ascii="Symbol" w:hAnsi="Symbol" w:hint="default"/>
+      </w:rPr>
+    </w:lvl>
+    <w:lvl w:ilvl="7" w:tplc="04090003" w:tentative="1">
+      <w:start w:val="1"/>
+      <w:numFmt w:val="bullet"/>
+      <w:lvlText w:val="o"/>
+      <w:lvlJc w:val="left"/>
+      <w:pPr>
+        <w:ind w:left="5760" w:hanging="360"/>
+      </w:pPr>
+      <w:rPr>
+        <w:rFonts w:ascii="Courier New" w:hAnsi="Courier New" w:cs="Courier New" w:hint="default"/>
+      </w:rPr>
+    </w:lvl>
+    <w:lvl w:ilvl="8" w:tplc="04090005" w:tentative="1">
+      <w:start w:val="1"/>
+      <w:numFmt w:val="bullet"/>
+      <w:lvlText w:val=""/>
+      <w:lvlJc w:val="left"/>
+      <w:pPr>
+        <w:ind w:left="6480" w:hanging="360"/>
+      </w:pPr>
+      <w:rPr>
+        <w:rFonts w:ascii="Wingdings" w:hAnsi="Wingdings" w:hint="default"/>
+      </w:rPr>
+    </w:lvl>
+  </w:abstractNum>
+  <w:abstractNum w:abstractNumId="5" w15:restartNumberingAfterBreak="0">
     <w:nsid w:val="530C40B5"/>
     <w:multiLevelType w:val="hybridMultilevel"/>
     <w:tmpl w:val="CE728622"/>
@@ -2008,7 +2281,7 @@
       </w:rPr>
     </w:lvl>
   </w:abstractNum>
-  <w:abstractNum w:abstractNumId="5" w15:restartNumberingAfterBreak="0">
+  <w:abstractNum w:abstractNumId="6" w15:restartNumberingAfterBreak="0">
     <w:nsid w:val="572B4386"/>
     <w:multiLevelType w:val="hybridMultilevel"/>
     <w:tmpl w:val="6CEC1C12"/>
@@ -2121,7 +2394,7 @@
       </w:rPr>
     </w:lvl>
   </w:abstractNum>
-  <w:abstractNum w:abstractNumId="6" w15:restartNumberingAfterBreak="0">
+  <w:abstractNum w:abstractNumId="7" w15:restartNumberingAfterBreak="0">
     <w:nsid w:val="5CE171A0"/>
     <w:multiLevelType w:val="hybridMultilevel"/>
     <w:tmpl w:val="98488E4E"/>
@@ -2234,7 +2507,7 @@
       </w:rPr>
     </w:lvl>
   </w:abstractNum>
-  <w:abstractNum w:abstractNumId="7" w15:restartNumberingAfterBreak="0">
+  <w:abstractNum w:abstractNumId="8" w15:restartNumberingAfterBreak="0">
     <w:nsid w:val="65B50A71"/>
     <w:multiLevelType w:val="hybridMultilevel"/>
     <w:tmpl w:val="89002DA4"/>
@@ -2354,10 +2627,10 @@
     <w:abstractNumId w:val="2"/>
   </w:num>
   <w:num w:numId="3">
-    <w:abstractNumId w:val="5"/>
+    <w:abstractNumId w:val="6"/>
   </w:num>
   <w:num w:numId="4">
-    <w:abstractNumId w:val="6"/>
+    <w:abstractNumId w:val="7"/>
   </w:num>
   <w:num w:numId="5">
     <w:abstractNumId w:val="3"/>
@@ -2366,9 +2639,12 @@
     <w:abstractNumId w:val="1"/>
   </w:num>
   <w:num w:numId="7">
-    <w:abstractNumId w:val="7"/>
+    <w:abstractNumId w:val="8"/>
   </w:num>
   <w:num w:numId="8">
+    <w:abstractNumId w:val="5"/>
+  </w:num>
+  <w:num w:numId="9">
     <w:abstractNumId w:val="4"/>
   </w:num>
 </w:numbering>

</xml_diff>

<commit_message>
Notes for first part of class on September 24, 2019
</commit_message>
<xml_diff>
--- a/Notes/SOC5800_Notes_Lecture_v00.docx
+++ b/Notes/SOC5800_Notes_Lecture_v00.docx
@@ -1050,22 +1050,1082 @@
     <w:p>
       <w:pPr>
         <w:spacing w:after="0" w:line="240" w:lineRule="auto"/>
-      </w:pPr>
+        <w:sectPr>
+          <w:headerReference w:type="default" r:id="rId11"/>
+          <w:pgSz w:w="12240" w:h="15840"/>
+          <w:pgMar w:top="1440" w:right="1440" w:bottom="1440" w:left="1440" w:header="720" w:footer="720" w:gutter="0"/>
+          <w:pgNumType w:start="1"/>
+          <w:cols w:space="720"/>
+          <w:docGrid w:linePitch="360"/>
+        </w:sectPr>
+      </w:pPr>
+    </w:p>
+    <w:p>
+      <w:pPr>
+        <w:spacing w:after="0" w:line="240" w:lineRule="auto"/>
+      </w:pPr>
+      <w:r>
+        <w:lastRenderedPageBreak/>
+        <w:t>Class Project</w:t>
+      </w:r>
+    </w:p>
+    <w:p>
+      <w:pPr>
+        <w:pStyle w:val="ListParagraph"/>
+        <w:numPr>
+          <w:ilvl w:val="0"/>
+          <w:numId w:val="10"/>
+        </w:numPr>
+        <w:spacing w:after="0" w:line="240" w:lineRule="auto"/>
+      </w:pPr>
+      <w:r>
+        <w:t xml:space="preserve">Will need letter of support from manager of Facebook group indicating that it will distribute the survey request to the members to include with </w:t>
+      </w:r>
+      <w:r>
+        <w:t>protocol submission for Institutional Review Board</w:t>
+      </w:r>
+      <w:r>
+        <w:t xml:space="preserve"> </w:t>
+      </w:r>
+      <w:r>
+        <w:t>(</w:t>
+      </w:r>
+      <w:r>
+        <w:t>IRB</w:t>
+      </w:r>
+      <w:r>
+        <w:t>)</w:t>
+      </w:r>
+      <w:r>
+        <w:t xml:space="preserve"> approval.</w:t>
+      </w:r>
+    </w:p>
+    <w:p>
+      <w:pPr>
+        <w:pStyle w:val="ListParagraph"/>
+        <w:numPr>
+          <w:ilvl w:val="0"/>
+          <w:numId w:val="10"/>
+        </w:numPr>
+        <w:spacing w:after="0" w:line="240" w:lineRule="auto"/>
+      </w:pPr>
+      <w:r>
+        <w:t xml:space="preserve">Prepare co-authorship agreement </w:t>
+      </w:r>
+      <w:r>
+        <w:t>and submit as part of the second assignment.</w:t>
+      </w:r>
+    </w:p>
+    <w:p>
+      <w:pPr>
+        <w:pStyle w:val="ListParagraph"/>
+        <w:numPr>
+          <w:ilvl w:val="0"/>
+          <w:numId w:val="10"/>
+        </w:numPr>
+        <w:spacing w:after="0" w:line="240" w:lineRule="auto"/>
+      </w:pPr>
+      <w:r>
+        <w:t>Materials to include in IRB protocol application</w:t>
+      </w:r>
+    </w:p>
+    <w:p>
+      <w:pPr>
+        <w:pStyle w:val="ListParagraph"/>
+        <w:numPr>
+          <w:ilvl w:val="1"/>
+          <w:numId w:val="10"/>
+        </w:numPr>
+        <w:spacing w:after="0" w:line="240" w:lineRule="auto"/>
+      </w:pPr>
+      <w:r>
+        <w:t>Questionnaire</w:t>
+      </w:r>
+    </w:p>
+    <w:p>
+      <w:pPr>
+        <w:pStyle w:val="ListParagraph"/>
+        <w:numPr>
+          <w:ilvl w:val="1"/>
+          <w:numId w:val="10"/>
+        </w:numPr>
+        <w:spacing w:after="0" w:line="240" w:lineRule="auto"/>
+      </w:pPr>
+      <w:r>
+        <w:t>Recruit letter</w:t>
+      </w:r>
+    </w:p>
+    <w:p>
+      <w:pPr>
+        <w:pStyle w:val="ListParagraph"/>
+        <w:numPr>
+          <w:ilvl w:val="1"/>
+          <w:numId w:val="10"/>
+        </w:numPr>
+        <w:spacing w:after="0" w:line="240" w:lineRule="auto"/>
+      </w:pPr>
+      <w:r>
+        <w:t>Content of email message</w:t>
+      </w:r>
+    </w:p>
+    <w:p>
+      <w:pPr>
+        <w:pStyle w:val="ListParagraph"/>
+        <w:numPr>
+          <w:ilvl w:val="0"/>
+          <w:numId w:val="10"/>
+        </w:numPr>
+        <w:spacing w:after="0" w:line="240" w:lineRule="auto"/>
+      </w:pPr>
+      <w:r>
+        <w:t xml:space="preserve">IRB </w:t>
+      </w:r>
+      <w:r>
+        <w:t xml:space="preserve">protocol </w:t>
+      </w:r>
+      <w:r>
+        <w:t>application process for class project:</w:t>
+      </w:r>
+    </w:p>
+    <w:p>
+      <w:pPr>
+        <w:pStyle w:val="ListParagraph"/>
+        <w:numPr>
+          <w:ilvl w:val="1"/>
+          <w:numId w:val="10"/>
+        </w:numPr>
+        <w:spacing w:after="0" w:line="240" w:lineRule="auto"/>
+      </w:pPr>
+      <w:r>
+        <w:t>Prepare the IRB protocol exempt application in the Word document.</w:t>
+      </w:r>
+    </w:p>
+    <w:p>
+      <w:pPr>
+        <w:pStyle w:val="ListParagraph"/>
+        <w:numPr>
+          <w:ilvl w:val="2"/>
+          <w:numId w:val="10"/>
+        </w:numPr>
+        <w:spacing w:after="0" w:line="240" w:lineRule="auto"/>
+      </w:pPr>
+      <w:r>
+        <w:t>Complete by October 1, 2019</w:t>
+      </w:r>
+    </w:p>
+    <w:p>
+      <w:pPr>
+        <w:pStyle w:val="ListParagraph"/>
+        <w:numPr>
+          <w:ilvl w:val="1"/>
+          <w:numId w:val="10"/>
+        </w:numPr>
+        <w:spacing w:after="0" w:line="240" w:lineRule="auto"/>
+      </w:pPr>
+      <w:r>
+        <w:t>The class will peer-review each other</w:t>
+      </w:r>
+      <w:r>
+        <w:t>’</w:t>
+      </w:r>
+      <w:r>
+        <w:t>s</w:t>
+      </w:r>
+      <w:r>
+        <w:t xml:space="preserve"> IRB protocol.</w:t>
+      </w:r>
+    </w:p>
+    <w:p>
+      <w:pPr>
+        <w:pStyle w:val="ListParagraph"/>
+        <w:numPr>
+          <w:ilvl w:val="1"/>
+          <w:numId w:val="10"/>
+        </w:numPr>
+        <w:spacing w:after="0" w:line="240" w:lineRule="auto"/>
+      </w:pPr>
+      <w:r>
+        <w:t>Review suggestions from peers, modify proposal accordingly in Word, and submit Word document to Dr. Matsuo.</w:t>
+      </w:r>
+    </w:p>
+    <w:p>
+      <w:pPr>
+        <w:pStyle w:val="ListParagraph"/>
+        <w:numPr>
+          <w:ilvl w:val="1"/>
+          <w:numId w:val="10"/>
+        </w:numPr>
+        <w:spacing w:after="0" w:line="240" w:lineRule="auto"/>
+      </w:pPr>
+      <w:r>
+        <w:t>Review suggestions form Dr. Matsuo and modify IRB protocol.</w:t>
+      </w:r>
+    </w:p>
+    <w:p>
+      <w:pPr>
+        <w:pStyle w:val="ListParagraph"/>
+        <w:numPr>
+          <w:ilvl w:val="1"/>
+          <w:numId w:val="10"/>
+        </w:numPr>
+        <w:spacing w:after="0" w:line="240" w:lineRule="auto"/>
+      </w:pPr>
+      <w:r>
+        <w:t xml:space="preserve">Prepare IRB protocol in </w:t>
+      </w:r>
+      <w:proofErr w:type="spellStart"/>
+      <w:r>
+        <w:t>eIRB</w:t>
+      </w:r>
+      <w:proofErr w:type="spellEnd"/>
+      <w:r>
+        <w:t xml:space="preserve"> and submit for peer review by Dr. Matsuo.</w:t>
+      </w:r>
+    </w:p>
+    <w:p>
+      <w:pPr>
+        <w:pStyle w:val="ListParagraph"/>
+        <w:numPr>
+          <w:ilvl w:val="1"/>
+          <w:numId w:val="10"/>
+        </w:numPr>
+        <w:spacing w:after="0" w:line="240" w:lineRule="auto"/>
+      </w:pPr>
+      <w:r>
+        <w:t>After Dr. Matsuo approves, then submit the IRB protocol.</w:t>
+      </w:r>
+    </w:p>
+    <w:p>
+      <w:pPr>
+        <w:pStyle w:val="ListParagraph"/>
+        <w:numPr>
+          <w:ilvl w:val="2"/>
+          <w:numId w:val="10"/>
+        </w:numPr>
+        <w:spacing w:after="0" w:line="240" w:lineRule="auto"/>
+      </w:pPr>
+      <w:r>
+        <w:t>Complete by October 15, 2019</w:t>
+      </w:r>
+    </w:p>
+    <w:p>
+      <w:pPr>
+        <w:pStyle w:val="ListParagraph"/>
+        <w:numPr>
+          <w:ilvl w:val="0"/>
+          <w:numId w:val="10"/>
+        </w:numPr>
+        <w:spacing w:after="0" w:line="240" w:lineRule="auto"/>
+      </w:pPr>
+      <w:r>
+        <w:t>Grade for second assignment will be “A” once the project receives IRB approval.</w:t>
+      </w:r>
+    </w:p>
+    <w:p>
+      <w:pPr>
+        <w:spacing w:after="0" w:line="240" w:lineRule="auto"/>
+      </w:pPr>
+    </w:p>
+    <w:p>
+      <w:pPr>
+        <w:spacing w:after="0" w:line="240" w:lineRule="auto"/>
+      </w:pPr>
+      <w:r>
+        <w:t>Reliability</w:t>
+      </w:r>
+    </w:p>
+    <w:p>
+      <w:pPr>
+        <w:pStyle w:val="ListParagraph"/>
+        <w:numPr>
+          <w:ilvl w:val="0"/>
+          <w:numId w:val="11"/>
+        </w:numPr>
+        <w:spacing w:after="0" w:line="240" w:lineRule="auto"/>
+      </w:pPr>
+      <w:r>
+        <w:t xml:space="preserve">Reliability </w:t>
+      </w:r>
+      <w:r>
+        <w:t>exists when</w:t>
+      </w:r>
+      <w:r>
+        <w:t xml:space="preserve"> e</w:t>
+      </w:r>
+      <w:r>
+        <w:t xml:space="preserve">ach item associated with the same concept </w:t>
+      </w:r>
+      <w:r>
+        <w:t xml:space="preserve">in a scale or index </w:t>
+      </w:r>
+      <w:r>
+        <w:t>yields similar results.</w:t>
+      </w:r>
+    </w:p>
+    <w:p>
+      <w:pPr>
+        <w:pStyle w:val="ListParagraph"/>
+        <w:numPr>
+          <w:ilvl w:val="0"/>
+          <w:numId w:val="11"/>
+        </w:numPr>
+        <w:spacing w:after="0" w:line="240" w:lineRule="auto"/>
+      </w:pPr>
+      <w:r>
+        <w:t>Internal consistency is when all the items under the same concept</w:t>
+      </w:r>
+      <w:r>
+        <w:t xml:space="preserve"> </w:t>
+      </w:r>
+      <w:r>
+        <w:t xml:space="preserve">in a scale or index </w:t>
+      </w:r>
+      <w:r>
+        <w:t>are highly correlated with each other.</w:t>
+      </w:r>
+    </w:p>
+    <w:p>
+      <w:pPr>
+        <w:pStyle w:val="ListParagraph"/>
+        <w:numPr>
+          <w:ilvl w:val="0"/>
+          <w:numId w:val="11"/>
+        </w:numPr>
+        <w:spacing w:after="0" w:line="240" w:lineRule="auto"/>
+      </w:pPr>
+      <w:r>
+        <w:t>Reliability greater 0.65 is consider high; a value of at least 0.60 may be acceptable.</w:t>
+      </w:r>
+    </w:p>
+    <w:p>
+      <w:pPr>
+        <w:pStyle w:val="ListParagraph"/>
+        <w:numPr>
+          <w:ilvl w:val="0"/>
+          <w:numId w:val="11"/>
+        </w:numPr>
+        <w:spacing w:after="0" w:line="240" w:lineRule="auto"/>
+      </w:pPr>
+      <w:r>
+        <w:t>Approaches to reliability:</w:t>
+      </w:r>
+    </w:p>
+    <w:p>
+      <w:pPr>
+        <w:pStyle w:val="ListParagraph"/>
+        <w:numPr>
+          <w:ilvl w:val="1"/>
+          <w:numId w:val="11"/>
+        </w:numPr>
+        <w:spacing w:after="0" w:line="240" w:lineRule="auto"/>
+      </w:pPr>
+      <w:r>
+        <w:t>Generalizability Theory</w:t>
+      </w:r>
+    </w:p>
+    <w:p>
+      <w:pPr>
+        <w:pStyle w:val="ListParagraph"/>
+        <w:numPr>
+          <w:ilvl w:val="2"/>
+          <w:numId w:val="11"/>
+        </w:numPr>
+        <w:spacing w:after="0" w:line="240" w:lineRule="auto"/>
+      </w:pPr>
+      <w:r>
+        <w:t>To what extent can the results be generalized across different facets (e.g., dimensions, groups) over time.</w:t>
+      </w:r>
+    </w:p>
+    <w:p>
+      <w:pPr>
+        <w:pStyle w:val="ListParagraph"/>
+        <w:numPr>
+          <w:ilvl w:val="2"/>
+          <w:numId w:val="11"/>
+        </w:numPr>
+        <w:spacing w:after="0" w:line="240" w:lineRule="auto"/>
+      </w:pPr>
+      <w:r>
+        <w:t>To what extent the results can be replicated.</w:t>
+      </w:r>
+    </w:p>
+    <w:p>
+      <w:pPr>
+        <w:pStyle w:val="ListParagraph"/>
+        <w:numPr>
+          <w:ilvl w:val="1"/>
+          <w:numId w:val="11"/>
+        </w:numPr>
+        <w:spacing w:after="0" w:line="240" w:lineRule="auto"/>
+      </w:pPr>
+      <w:r>
+        <w:t xml:space="preserve">Classical Measurement Theory </w:t>
+      </w:r>
+    </w:p>
+    <w:p>
+      <w:pPr>
+        <w:pStyle w:val="ListParagraph"/>
+        <w:numPr>
+          <w:ilvl w:val="2"/>
+          <w:numId w:val="11"/>
+        </w:numPr>
+        <w:spacing w:after="0" w:line="240" w:lineRule="auto"/>
+      </w:pPr>
+      <w:r>
+        <w:t>Test-retest protocol</w:t>
+      </w:r>
+    </w:p>
+    <w:p>
+      <w:pPr>
+        <w:pStyle w:val="ListParagraph"/>
+        <w:numPr>
+          <w:ilvl w:val="3"/>
+          <w:numId w:val="12"/>
+        </w:numPr>
+        <w:spacing w:after="0" w:line="240" w:lineRule="auto"/>
+      </w:pPr>
+      <w:r>
+        <w:t>Administer the test to the same sample at two different points in time.</w:t>
+      </w:r>
+    </w:p>
+    <w:p>
+      <w:pPr>
+        <w:pStyle w:val="ListParagraph"/>
+        <w:numPr>
+          <w:ilvl w:val="3"/>
+          <w:numId w:val="12"/>
+        </w:numPr>
+        <w:spacing w:after="0" w:line="240" w:lineRule="auto"/>
+      </w:pPr>
+      <w:r>
+        <w:t>Pearson correlation r&gt;0.7 is considered an indication of reproducibility.</w:t>
+      </w:r>
+    </w:p>
+    <w:p>
+      <w:pPr>
+        <w:pStyle w:val="ListParagraph"/>
+        <w:numPr>
+          <w:ilvl w:val="2"/>
+          <w:numId w:val="12"/>
+        </w:numPr>
+        <w:spacing w:after="0" w:line="240" w:lineRule="auto"/>
+      </w:pPr>
+      <w:r>
+        <w:t>Alternate form protocol</w:t>
+      </w:r>
+    </w:p>
+    <w:p>
+      <w:pPr>
+        <w:pStyle w:val="ListParagraph"/>
+        <w:numPr>
+          <w:ilvl w:val="3"/>
+          <w:numId w:val="12"/>
+        </w:numPr>
+        <w:spacing w:after="0" w:line="240" w:lineRule="auto"/>
+      </w:pPr>
+      <w:r>
+        <w:t>Ask two different questions that measure the same concept.</w:t>
+      </w:r>
+    </w:p>
+    <w:p>
+      <w:pPr>
+        <w:pStyle w:val="ListParagraph"/>
+        <w:numPr>
+          <w:ilvl w:val="3"/>
+          <w:numId w:val="12"/>
+        </w:numPr>
+        <w:spacing w:after="0" w:line="240" w:lineRule="auto"/>
+      </w:pPr>
+      <w:r>
+        <w:t>Correlation r&gt;0.7 is considered an indication of reproducibility.</w:t>
+      </w:r>
+    </w:p>
+    <w:p>
+      <w:pPr>
+        <w:pStyle w:val="ListParagraph"/>
+        <w:numPr>
+          <w:ilvl w:val="2"/>
+          <w:numId w:val="12"/>
+        </w:numPr>
+        <w:spacing w:after="0" w:line="240" w:lineRule="auto"/>
+      </w:pPr>
+      <w:r>
+        <w:t>Split-half protocol</w:t>
+      </w:r>
+    </w:p>
+    <w:p>
+      <w:pPr>
+        <w:pStyle w:val="ListParagraph"/>
+        <w:numPr>
+          <w:ilvl w:val="3"/>
+          <w:numId w:val="12"/>
+        </w:numPr>
+        <w:spacing w:after="0" w:line="240" w:lineRule="auto"/>
+      </w:pPr>
+      <w:r>
+        <w:t>Divide the instrument in half randomly and obtain correlations of each group.</w:t>
+      </w:r>
+    </w:p>
+    <w:p>
+      <w:pPr>
+        <w:pStyle w:val="ListParagraph"/>
+        <w:numPr>
+          <w:ilvl w:val="3"/>
+          <w:numId w:val="12"/>
+        </w:numPr>
+        <w:spacing w:after="0" w:line="240" w:lineRule="auto"/>
+      </w:pPr>
+      <w:r>
+        <w:t>Cronbach’s Alpha &gt; 0.65 is considered an indication of reproducibility.</w:t>
+      </w:r>
+    </w:p>
+    <w:p>
+      <w:pPr>
+        <w:pStyle w:val="ListParagraph"/>
+        <w:numPr>
+          <w:ilvl w:val="4"/>
+          <w:numId w:val="12"/>
+        </w:numPr>
+        <w:spacing w:after="0" w:line="240" w:lineRule="auto"/>
+      </w:pPr>
+      <w:r>
+        <w:t>Cronbach’s Alpha &gt; 0.80 for psychological measurements</w:t>
+      </w:r>
+    </w:p>
+    <w:p>
+      <w:pPr>
+        <w:pStyle w:val="ListParagraph"/>
+        <w:numPr>
+          <w:ilvl w:val="1"/>
+          <w:numId w:val="12"/>
+        </w:numPr>
+        <w:spacing w:after="0" w:line="240" w:lineRule="auto"/>
+      </w:pPr>
+      <w:r>
+        <w:t>Item Response Theory (IRT)</w:t>
+      </w:r>
+    </w:p>
+    <w:p>
+      <w:pPr>
+        <w:pStyle w:val="ListParagraph"/>
+        <w:numPr>
+          <w:ilvl w:val="2"/>
+          <w:numId w:val="12"/>
+        </w:numPr>
+        <w:spacing w:after="0" w:line="240" w:lineRule="auto"/>
+      </w:pPr>
+      <w:r>
+        <w:lastRenderedPageBreak/>
+        <w:t>Goal is to establish scale that is independent of mode of administration and respondent characteristics.</w:t>
+      </w:r>
+    </w:p>
+    <w:p>
+      <w:pPr>
+        <w:pStyle w:val="ListParagraph"/>
+        <w:numPr>
+          <w:ilvl w:val="2"/>
+          <w:numId w:val="12"/>
+        </w:numPr>
+        <w:spacing w:after="0" w:line="240" w:lineRule="auto"/>
+      </w:pPr>
+      <w:r>
+        <w:t>Perform content validity test (see template provided by Dr. Matsuo).</w:t>
+      </w:r>
+    </w:p>
+    <w:p>
+      <w:pPr>
+        <w:pStyle w:val="ListParagraph"/>
+        <w:numPr>
+          <w:ilvl w:val="3"/>
+          <w:numId w:val="12"/>
+        </w:numPr>
+        <w:spacing w:after="0" w:line="240" w:lineRule="auto"/>
+      </w:pPr>
+      <w:r>
+        <w:t>Rule of thumb is a minimum of three (3) experts for content validity test.</w:t>
+      </w:r>
+    </w:p>
+    <w:p>
+      <w:pPr>
+        <w:pStyle w:val="ListParagraph"/>
+        <w:numPr>
+          <w:ilvl w:val="2"/>
+          <w:numId w:val="12"/>
+        </w:numPr>
+        <w:spacing w:after="0" w:line="240" w:lineRule="auto"/>
+      </w:pPr>
+      <w:r>
+        <w:t>Options for measuring content validity:</w:t>
+      </w:r>
+    </w:p>
+    <w:p>
+      <w:pPr>
+        <w:pStyle w:val="ListParagraph"/>
+        <w:numPr>
+          <w:ilvl w:val="3"/>
+          <w:numId w:val="12"/>
+        </w:numPr>
+        <w:spacing w:after="0" w:line="240" w:lineRule="auto"/>
+      </w:pPr>
+      <w:r>
+        <w:t>Calculate proportion of agreement</w:t>
+      </w:r>
+    </w:p>
+    <w:p>
+      <w:pPr>
+        <w:pStyle w:val="ListParagraph"/>
+        <w:numPr>
+          <w:ilvl w:val="4"/>
+          <w:numId w:val="12"/>
+        </w:numPr>
+        <w:spacing w:after="0" w:line="240" w:lineRule="auto"/>
+      </w:pPr>
+      <w:r>
+        <w:t>A value &gt; 0.80 is considered an indication of content validity.</w:t>
+      </w:r>
+    </w:p>
+    <w:p>
+      <w:pPr>
+        <w:pStyle w:val="ListParagraph"/>
+        <w:numPr>
+          <w:ilvl w:val="4"/>
+          <w:numId w:val="12"/>
+        </w:numPr>
+        <w:spacing w:after="0" w:line="240" w:lineRule="auto"/>
+      </w:pPr>
+      <m:oMath>
+        <m:r>
+          <w:rPr>
+            <w:rFonts w:ascii="Cambria Math" w:hAnsi="Cambria Math"/>
+          </w:rPr>
+          <m:t xml:space="preserve">p= </m:t>
+        </m:r>
+        <m:f>
+          <m:fPr>
+            <m:ctrlPr>
+              <w:rPr>
+                <w:rFonts w:ascii="Cambria Math" w:hAnsi="Cambria Math"/>
+                <w:i/>
+              </w:rPr>
+            </m:ctrlPr>
+          </m:fPr>
+          <m:num>
+            <m:r>
+              <w:rPr>
+                <w:rFonts w:ascii="Cambria Math" w:hAnsi="Cambria Math"/>
+              </w:rPr>
+              <m:t>Numbr of item ratings in agreement</m:t>
+            </m:r>
+          </m:num>
+          <m:den>
+            <m:r>
+              <w:rPr>
+                <w:rFonts w:ascii="Cambria Math" w:hAnsi="Cambria Math"/>
+              </w:rPr>
+              <m:t>Total number of items rated</m:t>
+            </m:r>
+          </m:den>
+        </m:f>
+      </m:oMath>
+    </w:p>
+    <w:p>
+      <w:pPr>
+        <w:pStyle w:val="ListParagraph"/>
+        <w:numPr>
+          <w:ilvl w:val="3"/>
+          <w:numId w:val="12"/>
+        </w:numPr>
+        <w:spacing w:after="0" w:line="240" w:lineRule="auto"/>
+      </w:pPr>
+      <w:r>
+        <w:t xml:space="preserve">Perform cluster analysis for items </w:t>
+      </w:r>
+    </w:p>
+    <w:p>
+      <w:pPr>
+        <w:pStyle w:val="ListParagraph"/>
+        <w:numPr>
+          <w:ilvl w:val="4"/>
+          <w:numId w:val="12"/>
+        </w:numPr>
+        <w:spacing w:after="0" w:line="240" w:lineRule="auto"/>
+      </w:pPr>
+      <w:r>
+        <w:t>Content Validity Ratio (CVR) range</w:t>
+      </w:r>
+      <w:r>
+        <w:t xml:space="preserve"> is -1.0 &gt; CVR 1.0</w:t>
+      </w:r>
+    </w:p>
+    <w:p>
+      <w:pPr>
+        <w:pStyle w:val="ListParagraph"/>
+        <w:numPr>
+          <w:ilvl w:val="4"/>
+          <w:numId w:val="12"/>
+        </w:numPr>
+        <w:spacing w:after="0" w:line="240" w:lineRule="auto"/>
+      </w:pPr>
+      <m:oMath>
+        <m:r>
+          <w:rPr>
+            <w:rFonts w:ascii="Cambria Math" w:hAnsi="Cambria Math"/>
+          </w:rPr>
+          <m:t xml:space="preserve">CVR= </m:t>
+        </m:r>
+        <m:f>
+          <m:fPr>
+            <m:ctrlPr>
+              <w:rPr>
+                <w:rFonts w:ascii="Cambria Math" w:hAnsi="Cambria Math"/>
+                <w:i/>
+              </w:rPr>
+            </m:ctrlPr>
+          </m:fPr>
+          <m:num>
+            <m:sSub>
+              <m:sSubPr>
+                <m:ctrlPr>
+                  <w:rPr>
+                    <w:rFonts w:ascii="Cambria Math" w:hAnsi="Cambria Math"/>
+                    <w:i/>
+                  </w:rPr>
+                </m:ctrlPr>
+              </m:sSubPr>
+              <m:e>
+                <m:r>
+                  <w:rPr>
+                    <w:rFonts w:ascii="Cambria Math" w:hAnsi="Cambria Math"/>
+                  </w:rPr>
+                  <m:t>N</m:t>
+                </m:r>
+              </m:e>
+              <m:sub>
+                <m:r>
+                  <w:rPr>
+                    <w:rFonts w:ascii="Cambria Math" w:hAnsi="Cambria Math"/>
+                  </w:rPr>
+                  <m:t>e</m:t>
+                </m:r>
+              </m:sub>
+            </m:sSub>
+            <m:r>
+              <w:rPr>
+                <w:rFonts w:ascii="Cambria Math" w:hAnsi="Cambria Math"/>
+              </w:rPr>
+              <m:t>-</m:t>
+            </m:r>
+            <m:f>
+              <m:fPr>
+                <m:ctrlPr>
+                  <w:rPr>
+                    <w:rFonts w:ascii="Cambria Math" w:hAnsi="Cambria Math"/>
+                    <w:i/>
+                  </w:rPr>
+                </m:ctrlPr>
+              </m:fPr>
+              <m:num>
+                <m:r>
+                  <w:rPr>
+                    <w:rFonts w:ascii="Cambria Math" w:hAnsi="Cambria Math"/>
+                  </w:rPr>
+                  <m:t>N</m:t>
+                </m:r>
+              </m:num>
+              <m:den>
+                <m:r>
+                  <w:rPr>
+                    <w:rFonts w:ascii="Cambria Math" w:hAnsi="Cambria Math"/>
+                  </w:rPr>
+                  <m:t>2</m:t>
+                </m:r>
+              </m:den>
+            </m:f>
+          </m:num>
+          <m:den>
+            <m:f>
+              <m:fPr>
+                <m:ctrlPr>
+                  <w:rPr>
+                    <w:rFonts w:ascii="Cambria Math" w:hAnsi="Cambria Math"/>
+                    <w:i/>
+                  </w:rPr>
+                </m:ctrlPr>
+              </m:fPr>
+              <m:num>
+                <m:r>
+                  <w:rPr>
+                    <w:rFonts w:ascii="Cambria Math" w:hAnsi="Cambria Math"/>
+                  </w:rPr>
+                  <m:t>N</m:t>
+                </m:r>
+              </m:num>
+              <m:den>
+                <m:r>
+                  <w:rPr>
+                    <w:rFonts w:ascii="Cambria Math" w:hAnsi="Cambria Math"/>
+                  </w:rPr>
+                  <m:t>2</m:t>
+                </m:r>
+              </m:den>
+            </m:f>
+          </m:den>
+        </m:f>
+        <m:r>
+          <w:rPr>
+            <w:rFonts w:ascii="Cambria Math" w:eastAsiaTheme="minorEastAsia" w:hAnsi="Cambria Math"/>
+          </w:rPr>
+          <m:t xml:space="preserve">= </m:t>
+        </m:r>
+        <m:f>
+          <m:fPr>
+            <m:ctrlPr>
+              <w:rPr>
+                <w:rFonts w:ascii="Cambria Math" w:eastAsiaTheme="minorEastAsia" w:hAnsi="Cambria Math"/>
+                <w:i/>
+              </w:rPr>
+            </m:ctrlPr>
+          </m:fPr>
+          <m:num>
+            <m:r>
+              <w:rPr>
+                <w:rFonts w:ascii="Cambria Math" w:eastAsiaTheme="minorEastAsia" w:hAnsi="Cambria Math"/>
+              </w:rPr>
+              <m:t>(2)(</m:t>
+            </m:r>
+            <m:sSub>
+              <m:sSubPr>
+                <m:ctrlPr>
+                  <w:rPr>
+                    <w:rFonts w:ascii="Cambria Math" w:eastAsiaTheme="minorEastAsia" w:hAnsi="Cambria Math"/>
+                    <w:i/>
+                  </w:rPr>
+                </m:ctrlPr>
+              </m:sSubPr>
+              <m:e>
+                <m:r>
+                  <w:rPr>
+                    <w:rFonts w:ascii="Cambria Math" w:eastAsiaTheme="minorEastAsia" w:hAnsi="Cambria Math"/>
+                  </w:rPr>
+                  <m:t>N</m:t>
+                </m:r>
+              </m:e>
+              <m:sub>
+                <m:r>
+                  <w:rPr>
+                    <w:rFonts w:ascii="Cambria Math" w:eastAsiaTheme="minorEastAsia" w:hAnsi="Cambria Math"/>
+                  </w:rPr>
+                  <m:t>e</m:t>
+                </m:r>
+              </m:sub>
+            </m:sSub>
+            <m:r>
+              <w:rPr>
+                <w:rFonts w:ascii="Cambria Math" w:eastAsiaTheme="minorEastAsia" w:hAnsi="Cambria Math"/>
+              </w:rPr>
+              <m:t>)</m:t>
+            </m:r>
+          </m:num>
+          <m:den>
+            <m:r>
+              <w:rPr>
+                <w:rFonts w:ascii="Cambria Math" w:eastAsiaTheme="minorEastAsia" w:hAnsi="Cambria Math"/>
+              </w:rPr>
+              <m:t>N</m:t>
+            </m:r>
+          </m:den>
+        </m:f>
+        <m:r>
+          <w:rPr>
+            <w:rFonts w:ascii="Cambria Math" w:eastAsiaTheme="minorEastAsia" w:hAnsi="Cambria Math"/>
+          </w:rPr>
+          <m:t>-1</m:t>
+        </m:r>
+      </m:oMath>
+    </w:p>
+    <w:p>
+      <w:pPr>
+        <w:pStyle w:val="ListParagraph"/>
+        <w:numPr>
+          <w:ilvl w:val="4"/>
+          <w:numId w:val="12"/>
+        </w:numPr>
+        <w:spacing w:after="0" w:line="240" w:lineRule="auto"/>
+      </w:pPr>
+      <m:oMath>
+        <m:sSub>
+          <m:sSubPr>
+            <m:ctrlPr>
+              <w:rPr>
+                <w:rFonts w:ascii="Cambria Math" w:eastAsiaTheme="minorEastAsia" w:hAnsi="Cambria Math"/>
+                <w:i/>
+              </w:rPr>
+            </m:ctrlPr>
+          </m:sSubPr>
+          <m:e>
+            <m:r>
+              <w:rPr>
+                <w:rFonts w:ascii="Cambria Math" w:eastAsiaTheme="minorEastAsia" w:hAnsi="Cambria Math"/>
+              </w:rPr>
+              <m:t>N</m:t>
+            </m:r>
+          </m:e>
+          <m:sub>
+            <m:r>
+              <w:rPr>
+                <w:rFonts w:ascii="Cambria Math" w:eastAsiaTheme="minorEastAsia" w:hAnsi="Cambria Math"/>
+              </w:rPr>
+              <m:t>e</m:t>
+            </m:r>
+          </m:sub>
+        </m:sSub>
+      </m:oMath>
+      <w:r>
+        <w:rPr>
+          <w:rFonts w:eastAsiaTheme="minorEastAsia"/>
+        </w:rPr>
+        <w:t xml:space="preserve"> is the number of panelist that give a certain </w:t>
+      </w:r>
+      <w:proofErr w:type="gramStart"/>
+      <w:r>
+        <w:rPr>
+          <w:rFonts w:eastAsiaTheme="minorEastAsia"/>
+        </w:rPr>
+        <w:t>rating</w:t>
+      </w:r>
+      <w:proofErr w:type="gramEnd"/>
+    </w:p>
+    <w:p>
+      <w:pPr>
+        <w:pStyle w:val="ListParagraph"/>
+        <w:numPr>
+          <w:ilvl w:val="4"/>
+          <w:numId w:val="12"/>
+        </w:numPr>
+        <w:spacing w:after="0" w:line="240" w:lineRule="auto"/>
+      </w:pPr>
+      <m:oMath>
+        <m:r>
+          <w:rPr>
+            <w:rFonts w:ascii="Cambria Math" w:eastAsiaTheme="minorEastAsia" w:hAnsi="Cambria Math"/>
+          </w:rPr>
+          <m:t>N</m:t>
+        </m:r>
+      </m:oMath>
+      <w:r>
+        <w:rPr>
+          <w:rFonts w:eastAsiaTheme="minorEastAsia"/>
+        </w:rPr>
+        <w:t xml:space="preserve"> is the total number of </w:t>
+      </w:r>
+      <w:proofErr w:type="gramStart"/>
+      <w:r>
+        <w:rPr>
+          <w:rFonts w:eastAsiaTheme="minorEastAsia"/>
+        </w:rPr>
+        <w:t>panelists</w:t>
+      </w:r>
+      <w:proofErr w:type="gramEnd"/>
+    </w:p>
+    <w:p>
+      <w:pPr>
+        <w:spacing w:after="0" w:line="240" w:lineRule="auto"/>
+      </w:pPr>
+    </w:p>
+    <w:p>
+      <w:pPr>
+        <w:spacing w:after="0" w:line="240" w:lineRule="auto"/>
+      </w:pPr>
+      <w:r>
+        <w:t>Qualitative Mixed-Methods</w:t>
+      </w:r>
+      <w:r>
+        <w:t xml:space="preserve"> Designs</w:t>
+      </w:r>
+    </w:p>
+    <w:p>
+      <w:pPr>
+        <w:pStyle w:val="ListParagraph"/>
+        <w:numPr>
+          <w:ilvl w:val="0"/>
+          <w:numId w:val="12"/>
+        </w:numPr>
+        <w:spacing w:after="0" w:line="240" w:lineRule="auto"/>
+      </w:pPr>
+      <w:r>
+        <w:t>Sequential Exploratory Design</w:t>
+      </w:r>
+    </w:p>
+    <w:p>
+      <w:pPr>
+        <w:pStyle w:val="ListParagraph"/>
+        <w:numPr>
+          <w:ilvl w:val="1"/>
+          <w:numId w:val="12"/>
+        </w:numPr>
+        <w:spacing w:after="0" w:line="240" w:lineRule="auto"/>
+      </w:pPr>
+      <w:r>
+        <w:t xml:space="preserve">Interview Subjects </w:t>
+      </w:r>
+      <w:r>
+        <w:sym w:font="Wingdings" w:char="F0E0"/>
+      </w:r>
+      <w:r>
+        <w:t xml:space="preserve"> Explore Concepts </w:t>
+      </w:r>
+      <w:r>
+        <w:sym w:font="Wingdings" w:char="F0E0"/>
+      </w:r>
+      <w:r>
+        <w:t xml:space="preserve"> Administer Survey</w:t>
+      </w:r>
+    </w:p>
+    <w:p>
+      <w:pPr>
+        <w:pStyle w:val="ListParagraph"/>
+        <w:numPr>
+          <w:ilvl w:val="0"/>
+          <w:numId w:val="12"/>
+        </w:numPr>
+        <w:spacing w:after="0" w:line="240" w:lineRule="auto"/>
+      </w:pPr>
+      <w:r>
+        <w:t xml:space="preserve">Sequential Explanatory </w:t>
+      </w:r>
+      <w:r>
+        <w:t>Design</w:t>
+      </w:r>
+    </w:p>
+    <w:p>
+      <w:pPr>
+        <w:pStyle w:val="ListParagraph"/>
+        <w:numPr>
+          <w:ilvl w:val="1"/>
+          <w:numId w:val="12"/>
+        </w:numPr>
+        <w:spacing w:after="0" w:line="240" w:lineRule="auto"/>
+      </w:pPr>
+      <w:r>
+        <w:t xml:space="preserve">Administer Survey </w:t>
+      </w:r>
+      <w:r>
+        <w:sym w:font="Wingdings" w:char="F0E0"/>
+      </w:r>
+      <w:r>
+        <w:t xml:space="preserve"> Interview Subjects </w:t>
+      </w:r>
+      <w:r>
+        <w:sym w:font="Wingdings" w:char="F0E0"/>
+      </w:r>
+      <w:r>
+        <w:t xml:space="preserve"> Explain Results</w:t>
+      </w:r>
       <w:bookmarkStart w:id="0" w:name="_GoBack"/>
       <w:bookmarkEnd w:id="0"/>
     </w:p>
-    <w:p>
-      <w:pPr>
-        <w:spacing w:after="0" w:line="240" w:lineRule="auto"/>
-      </w:pPr>
-    </w:p>
-    <w:p>
-      <w:pPr>
-        <w:spacing w:after="0" w:line="240" w:lineRule="auto"/>
-      </w:pPr>
-    </w:p>
     <w:sectPr>
-      <w:headerReference w:type="default" r:id="rId11"/>
+      <w:headerReference w:type="default" r:id="rId12"/>
       <w:pgSz w:w="12240" w:h="15840"/>
       <w:pgMar w:top="1440" w:right="1440" w:bottom="1440" w:left="1440" w:header="720" w:footer="720" w:gutter="0"/>
       <w:pgNumType w:start="1"/>
@@ -1584,6 +2644,124 @@
         <w:noProof/>
       </w:rPr>
       <w:t>1</w:t>
+    </w:r>
+    <w:r>
+      <w:rPr>
+        <w:b/>
+        <w:bCs/>
+      </w:rPr>
+      <w:fldChar w:fldCharType="end"/>
+    </w:r>
+  </w:p>
+  <w:p>
+    <w:pPr>
+      <w:pStyle w:val="Header"/>
+    </w:pPr>
+  </w:p>
+</w:hdr>
+</file>
+
+<file path=word/header5.xml><?xml version="1.0" encoding="utf-8"?>
+<w:hdr xmlns:wpc="http://schemas.microsoft.com/office/word/2010/wordprocessingCanvas" xmlns:cx="http://schemas.microsoft.com/office/drawing/2014/chartex" xmlns:cx1="http://schemas.microsoft.com/office/drawing/2015/9/8/chartex" xmlns:cx2="http://schemas.microsoft.com/office/drawing/2015/10/21/chartex" xmlns:cx3="http://schemas.microsoft.com/office/drawing/2016/5/9/chartex" xmlns:cx4="http://schemas.microsoft.com/office/drawing/2016/5/10/chartex" xmlns:cx5="http://schemas.microsoft.com/office/drawing/2016/5/11/chartex" xmlns:mc="http://schemas.openxmlformats.org/markup-compatibility/2006" xmlns:o="urn:schemas-microsoft-com:office:office" xmlns:r="http://schemas.openxmlformats.org/officeDocument/2006/relationships" xmlns:m="http://schemas.openxmlformats.org/officeDocument/2006/math" xmlns:v="urn:schemas-microsoft-com:vml" xmlns:wp14="http://schemas.microsoft.com/office/word/2010/wordprocessingDrawing" xmlns:wp="http://schemas.openxmlformats.org/drawingml/2006/wordprocessingDrawing" xmlns:w10="urn:schemas-microsoft-com:office:word" xmlns:w="http://schemas.openxmlformats.org/wordprocessingml/2006/main" xmlns:w14="http://schemas.microsoft.com/office/word/2010/wordml" xmlns:w15="http://schemas.microsoft.com/office/word/2012/wordml" xmlns:w16se="http://schemas.microsoft.com/office/word/2015/wordml/symex" xmlns:wpg="http://schemas.microsoft.com/office/word/2010/wordprocessingGroup" xmlns:wpi="http://schemas.microsoft.com/office/word/2010/wordprocessingInk" xmlns:wne="http://schemas.microsoft.com/office/word/2006/wordml" xmlns:wps="http://schemas.microsoft.com/office/word/2010/wordprocessingShape" mc:Ignorable="w14 w15 w16se wp14">
+  <w:p>
+    <w:pPr>
+      <w:pStyle w:val="Header"/>
+    </w:pPr>
+    <w:r>
+      <w:t>SOC 5800 Survey Design and Sampling</w:t>
+    </w:r>
+  </w:p>
+  <w:p>
+    <w:pPr>
+      <w:pStyle w:val="Header"/>
+    </w:pPr>
+    <w:r>
+      <w:t>Lecture Notes</w:t>
+    </w:r>
+  </w:p>
+  <w:p>
+    <w:pPr>
+      <w:pStyle w:val="Header"/>
+    </w:pPr>
+  </w:p>
+  <w:p>
+    <w:pPr>
+      <w:pStyle w:val="Header"/>
+      <w:rPr>
+        <w:b/>
+        <w:bCs/>
+      </w:rPr>
+    </w:pPr>
+    <w:r>
+      <w:t xml:space="preserve">September 24, 2019 Lecture | Page </w:t>
+    </w:r>
+    <w:r>
+      <w:rPr>
+        <w:b/>
+        <w:bCs/>
+      </w:rPr>
+      <w:fldChar w:fldCharType="begin"/>
+    </w:r>
+    <w:r>
+      <w:rPr>
+        <w:b/>
+        <w:bCs/>
+      </w:rPr>
+      <w:instrText xml:space="preserve"> PAGE  \* Arabic  \* MERGEFORMAT </w:instrText>
+    </w:r>
+    <w:r>
+      <w:rPr>
+        <w:b/>
+        <w:bCs/>
+      </w:rPr>
+      <w:fldChar w:fldCharType="separate"/>
+    </w:r>
+    <w:r>
+      <w:rPr>
+        <w:b/>
+        <w:bCs/>
+        <w:noProof/>
+      </w:rPr>
+      <w:t>2</w:t>
+    </w:r>
+    <w:r>
+      <w:rPr>
+        <w:b/>
+        <w:bCs/>
+      </w:rPr>
+      <w:fldChar w:fldCharType="end"/>
+    </w:r>
+    <w:r>
+      <w:t xml:space="preserve"> of </w:t>
+    </w:r>
+    <w:r>
+      <w:rPr>
+        <w:b/>
+        <w:bCs/>
+      </w:rPr>
+      <w:fldChar w:fldCharType="begin"/>
+    </w:r>
+    <w:r>
+      <w:rPr>
+        <w:b/>
+        <w:bCs/>
+      </w:rPr>
+      <w:instrText xml:space="preserve"> SECTIONPAGES   \* MERGEFORMAT </w:instrText>
+    </w:r>
+    <w:r>
+      <w:rPr>
+        <w:b/>
+        <w:bCs/>
+      </w:rPr>
+      <w:fldChar w:fldCharType="separate"/>
+    </w:r>
+    <w:r>
+      <w:rPr>
+        <w:b/>
+        <w:bCs/>
+        <w:noProof/>
+      </w:rPr>
+      <w:t>2</w:t>
     </w:r>
     <w:r>
       <w:rPr>
@@ -2056,6 +3234,119 @@
     </w:lvl>
   </w:abstractNum>
   <w:abstractNum w:abstractNumId="4" w15:restartNumberingAfterBreak="0">
+    <w:nsid w:val="3FE15185"/>
+    <w:multiLevelType w:val="hybridMultilevel"/>
+    <w:tmpl w:val="55946498"/>
+    <w:lvl w:ilvl="0" w:tplc="04090001">
+      <w:start w:val="1"/>
+      <w:numFmt w:val="bullet"/>
+      <w:lvlText w:val=""/>
+      <w:lvlJc w:val="left"/>
+      <w:pPr>
+        <w:ind w:left="720" w:hanging="360"/>
+      </w:pPr>
+      <w:rPr>
+        <w:rFonts w:ascii="Symbol" w:hAnsi="Symbol" w:hint="default"/>
+      </w:rPr>
+    </w:lvl>
+    <w:lvl w:ilvl="1" w:tplc="04090003">
+      <w:start w:val="1"/>
+      <w:numFmt w:val="bullet"/>
+      <w:lvlText w:val="o"/>
+      <w:lvlJc w:val="left"/>
+      <w:pPr>
+        <w:ind w:left="1440" w:hanging="360"/>
+      </w:pPr>
+      <w:rPr>
+        <w:rFonts w:ascii="Courier New" w:hAnsi="Courier New" w:cs="Courier New" w:hint="default"/>
+      </w:rPr>
+    </w:lvl>
+    <w:lvl w:ilvl="2" w:tplc="04090005">
+      <w:start w:val="1"/>
+      <w:numFmt w:val="bullet"/>
+      <w:lvlText w:val=""/>
+      <w:lvlJc w:val="left"/>
+      <w:pPr>
+        <w:ind w:left="2160" w:hanging="360"/>
+      </w:pPr>
+      <w:rPr>
+        <w:rFonts w:ascii="Wingdings" w:hAnsi="Wingdings" w:hint="default"/>
+      </w:rPr>
+    </w:lvl>
+    <w:lvl w:ilvl="3" w:tplc="04090001">
+      <w:start w:val="1"/>
+      <w:numFmt w:val="bullet"/>
+      <w:lvlText w:val=""/>
+      <w:lvlJc w:val="left"/>
+      <w:pPr>
+        <w:ind w:left="2880" w:hanging="360"/>
+      </w:pPr>
+      <w:rPr>
+        <w:rFonts w:ascii="Symbol" w:hAnsi="Symbol" w:hint="default"/>
+      </w:rPr>
+    </w:lvl>
+    <w:lvl w:ilvl="4" w:tplc="04090003">
+      <w:start w:val="1"/>
+      <w:numFmt w:val="bullet"/>
+      <w:lvlText w:val="o"/>
+      <w:lvlJc w:val="left"/>
+      <w:pPr>
+        <w:ind w:left="3600" w:hanging="360"/>
+      </w:pPr>
+      <w:rPr>
+        <w:rFonts w:ascii="Courier New" w:hAnsi="Courier New" w:cs="Courier New" w:hint="default"/>
+      </w:rPr>
+    </w:lvl>
+    <w:lvl w:ilvl="5" w:tplc="04090005" w:tentative="1">
+      <w:start w:val="1"/>
+      <w:numFmt w:val="bullet"/>
+      <w:lvlText w:val=""/>
+      <w:lvlJc w:val="left"/>
+      <w:pPr>
+        <w:ind w:left="4320" w:hanging="360"/>
+      </w:pPr>
+      <w:rPr>
+        <w:rFonts w:ascii="Wingdings" w:hAnsi="Wingdings" w:hint="default"/>
+      </w:rPr>
+    </w:lvl>
+    <w:lvl w:ilvl="6" w:tplc="04090001" w:tentative="1">
+      <w:start w:val="1"/>
+      <w:numFmt w:val="bullet"/>
+      <w:lvlText w:val=""/>
+      <w:lvlJc w:val="left"/>
+      <w:pPr>
+        <w:ind w:left="5040" w:hanging="360"/>
+      </w:pPr>
+      <w:rPr>
+        <w:rFonts w:ascii="Symbol" w:hAnsi="Symbol" w:hint="default"/>
+      </w:rPr>
+    </w:lvl>
+    <w:lvl w:ilvl="7" w:tplc="04090003" w:tentative="1">
+      <w:start w:val="1"/>
+      <w:numFmt w:val="bullet"/>
+      <w:lvlText w:val="o"/>
+      <w:lvlJc w:val="left"/>
+      <w:pPr>
+        <w:ind w:left="5760" w:hanging="360"/>
+      </w:pPr>
+      <w:rPr>
+        <w:rFonts w:ascii="Courier New" w:hAnsi="Courier New" w:cs="Courier New" w:hint="default"/>
+      </w:rPr>
+    </w:lvl>
+    <w:lvl w:ilvl="8" w:tplc="04090005" w:tentative="1">
+      <w:start w:val="1"/>
+      <w:numFmt w:val="bullet"/>
+      <w:lvlText w:val=""/>
+      <w:lvlJc w:val="left"/>
+      <w:pPr>
+        <w:ind w:left="6480" w:hanging="360"/>
+      </w:pPr>
+      <w:rPr>
+        <w:rFonts w:ascii="Wingdings" w:hAnsi="Wingdings" w:hint="default"/>
+      </w:rPr>
+    </w:lvl>
+  </w:abstractNum>
+  <w:abstractNum w:abstractNumId="5" w15:restartNumberingAfterBreak="0">
     <w:nsid w:val="42502F77"/>
     <w:multiLevelType w:val="hybridMultilevel"/>
     <w:tmpl w:val="36CA381A"/>
@@ -2168,7 +3459,120 @@
       </w:rPr>
     </w:lvl>
   </w:abstractNum>
-  <w:abstractNum w:abstractNumId="5" w15:restartNumberingAfterBreak="0">
+  <w:abstractNum w:abstractNumId="6" w15:restartNumberingAfterBreak="0">
+    <w:nsid w:val="53007637"/>
+    <w:multiLevelType w:val="hybridMultilevel"/>
+    <w:tmpl w:val="E2E89DEC"/>
+    <w:lvl w:ilvl="0" w:tplc="04090001">
+      <w:start w:val="1"/>
+      <w:numFmt w:val="bullet"/>
+      <w:lvlText w:val=""/>
+      <w:lvlJc w:val="left"/>
+      <w:pPr>
+        <w:ind w:left="720" w:hanging="360"/>
+      </w:pPr>
+      <w:rPr>
+        <w:rFonts w:ascii="Symbol" w:hAnsi="Symbol" w:hint="default"/>
+      </w:rPr>
+    </w:lvl>
+    <w:lvl w:ilvl="1" w:tplc="04090003">
+      <w:start w:val="1"/>
+      <w:numFmt w:val="bullet"/>
+      <w:lvlText w:val="o"/>
+      <w:lvlJc w:val="left"/>
+      <w:pPr>
+        <w:ind w:left="1440" w:hanging="360"/>
+      </w:pPr>
+      <w:rPr>
+        <w:rFonts w:ascii="Courier New" w:hAnsi="Courier New" w:cs="Courier New" w:hint="default"/>
+      </w:rPr>
+    </w:lvl>
+    <w:lvl w:ilvl="2" w:tplc="04090005">
+      <w:start w:val="1"/>
+      <w:numFmt w:val="bullet"/>
+      <w:lvlText w:val=""/>
+      <w:lvlJc w:val="left"/>
+      <w:pPr>
+        <w:ind w:left="2160" w:hanging="360"/>
+      </w:pPr>
+      <w:rPr>
+        <w:rFonts w:ascii="Wingdings" w:hAnsi="Wingdings" w:hint="default"/>
+      </w:rPr>
+    </w:lvl>
+    <w:lvl w:ilvl="3" w:tplc="04090001" w:tentative="1">
+      <w:start w:val="1"/>
+      <w:numFmt w:val="bullet"/>
+      <w:lvlText w:val=""/>
+      <w:lvlJc w:val="left"/>
+      <w:pPr>
+        <w:ind w:left="2880" w:hanging="360"/>
+      </w:pPr>
+      <w:rPr>
+        <w:rFonts w:ascii="Symbol" w:hAnsi="Symbol" w:hint="default"/>
+      </w:rPr>
+    </w:lvl>
+    <w:lvl w:ilvl="4" w:tplc="04090003" w:tentative="1">
+      <w:start w:val="1"/>
+      <w:numFmt w:val="bullet"/>
+      <w:lvlText w:val="o"/>
+      <w:lvlJc w:val="left"/>
+      <w:pPr>
+        <w:ind w:left="3600" w:hanging="360"/>
+      </w:pPr>
+      <w:rPr>
+        <w:rFonts w:ascii="Courier New" w:hAnsi="Courier New" w:cs="Courier New" w:hint="default"/>
+      </w:rPr>
+    </w:lvl>
+    <w:lvl w:ilvl="5" w:tplc="04090005" w:tentative="1">
+      <w:start w:val="1"/>
+      <w:numFmt w:val="bullet"/>
+      <w:lvlText w:val=""/>
+      <w:lvlJc w:val="left"/>
+      <w:pPr>
+        <w:ind w:left="4320" w:hanging="360"/>
+      </w:pPr>
+      <w:rPr>
+        <w:rFonts w:ascii="Wingdings" w:hAnsi="Wingdings" w:hint="default"/>
+      </w:rPr>
+    </w:lvl>
+    <w:lvl w:ilvl="6" w:tplc="04090001" w:tentative="1">
+      <w:start w:val="1"/>
+      <w:numFmt w:val="bullet"/>
+      <w:lvlText w:val=""/>
+      <w:lvlJc w:val="left"/>
+      <w:pPr>
+        <w:ind w:left="5040" w:hanging="360"/>
+      </w:pPr>
+      <w:rPr>
+        <w:rFonts w:ascii="Symbol" w:hAnsi="Symbol" w:hint="default"/>
+      </w:rPr>
+    </w:lvl>
+    <w:lvl w:ilvl="7" w:tplc="04090003" w:tentative="1">
+      <w:start w:val="1"/>
+      <w:numFmt w:val="bullet"/>
+      <w:lvlText w:val="o"/>
+      <w:lvlJc w:val="left"/>
+      <w:pPr>
+        <w:ind w:left="5760" w:hanging="360"/>
+      </w:pPr>
+      <w:rPr>
+        <w:rFonts w:ascii="Courier New" w:hAnsi="Courier New" w:cs="Courier New" w:hint="default"/>
+      </w:rPr>
+    </w:lvl>
+    <w:lvl w:ilvl="8" w:tplc="04090005" w:tentative="1">
+      <w:start w:val="1"/>
+      <w:numFmt w:val="bullet"/>
+      <w:lvlText w:val=""/>
+      <w:lvlJc w:val="left"/>
+      <w:pPr>
+        <w:ind w:left="6480" w:hanging="360"/>
+      </w:pPr>
+      <w:rPr>
+        <w:rFonts w:ascii="Wingdings" w:hAnsi="Wingdings" w:hint="default"/>
+      </w:rPr>
+    </w:lvl>
+  </w:abstractNum>
+  <w:abstractNum w:abstractNumId="7" w15:restartNumberingAfterBreak="0">
     <w:nsid w:val="530C40B5"/>
     <w:multiLevelType w:val="hybridMultilevel"/>
     <w:tmpl w:val="CE728622"/>
@@ -2281,7 +3685,7 @@
       </w:rPr>
     </w:lvl>
   </w:abstractNum>
-  <w:abstractNum w:abstractNumId="6" w15:restartNumberingAfterBreak="0">
+  <w:abstractNum w:abstractNumId="8" w15:restartNumberingAfterBreak="0">
     <w:nsid w:val="572B4386"/>
     <w:multiLevelType w:val="hybridMultilevel"/>
     <w:tmpl w:val="6CEC1C12"/>
@@ -2394,7 +3798,7 @@
       </w:rPr>
     </w:lvl>
   </w:abstractNum>
-  <w:abstractNum w:abstractNumId="7" w15:restartNumberingAfterBreak="0">
+  <w:abstractNum w:abstractNumId="9" w15:restartNumberingAfterBreak="0">
     <w:nsid w:val="5CE171A0"/>
     <w:multiLevelType w:val="hybridMultilevel"/>
     <w:tmpl w:val="98488E4E"/>
@@ -2507,7 +3911,7 @@
       </w:rPr>
     </w:lvl>
   </w:abstractNum>
-  <w:abstractNum w:abstractNumId="8" w15:restartNumberingAfterBreak="0">
+  <w:abstractNum w:abstractNumId="10" w15:restartNumberingAfterBreak="0">
     <w:nsid w:val="65B50A71"/>
     <w:multiLevelType w:val="hybridMultilevel"/>
     <w:tmpl w:val="89002DA4"/>
@@ -2536,6 +3940,119 @@
       </w:rPr>
     </w:lvl>
     <w:lvl w:ilvl="2" w:tplc="04090005" w:tentative="1">
+      <w:start w:val="1"/>
+      <w:numFmt w:val="bullet"/>
+      <w:lvlText w:val=""/>
+      <w:lvlJc w:val="left"/>
+      <w:pPr>
+        <w:ind w:left="2160" w:hanging="360"/>
+      </w:pPr>
+      <w:rPr>
+        <w:rFonts w:ascii="Wingdings" w:hAnsi="Wingdings" w:hint="default"/>
+      </w:rPr>
+    </w:lvl>
+    <w:lvl w:ilvl="3" w:tplc="04090001" w:tentative="1">
+      <w:start w:val="1"/>
+      <w:numFmt w:val="bullet"/>
+      <w:lvlText w:val=""/>
+      <w:lvlJc w:val="left"/>
+      <w:pPr>
+        <w:ind w:left="2880" w:hanging="360"/>
+      </w:pPr>
+      <w:rPr>
+        <w:rFonts w:ascii="Symbol" w:hAnsi="Symbol" w:hint="default"/>
+      </w:rPr>
+    </w:lvl>
+    <w:lvl w:ilvl="4" w:tplc="04090003" w:tentative="1">
+      <w:start w:val="1"/>
+      <w:numFmt w:val="bullet"/>
+      <w:lvlText w:val="o"/>
+      <w:lvlJc w:val="left"/>
+      <w:pPr>
+        <w:ind w:left="3600" w:hanging="360"/>
+      </w:pPr>
+      <w:rPr>
+        <w:rFonts w:ascii="Courier New" w:hAnsi="Courier New" w:cs="Courier New" w:hint="default"/>
+      </w:rPr>
+    </w:lvl>
+    <w:lvl w:ilvl="5" w:tplc="04090005" w:tentative="1">
+      <w:start w:val="1"/>
+      <w:numFmt w:val="bullet"/>
+      <w:lvlText w:val=""/>
+      <w:lvlJc w:val="left"/>
+      <w:pPr>
+        <w:ind w:left="4320" w:hanging="360"/>
+      </w:pPr>
+      <w:rPr>
+        <w:rFonts w:ascii="Wingdings" w:hAnsi="Wingdings" w:hint="default"/>
+      </w:rPr>
+    </w:lvl>
+    <w:lvl w:ilvl="6" w:tplc="04090001" w:tentative="1">
+      <w:start w:val="1"/>
+      <w:numFmt w:val="bullet"/>
+      <w:lvlText w:val=""/>
+      <w:lvlJc w:val="left"/>
+      <w:pPr>
+        <w:ind w:left="5040" w:hanging="360"/>
+      </w:pPr>
+      <w:rPr>
+        <w:rFonts w:ascii="Symbol" w:hAnsi="Symbol" w:hint="default"/>
+      </w:rPr>
+    </w:lvl>
+    <w:lvl w:ilvl="7" w:tplc="04090003" w:tentative="1">
+      <w:start w:val="1"/>
+      <w:numFmt w:val="bullet"/>
+      <w:lvlText w:val="o"/>
+      <w:lvlJc w:val="left"/>
+      <w:pPr>
+        <w:ind w:left="5760" w:hanging="360"/>
+      </w:pPr>
+      <w:rPr>
+        <w:rFonts w:ascii="Courier New" w:hAnsi="Courier New" w:cs="Courier New" w:hint="default"/>
+      </w:rPr>
+    </w:lvl>
+    <w:lvl w:ilvl="8" w:tplc="04090005" w:tentative="1">
+      <w:start w:val="1"/>
+      <w:numFmt w:val="bullet"/>
+      <w:lvlText w:val=""/>
+      <w:lvlJc w:val="left"/>
+      <w:pPr>
+        <w:ind w:left="6480" w:hanging="360"/>
+      </w:pPr>
+      <w:rPr>
+        <w:rFonts w:ascii="Wingdings" w:hAnsi="Wingdings" w:hint="default"/>
+      </w:rPr>
+    </w:lvl>
+  </w:abstractNum>
+  <w:abstractNum w:abstractNumId="11" w15:restartNumberingAfterBreak="0">
+    <w:nsid w:val="6E3E1499"/>
+    <w:multiLevelType w:val="hybridMultilevel"/>
+    <w:tmpl w:val="256031E0"/>
+    <w:lvl w:ilvl="0" w:tplc="04090001">
+      <w:start w:val="1"/>
+      <w:numFmt w:val="bullet"/>
+      <w:lvlText w:val=""/>
+      <w:lvlJc w:val="left"/>
+      <w:pPr>
+        <w:ind w:left="720" w:hanging="360"/>
+      </w:pPr>
+      <w:rPr>
+        <w:rFonts w:ascii="Symbol" w:hAnsi="Symbol" w:hint="default"/>
+      </w:rPr>
+    </w:lvl>
+    <w:lvl w:ilvl="1" w:tplc="04090003">
+      <w:start w:val="1"/>
+      <w:numFmt w:val="bullet"/>
+      <w:lvlText w:val="o"/>
+      <w:lvlJc w:val="left"/>
+      <w:pPr>
+        <w:ind w:left="1440" w:hanging="360"/>
+      </w:pPr>
+      <w:rPr>
+        <w:rFonts w:ascii="Courier New" w:hAnsi="Courier New" w:cs="Courier New" w:hint="default"/>
+      </w:rPr>
+    </w:lvl>
+    <w:lvl w:ilvl="2" w:tplc="04090005">
       <w:start w:val="1"/>
       <w:numFmt w:val="bullet"/>
       <w:lvlText w:val=""/>
@@ -2627,10 +4144,10 @@
     <w:abstractNumId w:val="2"/>
   </w:num>
   <w:num w:numId="3">
-    <w:abstractNumId w:val="6"/>
+    <w:abstractNumId w:val="8"/>
   </w:num>
   <w:num w:numId="4">
-    <w:abstractNumId w:val="7"/>
+    <w:abstractNumId w:val="9"/>
   </w:num>
   <w:num w:numId="5">
     <w:abstractNumId w:val="3"/>
@@ -2639,12 +4156,21 @@
     <w:abstractNumId w:val="1"/>
   </w:num>
   <w:num w:numId="7">
-    <w:abstractNumId w:val="8"/>
+    <w:abstractNumId w:val="10"/>
   </w:num>
   <w:num w:numId="8">
+    <w:abstractNumId w:val="7"/>
+  </w:num>
+  <w:num w:numId="9">
     <w:abstractNumId w:val="5"/>
   </w:num>
-  <w:num w:numId="9">
+  <w:num w:numId="10">
+    <w:abstractNumId w:val="6"/>
+  </w:num>
+  <w:num w:numId="11">
+    <w:abstractNumId w:val="11"/>
+  </w:num>
+  <w:num w:numId="12">
     <w:abstractNumId w:val="4"/>
   </w:num>
 </w:numbering>
@@ -3140,6 +4666,16 @@
       <w:u w:val="single"/>
     </w:rPr>
   </w:style>
+  <w:style w:type="character" w:styleId="PlaceholderText">
+    <w:name w:val="Placeholder Text"/>
+    <w:basedOn w:val="DefaultParagraphFont"/>
+    <w:uiPriority w:val="99"/>
+    <w:semiHidden/>
+    <w:rsid w:val="001453EC"/>
+    <w:rPr>
+      <w:color w:val="808080"/>
+    </w:rPr>
+  </w:style>
 </w:styles>
 </file>
 

</xml_diff>

<commit_message>
Class notes for class on October 1, 2019
</commit_message>
<xml_diff>
--- a/Notes/SOC5800_Notes_Lecture_v00.docx
+++ b/Notes/SOC5800_Notes_Lecture_v00.docx
@@ -2007,8 +2007,6 @@
           <m:t>-1</m:t>
         </m:r>
       </m:oMath>
-      <w:bookmarkStart w:id="0" w:name="_GoBack"/>
-      <w:bookmarkEnd w:id="0"/>
     </w:p>
     <w:p>
       <w:pPr>
@@ -2198,10 +2196,950 @@
     <w:p>
       <w:pPr>
         <w:spacing w:after="0" w:line="240" w:lineRule="auto"/>
-      </w:pPr>
+        <w:sectPr>
+          <w:headerReference w:type="default" r:id="rId12"/>
+          <w:pgSz w:w="12240" w:h="15840"/>
+          <w:pgMar w:top="1440" w:right="1440" w:bottom="1440" w:left="1440" w:header="720" w:footer="720" w:gutter="0"/>
+          <w:pgNumType w:start="1"/>
+          <w:cols w:space="720"/>
+          <w:docGrid w:linePitch="360"/>
+        </w:sectPr>
+      </w:pPr>
+    </w:p>
+    <w:p>
+      <w:pPr>
+        <w:spacing w:after="0" w:line="240" w:lineRule="auto"/>
+      </w:pPr>
+      <w:r>
+        <w:lastRenderedPageBreak/>
+        <w:t>Class Project</w:t>
+      </w:r>
+    </w:p>
+    <w:p>
+      <w:pPr>
+        <w:pStyle w:val="ListParagraph"/>
+        <w:numPr>
+          <w:ilvl w:val="0"/>
+          <w:numId w:val="14"/>
+        </w:numPr>
+        <w:spacing w:after="0" w:line="240" w:lineRule="auto"/>
+      </w:pPr>
+      <w:r>
+        <w:t>Preparing IRB protoco</w:t>
+      </w:r>
+      <w:r>
+        <w:t>l</w:t>
+      </w:r>
+    </w:p>
+    <w:p>
+      <w:pPr>
+        <w:pStyle w:val="ListParagraph"/>
+        <w:numPr>
+          <w:ilvl w:val="1"/>
+          <w:numId w:val="14"/>
+        </w:numPr>
+        <w:spacing w:after="0" w:line="240" w:lineRule="auto"/>
+      </w:pPr>
+      <w:r>
+        <w:t xml:space="preserve">For peer review </w:t>
+      </w:r>
+      <w:r>
+        <w:t>Jacob’s group send to Nathan’s group</w:t>
+      </w:r>
+    </w:p>
+    <w:p>
+      <w:pPr>
+        <w:pStyle w:val="ListParagraph"/>
+        <w:numPr>
+          <w:ilvl w:val="1"/>
+          <w:numId w:val="14"/>
+        </w:numPr>
+        <w:spacing w:after="0" w:line="240" w:lineRule="auto"/>
+      </w:pPr>
+      <w:r>
+        <w:t xml:space="preserve">Send protocol </w:t>
+      </w:r>
+      <w:r>
+        <w:t xml:space="preserve">for peer review </w:t>
+      </w:r>
+      <w:r>
+        <w:t>by Friday, October 4, 2019 by 5:00 PM CDT</w:t>
+      </w:r>
+    </w:p>
+    <w:p>
+      <w:pPr>
+        <w:pStyle w:val="ListParagraph"/>
+        <w:numPr>
+          <w:ilvl w:val="1"/>
+          <w:numId w:val="14"/>
+        </w:numPr>
+        <w:spacing w:after="0" w:line="240" w:lineRule="auto"/>
+      </w:pPr>
+      <w:r>
+        <w:t>Send protocol to Dr. Matsuo by Thursday, October 10, 2019 by 5:00 PM CDT</w:t>
+      </w:r>
+    </w:p>
+    <w:p>
+      <w:pPr>
+        <w:pStyle w:val="ListParagraph"/>
+        <w:numPr>
+          <w:ilvl w:val="1"/>
+          <w:numId w:val="14"/>
+        </w:numPr>
+        <w:spacing w:after="0" w:line="240" w:lineRule="auto"/>
+      </w:pPr>
+      <w:r>
+        <w:t>Upload and send to Dr. Matsuo by Friday, October 11, 2019 by 5:00 PM CDT</w:t>
+      </w:r>
+    </w:p>
+    <w:p>
+      <w:pPr>
+        <w:spacing w:after="0" w:line="240" w:lineRule="auto"/>
+      </w:pPr>
+    </w:p>
+    <w:p>
+      <w:pPr>
+        <w:spacing w:after="0" w:line="240" w:lineRule="auto"/>
+      </w:pPr>
+      <w:r>
+        <w:t>Distributions</w:t>
+      </w:r>
+    </w:p>
+    <w:p>
+      <w:pPr>
+        <w:pStyle w:val="ListParagraph"/>
+        <w:numPr>
+          <w:ilvl w:val="0"/>
+          <w:numId w:val="13"/>
+        </w:numPr>
+        <w:spacing w:after="0" w:line="240" w:lineRule="auto"/>
+      </w:pPr>
+      <w:r>
+        <w:t xml:space="preserve">Sample distribution </w:t>
+      </w:r>
+      <w:r>
+        <w:t xml:space="preserve">is a </w:t>
+      </w:r>
+      <w:r>
+        <w:t>list</w:t>
+      </w:r>
+      <w:r>
+        <w:t>ing</w:t>
+      </w:r>
+      <w:r>
+        <w:t xml:space="preserve"> of all values in the sample and their corresponding probabilities.</w:t>
+      </w:r>
+    </w:p>
+    <w:p>
+      <w:pPr>
+        <w:pStyle w:val="ListParagraph"/>
+        <w:numPr>
+          <w:ilvl w:val="0"/>
+          <w:numId w:val="13"/>
+        </w:numPr>
+        <w:spacing w:after="0" w:line="240" w:lineRule="auto"/>
+      </w:pPr>
+      <w:r>
+        <w:t xml:space="preserve">Sampling distribution is </w:t>
+      </w:r>
+      <w:r>
+        <w:t xml:space="preserve">a </w:t>
+      </w:r>
+      <w:r>
+        <w:t>list</w:t>
+      </w:r>
+      <w:r>
+        <w:t>ing</w:t>
+      </w:r>
+      <w:r>
+        <w:t xml:space="preserve"> of all sample means and their corresponding probabilities.</w:t>
+      </w:r>
+    </w:p>
+    <w:p>
+      <w:pPr>
+        <w:pStyle w:val="ListParagraph"/>
+        <w:numPr>
+          <w:ilvl w:val="0"/>
+          <w:numId w:val="13"/>
+        </w:numPr>
+        <w:spacing w:after="0" w:line="240" w:lineRule="auto"/>
+      </w:pPr>
+      <w:r>
+        <w:t>Standard error (SE) is the standard deviation of the sampling distribution.</w:t>
+      </w:r>
+    </w:p>
+    <w:p>
+      <w:pPr>
+        <w:pStyle w:val="ListParagraph"/>
+        <w:numPr>
+          <w:ilvl w:val="1"/>
+          <w:numId w:val="13"/>
+        </w:numPr>
+        <w:spacing w:after="0" w:line="240" w:lineRule="auto"/>
+      </w:pPr>
+      <w:r>
+        <w:t xml:space="preserve">SE = </w:t>
+      </w:r>
+      <m:oMath>
+        <m:f>
+          <m:fPr>
+            <m:ctrlPr>
+              <w:rPr>
+                <w:rFonts w:ascii="Cambria Math" w:hAnsi="Cambria Math"/>
+                <w:i/>
+              </w:rPr>
+            </m:ctrlPr>
+          </m:fPr>
+          <m:num>
+            <m:r>
+              <w:rPr>
+                <w:rFonts w:ascii="Cambria Math" w:hAnsi="Cambria Math"/>
+              </w:rPr>
+              <m:t>σ</m:t>
+            </m:r>
+          </m:num>
+          <m:den>
+            <m:rad>
+              <m:radPr>
+                <m:degHide m:val="1"/>
+                <m:ctrlPr>
+                  <w:rPr>
+                    <w:rFonts w:ascii="Cambria Math" w:hAnsi="Cambria Math"/>
+                    <w:i/>
+                  </w:rPr>
+                </m:ctrlPr>
+              </m:radPr>
+              <m:deg/>
+              <m:e>
+                <m:r>
+                  <w:rPr>
+                    <w:rFonts w:ascii="Cambria Math" w:hAnsi="Cambria Math"/>
+                  </w:rPr>
+                  <m:t>n</m:t>
+                </m:r>
+              </m:e>
+            </m:rad>
+          </m:den>
+        </m:f>
+      </m:oMath>
+      <w:r>
+        <w:rPr>
+          <w:rFonts w:eastAsiaTheme="minorEastAsia"/>
+        </w:rPr>
+        <w:t xml:space="preserve"> </w:t>
+      </w:r>
+      <w:r>
+        <w:rPr>
+          <w:rFonts w:eastAsiaTheme="minorEastAsia" w:cstheme="minorHAnsi"/>
+        </w:rPr>
+        <w:t>≈</w:t>
+      </w:r>
+      <w:r>
+        <w:rPr>
+          <w:rFonts w:eastAsiaTheme="minorEastAsia"/>
+        </w:rPr>
+        <w:t xml:space="preserve"> </w:t>
+      </w:r>
+      <m:oMath>
+        <m:f>
+          <m:fPr>
+            <m:ctrlPr>
+              <w:rPr>
+                <w:rFonts w:ascii="Cambria Math" w:eastAsiaTheme="minorEastAsia" w:hAnsi="Cambria Math"/>
+                <w:i/>
+              </w:rPr>
+            </m:ctrlPr>
+          </m:fPr>
+          <m:num>
+            <m:r>
+              <w:rPr>
+                <w:rFonts w:ascii="Cambria Math" w:eastAsiaTheme="minorEastAsia" w:hAnsi="Cambria Math"/>
+              </w:rPr>
+              <m:t>s</m:t>
+            </m:r>
+          </m:num>
+          <m:den>
+            <m:rad>
+              <m:radPr>
+                <m:degHide m:val="1"/>
+                <m:ctrlPr>
+                  <w:rPr>
+                    <w:rFonts w:ascii="Cambria Math" w:eastAsiaTheme="minorEastAsia" w:hAnsi="Cambria Math"/>
+                    <w:i/>
+                  </w:rPr>
+                </m:ctrlPr>
+              </m:radPr>
+              <m:deg/>
+              <m:e>
+                <m:r>
+                  <w:rPr>
+                    <w:rFonts w:ascii="Cambria Math" w:eastAsiaTheme="minorEastAsia" w:hAnsi="Cambria Math"/>
+                  </w:rPr>
+                  <m:t>n</m:t>
+                </m:r>
+              </m:e>
+            </m:rad>
+          </m:den>
+        </m:f>
+      </m:oMath>
+      <w:r>
+        <w:rPr>
+          <w:rFonts w:eastAsiaTheme="minorEastAsia"/>
+        </w:rPr>
+        <w:t xml:space="preserve"> , where</w:t>
+      </w:r>
+      <w:r>
+        <w:rPr>
+          <w:rFonts w:eastAsiaTheme="minorEastAsia"/>
+        </w:rPr>
+        <w:t xml:space="preserve"> </w:t>
+      </w:r>
+      <m:oMath>
+        <m:r>
+          <w:rPr>
+            <w:rFonts w:ascii="Cambria Math" w:eastAsiaTheme="minorEastAsia" w:hAnsi="Cambria Math"/>
+          </w:rPr>
+          <m:t>σ</m:t>
+        </m:r>
+      </m:oMath>
+      <w:r>
+        <w:rPr>
+          <w:rFonts w:eastAsiaTheme="minorEastAsia"/>
+        </w:rPr>
+        <w:t xml:space="preserve"> is the population </w:t>
+      </w:r>
+      <w:proofErr w:type="spellStart"/>
+      <w:r>
+        <w:rPr>
+          <w:rFonts w:eastAsiaTheme="minorEastAsia"/>
+        </w:rPr>
+        <w:t>std</w:t>
+      </w:r>
+      <w:proofErr w:type="spellEnd"/>
+      <w:r>
+        <w:rPr>
+          <w:rFonts w:eastAsiaTheme="minorEastAsia"/>
+        </w:rPr>
+        <w:t xml:space="preserve"> deviation and</w:t>
+      </w:r>
+      <w:r>
+        <w:rPr>
+          <w:rFonts w:eastAsiaTheme="minorEastAsia"/>
+        </w:rPr>
+        <w:t xml:space="preserve"> </w:t>
+      </w:r>
+      <m:oMath>
+        <m:r>
+          <w:rPr>
+            <w:rFonts w:ascii="Cambria Math" w:eastAsiaTheme="minorEastAsia" w:hAnsi="Cambria Math"/>
+          </w:rPr>
+          <m:t>s</m:t>
+        </m:r>
+      </m:oMath>
+      <w:r>
+        <w:rPr>
+          <w:rFonts w:eastAsiaTheme="minorEastAsia"/>
+        </w:rPr>
+        <w:t xml:space="preserve"> is the sample </w:t>
+      </w:r>
+      <w:proofErr w:type="spellStart"/>
+      <w:r>
+        <w:rPr>
+          <w:rFonts w:eastAsiaTheme="minorEastAsia"/>
+        </w:rPr>
+        <w:t>st</w:t>
+      </w:r>
+      <w:r>
+        <w:rPr>
+          <w:rFonts w:eastAsiaTheme="minorEastAsia"/>
+        </w:rPr>
+        <w:t>d</w:t>
+      </w:r>
+      <w:proofErr w:type="spellEnd"/>
+      <w:r>
+        <w:rPr>
+          <w:rFonts w:eastAsiaTheme="minorEastAsia"/>
+        </w:rPr>
+        <w:t xml:space="preserve"> deviation</w:t>
+      </w:r>
+    </w:p>
+    <w:p>
+      <w:pPr>
+        <w:pStyle w:val="ListParagraph"/>
+        <w:numPr>
+          <w:ilvl w:val="0"/>
+          <w:numId w:val="13"/>
+        </w:numPr>
+        <w:spacing w:after="0" w:line="240" w:lineRule="auto"/>
+      </w:pPr>
+      <w:r>
+        <w:t xml:space="preserve">Type I error is </w:t>
+      </w:r>
+      <w:r>
+        <w:t>reject H</w:t>
+      </w:r>
+      <w:r>
+        <w:rPr>
+          <w:vertAlign w:val="subscript"/>
+        </w:rPr>
+        <w:t>0</w:t>
+      </w:r>
+      <w:r>
+        <w:t xml:space="preserve"> when H</w:t>
+      </w:r>
+      <w:r>
+        <w:rPr>
+          <w:vertAlign w:val="subscript"/>
+        </w:rPr>
+        <w:t>0</w:t>
+      </w:r>
+      <w:r>
+        <w:t xml:space="preserve"> is true.</w:t>
+      </w:r>
+    </w:p>
+    <w:p>
+      <w:pPr>
+        <w:pStyle w:val="ListParagraph"/>
+        <w:numPr>
+          <w:ilvl w:val="0"/>
+          <w:numId w:val="13"/>
+        </w:numPr>
+        <w:spacing w:after="0" w:line="240" w:lineRule="auto"/>
+      </w:pPr>
+      <w:r>
+        <w:t>Statistical power is the power to reject H</w:t>
+      </w:r>
+      <w:r>
+        <w:rPr>
+          <w:vertAlign w:val="subscript"/>
+        </w:rPr>
+        <w:t>0</w:t>
+      </w:r>
+      <w:r>
+        <w:t xml:space="preserve"> when H</w:t>
+      </w:r>
+      <w:r>
+        <w:rPr>
+          <w:vertAlign w:val="subscript"/>
+        </w:rPr>
+        <w:t>0</w:t>
+      </w:r>
+      <w:r>
+        <w:t xml:space="preserve"> is false.</w:t>
+      </w:r>
+    </w:p>
+    <w:p>
+      <w:pPr>
+        <w:pStyle w:val="ListParagraph"/>
+        <w:numPr>
+          <w:ilvl w:val="0"/>
+          <w:numId w:val="13"/>
+        </w:numPr>
+        <w:spacing w:after="0" w:line="240" w:lineRule="auto"/>
+      </w:pPr>
+      <w:r>
+        <w:t>Effect size is the strength of the results or findings.</w:t>
+      </w:r>
+    </w:p>
+    <w:p>
+      <w:pPr>
+        <w:spacing w:after="0" w:line="240" w:lineRule="auto"/>
+      </w:pPr>
+    </w:p>
+    <w:p>
+      <w:pPr>
+        <w:spacing w:after="0" w:line="240" w:lineRule="auto"/>
+      </w:pPr>
+      <w:r>
+        <w:t>Determining Sample Size</w:t>
+      </w:r>
+    </w:p>
+    <w:p>
+      <w:pPr>
+        <w:pStyle w:val="ListParagraph"/>
+        <w:numPr>
+          <w:ilvl w:val="0"/>
+          <w:numId w:val="14"/>
+        </w:numPr>
+        <w:spacing w:after="0" w:line="240" w:lineRule="auto"/>
+      </w:pPr>
+      <w:r>
+        <w:t xml:space="preserve">Estimate </w:t>
+      </w:r>
+      <m:oMath>
+        <m:r>
+          <w:rPr>
+            <w:rFonts w:ascii="Cambria Math" w:hAnsi="Cambria Math"/>
+          </w:rPr>
+          <m:t>μ</m:t>
+        </m:r>
+      </m:oMath>
+      <w:r>
+        <w:rPr>
+          <w:rFonts w:eastAsiaTheme="minorEastAsia"/>
+        </w:rPr>
+        <w:t xml:space="preserve"> with error of estimation no greater than B</w:t>
+      </w:r>
+    </w:p>
+    <w:p>
+      <w:pPr>
+        <w:pStyle w:val="ListParagraph"/>
+        <w:numPr>
+          <w:ilvl w:val="1"/>
+          <w:numId w:val="14"/>
+        </w:numPr>
+        <w:spacing w:after="0" w:line="240" w:lineRule="auto"/>
+      </w:pPr>
+      <m:oMath>
+        <m:r>
+          <w:rPr>
+            <w:rFonts w:ascii="Cambria Math" w:hAnsi="Cambria Math" w:cs="Cambria Math"/>
+          </w:rPr>
+          <m:t>n</m:t>
+        </m:r>
+        <m:r>
+          <w:rPr>
+            <w:rFonts w:ascii="Cambria Math" w:hAnsi="Cambria Math"/>
+          </w:rPr>
+          <m:t xml:space="preserve">= </m:t>
+        </m:r>
+        <m:sSup>
+          <m:sSupPr>
+            <m:ctrlPr>
+              <w:rPr>
+                <w:rFonts w:ascii="Cambria Math" w:hAnsi="Cambria Math"/>
+                <w:i/>
+              </w:rPr>
+            </m:ctrlPr>
+          </m:sSupPr>
+          <m:e>
+            <m:r>
+              <w:rPr>
+                <w:rFonts w:ascii="Cambria Math" w:hAnsi="Cambria Math"/>
+              </w:rPr>
+              <m:t>(</m:t>
+            </m:r>
+            <m:r>
+              <w:rPr>
+                <w:rFonts w:ascii="Cambria Math" w:hAnsi="Cambria Math"/>
+              </w:rPr>
+              <m:t>σ</m:t>
+            </m:r>
+          </m:e>
+          <m:sup>
+            <m:r>
+              <w:rPr>
+                <w:rFonts w:ascii="Cambria Math" w:hAnsi="Cambria Math"/>
+              </w:rPr>
+              <m:t>2</m:t>
+            </m:r>
+          </m:sup>
+        </m:sSup>
+        <m:r>
+          <w:rPr>
+            <w:rFonts w:ascii="Cambria Math" w:hAnsi="Cambria Math"/>
+          </w:rPr>
+          <m:t>)</m:t>
+        </m:r>
+        <m:sSup>
+          <m:sSupPr>
+            <m:ctrlPr>
+              <w:rPr>
+                <w:rFonts w:ascii="Cambria Math" w:hAnsi="Cambria Math"/>
+                <w:i/>
+              </w:rPr>
+            </m:ctrlPr>
+          </m:sSupPr>
+          <m:e>
+            <m:r>
+              <w:rPr>
+                <w:rFonts w:ascii="Cambria Math" w:hAnsi="Cambria Math"/>
+              </w:rPr>
+              <m:t>(</m:t>
+            </m:r>
+            <m:f>
+              <m:fPr>
+                <m:ctrlPr>
+                  <w:rPr>
+                    <w:rFonts w:ascii="Cambria Math" w:hAnsi="Cambria Math"/>
+                    <w:i/>
+                  </w:rPr>
+                </m:ctrlPr>
+              </m:fPr>
+              <m:num>
+                <m:r>
+                  <w:rPr>
+                    <w:rFonts w:ascii="Cambria Math" w:hAnsi="Cambria Math"/>
+                  </w:rPr>
+                  <m:t>Zα</m:t>
+                </m:r>
+              </m:num>
+              <m:den>
+                <m:r>
+                  <w:rPr>
+                    <w:rFonts w:ascii="Cambria Math" w:hAnsi="Cambria Math"/>
+                  </w:rPr>
+                  <m:t>2</m:t>
+                </m:r>
+                <m:r>
+                  <w:rPr>
+                    <w:rFonts w:ascii="Cambria Math" w:hAnsi="Cambria Math"/>
+                  </w:rPr>
+                  <m:t>B</m:t>
+                </m:r>
+              </m:den>
+            </m:f>
+            <m:r>
+              <w:rPr>
+                <w:rFonts w:ascii="Cambria Math" w:hAnsi="Cambria Math"/>
+              </w:rPr>
+              <m:t>)</m:t>
+            </m:r>
+          </m:e>
+          <m:sup>
+            <m:r>
+              <w:rPr>
+                <w:rFonts w:ascii="Cambria Math" w:hAnsi="Cambria Math"/>
+              </w:rPr>
+              <m:t>2</m:t>
+            </m:r>
+          </m:sup>
+        </m:sSup>
+      </m:oMath>
+    </w:p>
+    <w:p>
+      <w:pPr>
+        <w:pStyle w:val="ListParagraph"/>
+        <w:numPr>
+          <w:ilvl w:val="2"/>
+          <w:numId w:val="14"/>
+        </w:numPr>
+        <w:spacing w:after="0" w:line="240" w:lineRule="auto"/>
+      </w:pPr>
+      <w:r>
+        <w:rPr>
+          <w:rFonts w:eastAsiaTheme="minorEastAsia"/>
+        </w:rPr>
+        <w:t>where B is e</w:t>
+      </w:r>
+      <w:r>
+        <w:rPr>
+          <w:rFonts w:eastAsiaTheme="minorEastAsia"/>
+        </w:rPr>
+        <w:t>rror of estimation of the population</w:t>
+      </w:r>
+      <w:r>
+        <w:rPr>
+          <w:rFonts w:eastAsiaTheme="minorEastAsia"/>
+        </w:rPr>
+        <w:t xml:space="preserve"> mean</w:t>
+      </w:r>
+      <w:r>
+        <w:rPr>
+          <w:rFonts w:eastAsiaTheme="minorEastAsia"/>
+        </w:rPr>
+        <w:t xml:space="preserve"> using the sample mean</w:t>
+      </w:r>
+    </w:p>
+    <w:p>
+      <w:pPr>
+        <w:pStyle w:val="ListParagraph"/>
+        <w:numPr>
+          <w:ilvl w:val="2"/>
+          <w:numId w:val="14"/>
+        </w:numPr>
+        <w:spacing w:after="0" w:line="240" w:lineRule="auto"/>
+      </w:pPr>
+      <w:r>
+        <w:rPr>
+          <w:rFonts w:eastAsiaTheme="minorEastAsia"/>
+        </w:rPr>
+        <w:t>Z is</w:t>
+      </w:r>
+      <w:r>
+        <w:rPr>
+          <w:rFonts w:eastAsiaTheme="minorEastAsia"/>
+        </w:rPr>
+        <w:t xml:space="preserve"> the</w:t>
+      </w:r>
+      <w:r>
+        <w:rPr>
+          <w:rFonts w:eastAsiaTheme="minorEastAsia"/>
+        </w:rPr>
+        <w:t xml:space="preserve"> z-score for the desired confidence </w:t>
+      </w:r>
+      <w:r>
+        <w:rPr>
+          <w:rFonts w:eastAsiaTheme="minorEastAsia"/>
+        </w:rPr>
+        <w:t>interval</w:t>
+      </w:r>
+    </w:p>
+    <w:p>
+      <w:pPr>
+        <w:pStyle w:val="ListParagraph"/>
+        <w:numPr>
+          <w:ilvl w:val="2"/>
+          <w:numId w:val="14"/>
+        </w:numPr>
+        <w:spacing w:after="0" w:line="240" w:lineRule="auto"/>
+      </w:pPr>
+      <m:oMath>
+        <m:r>
+          <w:rPr>
+            <w:rFonts w:ascii="Cambria Math" w:hAnsi="Cambria Math"/>
+          </w:rPr>
+          <m:t>α</m:t>
+        </m:r>
+      </m:oMath>
+      <w:r>
+        <w:rPr>
+          <w:rFonts w:eastAsiaTheme="minorEastAsia"/>
+        </w:rPr>
+        <w:t xml:space="preserve"> is </w:t>
+      </w:r>
+      <w:r>
+        <w:rPr>
+          <w:rFonts w:eastAsiaTheme="minorEastAsia"/>
+        </w:rPr>
+        <w:t>the significance level</w:t>
+      </w:r>
+    </w:p>
+    <w:p>
+      <w:pPr>
+        <w:pStyle w:val="ListParagraph"/>
+        <w:numPr>
+          <w:ilvl w:val="0"/>
+          <w:numId w:val="14"/>
+        </w:numPr>
+        <w:spacing w:after="0" w:line="240" w:lineRule="auto"/>
+      </w:pPr>
+      <w:r>
+        <w:t>Estimate based on population proportion</w:t>
+      </w:r>
+    </w:p>
+    <w:p>
+      <w:pPr>
+        <w:pStyle w:val="ListParagraph"/>
+        <w:numPr>
+          <w:ilvl w:val="1"/>
+          <w:numId w:val="14"/>
+        </w:numPr>
+        <w:spacing w:after="0" w:line="240" w:lineRule="auto"/>
+      </w:pPr>
+      <m:oMath>
+        <m:r>
+          <w:rPr>
+            <w:rFonts w:ascii="Cambria Math" w:hAnsi="Cambria Math"/>
+          </w:rPr>
+          <m:t xml:space="preserve">n= </m:t>
+        </m:r>
+        <m:f>
+          <m:fPr>
+            <m:ctrlPr>
+              <w:rPr>
+                <w:rFonts w:ascii="Cambria Math" w:hAnsi="Cambria Math"/>
+                <w:i/>
+              </w:rPr>
+            </m:ctrlPr>
+          </m:fPr>
+          <m:num>
+            <m:sSup>
+              <m:sSupPr>
+                <m:ctrlPr>
+                  <w:rPr>
+                    <w:rFonts w:ascii="Cambria Math" w:hAnsi="Cambria Math"/>
+                    <w:i/>
+                  </w:rPr>
+                </m:ctrlPr>
+              </m:sSupPr>
+              <m:e>
+                <m:r>
+                  <w:rPr>
+                    <w:rFonts w:ascii="Cambria Math" w:hAnsi="Cambria Math"/>
+                  </w:rPr>
+                  <m:t>Z</m:t>
+                </m:r>
+              </m:e>
+              <m:sup>
+                <m:r>
+                  <w:rPr>
+                    <w:rFonts w:ascii="Cambria Math" w:hAnsi="Cambria Math"/>
+                  </w:rPr>
+                  <m:t>2</m:t>
+                </m:r>
+              </m:sup>
+            </m:sSup>
+            <m:r>
+              <w:rPr>
+                <w:rFonts w:ascii="Cambria Math" w:hAnsi="Cambria Math"/>
+              </w:rPr>
+              <m:t>pq</m:t>
+            </m:r>
+          </m:num>
+          <m:den>
+            <m:sSup>
+              <m:sSupPr>
+                <m:ctrlPr>
+                  <w:rPr>
+                    <w:rFonts w:ascii="Cambria Math" w:hAnsi="Cambria Math"/>
+                    <w:i/>
+                  </w:rPr>
+                </m:ctrlPr>
+              </m:sSupPr>
+              <m:e>
+                <m:r>
+                  <w:rPr>
+                    <w:rFonts w:ascii="Cambria Math" w:hAnsi="Cambria Math"/>
+                  </w:rPr>
+                  <m:t>D</m:t>
+                </m:r>
+              </m:e>
+              <m:sup>
+                <m:r>
+                  <w:rPr>
+                    <w:rFonts w:ascii="Cambria Math" w:hAnsi="Cambria Math"/>
+                  </w:rPr>
+                  <m:t>2</m:t>
+                </m:r>
+              </m:sup>
+            </m:sSup>
+          </m:den>
+        </m:f>
+      </m:oMath>
+    </w:p>
+    <w:p>
+      <w:pPr>
+        <w:pStyle w:val="ListParagraph"/>
+        <w:numPr>
+          <w:ilvl w:val="2"/>
+          <w:numId w:val="14"/>
+        </w:numPr>
+        <w:spacing w:after="0" w:line="240" w:lineRule="auto"/>
+      </w:pPr>
+      <w:r>
+        <w:t xml:space="preserve">Z is the z-score for the desired confidence </w:t>
+      </w:r>
+      <w:r>
+        <w:t>interval</w:t>
+      </w:r>
+    </w:p>
+    <w:p>
+      <w:pPr>
+        <w:pStyle w:val="ListParagraph"/>
+        <w:numPr>
+          <w:ilvl w:val="2"/>
+          <w:numId w:val="14"/>
+        </w:numPr>
+        <w:spacing w:after="0" w:line="240" w:lineRule="auto"/>
+      </w:pPr>
+      <m:oMath>
+        <m:r>
+          <w:rPr>
+            <w:rFonts w:ascii="Cambria Math" w:hAnsi="Cambria Math"/>
+          </w:rPr>
+          <m:t>p</m:t>
+        </m:r>
+      </m:oMath>
+      <w:r>
+        <w:rPr>
+          <w:rFonts w:eastAsiaTheme="minorEastAsia"/>
+        </w:rPr>
+        <w:t xml:space="preserve"> is the population proportion</w:t>
+      </w:r>
+    </w:p>
+    <w:p>
+      <w:pPr>
+        <w:pStyle w:val="ListParagraph"/>
+        <w:numPr>
+          <w:ilvl w:val="2"/>
+          <w:numId w:val="14"/>
+        </w:numPr>
+        <w:spacing w:after="0" w:line="240" w:lineRule="auto"/>
+      </w:pPr>
+      <m:oMath>
+        <m:r>
+          <w:rPr>
+            <w:rFonts w:ascii="Cambria Math" w:hAnsi="Cambria Math"/>
+          </w:rPr>
+          <m:t>q</m:t>
+        </m:r>
+      </m:oMath>
+      <w:r>
+        <w:rPr>
+          <w:rFonts w:eastAsiaTheme="minorEastAsia"/>
+        </w:rPr>
+        <w:t xml:space="preserve"> is the </w:t>
+      </w:r>
+      <m:oMath>
+        <m:r>
+          <w:rPr>
+            <w:rFonts w:ascii="Cambria Math" w:eastAsiaTheme="minorEastAsia" w:hAnsi="Cambria Math"/>
+          </w:rPr>
+          <m:t>1-q</m:t>
+        </m:r>
+      </m:oMath>
+    </w:p>
+    <w:p>
+      <w:pPr>
+        <w:pStyle w:val="ListParagraph"/>
+        <w:numPr>
+          <w:ilvl w:val="2"/>
+          <w:numId w:val="14"/>
+        </w:numPr>
+        <w:spacing w:after="0" w:line="240" w:lineRule="auto"/>
+      </w:pPr>
+      <w:r>
+        <w:t>D is the desired margin of error</w:t>
+      </w:r>
+    </w:p>
+    <w:p>
+      <w:pPr>
+        <w:spacing w:after="0" w:line="240" w:lineRule="auto"/>
+      </w:pPr>
+    </w:p>
+    <w:p>
+      <w:pPr>
+        <w:spacing w:after="0" w:line="240" w:lineRule="auto"/>
+      </w:pPr>
+      <w:r>
+        <w:t>Significance L</w:t>
+      </w:r>
+      <w:r>
+        <w:t>evel</w:t>
+      </w:r>
+    </w:p>
+    <w:p>
+      <w:pPr>
+        <w:pStyle w:val="ListParagraph"/>
+        <w:numPr>
+          <w:ilvl w:val="0"/>
+          <w:numId w:val="14"/>
+        </w:numPr>
+        <w:spacing w:after="0" w:line="240" w:lineRule="auto"/>
+      </w:pPr>
+      <w:r>
+        <w:t>t-value of 2 is about 95%</w:t>
+      </w:r>
+      <w:r>
+        <w:t xml:space="preserve"> </w:t>
+      </w:r>
+      <w:r>
+        <w:sym w:font="Wingdings" w:char="F0E0"/>
+      </w:r>
+      <w:r>
+        <w:t xml:space="preserve"> 0.05 confidence level</w:t>
+      </w:r>
+    </w:p>
+    <w:p>
+      <w:pPr>
+        <w:spacing w:after="0" w:line="240" w:lineRule="auto"/>
+      </w:pPr>
+      <w:bookmarkStart w:id="0" w:name="_GoBack"/>
+      <w:bookmarkEnd w:id="0"/>
     </w:p>
     <w:sectPr>
-      <w:headerReference w:type="default" r:id="rId12"/>
+      <w:headerReference w:type="default" r:id="rId13"/>
       <w:pgSz w:w="12240" w:h="15840"/>
       <w:pgMar w:top="1440" w:right="1440" w:bottom="1440" w:left="1440" w:header="720" w:footer="720" w:gutter="0"/>
       <w:pgNumType w:start="1"/>
@@ -2838,6 +3776,124 @@
         <w:noProof/>
       </w:rPr>
       <w:t>2</w:t>
+    </w:r>
+    <w:r>
+      <w:rPr>
+        <w:b/>
+        <w:bCs/>
+      </w:rPr>
+      <w:fldChar w:fldCharType="end"/>
+    </w:r>
+  </w:p>
+  <w:p>
+    <w:pPr>
+      <w:pStyle w:val="Header"/>
+    </w:pPr>
+  </w:p>
+</w:hdr>
+</file>
+
+<file path=word/header6.xml><?xml version="1.0" encoding="utf-8"?>
+<w:hdr xmlns:wpc="http://schemas.microsoft.com/office/word/2010/wordprocessingCanvas" xmlns:cx="http://schemas.microsoft.com/office/drawing/2014/chartex" xmlns:cx1="http://schemas.microsoft.com/office/drawing/2015/9/8/chartex" xmlns:cx2="http://schemas.microsoft.com/office/drawing/2015/10/21/chartex" xmlns:cx3="http://schemas.microsoft.com/office/drawing/2016/5/9/chartex" xmlns:cx4="http://schemas.microsoft.com/office/drawing/2016/5/10/chartex" xmlns:cx5="http://schemas.microsoft.com/office/drawing/2016/5/11/chartex" xmlns:mc="http://schemas.openxmlformats.org/markup-compatibility/2006" xmlns:o="urn:schemas-microsoft-com:office:office" xmlns:r="http://schemas.openxmlformats.org/officeDocument/2006/relationships" xmlns:m="http://schemas.openxmlformats.org/officeDocument/2006/math" xmlns:v="urn:schemas-microsoft-com:vml" xmlns:wp14="http://schemas.microsoft.com/office/word/2010/wordprocessingDrawing" xmlns:wp="http://schemas.openxmlformats.org/drawingml/2006/wordprocessingDrawing" xmlns:w10="urn:schemas-microsoft-com:office:word" xmlns:w="http://schemas.openxmlformats.org/wordprocessingml/2006/main" xmlns:w14="http://schemas.microsoft.com/office/word/2010/wordml" xmlns:w15="http://schemas.microsoft.com/office/word/2012/wordml" xmlns:w16se="http://schemas.microsoft.com/office/word/2015/wordml/symex" xmlns:wpg="http://schemas.microsoft.com/office/word/2010/wordprocessingGroup" xmlns:wpi="http://schemas.microsoft.com/office/word/2010/wordprocessingInk" xmlns:wne="http://schemas.microsoft.com/office/word/2006/wordml" xmlns:wps="http://schemas.microsoft.com/office/word/2010/wordprocessingShape" mc:Ignorable="w14 w15 w16se wp14">
+  <w:p>
+    <w:pPr>
+      <w:pStyle w:val="Header"/>
+    </w:pPr>
+    <w:r>
+      <w:t>SOC 5800 Survey Design and Sampling</w:t>
+    </w:r>
+  </w:p>
+  <w:p>
+    <w:pPr>
+      <w:pStyle w:val="Header"/>
+    </w:pPr>
+    <w:r>
+      <w:t>Lecture Notes</w:t>
+    </w:r>
+  </w:p>
+  <w:p>
+    <w:pPr>
+      <w:pStyle w:val="Header"/>
+    </w:pPr>
+  </w:p>
+  <w:p>
+    <w:pPr>
+      <w:pStyle w:val="Header"/>
+      <w:rPr>
+        <w:b/>
+        <w:bCs/>
+      </w:rPr>
+    </w:pPr>
+    <w:r>
+      <w:t xml:space="preserve">October 1, 2019 Lecture | Page </w:t>
+    </w:r>
+    <w:r>
+      <w:rPr>
+        <w:b/>
+        <w:bCs/>
+      </w:rPr>
+      <w:fldChar w:fldCharType="begin"/>
+    </w:r>
+    <w:r>
+      <w:rPr>
+        <w:b/>
+        <w:bCs/>
+      </w:rPr>
+      <w:instrText xml:space="preserve"> PAGE  \* Arabic  \* MERGEFORMAT </w:instrText>
+    </w:r>
+    <w:r>
+      <w:rPr>
+        <w:b/>
+        <w:bCs/>
+      </w:rPr>
+      <w:fldChar w:fldCharType="separate"/>
+    </w:r>
+    <w:r>
+      <w:rPr>
+        <w:b/>
+        <w:bCs/>
+        <w:noProof/>
+      </w:rPr>
+      <w:t>1</w:t>
+    </w:r>
+    <w:r>
+      <w:rPr>
+        <w:b/>
+        <w:bCs/>
+      </w:rPr>
+      <w:fldChar w:fldCharType="end"/>
+    </w:r>
+    <w:r>
+      <w:t xml:space="preserve"> of </w:t>
+    </w:r>
+    <w:r>
+      <w:rPr>
+        <w:b/>
+        <w:bCs/>
+      </w:rPr>
+      <w:fldChar w:fldCharType="begin"/>
+    </w:r>
+    <w:r>
+      <w:rPr>
+        <w:b/>
+        <w:bCs/>
+      </w:rPr>
+      <w:instrText xml:space="preserve"> SECTIONPAGES   \* MERGEFORMAT </w:instrText>
+    </w:r>
+    <w:r>
+      <w:rPr>
+        <w:b/>
+        <w:bCs/>
+      </w:rPr>
+      <w:fldChar w:fldCharType="separate"/>
+    </w:r>
+    <w:r>
+      <w:rPr>
+        <w:b/>
+        <w:bCs/>
+        <w:noProof/>
+      </w:rPr>
+      <w:t>1</w:t>
     </w:r>
     <w:r>
       <w:rPr>
@@ -3536,6 +4592,119 @@
     </w:lvl>
   </w:abstractNum>
   <w:abstractNum w:abstractNumId="6" w15:restartNumberingAfterBreak="0">
+    <w:nsid w:val="52D031BF"/>
+    <w:multiLevelType w:val="hybridMultilevel"/>
+    <w:tmpl w:val="B90802CC"/>
+    <w:lvl w:ilvl="0" w:tplc="04090001">
+      <w:start w:val="1"/>
+      <w:numFmt w:val="bullet"/>
+      <w:lvlText w:val=""/>
+      <w:lvlJc w:val="left"/>
+      <w:pPr>
+        <w:ind w:left="720" w:hanging="360"/>
+      </w:pPr>
+      <w:rPr>
+        <w:rFonts w:ascii="Symbol" w:hAnsi="Symbol" w:hint="default"/>
+      </w:rPr>
+    </w:lvl>
+    <w:lvl w:ilvl="1" w:tplc="04090003">
+      <w:start w:val="1"/>
+      <w:numFmt w:val="bullet"/>
+      <w:lvlText w:val="o"/>
+      <w:lvlJc w:val="left"/>
+      <w:pPr>
+        <w:ind w:left="1440" w:hanging="360"/>
+      </w:pPr>
+      <w:rPr>
+        <w:rFonts w:ascii="Courier New" w:hAnsi="Courier New" w:cs="Courier New" w:hint="default"/>
+      </w:rPr>
+    </w:lvl>
+    <w:lvl w:ilvl="2" w:tplc="04090005">
+      <w:start w:val="1"/>
+      <w:numFmt w:val="bullet"/>
+      <w:lvlText w:val=""/>
+      <w:lvlJc w:val="left"/>
+      <w:pPr>
+        <w:ind w:left="2160" w:hanging="360"/>
+      </w:pPr>
+      <w:rPr>
+        <w:rFonts w:ascii="Wingdings" w:hAnsi="Wingdings" w:hint="default"/>
+      </w:rPr>
+    </w:lvl>
+    <w:lvl w:ilvl="3" w:tplc="04090001" w:tentative="1">
+      <w:start w:val="1"/>
+      <w:numFmt w:val="bullet"/>
+      <w:lvlText w:val=""/>
+      <w:lvlJc w:val="left"/>
+      <w:pPr>
+        <w:ind w:left="2880" w:hanging="360"/>
+      </w:pPr>
+      <w:rPr>
+        <w:rFonts w:ascii="Symbol" w:hAnsi="Symbol" w:hint="default"/>
+      </w:rPr>
+    </w:lvl>
+    <w:lvl w:ilvl="4" w:tplc="04090003" w:tentative="1">
+      <w:start w:val="1"/>
+      <w:numFmt w:val="bullet"/>
+      <w:lvlText w:val="o"/>
+      <w:lvlJc w:val="left"/>
+      <w:pPr>
+        <w:ind w:left="3600" w:hanging="360"/>
+      </w:pPr>
+      <w:rPr>
+        <w:rFonts w:ascii="Courier New" w:hAnsi="Courier New" w:cs="Courier New" w:hint="default"/>
+      </w:rPr>
+    </w:lvl>
+    <w:lvl w:ilvl="5" w:tplc="04090005" w:tentative="1">
+      <w:start w:val="1"/>
+      <w:numFmt w:val="bullet"/>
+      <w:lvlText w:val=""/>
+      <w:lvlJc w:val="left"/>
+      <w:pPr>
+        <w:ind w:left="4320" w:hanging="360"/>
+      </w:pPr>
+      <w:rPr>
+        <w:rFonts w:ascii="Wingdings" w:hAnsi="Wingdings" w:hint="default"/>
+      </w:rPr>
+    </w:lvl>
+    <w:lvl w:ilvl="6" w:tplc="04090001" w:tentative="1">
+      <w:start w:val="1"/>
+      <w:numFmt w:val="bullet"/>
+      <w:lvlText w:val=""/>
+      <w:lvlJc w:val="left"/>
+      <w:pPr>
+        <w:ind w:left="5040" w:hanging="360"/>
+      </w:pPr>
+      <w:rPr>
+        <w:rFonts w:ascii="Symbol" w:hAnsi="Symbol" w:hint="default"/>
+      </w:rPr>
+    </w:lvl>
+    <w:lvl w:ilvl="7" w:tplc="04090003" w:tentative="1">
+      <w:start w:val="1"/>
+      <w:numFmt w:val="bullet"/>
+      <w:lvlText w:val="o"/>
+      <w:lvlJc w:val="left"/>
+      <w:pPr>
+        <w:ind w:left="5760" w:hanging="360"/>
+      </w:pPr>
+      <w:rPr>
+        <w:rFonts w:ascii="Courier New" w:hAnsi="Courier New" w:cs="Courier New" w:hint="default"/>
+      </w:rPr>
+    </w:lvl>
+    <w:lvl w:ilvl="8" w:tplc="04090005" w:tentative="1">
+      <w:start w:val="1"/>
+      <w:numFmt w:val="bullet"/>
+      <w:lvlText w:val=""/>
+      <w:lvlJc w:val="left"/>
+      <w:pPr>
+        <w:ind w:left="6480" w:hanging="360"/>
+      </w:pPr>
+      <w:rPr>
+        <w:rFonts w:ascii="Wingdings" w:hAnsi="Wingdings" w:hint="default"/>
+      </w:rPr>
+    </w:lvl>
+  </w:abstractNum>
+  <w:abstractNum w:abstractNumId="7" w15:restartNumberingAfterBreak="0">
     <w:nsid w:val="53007637"/>
     <w:multiLevelType w:val="hybridMultilevel"/>
     <w:tmpl w:val="E2E89DEC"/>
@@ -3648,7 +4817,7 @@
       </w:rPr>
     </w:lvl>
   </w:abstractNum>
-  <w:abstractNum w:abstractNumId="7" w15:restartNumberingAfterBreak="0">
+  <w:abstractNum w:abstractNumId="8" w15:restartNumberingAfterBreak="0">
     <w:nsid w:val="530C40B5"/>
     <w:multiLevelType w:val="hybridMultilevel"/>
     <w:tmpl w:val="CE728622"/>
@@ -3761,7 +4930,7 @@
       </w:rPr>
     </w:lvl>
   </w:abstractNum>
-  <w:abstractNum w:abstractNumId="8" w15:restartNumberingAfterBreak="0">
+  <w:abstractNum w:abstractNumId="9" w15:restartNumberingAfterBreak="0">
     <w:nsid w:val="572B4386"/>
     <w:multiLevelType w:val="hybridMultilevel"/>
     <w:tmpl w:val="6CEC1C12"/>
@@ -3874,7 +5043,120 @@
       </w:rPr>
     </w:lvl>
   </w:abstractNum>
-  <w:abstractNum w:abstractNumId="9" w15:restartNumberingAfterBreak="0">
+  <w:abstractNum w:abstractNumId="10" w15:restartNumberingAfterBreak="0">
+    <w:nsid w:val="573D02BD"/>
+    <w:multiLevelType w:val="hybridMultilevel"/>
+    <w:tmpl w:val="9B744362"/>
+    <w:lvl w:ilvl="0" w:tplc="04090001">
+      <w:start w:val="1"/>
+      <w:numFmt w:val="bullet"/>
+      <w:lvlText w:val=""/>
+      <w:lvlJc w:val="left"/>
+      <w:pPr>
+        <w:ind w:left="720" w:hanging="360"/>
+      </w:pPr>
+      <w:rPr>
+        <w:rFonts w:ascii="Symbol" w:hAnsi="Symbol" w:hint="default"/>
+      </w:rPr>
+    </w:lvl>
+    <w:lvl w:ilvl="1" w:tplc="04090003">
+      <w:start w:val="1"/>
+      <w:numFmt w:val="bullet"/>
+      <w:lvlText w:val="o"/>
+      <w:lvlJc w:val="left"/>
+      <w:pPr>
+        <w:ind w:left="1440" w:hanging="360"/>
+      </w:pPr>
+      <w:rPr>
+        <w:rFonts w:ascii="Courier New" w:hAnsi="Courier New" w:cs="Courier New" w:hint="default"/>
+      </w:rPr>
+    </w:lvl>
+    <w:lvl w:ilvl="2" w:tplc="04090005" w:tentative="1">
+      <w:start w:val="1"/>
+      <w:numFmt w:val="bullet"/>
+      <w:lvlText w:val=""/>
+      <w:lvlJc w:val="left"/>
+      <w:pPr>
+        <w:ind w:left="2160" w:hanging="360"/>
+      </w:pPr>
+      <w:rPr>
+        <w:rFonts w:ascii="Wingdings" w:hAnsi="Wingdings" w:hint="default"/>
+      </w:rPr>
+    </w:lvl>
+    <w:lvl w:ilvl="3" w:tplc="04090001" w:tentative="1">
+      <w:start w:val="1"/>
+      <w:numFmt w:val="bullet"/>
+      <w:lvlText w:val=""/>
+      <w:lvlJc w:val="left"/>
+      <w:pPr>
+        <w:ind w:left="2880" w:hanging="360"/>
+      </w:pPr>
+      <w:rPr>
+        <w:rFonts w:ascii="Symbol" w:hAnsi="Symbol" w:hint="default"/>
+      </w:rPr>
+    </w:lvl>
+    <w:lvl w:ilvl="4" w:tplc="04090003" w:tentative="1">
+      <w:start w:val="1"/>
+      <w:numFmt w:val="bullet"/>
+      <w:lvlText w:val="o"/>
+      <w:lvlJc w:val="left"/>
+      <w:pPr>
+        <w:ind w:left="3600" w:hanging="360"/>
+      </w:pPr>
+      <w:rPr>
+        <w:rFonts w:ascii="Courier New" w:hAnsi="Courier New" w:cs="Courier New" w:hint="default"/>
+      </w:rPr>
+    </w:lvl>
+    <w:lvl w:ilvl="5" w:tplc="04090005" w:tentative="1">
+      <w:start w:val="1"/>
+      <w:numFmt w:val="bullet"/>
+      <w:lvlText w:val=""/>
+      <w:lvlJc w:val="left"/>
+      <w:pPr>
+        <w:ind w:left="4320" w:hanging="360"/>
+      </w:pPr>
+      <w:rPr>
+        <w:rFonts w:ascii="Wingdings" w:hAnsi="Wingdings" w:hint="default"/>
+      </w:rPr>
+    </w:lvl>
+    <w:lvl w:ilvl="6" w:tplc="04090001" w:tentative="1">
+      <w:start w:val="1"/>
+      <w:numFmt w:val="bullet"/>
+      <w:lvlText w:val=""/>
+      <w:lvlJc w:val="left"/>
+      <w:pPr>
+        <w:ind w:left="5040" w:hanging="360"/>
+      </w:pPr>
+      <w:rPr>
+        <w:rFonts w:ascii="Symbol" w:hAnsi="Symbol" w:hint="default"/>
+      </w:rPr>
+    </w:lvl>
+    <w:lvl w:ilvl="7" w:tplc="04090003" w:tentative="1">
+      <w:start w:val="1"/>
+      <w:numFmt w:val="bullet"/>
+      <w:lvlText w:val="o"/>
+      <w:lvlJc w:val="left"/>
+      <w:pPr>
+        <w:ind w:left="5760" w:hanging="360"/>
+      </w:pPr>
+      <w:rPr>
+        <w:rFonts w:ascii="Courier New" w:hAnsi="Courier New" w:cs="Courier New" w:hint="default"/>
+      </w:rPr>
+    </w:lvl>
+    <w:lvl w:ilvl="8" w:tplc="04090005" w:tentative="1">
+      <w:start w:val="1"/>
+      <w:numFmt w:val="bullet"/>
+      <w:lvlText w:val=""/>
+      <w:lvlJc w:val="left"/>
+      <w:pPr>
+        <w:ind w:left="6480" w:hanging="360"/>
+      </w:pPr>
+      <w:rPr>
+        <w:rFonts w:ascii="Wingdings" w:hAnsi="Wingdings" w:hint="default"/>
+      </w:rPr>
+    </w:lvl>
+  </w:abstractNum>
+  <w:abstractNum w:abstractNumId="11" w15:restartNumberingAfterBreak="0">
     <w:nsid w:val="5CE171A0"/>
     <w:multiLevelType w:val="hybridMultilevel"/>
     <w:tmpl w:val="98488E4E"/>
@@ -3987,7 +5269,7 @@
       </w:rPr>
     </w:lvl>
   </w:abstractNum>
-  <w:abstractNum w:abstractNumId="10" w15:restartNumberingAfterBreak="0">
+  <w:abstractNum w:abstractNumId="12" w15:restartNumberingAfterBreak="0">
     <w:nsid w:val="65B50A71"/>
     <w:multiLevelType w:val="hybridMultilevel"/>
     <w:tmpl w:val="89002DA4"/>
@@ -4100,7 +5382,7 @@
       </w:rPr>
     </w:lvl>
   </w:abstractNum>
-  <w:abstractNum w:abstractNumId="11" w15:restartNumberingAfterBreak="0">
+  <w:abstractNum w:abstractNumId="13" w15:restartNumberingAfterBreak="0">
     <w:nsid w:val="6E3E1499"/>
     <w:multiLevelType w:val="hybridMultilevel"/>
     <w:tmpl w:val="256031E0"/>
@@ -4220,10 +5502,10 @@
     <w:abstractNumId w:val="2"/>
   </w:num>
   <w:num w:numId="3">
-    <w:abstractNumId w:val="8"/>
+    <w:abstractNumId w:val="9"/>
   </w:num>
   <w:num w:numId="4">
-    <w:abstractNumId w:val="9"/>
+    <w:abstractNumId w:val="11"/>
   </w:num>
   <w:num w:numId="5">
     <w:abstractNumId w:val="3"/>
@@ -4232,22 +5514,28 @@
     <w:abstractNumId w:val="1"/>
   </w:num>
   <w:num w:numId="7">
-    <w:abstractNumId w:val="10"/>
+    <w:abstractNumId w:val="12"/>
   </w:num>
   <w:num w:numId="8">
-    <w:abstractNumId w:val="7"/>
+    <w:abstractNumId w:val="8"/>
   </w:num>
   <w:num w:numId="9">
     <w:abstractNumId w:val="5"/>
   </w:num>
   <w:num w:numId="10">
-    <w:abstractNumId w:val="6"/>
+    <w:abstractNumId w:val="7"/>
   </w:num>
   <w:num w:numId="11">
-    <w:abstractNumId w:val="11"/>
+    <w:abstractNumId w:val="13"/>
   </w:num>
   <w:num w:numId="12">
     <w:abstractNumId w:val="4"/>
+  </w:num>
+  <w:num w:numId="13">
+    <w:abstractNumId w:val="10"/>
+  </w:num>
+  <w:num w:numId="14">
+    <w:abstractNumId w:val="6"/>
   </w:num>
 </w:numbering>
 </file>
@@ -4652,7 +5940,6 @@
   <w:style w:type="character" w:default="1" w:styleId="DefaultParagraphFont">
     <w:name w:val="Default Paragraph Font"/>
     <w:uiPriority w:val="1"/>
-    <w:semiHidden/>
     <w:unhideWhenUsed/>
   </w:style>
   <w:style w:type="table" w:default="1" w:styleId="TableNormal">

</xml_diff>

<commit_message>
Updated notes for class
</commit_message>
<xml_diff>
--- a/Notes/SOC5800_Notes_Lecture_v00.docx
+++ b/Notes/SOC5800_Notes_Lecture_v00.docx
@@ -2540,27 +2540,13 @@
         <w:rPr>
           <w:rFonts w:eastAsiaTheme="minorEastAsia"/>
         </w:rPr>
-        <w:t xml:space="preserve"> is the sample </w:t>
-      </w:r>
-      <w:proofErr w:type="spellStart"/>
+        <w:t xml:space="preserve"> is the sample st</w:t>
+      </w:r>
       <w:r>
         <w:rPr>
           <w:rFonts w:eastAsiaTheme="minorEastAsia"/>
         </w:rPr>
-        <w:t>st</w:t>
-      </w:r>
-      <w:r>
-        <w:rPr>
-          <w:rFonts w:eastAsiaTheme="minorEastAsia"/>
-        </w:rPr>
-        <w:t>d</w:t>
-      </w:r>
-      <w:proofErr w:type="spellEnd"/>
-      <w:r>
-        <w:rPr>
-          <w:rFonts w:eastAsiaTheme="minorEastAsia"/>
-        </w:rPr>
-        <w:t xml:space="preserve"> deviation</w:t>
+        <w:t>d deviation</w:t>
       </w:r>
     </w:p>
     <w:p>
@@ -2717,13 +2703,7 @@
               <w:rPr>
                 <w:rFonts w:ascii="Cambria Math" w:hAnsi="Cambria Math"/>
               </w:rPr>
-              <m:t>(</m:t>
-            </m:r>
-            <m:r>
-              <w:rPr>
-                <w:rFonts w:ascii="Cambria Math" w:hAnsi="Cambria Math"/>
-              </w:rPr>
-              <m:t>σ</m:t>
+              <m:t>(σ</m:t>
             </m:r>
           </m:e>
           <m:sup>
@@ -2779,13 +2759,7 @@
                   <w:rPr>
                     <w:rFonts w:ascii="Cambria Math" w:hAnsi="Cambria Math"/>
                   </w:rPr>
-                  <m:t>2</m:t>
-                </m:r>
-                <m:r>
-                  <w:rPr>
-                    <w:rFonts w:ascii="Cambria Math" w:hAnsi="Cambria Math"/>
-                  </w:rPr>
-                  <m:t>B</m:t>
+                  <m:t>2B</m:t>
                 </m:r>
               </m:den>
             </m:f>
@@ -5940,6 +5914,7 @@
   <w:style w:type="character" w:default="1" w:styleId="DefaultParagraphFont">
     <w:name w:val="Default Paragraph Font"/>
     <w:uiPriority w:val="1"/>
+    <w:semiHidden/>
     <w:unhideWhenUsed/>
   </w:style>
   <w:style w:type="table" w:default="1" w:styleId="TableNormal">

</xml_diff>

<commit_message>
Notes from class on October 8, 2019
</commit_message>
<xml_diff>
--- a/Notes/SOC5800_Notes_Lecture_v00.docx
+++ b/Notes/SOC5800_Notes_Lecture_v00.docx
@@ -3108,12 +3108,168 @@
     <w:p>
       <w:pPr>
         <w:spacing w:after="0" w:line="240" w:lineRule="auto"/>
-      </w:pPr>
+        <w:sectPr>
+          <w:headerReference w:type="default" r:id="rId13"/>
+          <w:pgSz w:w="12240" w:h="15840"/>
+          <w:pgMar w:top="1440" w:right="1440" w:bottom="1440" w:left="1440" w:header="720" w:footer="720" w:gutter="0"/>
+          <w:pgNumType w:start="1"/>
+          <w:cols w:space="720"/>
+          <w:docGrid w:linePitch="360"/>
+        </w:sectPr>
+      </w:pPr>
+    </w:p>
+    <w:p>
+      <w:pPr>
+        <w:spacing w:after="0" w:line="240" w:lineRule="auto"/>
+        <w:rPr>
+          <w:u w:val="single"/>
+        </w:rPr>
+      </w:pPr>
+      <w:r>
+        <w:rPr>
+          <w:u w:val="single"/>
+        </w:rPr>
+        <w:lastRenderedPageBreak/>
+        <w:t>Class Project</w:t>
+      </w:r>
+    </w:p>
+    <w:p>
+      <w:pPr>
+        <w:pStyle w:val="ListParagraph"/>
+        <w:numPr>
+          <w:ilvl w:val="0"/>
+          <w:numId w:val="14"/>
+        </w:numPr>
+        <w:spacing w:after="0" w:line="240" w:lineRule="auto"/>
+      </w:pPr>
+      <w:r>
+        <w:t>Edit survey questionnaire (D. Ferris)</w:t>
+      </w:r>
+    </w:p>
+    <w:p>
+      <w:pPr>
+        <w:pStyle w:val="ListParagraph"/>
+        <w:numPr>
+          <w:ilvl w:val="1"/>
+          <w:numId w:val="14"/>
+        </w:numPr>
+        <w:spacing w:after="0" w:line="240" w:lineRule="auto"/>
+      </w:pPr>
+      <w:r>
+        <w:t>Mike Vaughn (School of Social Work)</w:t>
+      </w:r>
+    </w:p>
+    <w:p>
+      <w:pPr>
+        <w:pStyle w:val="ListParagraph"/>
+        <w:numPr>
+          <w:ilvl w:val="1"/>
+          <w:numId w:val="14"/>
+        </w:numPr>
+        <w:spacing w:after="0" w:line="240" w:lineRule="auto"/>
+      </w:pPr>
+      <w:r>
+        <w:t>Someone from Washington University in St. Louis (D. Ferris to handle)</w:t>
+      </w:r>
       <w:bookmarkStart w:id="0" w:name="_GoBack"/>
       <w:bookmarkEnd w:id="0"/>
     </w:p>
+    <w:p>
+      <w:pPr>
+        <w:pStyle w:val="ListParagraph"/>
+        <w:numPr>
+          <w:ilvl w:val="0"/>
+          <w:numId w:val="14"/>
+        </w:numPr>
+        <w:spacing w:after="0" w:line="240" w:lineRule="auto"/>
+      </w:pPr>
+      <w:r>
+        <w:t>Ask two faculty members to review the survey questionnaire.</w:t>
+      </w:r>
+    </w:p>
+    <w:p>
+      <w:pPr>
+        <w:pStyle w:val="ListParagraph"/>
+        <w:numPr>
+          <w:ilvl w:val="0"/>
+          <w:numId w:val="14"/>
+        </w:numPr>
+        <w:spacing w:after="0" w:line="240" w:lineRule="auto"/>
+      </w:pPr>
+      <w:r>
+        <w:t xml:space="preserve">Review and edit draft recruitment message in </w:t>
+      </w:r>
+      <w:proofErr w:type="spellStart"/>
+      <w:r>
+        <w:t>eIRB</w:t>
+      </w:r>
+      <w:proofErr w:type="spellEnd"/>
+      <w:r>
+        <w:t xml:space="preserve"> protocol (M. Townes and </w:t>
+      </w:r>
+      <w:r>
+        <w:t>D. Ferris</w:t>
+      </w:r>
+      <w:r>
+        <w:t xml:space="preserve">) </w:t>
+      </w:r>
+    </w:p>
+    <w:p>
+      <w:pPr>
+        <w:pStyle w:val="ListParagraph"/>
+        <w:numPr>
+          <w:ilvl w:val="0"/>
+          <w:numId w:val="14"/>
+        </w:numPr>
+        <w:spacing w:after="0" w:line="240" w:lineRule="auto"/>
+      </w:pPr>
+      <w:r>
+        <w:t xml:space="preserve">Prepare Facebook posting (N. </w:t>
+      </w:r>
+      <w:proofErr w:type="spellStart"/>
+      <w:r>
+        <w:t>Sokolis</w:t>
+      </w:r>
+      <w:proofErr w:type="spellEnd"/>
+      <w:r>
+        <w:t>)</w:t>
+      </w:r>
+    </w:p>
+    <w:p>
+      <w:pPr>
+        <w:spacing w:after="0" w:line="240" w:lineRule="auto"/>
+      </w:pPr>
+    </w:p>
+    <w:p>
+      <w:pPr>
+        <w:spacing w:after="0" w:line="240" w:lineRule="auto"/>
+        <w:rPr>
+          <w:u w:val="single"/>
+        </w:rPr>
+      </w:pPr>
+      <w:r>
+        <w:rPr>
+          <w:u w:val="single"/>
+        </w:rPr>
+        <w:t>Lecture</w:t>
+      </w:r>
+      <w:r>
+        <w:rPr>
+          <w:u w:val="single"/>
+        </w:rPr>
+        <w:t xml:space="preserve"> Notes</w:t>
+      </w:r>
+    </w:p>
+    <w:p>
+      <w:pPr>
+        <w:spacing w:after="0" w:line="240" w:lineRule="auto"/>
+      </w:pPr>
+      <w:r>
+        <w:t>None.</w:t>
+      </w:r>
+    </w:p>
     <w:sectPr>
-      <w:headerReference w:type="default" r:id="rId13"/>
+      <w:headerReference w:type="default" r:id="rId14"/>
       <w:pgSz w:w="12240" w:h="15840"/>
       <w:pgMar w:top="1440" w:right="1440" w:bottom="1440" w:left="1440" w:header="720" w:footer="720" w:gutter="0"/>
       <w:pgNumType w:start="1"/>
@@ -3800,6 +3956,124 @@
     </w:pPr>
     <w:r>
       <w:t xml:space="preserve">October 1, 2019 Lecture | Page </w:t>
+    </w:r>
+    <w:r>
+      <w:rPr>
+        <w:b/>
+        <w:bCs/>
+      </w:rPr>
+      <w:fldChar w:fldCharType="begin"/>
+    </w:r>
+    <w:r>
+      <w:rPr>
+        <w:b/>
+        <w:bCs/>
+      </w:rPr>
+      <w:instrText xml:space="preserve"> PAGE  \* Arabic  \* MERGEFORMAT </w:instrText>
+    </w:r>
+    <w:r>
+      <w:rPr>
+        <w:b/>
+        <w:bCs/>
+      </w:rPr>
+      <w:fldChar w:fldCharType="separate"/>
+    </w:r>
+    <w:r>
+      <w:rPr>
+        <w:b/>
+        <w:bCs/>
+        <w:noProof/>
+      </w:rPr>
+      <w:t>1</w:t>
+    </w:r>
+    <w:r>
+      <w:rPr>
+        <w:b/>
+        <w:bCs/>
+      </w:rPr>
+      <w:fldChar w:fldCharType="end"/>
+    </w:r>
+    <w:r>
+      <w:t xml:space="preserve"> of </w:t>
+    </w:r>
+    <w:r>
+      <w:rPr>
+        <w:b/>
+        <w:bCs/>
+      </w:rPr>
+      <w:fldChar w:fldCharType="begin"/>
+    </w:r>
+    <w:r>
+      <w:rPr>
+        <w:b/>
+        <w:bCs/>
+      </w:rPr>
+      <w:instrText xml:space="preserve"> SECTIONPAGES   \* MERGEFORMAT </w:instrText>
+    </w:r>
+    <w:r>
+      <w:rPr>
+        <w:b/>
+        <w:bCs/>
+      </w:rPr>
+      <w:fldChar w:fldCharType="separate"/>
+    </w:r>
+    <w:r>
+      <w:rPr>
+        <w:b/>
+        <w:bCs/>
+        <w:noProof/>
+      </w:rPr>
+      <w:t>1</w:t>
+    </w:r>
+    <w:r>
+      <w:rPr>
+        <w:b/>
+        <w:bCs/>
+      </w:rPr>
+      <w:fldChar w:fldCharType="end"/>
+    </w:r>
+  </w:p>
+  <w:p>
+    <w:pPr>
+      <w:pStyle w:val="Header"/>
+    </w:pPr>
+  </w:p>
+</w:hdr>
+</file>
+
+<file path=word/header7.xml><?xml version="1.0" encoding="utf-8"?>
+<w:hdr xmlns:wpc="http://schemas.microsoft.com/office/word/2010/wordprocessingCanvas" xmlns:cx="http://schemas.microsoft.com/office/drawing/2014/chartex" xmlns:cx1="http://schemas.microsoft.com/office/drawing/2015/9/8/chartex" xmlns:cx2="http://schemas.microsoft.com/office/drawing/2015/10/21/chartex" xmlns:cx3="http://schemas.microsoft.com/office/drawing/2016/5/9/chartex" xmlns:cx4="http://schemas.microsoft.com/office/drawing/2016/5/10/chartex" xmlns:cx5="http://schemas.microsoft.com/office/drawing/2016/5/11/chartex" xmlns:mc="http://schemas.openxmlformats.org/markup-compatibility/2006" xmlns:o="urn:schemas-microsoft-com:office:office" xmlns:r="http://schemas.openxmlformats.org/officeDocument/2006/relationships" xmlns:m="http://schemas.openxmlformats.org/officeDocument/2006/math" xmlns:v="urn:schemas-microsoft-com:vml" xmlns:wp14="http://schemas.microsoft.com/office/word/2010/wordprocessingDrawing" xmlns:wp="http://schemas.openxmlformats.org/drawingml/2006/wordprocessingDrawing" xmlns:w10="urn:schemas-microsoft-com:office:word" xmlns:w="http://schemas.openxmlformats.org/wordprocessingml/2006/main" xmlns:w14="http://schemas.microsoft.com/office/word/2010/wordml" xmlns:w15="http://schemas.microsoft.com/office/word/2012/wordml" xmlns:w16se="http://schemas.microsoft.com/office/word/2015/wordml/symex" xmlns:wpg="http://schemas.microsoft.com/office/word/2010/wordprocessingGroup" xmlns:wpi="http://schemas.microsoft.com/office/word/2010/wordprocessingInk" xmlns:wne="http://schemas.microsoft.com/office/word/2006/wordml" xmlns:wps="http://schemas.microsoft.com/office/word/2010/wordprocessingShape" mc:Ignorable="w14 w15 w16se wp14">
+  <w:p>
+    <w:pPr>
+      <w:pStyle w:val="Header"/>
+    </w:pPr>
+    <w:r>
+      <w:t>SOC 5800 Survey Design and Sampling</w:t>
+    </w:r>
+  </w:p>
+  <w:p>
+    <w:pPr>
+      <w:pStyle w:val="Header"/>
+    </w:pPr>
+    <w:r>
+      <w:t>Lecture Notes</w:t>
+    </w:r>
+  </w:p>
+  <w:p>
+    <w:pPr>
+      <w:pStyle w:val="Header"/>
+    </w:pPr>
+  </w:p>
+  <w:p>
+    <w:pPr>
+      <w:pStyle w:val="Header"/>
+      <w:rPr>
+        <w:b/>
+        <w:bCs/>
+      </w:rPr>
+    </w:pPr>
+    <w:r>
+      <w:t xml:space="preserve">October 8, 2019 Lecture | Page </w:t>
     </w:r>
     <w:r>
       <w:rPr>
@@ -4568,7 +4842,7 @@
   <w:abstractNum w:abstractNumId="6" w15:restartNumberingAfterBreak="0">
     <w:nsid w:val="52D031BF"/>
     <w:multiLevelType w:val="hybridMultilevel"/>
-    <w:tmpl w:val="B90802CC"/>
+    <w:tmpl w:val="BD70F24C"/>
     <w:lvl w:ilvl="0" w:tplc="04090001">
       <w:start w:val="1"/>
       <w:numFmt w:val="bullet"/>

</xml_diff>

<commit_message>
Notes from class on October 15, 2019
</commit_message>
<xml_diff>
--- a/Notes/SOC5800_Notes_Lecture_v00.docx
+++ b/Notes/SOC5800_Notes_Lecture_v00.docx
@@ -2151,6 +2151,15 @@
       <w:r>
         <w:t xml:space="preserve"> Administer Survey</w:t>
       </w:r>
+      <w:r>
+        <w:t xml:space="preserve"> </w:t>
+      </w:r>
+      <w:r>
+        <w:sym w:font="Wingdings" w:char="F0E0"/>
+      </w:r>
+      <w:r>
+        <w:t xml:space="preserve"> Examine Results</w:t>
+      </w:r>
     </w:p>
     <w:p>
       <w:pPr>
@@ -2184,14 +2193,37 @@
         <w:sym w:font="Wingdings" w:char="F0E0"/>
       </w:r>
       <w:r>
-        <w:t xml:space="preserve"> Interview Subjects </w:t>
+        <w:t xml:space="preserve"> </w:t>
+      </w:r>
+      <w:r>
+        <w:t>Examine</w:t>
+      </w:r>
+      <w:r>
+        <w:t xml:space="preserve"> Results</w:t>
+      </w:r>
+      <w:r>
+        <w:t xml:space="preserve"> </w:t>
       </w:r>
       <w:r>
         <w:sym w:font="Wingdings" w:char="F0E0"/>
       </w:r>
       <w:r>
+        <w:t xml:space="preserve"> </w:t>
+      </w:r>
+      <w:r>
+        <w:t xml:space="preserve">Interview Subjects </w:t>
+      </w:r>
+      <w:r>
+        <w:sym w:font="Wingdings" w:char="F0E0"/>
+      </w:r>
+      <w:r>
         <w:t xml:space="preserve"> Explain Results</w:t>
       </w:r>
+    </w:p>
+    <w:p>
+      <w:pPr>
+        <w:spacing w:after="0" w:line="240" w:lineRule="auto"/>
+      </w:pPr>
     </w:p>
     <w:p>
       <w:pPr>
@@ -3171,8 +3203,6 @@
       <w:r>
         <w:t>Someone from Washington University in St. Louis (D. Ferris to handle)</w:t>
       </w:r>
-      <w:bookmarkStart w:id="0" w:name="_GoBack"/>
-      <w:bookmarkEnd w:id="0"/>
     </w:p>
     <w:p>
       <w:pPr>
@@ -3268,8 +3298,317 @@
         <w:t>None.</w:t>
       </w:r>
     </w:p>
+    <w:p>
+      <w:pPr>
+        <w:spacing w:after="0" w:line="240" w:lineRule="auto"/>
+        <w:sectPr>
+          <w:headerReference w:type="default" r:id="rId14"/>
+          <w:pgSz w:w="12240" w:h="15840"/>
+          <w:pgMar w:top="1440" w:right="1440" w:bottom="1440" w:left="1440" w:header="720" w:footer="720" w:gutter="0"/>
+          <w:pgNumType w:start="1"/>
+          <w:cols w:space="720"/>
+          <w:docGrid w:linePitch="360"/>
+        </w:sectPr>
+      </w:pPr>
+    </w:p>
+    <w:p>
+      <w:pPr>
+        <w:spacing w:after="0" w:line="240" w:lineRule="auto"/>
+        <w:rPr>
+          <w:u w:val="single"/>
+        </w:rPr>
+      </w:pPr>
+      <w:r>
+        <w:rPr>
+          <w:u w:val="single"/>
+        </w:rPr>
+        <w:lastRenderedPageBreak/>
+        <w:t>Class Project</w:t>
+      </w:r>
+    </w:p>
+    <w:p>
+      <w:pPr>
+        <w:pStyle w:val="ListParagraph"/>
+        <w:numPr>
+          <w:ilvl w:val="0"/>
+          <w:numId w:val="15"/>
+        </w:numPr>
+        <w:spacing w:after="0" w:line="240" w:lineRule="auto"/>
+      </w:pPr>
+      <w:r>
+        <w:t>IRB requires scientific review for non-exempt protocols.</w:t>
+      </w:r>
+    </w:p>
+    <w:p>
+      <w:pPr>
+        <w:pStyle w:val="ListParagraph"/>
+        <w:numPr>
+          <w:ilvl w:val="1"/>
+          <w:numId w:val="15"/>
+        </w:numPr>
+        <w:spacing w:after="0" w:line="240" w:lineRule="auto"/>
+      </w:pPr>
+      <w:r>
+        <w:t>Each department has its own scientific reviewer.</w:t>
+      </w:r>
+    </w:p>
+    <w:p>
+      <w:pPr>
+        <w:spacing w:after="0" w:line="240" w:lineRule="auto"/>
+      </w:pPr>
+    </w:p>
+    <w:p>
+      <w:pPr>
+        <w:spacing w:after="0" w:line="240" w:lineRule="auto"/>
+        <w:rPr>
+          <w:u w:val="single"/>
+        </w:rPr>
+      </w:pPr>
+      <w:r>
+        <w:rPr>
+          <w:u w:val="single"/>
+        </w:rPr>
+        <w:t>Lecture Notes</w:t>
+      </w:r>
+    </w:p>
+    <w:p>
+      <w:pPr>
+        <w:spacing w:after="0" w:line="240" w:lineRule="auto"/>
+      </w:pPr>
+      <w:r>
+        <w:t>Cross-cultural issues</w:t>
+      </w:r>
+    </w:p>
+    <w:p>
+      <w:pPr>
+        <w:pStyle w:val="ListParagraph"/>
+        <w:numPr>
+          <w:ilvl w:val="0"/>
+          <w:numId w:val="15"/>
+        </w:numPr>
+        <w:spacing w:after="0" w:line="240" w:lineRule="auto"/>
+        <w:contextualSpacing w:val="0"/>
+      </w:pPr>
+      <w:r>
+        <w:t>Cross-cultural is the comparison of interactions among</w:t>
+      </w:r>
+      <w:r>
+        <w:t xml:space="preserve"> people from one culture to</w:t>
+      </w:r>
+      <w:r>
+        <w:t xml:space="preserve"> the interactions among people from another culture</w:t>
+      </w:r>
+      <w:r>
+        <w:t>.</w:t>
+      </w:r>
+    </w:p>
+    <w:p>
+      <w:pPr>
+        <w:pStyle w:val="ListParagraph"/>
+        <w:numPr>
+          <w:ilvl w:val="0"/>
+          <w:numId w:val="15"/>
+        </w:numPr>
+        <w:spacing w:after="0" w:line="240" w:lineRule="auto"/>
+        <w:contextualSpacing w:val="0"/>
+      </w:pPr>
+      <w:r>
+        <w:t>Intercultural is the</w:t>
+      </w:r>
+      <w:r>
+        <w:t xml:space="preserve"> study of</w:t>
+      </w:r>
+      <w:r>
+        <w:t xml:space="preserve"> interaction</w:t>
+      </w:r>
+      <w:r>
+        <w:t>s</w:t>
+      </w:r>
+      <w:r>
+        <w:t xml:space="preserve"> among two or more culturally different groups.</w:t>
+      </w:r>
+    </w:p>
+    <w:p>
+      <w:pPr>
+        <w:spacing w:after="0" w:line="240" w:lineRule="auto"/>
+      </w:pPr>
+    </w:p>
+    <w:p>
+      <w:pPr>
+        <w:spacing w:after="0" w:line="240" w:lineRule="auto"/>
+      </w:pPr>
+      <w:r>
+        <w:t>Mix-mode analysis considerations</w:t>
+      </w:r>
+    </w:p>
+    <w:p>
+      <w:pPr>
+        <w:pStyle w:val="ListParagraph"/>
+        <w:numPr>
+          <w:ilvl w:val="0"/>
+          <w:numId w:val="15"/>
+        </w:numPr>
+        <w:spacing w:after="0" w:line="240" w:lineRule="auto"/>
+      </w:pPr>
+      <w:r>
+        <w:t>Measurement invariance is the difference in the validity of scales when administered to different groups.</w:t>
+      </w:r>
+    </w:p>
+    <w:p>
+      <w:pPr>
+        <w:pStyle w:val="ListParagraph"/>
+        <w:numPr>
+          <w:ilvl w:val="1"/>
+          <w:numId w:val="15"/>
+        </w:numPr>
+        <w:spacing w:after="0" w:line="240" w:lineRule="auto"/>
+      </w:pPr>
+      <w:r>
+        <w:t xml:space="preserve">Can the results </w:t>
+      </w:r>
+      <w:r>
+        <w:t xml:space="preserve">of the scale measurement </w:t>
+      </w:r>
+      <w:r>
+        <w:t xml:space="preserve">be interpreted </w:t>
+      </w:r>
+      <w:r>
+        <w:t>the same way</w:t>
+      </w:r>
+      <w:r>
+        <w:t xml:space="preserve"> for each group?</w:t>
+      </w:r>
+    </w:p>
+    <w:p>
+      <w:pPr>
+        <w:pStyle w:val="ListParagraph"/>
+        <w:numPr>
+          <w:ilvl w:val="1"/>
+          <w:numId w:val="15"/>
+        </w:numPr>
+        <w:spacing w:after="0" w:line="240" w:lineRule="auto"/>
+      </w:pPr>
+      <w:r>
+        <w:t>Confirmatory factor analysis (CFA)</w:t>
+      </w:r>
+    </w:p>
+    <w:p>
+      <w:pPr>
+        <w:pStyle w:val="ListParagraph"/>
+        <w:numPr>
+          <w:ilvl w:val="2"/>
+          <w:numId w:val="15"/>
+        </w:numPr>
+        <w:spacing w:after="0" w:line="240" w:lineRule="auto"/>
+      </w:pPr>
+      <w:r>
+        <w:t>Number of factors</w:t>
+      </w:r>
+    </w:p>
+    <w:p>
+      <w:pPr>
+        <w:pStyle w:val="ListParagraph"/>
+        <w:numPr>
+          <w:ilvl w:val="2"/>
+          <w:numId w:val="15"/>
+        </w:numPr>
+        <w:spacing w:after="0" w:line="240" w:lineRule="auto"/>
+      </w:pPr>
+      <w:r>
+        <w:t>Factor loading</w:t>
+      </w:r>
+    </w:p>
+    <w:p>
+      <w:pPr>
+        <w:pStyle w:val="ListParagraph"/>
+        <w:numPr>
+          <w:ilvl w:val="2"/>
+          <w:numId w:val="15"/>
+        </w:numPr>
+        <w:spacing w:after="0" w:line="240" w:lineRule="auto"/>
+      </w:pPr>
+      <w:r>
+        <w:t>Intercepts</w:t>
+      </w:r>
+    </w:p>
+    <w:p>
+      <w:pPr>
+        <w:pStyle w:val="ListParagraph"/>
+        <w:numPr>
+          <w:ilvl w:val="2"/>
+          <w:numId w:val="15"/>
+        </w:numPr>
+        <w:spacing w:after="0" w:line="240" w:lineRule="auto"/>
+      </w:pPr>
+      <w:r>
+        <w:t>Residuals</w:t>
+      </w:r>
+    </w:p>
+    <w:p>
+      <w:pPr>
+        <w:pStyle w:val="ListParagraph"/>
+        <w:numPr>
+          <w:ilvl w:val="0"/>
+          <w:numId w:val="15"/>
+        </w:numPr>
+        <w:spacing w:after="0" w:line="240" w:lineRule="auto"/>
+      </w:pPr>
+      <w:r>
+        <w:t>Both quantitative and qualitative studies can use deductive and inductive methods.</w:t>
+      </w:r>
+    </w:p>
+    <w:p>
+      <w:pPr>
+        <w:pStyle w:val="ListParagraph"/>
+        <w:numPr>
+          <w:ilvl w:val="1"/>
+          <w:numId w:val="15"/>
+        </w:numPr>
+        <w:spacing w:after="0" w:line="240" w:lineRule="auto"/>
+      </w:pPr>
+      <w:r>
+        <w:t xml:space="preserve">Deductive </w:t>
+      </w:r>
+      <w:r>
+        <w:sym w:font="Wingdings" w:char="F0E0"/>
+      </w:r>
+      <w:r>
+        <w:t xml:space="preserve"> theory to specific observations</w:t>
+      </w:r>
+    </w:p>
+    <w:p>
+      <w:pPr>
+        <w:pStyle w:val="ListParagraph"/>
+        <w:numPr>
+          <w:ilvl w:val="1"/>
+          <w:numId w:val="15"/>
+        </w:numPr>
+        <w:spacing w:after="0" w:line="240" w:lineRule="auto"/>
+      </w:pPr>
+      <w:r>
+        <w:t xml:space="preserve">Inductive </w:t>
+      </w:r>
+      <w:r>
+        <w:sym w:font="Wingdings" w:char="F0E0"/>
+      </w:r>
+      <w:r>
+        <w:t xml:space="preserve"> specific observations to theory</w:t>
+      </w:r>
+    </w:p>
+    <w:p>
+      <w:pPr>
+        <w:spacing w:after="0" w:line="240" w:lineRule="auto"/>
+      </w:pPr>
+    </w:p>
+    <w:p>
+      <w:pPr>
+        <w:spacing w:after="0" w:line="240" w:lineRule="auto"/>
+      </w:pPr>
+      <w:bookmarkStart w:id="0" w:name="_GoBack"/>
+      <w:bookmarkEnd w:id="0"/>
+    </w:p>
     <w:sectPr>
-      <w:headerReference w:type="default" r:id="rId14"/>
+      <w:headerReference w:type="default" r:id="rId15"/>
       <w:pgSz w:w="12240" w:h="15840"/>
       <w:pgMar w:top="1440" w:right="1440" w:bottom="1440" w:left="1440" w:header="720" w:footer="720" w:gutter="0"/>
       <w:pgNumType w:start="1"/>
@@ -4074,6 +4413,124 @@
     </w:pPr>
     <w:r>
       <w:t xml:space="preserve">October 8, 2019 Lecture | Page </w:t>
+    </w:r>
+    <w:r>
+      <w:rPr>
+        <w:b/>
+        <w:bCs/>
+      </w:rPr>
+      <w:fldChar w:fldCharType="begin"/>
+    </w:r>
+    <w:r>
+      <w:rPr>
+        <w:b/>
+        <w:bCs/>
+      </w:rPr>
+      <w:instrText xml:space="preserve"> PAGE  \* Arabic  \* MERGEFORMAT </w:instrText>
+    </w:r>
+    <w:r>
+      <w:rPr>
+        <w:b/>
+        <w:bCs/>
+      </w:rPr>
+      <w:fldChar w:fldCharType="separate"/>
+    </w:r>
+    <w:r>
+      <w:rPr>
+        <w:b/>
+        <w:bCs/>
+        <w:noProof/>
+      </w:rPr>
+      <w:t>1</w:t>
+    </w:r>
+    <w:r>
+      <w:rPr>
+        <w:b/>
+        <w:bCs/>
+      </w:rPr>
+      <w:fldChar w:fldCharType="end"/>
+    </w:r>
+    <w:r>
+      <w:t xml:space="preserve"> of </w:t>
+    </w:r>
+    <w:r>
+      <w:rPr>
+        <w:b/>
+        <w:bCs/>
+      </w:rPr>
+      <w:fldChar w:fldCharType="begin"/>
+    </w:r>
+    <w:r>
+      <w:rPr>
+        <w:b/>
+        <w:bCs/>
+      </w:rPr>
+      <w:instrText xml:space="preserve"> SECTIONPAGES   \* MERGEFORMAT </w:instrText>
+    </w:r>
+    <w:r>
+      <w:rPr>
+        <w:b/>
+        <w:bCs/>
+      </w:rPr>
+      <w:fldChar w:fldCharType="separate"/>
+    </w:r>
+    <w:r>
+      <w:rPr>
+        <w:b/>
+        <w:bCs/>
+        <w:noProof/>
+      </w:rPr>
+      <w:t>1</w:t>
+    </w:r>
+    <w:r>
+      <w:rPr>
+        <w:b/>
+        <w:bCs/>
+      </w:rPr>
+      <w:fldChar w:fldCharType="end"/>
+    </w:r>
+  </w:p>
+  <w:p>
+    <w:pPr>
+      <w:pStyle w:val="Header"/>
+    </w:pPr>
+  </w:p>
+</w:hdr>
+</file>
+
+<file path=word/header8.xml><?xml version="1.0" encoding="utf-8"?>
+<w:hdr xmlns:wpc="http://schemas.microsoft.com/office/word/2010/wordprocessingCanvas" xmlns:cx="http://schemas.microsoft.com/office/drawing/2014/chartex" xmlns:cx1="http://schemas.microsoft.com/office/drawing/2015/9/8/chartex" xmlns:cx2="http://schemas.microsoft.com/office/drawing/2015/10/21/chartex" xmlns:cx3="http://schemas.microsoft.com/office/drawing/2016/5/9/chartex" xmlns:cx4="http://schemas.microsoft.com/office/drawing/2016/5/10/chartex" xmlns:cx5="http://schemas.microsoft.com/office/drawing/2016/5/11/chartex" xmlns:mc="http://schemas.openxmlformats.org/markup-compatibility/2006" xmlns:o="urn:schemas-microsoft-com:office:office" xmlns:r="http://schemas.openxmlformats.org/officeDocument/2006/relationships" xmlns:m="http://schemas.openxmlformats.org/officeDocument/2006/math" xmlns:v="urn:schemas-microsoft-com:vml" xmlns:wp14="http://schemas.microsoft.com/office/word/2010/wordprocessingDrawing" xmlns:wp="http://schemas.openxmlformats.org/drawingml/2006/wordprocessingDrawing" xmlns:w10="urn:schemas-microsoft-com:office:word" xmlns:w="http://schemas.openxmlformats.org/wordprocessingml/2006/main" xmlns:w14="http://schemas.microsoft.com/office/word/2010/wordml" xmlns:w15="http://schemas.microsoft.com/office/word/2012/wordml" xmlns:w16se="http://schemas.microsoft.com/office/word/2015/wordml/symex" xmlns:wpg="http://schemas.microsoft.com/office/word/2010/wordprocessingGroup" xmlns:wpi="http://schemas.microsoft.com/office/word/2010/wordprocessingInk" xmlns:wne="http://schemas.microsoft.com/office/word/2006/wordml" xmlns:wps="http://schemas.microsoft.com/office/word/2010/wordprocessingShape" mc:Ignorable="w14 w15 w16se wp14">
+  <w:p>
+    <w:pPr>
+      <w:pStyle w:val="Header"/>
+    </w:pPr>
+    <w:r>
+      <w:t>SOC 5800 Survey Design and Sampling</w:t>
+    </w:r>
+  </w:p>
+  <w:p>
+    <w:pPr>
+      <w:pStyle w:val="Header"/>
+    </w:pPr>
+    <w:r>
+      <w:t>Lecture Notes</w:t>
+    </w:r>
+  </w:p>
+  <w:p>
+    <w:pPr>
+      <w:pStyle w:val="Header"/>
+    </w:pPr>
+  </w:p>
+  <w:p>
+    <w:pPr>
+      <w:pStyle w:val="Header"/>
+      <w:rPr>
+        <w:b/>
+        <w:bCs/>
+      </w:rPr>
+    </w:pPr>
+    <w:r>
+      <w:t xml:space="preserve">October 15, 2019 Lecture | Page </w:t>
     </w:r>
     <w:r>
       <w:rPr>
@@ -4275,6 +4732,119 @@
     </w:lvl>
   </w:abstractNum>
   <w:abstractNum w:abstractNumId="1" w15:restartNumberingAfterBreak="0">
+    <w:nsid w:val="10F52D7E"/>
+    <w:multiLevelType w:val="hybridMultilevel"/>
+    <w:tmpl w:val="1B563016"/>
+    <w:lvl w:ilvl="0" w:tplc="04090001">
+      <w:start w:val="1"/>
+      <w:numFmt w:val="bullet"/>
+      <w:lvlText w:val=""/>
+      <w:lvlJc w:val="left"/>
+      <w:pPr>
+        <w:ind w:left="720" w:hanging="360"/>
+      </w:pPr>
+      <w:rPr>
+        <w:rFonts w:ascii="Symbol" w:hAnsi="Symbol" w:hint="default"/>
+      </w:rPr>
+    </w:lvl>
+    <w:lvl w:ilvl="1" w:tplc="04090003">
+      <w:start w:val="1"/>
+      <w:numFmt w:val="bullet"/>
+      <w:lvlText w:val="o"/>
+      <w:lvlJc w:val="left"/>
+      <w:pPr>
+        <w:ind w:left="1440" w:hanging="360"/>
+      </w:pPr>
+      <w:rPr>
+        <w:rFonts w:ascii="Courier New" w:hAnsi="Courier New" w:cs="Courier New" w:hint="default"/>
+      </w:rPr>
+    </w:lvl>
+    <w:lvl w:ilvl="2" w:tplc="04090005">
+      <w:start w:val="1"/>
+      <w:numFmt w:val="bullet"/>
+      <w:lvlText w:val=""/>
+      <w:lvlJc w:val="left"/>
+      <w:pPr>
+        <w:ind w:left="2160" w:hanging="360"/>
+      </w:pPr>
+      <w:rPr>
+        <w:rFonts w:ascii="Wingdings" w:hAnsi="Wingdings" w:hint="default"/>
+      </w:rPr>
+    </w:lvl>
+    <w:lvl w:ilvl="3" w:tplc="04090001" w:tentative="1">
+      <w:start w:val="1"/>
+      <w:numFmt w:val="bullet"/>
+      <w:lvlText w:val=""/>
+      <w:lvlJc w:val="left"/>
+      <w:pPr>
+        <w:ind w:left="2880" w:hanging="360"/>
+      </w:pPr>
+      <w:rPr>
+        <w:rFonts w:ascii="Symbol" w:hAnsi="Symbol" w:hint="default"/>
+      </w:rPr>
+    </w:lvl>
+    <w:lvl w:ilvl="4" w:tplc="04090003" w:tentative="1">
+      <w:start w:val="1"/>
+      <w:numFmt w:val="bullet"/>
+      <w:lvlText w:val="o"/>
+      <w:lvlJc w:val="left"/>
+      <w:pPr>
+        <w:ind w:left="3600" w:hanging="360"/>
+      </w:pPr>
+      <w:rPr>
+        <w:rFonts w:ascii="Courier New" w:hAnsi="Courier New" w:cs="Courier New" w:hint="default"/>
+      </w:rPr>
+    </w:lvl>
+    <w:lvl w:ilvl="5" w:tplc="04090005" w:tentative="1">
+      <w:start w:val="1"/>
+      <w:numFmt w:val="bullet"/>
+      <w:lvlText w:val=""/>
+      <w:lvlJc w:val="left"/>
+      <w:pPr>
+        <w:ind w:left="4320" w:hanging="360"/>
+      </w:pPr>
+      <w:rPr>
+        <w:rFonts w:ascii="Wingdings" w:hAnsi="Wingdings" w:hint="default"/>
+      </w:rPr>
+    </w:lvl>
+    <w:lvl w:ilvl="6" w:tplc="04090001" w:tentative="1">
+      <w:start w:val="1"/>
+      <w:numFmt w:val="bullet"/>
+      <w:lvlText w:val=""/>
+      <w:lvlJc w:val="left"/>
+      <w:pPr>
+        <w:ind w:left="5040" w:hanging="360"/>
+      </w:pPr>
+      <w:rPr>
+        <w:rFonts w:ascii="Symbol" w:hAnsi="Symbol" w:hint="default"/>
+      </w:rPr>
+    </w:lvl>
+    <w:lvl w:ilvl="7" w:tplc="04090003" w:tentative="1">
+      <w:start w:val="1"/>
+      <w:numFmt w:val="bullet"/>
+      <w:lvlText w:val="o"/>
+      <w:lvlJc w:val="left"/>
+      <w:pPr>
+        <w:ind w:left="5760" w:hanging="360"/>
+      </w:pPr>
+      <w:rPr>
+        <w:rFonts w:ascii="Courier New" w:hAnsi="Courier New" w:cs="Courier New" w:hint="default"/>
+      </w:rPr>
+    </w:lvl>
+    <w:lvl w:ilvl="8" w:tplc="04090005" w:tentative="1">
+      <w:start w:val="1"/>
+      <w:numFmt w:val="bullet"/>
+      <w:lvlText w:val=""/>
+      <w:lvlJc w:val="left"/>
+      <w:pPr>
+        <w:ind w:left="6480" w:hanging="360"/>
+      </w:pPr>
+      <w:rPr>
+        <w:rFonts w:ascii="Wingdings" w:hAnsi="Wingdings" w:hint="default"/>
+      </w:rPr>
+    </w:lvl>
+  </w:abstractNum>
+  <w:abstractNum w:abstractNumId="2" w15:restartNumberingAfterBreak="0">
     <w:nsid w:val="17B6688C"/>
     <w:multiLevelType w:val="hybridMultilevel"/>
     <w:tmpl w:val="BFFA87C6"/>
@@ -4387,7 +4957,7 @@
       </w:rPr>
     </w:lvl>
   </w:abstractNum>
-  <w:abstractNum w:abstractNumId="2" w15:restartNumberingAfterBreak="0">
+  <w:abstractNum w:abstractNumId="3" w15:restartNumberingAfterBreak="0">
     <w:nsid w:val="2CDA5999"/>
     <w:multiLevelType w:val="hybridMultilevel"/>
     <w:tmpl w:val="2A66D366"/>
@@ -4500,7 +5070,7 @@
       </w:rPr>
     </w:lvl>
   </w:abstractNum>
-  <w:abstractNum w:abstractNumId="3" w15:restartNumberingAfterBreak="0">
+  <w:abstractNum w:abstractNumId="4" w15:restartNumberingAfterBreak="0">
     <w:nsid w:val="2E5F313A"/>
     <w:multiLevelType w:val="hybridMultilevel"/>
     <w:tmpl w:val="8A08C86E"/>
@@ -4613,7 +5183,7 @@
       </w:rPr>
     </w:lvl>
   </w:abstractNum>
-  <w:abstractNum w:abstractNumId="4" w15:restartNumberingAfterBreak="0">
+  <w:abstractNum w:abstractNumId="5" w15:restartNumberingAfterBreak="0">
     <w:nsid w:val="3FE15185"/>
     <w:multiLevelType w:val="hybridMultilevel"/>
     <w:tmpl w:val="55946498"/>
@@ -4726,7 +5296,7 @@
       </w:rPr>
     </w:lvl>
   </w:abstractNum>
-  <w:abstractNum w:abstractNumId="5" w15:restartNumberingAfterBreak="0">
+  <w:abstractNum w:abstractNumId="6" w15:restartNumberingAfterBreak="0">
     <w:nsid w:val="42502F77"/>
     <w:multiLevelType w:val="hybridMultilevel"/>
     <w:tmpl w:val="36CA381A"/>
@@ -4839,7 +5409,7 @@
       </w:rPr>
     </w:lvl>
   </w:abstractNum>
-  <w:abstractNum w:abstractNumId="6" w15:restartNumberingAfterBreak="0">
+  <w:abstractNum w:abstractNumId="7" w15:restartNumberingAfterBreak="0">
     <w:nsid w:val="52D031BF"/>
     <w:multiLevelType w:val="hybridMultilevel"/>
     <w:tmpl w:val="BD70F24C"/>
@@ -4952,7 +5522,7 @@
       </w:rPr>
     </w:lvl>
   </w:abstractNum>
-  <w:abstractNum w:abstractNumId="7" w15:restartNumberingAfterBreak="0">
+  <w:abstractNum w:abstractNumId="8" w15:restartNumberingAfterBreak="0">
     <w:nsid w:val="53007637"/>
     <w:multiLevelType w:val="hybridMultilevel"/>
     <w:tmpl w:val="E2E89DEC"/>
@@ -5065,7 +5635,7 @@
       </w:rPr>
     </w:lvl>
   </w:abstractNum>
-  <w:abstractNum w:abstractNumId="8" w15:restartNumberingAfterBreak="0">
+  <w:abstractNum w:abstractNumId="9" w15:restartNumberingAfterBreak="0">
     <w:nsid w:val="530C40B5"/>
     <w:multiLevelType w:val="hybridMultilevel"/>
     <w:tmpl w:val="CE728622"/>
@@ -5178,7 +5748,7 @@
       </w:rPr>
     </w:lvl>
   </w:abstractNum>
-  <w:abstractNum w:abstractNumId="9" w15:restartNumberingAfterBreak="0">
+  <w:abstractNum w:abstractNumId="10" w15:restartNumberingAfterBreak="0">
     <w:nsid w:val="572B4386"/>
     <w:multiLevelType w:val="hybridMultilevel"/>
     <w:tmpl w:val="6CEC1C12"/>
@@ -5291,7 +5861,7 @@
       </w:rPr>
     </w:lvl>
   </w:abstractNum>
-  <w:abstractNum w:abstractNumId="10" w15:restartNumberingAfterBreak="0">
+  <w:abstractNum w:abstractNumId="11" w15:restartNumberingAfterBreak="0">
     <w:nsid w:val="573D02BD"/>
     <w:multiLevelType w:val="hybridMultilevel"/>
     <w:tmpl w:val="9B744362"/>
@@ -5404,7 +5974,7 @@
       </w:rPr>
     </w:lvl>
   </w:abstractNum>
-  <w:abstractNum w:abstractNumId="11" w15:restartNumberingAfterBreak="0">
+  <w:abstractNum w:abstractNumId="12" w15:restartNumberingAfterBreak="0">
     <w:nsid w:val="5CE171A0"/>
     <w:multiLevelType w:val="hybridMultilevel"/>
     <w:tmpl w:val="98488E4E"/>
@@ -5517,7 +6087,7 @@
       </w:rPr>
     </w:lvl>
   </w:abstractNum>
-  <w:abstractNum w:abstractNumId="12" w15:restartNumberingAfterBreak="0">
+  <w:abstractNum w:abstractNumId="13" w15:restartNumberingAfterBreak="0">
     <w:nsid w:val="65B50A71"/>
     <w:multiLevelType w:val="hybridMultilevel"/>
     <w:tmpl w:val="89002DA4"/>
@@ -5630,7 +6200,7 @@
       </w:rPr>
     </w:lvl>
   </w:abstractNum>
-  <w:abstractNum w:abstractNumId="13" w15:restartNumberingAfterBreak="0">
+  <w:abstractNum w:abstractNumId="14" w15:restartNumberingAfterBreak="0">
     <w:nsid w:val="6E3E1499"/>
     <w:multiLevelType w:val="hybridMultilevel"/>
     <w:tmpl w:val="256031E0"/>
@@ -5747,43 +6317,46 @@
     <w:abstractNumId w:val="0"/>
   </w:num>
   <w:num w:numId="2">
+    <w:abstractNumId w:val="3"/>
+  </w:num>
+  <w:num w:numId="3">
+    <w:abstractNumId w:val="10"/>
+  </w:num>
+  <w:num w:numId="4">
+    <w:abstractNumId w:val="12"/>
+  </w:num>
+  <w:num w:numId="5">
+    <w:abstractNumId w:val="4"/>
+  </w:num>
+  <w:num w:numId="6">
     <w:abstractNumId w:val="2"/>
   </w:num>
-  <w:num w:numId="3">
+  <w:num w:numId="7">
+    <w:abstractNumId w:val="13"/>
+  </w:num>
+  <w:num w:numId="8">
     <w:abstractNumId w:val="9"/>
   </w:num>
-  <w:num w:numId="4">
+  <w:num w:numId="9">
+    <w:abstractNumId w:val="6"/>
+  </w:num>
+  <w:num w:numId="10">
+    <w:abstractNumId w:val="8"/>
+  </w:num>
+  <w:num w:numId="11">
+    <w:abstractNumId w:val="14"/>
+  </w:num>
+  <w:num w:numId="12">
+    <w:abstractNumId w:val="5"/>
+  </w:num>
+  <w:num w:numId="13">
     <w:abstractNumId w:val="11"/>
   </w:num>
-  <w:num w:numId="5">
-    <w:abstractNumId w:val="3"/>
-  </w:num>
-  <w:num w:numId="6">
-    <w:abstractNumId w:val="1"/>
-  </w:num>
-  <w:num w:numId="7">
-    <w:abstractNumId w:val="12"/>
-  </w:num>
-  <w:num w:numId="8">
-    <w:abstractNumId w:val="8"/>
-  </w:num>
-  <w:num w:numId="9">
-    <w:abstractNumId w:val="5"/>
-  </w:num>
-  <w:num w:numId="10">
+  <w:num w:numId="14">
     <w:abstractNumId w:val="7"/>
   </w:num>
-  <w:num w:numId="11">
-    <w:abstractNumId w:val="13"/>
-  </w:num>
-  <w:num w:numId="12">
-    <w:abstractNumId w:val="4"/>
-  </w:num>
-  <w:num w:numId="13">
-    <w:abstractNumId w:val="10"/>
-  </w:num>
-  <w:num w:numId="14">
-    <w:abstractNumId w:val="6"/>
+  <w:num w:numId="15">
+    <w:abstractNumId w:val="1"/>
   </w:num>
 </w:numbering>
 </file>

</xml_diff>

<commit_message>
Notes for lecture on November 5, 2019
</commit_message>
<xml_diff>
--- a/Notes/SOC5800_Notes_Lecture_v00.docx
+++ b/Notes/SOC5800_Notes_Lecture_v00.docx
@@ -3656,18 +3656,282 @@
     </w:p>
     <w:p>
       <w:pPr>
+        <w:pStyle w:val="ListParagraph"/>
+        <w:numPr>
+          <w:ilvl w:val="0"/>
+          <w:numId w:val="16"/>
+        </w:numPr>
+        <w:spacing w:after="0" w:line="240" w:lineRule="auto"/>
+      </w:pPr>
+      <w:r>
+        <w:t>No notes.</w:t>
+      </w:r>
+    </w:p>
+    <w:p>
+      <w:pPr>
+        <w:spacing w:after="0" w:line="240" w:lineRule="auto"/>
+        <w:sectPr>
+          <w:headerReference w:type="default" r:id="rId16"/>
+          <w:pgSz w:w="12240" w:h="15840"/>
+          <w:pgMar w:top="1440" w:right="1440" w:bottom="1440" w:left="1440" w:header="720" w:footer="720" w:gutter="0"/>
+          <w:pgNumType w:start="1"/>
+          <w:cols w:space="720"/>
+          <w:docGrid w:linePitch="360"/>
+        </w:sectPr>
+      </w:pPr>
+    </w:p>
+    <w:p>
+      <w:pPr>
+        <w:spacing w:after="0" w:line="240" w:lineRule="auto"/>
+        <w:rPr>
+          <w:u w:val="single"/>
+        </w:rPr>
+      </w:pPr>
+      <w:r>
+        <w:rPr>
+          <w:u w:val="single"/>
+        </w:rPr>
+        <w:lastRenderedPageBreak/>
+        <w:t>General Comments</w:t>
+      </w:r>
+    </w:p>
+    <w:p>
+      <w:pPr>
+        <w:pStyle w:val="ListParagraph"/>
+        <w:numPr>
+          <w:ilvl w:val="0"/>
+          <w:numId w:val="16"/>
+        </w:numPr>
+        <w:spacing w:after="0" w:line="240" w:lineRule="auto"/>
+      </w:pPr>
+      <w:r>
+        <w:t>Assignment 03 due Tuesday, November 19, 2019</w:t>
+      </w:r>
+    </w:p>
+    <w:p>
+      <w:pPr>
+        <w:spacing w:after="0" w:line="240" w:lineRule="auto"/>
+      </w:pPr>
+    </w:p>
+    <w:p>
+      <w:pPr>
+        <w:spacing w:after="0" w:line="240" w:lineRule="auto"/>
+        <w:rPr>
+          <w:u w:val="single"/>
+        </w:rPr>
+      </w:pPr>
+      <w:r>
+        <w:rPr>
+          <w:u w:val="single"/>
+        </w:rPr>
+        <w:t>Lecture Notes</w:t>
+      </w:r>
+    </w:p>
+    <w:p>
+      <w:pPr>
+        <w:pStyle w:val="ListParagraph"/>
+        <w:numPr>
+          <w:ilvl w:val="0"/>
+          <w:numId w:val="16"/>
+        </w:numPr>
+        <w:spacing w:after="0" w:line="240" w:lineRule="auto"/>
+      </w:pPr>
+      <w:r>
+        <w:t>Pearson correlation analysis requires continuous variables.</w:t>
+      </w:r>
+    </w:p>
+    <w:p>
+      <w:pPr>
+        <w:pStyle w:val="ListParagraph"/>
+        <w:numPr>
+          <w:ilvl w:val="1"/>
+          <w:numId w:val="16"/>
+        </w:numPr>
+        <w:spacing w:after="0" w:line="240" w:lineRule="auto"/>
+      </w:pPr>
+      <w:r>
+        <w:t>Measures the degree of association between two variables.</w:t>
+      </w:r>
+    </w:p>
+    <w:p>
+      <w:pPr>
+        <w:pStyle w:val="ListParagraph"/>
+        <w:numPr>
+          <w:ilvl w:val="0"/>
+          <w:numId w:val="16"/>
+        </w:numPr>
+        <w:spacing w:after="0" w:line="240" w:lineRule="auto"/>
+      </w:pPr>
+      <w:r>
+        <w:t>Chi-square test compares two groups.</w:t>
+      </w:r>
+    </w:p>
+    <w:p>
+      <w:pPr>
+        <w:pStyle w:val="ListParagraph"/>
+        <w:numPr>
+          <w:ilvl w:val="1"/>
+          <w:numId w:val="16"/>
+        </w:numPr>
+        <w:spacing w:after="0" w:line="240" w:lineRule="auto"/>
+      </w:pPr>
+      <w:r>
+        <w:t>Application of test</w:t>
+      </w:r>
+    </w:p>
+    <w:p>
+      <w:pPr>
+        <w:pStyle w:val="ListParagraph"/>
+        <w:numPr>
+          <w:ilvl w:val="2"/>
+          <w:numId w:val="16"/>
+        </w:numPr>
+        <w:spacing w:after="0" w:line="240" w:lineRule="auto"/>
+      </w:pPr>
+      <w:r>
+        <w:t>Association between two variables</w:t>
+      </w:r>
+    </w:p>
+    <w:p>
+      <w:pPr>
+        <w:pStyle w:val="ListParagraph"/>
+        <w:numPr>
+          <w:ilvl w:val="2"/>
+          <w:numId w:val="16"/>
+        </w:numPr>
+        <w:spacing w:after="0" w:line="240" w:lineRule="auto"/>
+      </w:pPr>
+      <w:r>
+        <w:t>Sample statistic with the population parameter</w:t>
+      </w:r>
+    </w:p>
+    <w:p>
+      <w:pPr>
+        <w:pStyle w:val="ListParagraph"/>
+        <w:numPr>
+          <w:ilvl w:val="1"/>
+          <w:numId w:val="16"/>
+        </w:numPr>
+        <w:spacing w:after="0" w:line="240" w:lineRule="auto"/>
+      </w:pPr>
+      <w:r>
+        <w:t>Analysis of test</w:t>
+      </w:r>
+      <w:r>
+        <w:t xml:space="preserve"> results</w:t>
+      </w:r>
+    </w:p>
+    <w:p>
+      <w:pPr>
+        <w:pStyle w:val="ListParagraph"/>
+        <w:numPr>
+          <w:ilvl w:val="2"/>
+          <w:numId w:val="16"/>
+        </w:numPr>
+        <w:spacing w:after="0" w:line="240" w:lineRule="auto"/>
+      </w:pPr>
+      <w:r>
+        <w:t xml:space="preserve">Null hypothesis is that </w:t>
+      </w:r>
+      <w:r>
+        <w:t xml:space="preserve">there is an </w:t>
+      </w:r>
+      <w:r>
+        <w:t>association (e.g., the sample statistic is the same as the population parameter).</w:t>
+      </w:r>
+    </w:p>
+    <w:p>
+      <w:pPr>
+        <w:pStyle w:val="ListParagraph"/>
+        <w:numPr>
+          <w:ilvl w:val="2"/>
+          <w:numId w:val="16"/>
+        </w:numPr>
+        <w:spacing w:after="0" w:line="240" w:lineRule="auto"/>
+      </w:pPr>
+      <w:r>
+        <w:t>Significance indicates reject null</w:t>
+      </w:r>
+      <w:r>
+        <w:t xml:space="preserve"> hypothesis (e.g</w:t>
+      </w:r>
+      <w:r>
+        <w:t xml:space="preserve">., </w:t>
+      </w:r>
+      <w:r>
+        <w:t xml:space="preserve">sample </w:t>
+      </w:r>
+      <w:r>
+        <w:t>statistic is NOT the same as</w:t>
+      </w:r>
+      <w:r>
+        <w:t xml:space="preserve"> the population</w:t>
+      </w:r>
+      <w:r>
+        <w:t xml:space="preserve"> parameter).</w:t>
+      </w:r>
+    </w:p>
+    <w:p>
+      <w:pPr>
+        <w:pStyle w:val="ListParagraph"/>
+        <w:numPr>
+          <w:ilvl w:val="0"/>
+          <w:numId w:val="16"/>
+        </w:numPr>
+        <w:spacing w:after="0" w:line="240" w:lineRule="auto"/>
+      </w:pPr>
+      <w:r>
+        <w:t>Regression analysis</w:t>
+      </w:r>
+    </w:p>
+    <w:p>
+      <w:pPr>
+        <w:pStyle w:val="ListParagraph"/>
+        <w:numPr>
+          <w:ilvl w:val="1"/>
+          <w:numId w:val="16"/>
+        </w:numPr>
+        <w:spacing w:after="0" w:line="240" w:lineRule="auto"/>
+      </w:pPr>
+      <w:r>
+        <w:t>Standardized coefficient is the same as Pearson correlation in simple linear regression.</w:t>
+      </w:r>
+    </w:p>
+    <w:p>
+      <w:pPr>
+        <w:pStyle w:val="ListParagraph"/>
+        <w:numPr>
+          <w:ilvl w:val="2"/>
+          <w:numId w:val="16"/>
+        </w:numPr>
+        <w:spacing w:after="0" w:line="240" w:lineRule="auto"/>
+      </w:pPr>
+      <w:r>
+        <w:t>Indicates which independent variable has the greatest influence on the dependent variable.</w:t>
+      </w:r>
+    </w:p>
+    <w:p>
+      <w:pPr>
+        <w:pStyle w:val="ListParagraph"/>
+        <w:numPr>
+          <w:ilvl w:val="1"/>
+          <w:numId w:val="16"/>
+        </w:numPr>
+        <w:spacing w:after="0" w:line="240" w:lineRule="auto"/>
+      </w:pPr>
+      <w:r>
+        <w:t>Can only use continuous and dichotomous categorical variables.</w:t>
+      </w:r>
+    </w:p>
+    <w:p>
+      <w:pPr>
         <w:spacing w:after="0" w:line="240" w:lineRule="auto"/>
       </w:pPr>
       <w:bookmarkStart w:id="0" w:name="_GoBack"/>
       <w:bookmarkEnd w:id="0"/>
     </w:p>
-    <w:p>
-      <w:pPr>
-        <w:spacing w:after="0" w:line="240" w:lineRule="auto"/>
-      </w:pPr>
-    </w:p>
     <w:sectPr>
-      <w:headerReference w:type="default" r:id="rId16"/>
+      <w:headerReference w:type="default" r:id="rId17"/>
       <w:pgSz w:w="12240" w:h="15840"/>
       <w:pgMar w:top="1440" w:right="1440" w:bottom="1440" w:left="1440" w:header="720" w:footer="720" w:gutter="0"/>
       <w:pgNumType w:start="1"/>
@@ -3764,6 +4028,124 @@
     </w:pPr>
     <w:r>
       <w:t xml:space="preserve">August 27, 2019 Lecture | Page </w:t>
+    </w:r>
+    <w:r>
+      <w:rPr>
+        <w:b/>
+        <w:bCs/>
+      </w:rPr>
+      <w:fldChar w:fldCharType="begin"/>
+    </w:r>
+    <w:r>
+      <w:rPr>
+        <w:b/>
+        <w:bCs/>
+      </w:rPr>
+      <w:instrText xml:space="preserve"> PAGE  \* Arabic  \* MERGEFORMAT </w:instrText>
+    </w:r>
+    <w:r>
+      <w:rPr>
+        <w:b/>
+        <w:bCs/>
+      </w:rPr>
+      <w:fldChar w:fldCharType="separate"/>
+    </w:r>
+    <w:r>
+      <w:rPr>
+        <w:b/>
+        <w:bCs/>
+        <w:noProof/>
+      </w:rPr>
+      <w:t>1</w:t>
+    </w:r>
+    <w:r>
+      <w:rPr>
+        <w:b/>
+        <w:bCs/>
+      </w:rPr>
+      <w:fldChar w:fldCharType="end"/>
+    </w:r>
+    <w:r>
+      <w:t xml:space="preserve"> of </w:t>
+    </w:r>
+    <w:r>
+      <w:rPr>
+        <w:b/>
+        <w:bCs/>
+      </w:rPr>
+      <w:fldChar w:fldCharType="begin"/>
+    </w:r>
+    <w:r>
+      <w:rPr>
+        <w:b/>
+        <w:bCs/>
+      </w:rPr>
+      <w:instrText xml:space="preserve"> SECTIONPAGES   \* MERGEFORMAT </w:instrText>
+    </w:r>
+    <w:r>
+      <w:rPr>
+        <w:b/>
+        <w:bCs/>
+      </w:rPr>
+      <w:fldChar w:fldCharType="separate"/>
+    </w:r>
+    <w:r>
+      <w:rPr>
+        <w:b/>
+        <w:bCs/>
+        <w:noProof/>
+      </w:rPr>
+      <w:t>1</w:t>
+    </w:r>
+    <w:r>
+      <w:rPr>
+        <w:b/>
+        <w:bCs/>
+      </w:rPr>
+      <w:fldChar w:fldCharType="end"/>
+    </w:r>
+  </w:p>
+  <w:p>
+    <w:pPr>
+      <w:pStyle w:val="Header"/>
+    </w:pPr>
+  </w:p>
+</w:hdr>
+</file>
+
+<file path=word/header10.xml><?xml version="1.0" encoding="utf-8"?>
+<w:hdr xmlns:wpc="http://schemas.microsoft.com/office/word/2010/wordprocessingCanvas" xmlns:cx="http://schemas.microsoft.com/office/drawing/2014/chartex" xmlns:cx1="http://schemas.microsoft.com/office/drawing/2015/9/8/chartex" xmlns:cx2="http://schemas.microsoft.com/office/drawing/2015/10/21/chartex" xmlns:cx3="http://schemas.microsoft.com/office/drawing/2016/5/9/chartex" xmlns:cx4="http://schemas.microsoft.com/office/drawing/2016/5/10/chartex" xmlns:cx5="http://schemas.microsoft.com/office/drawing/2016/5/11/chartex" xmlns:mc="http://schemas.openxmlformats.org/markup-compatibility/2006" xmlns:o="urn:schemas-microsoft-com:office:office" xmlns:r="http://schemas.openxmlformats.org/officeDocument/2006/relationships" xmlns:m="http://schemas.openxmlformats.org/officeDocument/2006/math" xmlns:v="urn:schemas-microsoft-com:vml" xmlns:wp14="http://schemas.microsoft.com/office/word/2010/wordprocessingDrawing" xmlns:wp="http://schemas.openxmlformats.org/drawingml/2006/wordprocessingDrawing" xmlns:w10="urn:schemas-microsoft-com:office:word" xmlns:w="http://schemas.openxmlformats.org/wordprocessingml/2006/main" xmlns:w14="http://schemas.microsoft.com/office/word/2010/wordml" xmlns:w15="http://schemas.microsoft.com/office/word/2012/wordml" xmlns:w16se="http://schemas.microsoft.com/office/word/2015/wordml/symex" xmlns:wpg="http://schemas.microsoft.com/office/word/2010/wordprocessingGroup" xmlns:wpi="http://schemas.microsoft.com/office/word/2010/wordprocessingInk" xmlns:wne="http://schemas.microsoft.com/office/word/2006/wordml" xmlns:wps="http://schemas.microsoft.com/office/word/2010/wordprocessingShape" mc:Ignorable="w14 w15 w16se wp14">
+  <w:p>
+    <w:pPr>
+      <w:pStyle w:val="Header"/>
+    </w:pPr>
+    <w:r>
+      <w:t>SOC 5800 Survey Design and Sampling</w:t>
+    </w:r>
+  </w:p>
+  <w:p>
+    <w:pPr>
+      <w:pStyle w:val="Header"/>
+    </w:pPr>
+    <w:r>
+      <w:t>Lecture Notes</w:t>
+    </w:r>
+  </w:p>
+  <w:p>
+    <w:pPr>
+      <w:pStyle w:val="Header"/>
+    </w:pPr>
+  </w:p>
+  <w:p>
+    <w:pPr>
+      <w:pStyle w:val="Header"/>
+      <w:rPr>
+        <w:b/>
+        <w:bCs/>
+      </w:rPr>
+    </w:pPr>
+    <w:r>
+      <w:t xml:space="preserve">November 5, 2019 Lecture | Page </w:t>
     </w:r>
     <w:r>
       <w:rPr>
@@ -6493,7 +6875,7 @@
   <w:abstractNum w:abstractNumId="15" w15:restartNumberingAfterBreak="0">
     <w:nsid w:val="6E6E4A52"/>
     <w:multiLevelType w:val="hybridMultilevel"/>
-    <w:tmpl w:val="2934187E"/>
+    <w:tmpl w:val="54B66362"/>
     <w:lvl w:ilvl="0" w:tplc="04090001">
       <w:start w:val="1"/>
       <w:numFmt w:val="bullet"/>
@@ -6506,7 +6888,7 @@
         <w:rFonts w:ascii="Symbol" w:hAnsi="Symbol" w:hint="default"/>
       </w:rPr>
     </w:lvl>
-    <w:lvl w:ilvl="1" w:tplc="04090003" w:tentative="1">
+    <w:lvl w:ilvl="1" w:tplc="04090003">
       <w:start w:val="1"/>
       <w:numFmt w:val="bullet"/>
       <w:lvlText w:val="o"/>
@@ -6518,7 +6900,7 @@
         <w:rFonts w:ascii="Courier New" w:hAnsi="Courier New" w:cs="Courier New" w:hint="default"/>
       </w:rPr>
     </w:lvl>
-    <w:lvl w:ilvl="2" w:tplc="04090005" w:tentative="1">
+    <w:lvl w:ilvl="2" w:tplc="04090005">
       <w:start w:val="1"/>
       <w:numFmt w:val="bullet"/>
       <w:lvlText w:val=""/>

</xml_diff>

<commit_message>
Notes for class on November 12, 2019
</commit_message>
<xml_diff>
--- a/Notes/SOC5800_Notes_Lecture_v00.docx
+++ b/Notes/SOC5800_Notes_Lecture_v00.docx
@@ -3705,7 +3705,13 @@
         <w:spacing w:after="0" w:line="240" w:lineRule="auto"/>
       </w:pPr>
       <w:r>
-        <w:t>Assignment 03 due Tuesday, November 19, 2019</w:t>
+        <w:t xml:space="preserve">Assignment 03 due </w:t>
+      </w:r>
+      <w:r>
+        <w:t xml:space="preserve">week of class on </w:t>
+      </w:r>
+      <w:r>
+        <w:t>Tuesday, November 19, 2019</w:t>
       </w:r>
     </w:p>
     <w:p>
@@ -3926,12 +3932,111 @@
     <w:p>
       <w:pPr>
         <w:spacing w:after="0" w:line="240" w:lineRule="auto"/>
+        <w:sectPr>
+          <w:headerReference w:type="default" r:id="rId17"/>
+          <w:pgSz w:w="12240" w:h="15840"/>
+          <w:pgMar w:top="1440" w:right="1440" w:bottom="1440" w:left="1440" w:header="720" w:footer="720" w:gutter="0"/>
+          <w:pgNumType w:start="1"/>
+          <w:cols w:space="720"/>
+          <w:docGrid w:linePitch="360"/>
+        </w:sectPr>
+      </w:pPr>
+    </w:p>
+    <w:p>
+      <w:pPr>
+        <w:spacing w:after="0" w:line="240" w:lineRule="auto"/>
+        <w:rPr>
+          <w:u w:val="single"/>
+        </w:rPr>
+      </w:pPr>
+      <w:r>
+        <w:rPr>
+          <w:u w:val="single"/>
+        </w:rPr>
+        <w:lastRenderedPageBreak/>
+        <w:t>General Comments</w:t>
+      </w:r>
+    </w:p>
+    <w:p>
+      <w:pPr>
+        <w:pStyle w:val="ListParagraph"/>
+        <w:numPr>
+          <w:ilvl w:val="0"/>
+          <w:numId w:val="17"/>
+        </w:numPr>
+        <w:spacing w:after="0" w:line="240" w:lineRule="auto"/>
+      </w:pPr>
+      <w:r>
+        <w:t>Assignment 03 due Friday, November 22, 2019 by 5:00 PM CST</w:t>
+      </w:r>
+    </w:p>
+    <w:p>
+      <w:pPr>
+        <w:pStyle w:val="ListParagraph"/>
+        <w:numPr>
+          <w:ilvl w:val="0"/>
+          <w:numId w:val="17"/>
+        </w:numPr>
+        <w:spacing w:after="0" w:line="240" w:lineRule="auto"/>
+      </w:pPr>
+      <w:r>
+        <w:t xml:space="preserve">Presentations will be on the last class day. </w:t>
+      </w:r>
+    </w:p>
+    <w:p>
+      <w:pPr>
+        <w:spacing w:after="0" w:line="240" w:lineRule="auto"/>
+      </w:pPr>
+    </w:p>
+    <w:p>
+      <w:pPr>
+        <w:spacing w:after="0" w:line="240" w:lineRule="auto"/>
+        <w:rPr>
+          <w:u w:val="single"/>
+        </w:rPr>
+      </w:pPr>
+      <w:r>
+        <w:rPr>
+          <w:u w:val="single"/>
+        </w:rPr>
+        <w:t>Lecture Notes</w:t>
+      </w:r>
+    </w:p>
+    <w:p>
+      <w:pPr>
+        <w:pStyle w:val="ListParagraph"/>
+        <w:numPr>
+          <w:ilvl w:val="0"/>
+          <w:numId w:val="18"/>
+        </w:numPr>
+        <w:spacing w:after="0" w:line="240" w:lineRule="auto"/>
+      </w:pPr>
+      <w:r>
+        <w:t>Lecture about policy and program evaluation.</w:t>
+      </w:r>
+    </w:p>
+    <w:p>
+      <w:pPr>
+        <w:pStyle w:val="ListParagraph"/>
+        <w:numPr>
+          <w:ilvl w:val="0"/>
+          <w:numId w:val="18"/>
+        </w:numPr>
+        <w:spacing w:after="0" w:line="240" w:lineRule="auto"/>
+      </w:pPr>
+      <w:r>
+        <w:t>Group discussed the class project.</w:t>
+      </w:r>
+    </w:p>
+    <w:p>
+      <w:pPr>
+        <w:spacing w:after="0" w:line="240" w:lineRule="auto"/>
       </w:pPr>
       <w:bookmarkStart w:id="0" w:name="_GoBack"/>
       <w:bookmarkEnd w:id="0"/>
     </w:p>
     <w:sectPr>
-      <w:headerReference w:type="default" r:id="rId17"/>
+      <w:headerReference w:type="default" r:id="rId18"/>
       <w:pgSz w:w="12240" w:h="15840"/>
       <w:pgMar w:top="1440" w:right="1440" w:bottom="1440" w:left="1440" w:header="720" w:footer="720" w:gutter="0"/>
       <w:pgNumType w:start="1"/>
@@ -4146,6 +4251,124 @@
     </w:pPr>
     <w:r>
       <w:t xml:space="preserve">November 5, 2019 Lecture | Page </w:t>
+    </w:r>
+    <w:r>
+      <w:rPr>
+        <w:b/>
+        <w:bCs/>
+      </w:rPr>
+      <w:fldChar w:fldCharType="begin"/>
+    </w:r>
+    <w:r>
+      <w:rPr>
+        <w:b/>
+        <w:bCs/>
+      </w:rPr>
+      <w:instrText xml:space="preserve"> PAGE  \* Arabic  \* MERGEFORMAT </w:instrText>
+    </w:r>
+    <w:r>
+      <w:rPr>
+        <w:b/>
+        <w:bCs/>
+      </w:rPr>
+      <w:fldChar w:fldCharType="separate"/>
+    </w:r>
+    <w:r>
+      <w:rPr>
+        <w:b/>
+        <w:bCs/>
+        <w:noProof/>
+      </w:rPr>
+      <w:t>1</w:t>
+    </w:r>
+    <w:r>
+      <w:rPr>
+        <w:b/>
+        <w:bCs/>
+      </w:rPr>
+      <w:fldChar w:fldCharType="end"/>
+    </w:r>
+    <w:r>
+      <w:t xml:space="preserve"> of </w:t>
+    </w:r>
+    <w:r>
+      <w:rPr>
+        <w:b/>
+        <w:bCs/>
+      </w:rPr>
+      <w:fldChar w:fldCharType="begin"/>
+    </w:r>
+    <w:r>
+      <w:rPr>
+        <w:b/>
+        <w:bCs/>
+      </w:rPr>
+      <w:instrText xml:space="preserve"> SECTIONPAGES   \* MERGEFORMAT </w:instrText>
+    </w:r>
+    <w:r>
+      <w:rPr>
+        <w:b/>
+        <w:bCs/>
+      </w:rPr>
+      <w:fldChar w:fldCharType="separate"/>
+    </w:r>
+    <w:r>
+      <w:rPr>
+        <w:b/>
+        <w:bCs/>
+        <w:noProof/>
+      </w:rPr>
+      <w:t>1</w:t>
+    </w:r>
+    <w:r>
+      <w:rPr>
+        <w:b/>
+        <w:bCs/>
+      </w:rPr>
+      <w:fldChar w:fldCharType="end"/>
+    </w:r>
+  </w:p>
+  <w:p>
+    <w:pPr>
+      <w:pStyle w:val="Header"/>
+    </w:pPr>
+  </w:p>
+</w:hdr>
+</file>
+
+<file path=word/header11.xml><?xml version="1.0" encoding="utf-8"?>
+<w:hdr xmlns:wpc="http://schemas.microsoft.com/office/word/2010/wordprocessingCanvas" xmlns:cx="http://schemas.microsoft.com/office/drawing/2014/chartex" xmlns:cx1="http://schemas.microsoft.com/office/drawing/2015/9/8/chartex" xmlns:cx2="http://schemas.microsoft.com/office/drawing/2015/10/21/chartex" xmlns:cx3="http://schemas.microsoft.com/office/drawing/2016/5/9/chartex" xmlns:cx4="http://schemas.microsoft.com/office/drawing/2016/5/10/chartex" xmlns:cx5="http://schemas.microsoft.com/office/drawing/2016/5/11/chartex" xmlns:mc="http://schemas.openxmlformats.org/markup-compatibility/2006" xmlns:o="urn:schemas-microsoft-com:office:office" xmlns:r="http://schemas.openxmlformats.org/officeDocument/2006/relationships" xmlns:m="http://schemas.openxmlformats.org/officeDocument/2006/math" xmlns:v="urn:schemas-microsoft-com:vml" xmlns:wp14="http://schemas.microsoft.com/office/word/2010/wordprocessingDrawing" xmlns:wp="http://schemas.openxmlformats.org/drawingml/2006/wordprocessingDrawing" xmlns:w10="urn:schemas-microsoft-com:office:word" xmlns:w="http://schemas.openxmlformats.org/wordprocessingml/2006/main" xmlns:w14="http://schemas.microsoft.com/office/word/2010/wordml" xmlns:w15="http://schemas.microsoft.com/office/word/2012/wordml" xmlns:w16se="http://schemas.microsoft.com/office/word/2015/wordml/symex" xmlns:wpg="http://schemas.microsoft.com/office/word/2010/wordprocessingGroup" xmlns:wpi="http://schemas.microsoft.com/office/word/2010/wordprocessingInk" xmlns:wne="http://schemas.microsoft.com/office/word/2006/wordml" xmlns:wps="http://schemas.microsoft.com/office/word/2010/wordprocessingShape" mc:Ignorable="w14 w15 w16se wp14">
+  <w:p>
+    <w:pPr>
+      <w:pStyle w:val="Header"/>
+    </w:pPr>
+    <w:r>
+      <w:t>SOC 5800 Survey Design and Sampling</w:t>
+    </w:r>
+  </w:p>
+  <w:p>
+    <w:pPr>
+      <w:pStyle w:val="Header"/>
+    </w:pPr>
+    <w:r>
+      <w:t>Lecture Notes</w:t>
+    </w:r>
+  </w:p>
+  <w:p>
+    <w:pPr>
+      <w:pStyle w:val="Header"/>
+    </w:pPr>
+  </w:p>
+  <w:p>
+    <w:pPr>
+      <w:pStyle w:val="Header"/>
+      <w:rPr>
+        <w:b/>
+        <w:bCs/>
+      </w:rPr>
+    </w:pPr>
+    <w:r>
+      <w:t xml:space="preserve">November 12, 2019 Lecture | Page </w:t>
     </w:r>
     <w:r>
       <w:rPr>
@@ -5404,6 +5627,119 @@
     </w:lvl>
   </w:abstractNum>
   <w:abstractNum w:abstractNumId="2" w15:restartNumberingAfterBreak="0">
+    <w:nsid w:val="12113B95"/>
+    <w:multiLevelType w:val="hybridMultilevel"/>
+    <w:tmpl w:val="E9A619CC"/>
+    <w:lvl w:ilvl="0" w:tplc="04090001">
+      <w:start w:val="1"/>
+      <w:numFmt w:val="bullet"/>
+      <w:lvlText w:val=""/>
+      <w:lvlJc w:val="left"/>
+      <w:pPr>
+        <w:ind w:left="720" w:hanging="360"/>
+      </w:pPr>
+      <w:rPr>
+        <w:rFonts w:ascii="Symbol" w:hAnsi="Symbol" w:hint="default"/>
+      </w:rPr>
+    </w:lvl>
+    <w:lvl w:ilvl="1" w:tplc="04090003" w:tentative="1">
+      <w:start w:val="1"/>
+      <w:numFmt w:val="bullet"/>
+      <w:lvlText w:val="o"/>
+      <w:lvlJc w:val="left"/>
+      <w:pPr>
+        <w:ind w:left="1440" w:hanging="360"/>
+      </w:pPr>
+      <w:rPr>
+        <w:rFonts w:ascii="Courier New" w:hAnsi="Courier New" w:cs="Courier New" w:hint="default"/>
+      </w:rPr>
+    </w:lvl>
+    <w:lvl w:ilvl="2" w:tplc="04090005" w:tentative="1">
+      <w:start w:val="1"/>
+      <w:numFmt w:val="bullet"/>
+      <w:lvlText w:val=""/>
+      <w:lvlJc w:val="left"/>
+      <w:pPr>
+        <w:ind w:left="2160" w:hanging="360"/>
+      </w:pPr>
+      <w:rPr>
+        <w:rFonts w:ascii="Wingdings" w:hAnsi="Wingdings" w:hint="default"/>
+      </w:rPr>
+    </w:lvl>
+    <w:lvl w:ilvl="3" w:tplc="04090001" w:tentative="1">
+      <w:start w:val="1"/>
+      <w:numFmt w:val="bullet"/>
+      <w:lvlText w:val=""/>
+      <w:lvlJc w:val="left"/>
+      <w:pPr>
+        <w:ind w:left="2880" w:hanging="360"/>
+      </w:pPr>
+      <w:rPr>
+        <w:rFonts w:ascii="Symbol" w:hAnsi="Symbol" w:hint="default"/>
+      </w:rPr>
+    </w:lvl>
+    <w:lvl w:ilvl="4" w:tplc="04090003" w:tentative="1">
+      <w:start w:val="1"/>
+      <w:numFmt w:val="bullet"/>
+      <w:lvlText w:val="o"/>
+      <w:lvlJc w:val="left"/>
+      <w:pPr>
+        <w:ind w:left="3600" w:hanging="360"/>
+      </w:pPr>
+      <w:rPr>
+        <w:rFonts w:ascii="Courier New" w:hAnsi="Courier New" w:cs="Courier New" w:hint="default"/>
+      </w:rPr>
+    </w:lvl>
+    <w:lvl w:ilvl="5" w:tplc="04090005" w:tentative="1">
+      <w:start w:val="1"/>
+      <w:numFmt w:val="bullet"/>
+      <w:lvlText w:val=""/>
+      <w:lvlJc w:val="left"/>
+      <w:pPr>
+        <w:ind w:left="4320" w:hanging="360"/>
+      </w:pPr>
+      <w:rPr>
+        <w:rFonts w:ascii="Wingdings" w:hAnsi="Wingdings" w:hint="default"/>
+      </w:rPr>
+    </w:lvl>
+    <w:lvl w:ilvl="6" w:tplc="04090001" w:tentative="1">
+      <w:start w:val="1"/>
+      <w:numFmt w:val="bullet"/>
+      <w:lvlText w:val=""/>
+      <w:lvlJc w:val="left"/>
+      <w:pPr>
+        <w:ind w:left="5040" w:hanging="360"/>
+      </w:pPr>
+      <w:rPr>
+        <w:rFonts w:ascii="Symbol" w:hAnsi="Symbol" w:hint="default"/>
+      </w:rPr>
+    </w:lvl>
+    <w:lvl w:ilvl="7" w:tplc="04090003" w:tentative="1">
+      <w:start w:val="1"/>
+      <w:numFmt w:val="bullet"/>
+      <w:lvlText w:val="o"/>
+      <w:lvlJc w:val="left"/>
+      <w:pPr>
+        <w:ind w:left="5760" w:hanging="360"/>
+      </w:pPr>
+      <w:rPr>
+        <w:rFonts w:ascii="Courier New" w:hAnsi="Courier New" w:cs="Courier New" w:hint="default"/>
+      </w:rPr>
+    </w:lvl>
+    <w:lvl w:ilvl="8" w:tplc="04090005" w:tentative="1">
+      <w:start w:val="1"/>
+      <w:numFmt w:val="bullet"/>
+      <w:lvlText w:val=""/>
+      <w:lvlJc w:val="left"/>
+      <w:pPr>
+        <w:ind w:left="6480" w:hanging="360"/>
+      </w:pPr>
+      <w:rPr>
+        <w:rFonts w:ascii="Wingdings" w:hAnsi="Wingdings" w:hint="default"/>
+      </w:rPr>
+    </w:lvl>
+  </w:abstractNum>
+  <w:abstractNum w:abstractNumId="3" w15:restartNumberingAfterBreak="0">
     <w:nsid w:val="17B6688C"/>
     <w:multiLevelType w:val="hybridMultilevel"/>
     <w:tmpl w:val="BFFA87C6"/>
@@ -5516,7 +5852,7 @@
       </w:rPr>
     </w:lvl>
   </w:abstractNum>
-  <w:abstractNum w:abstractNumId="3" w15:restartNumberingAfterBreak="0">
+  <w:abstractNum w:abstractNumId="4" w15:restartNumberingAfterBreak="0">
     <w:nsid w:val="2CDA5999"/>
     <w:multiLevelType w:val="hybridMultilevel"/>
     <w:tmpl w:val="2A66D366"/>
@@ -5629,7 +5965,7 @@
       </w:rPr>
     </w:lvl>
   </w:abstractNum>
-  <w:abstractNum w:abstractNumId="4" w15:restartNumberingAfterBreak="0">
+  <w:abstractNum w:abstractNumId="5" w15:restartNumberingAfterBreak="0">
     <w:nsid w:val="2E5F313A"/>
     <w:multiLevelType w:val="hybridMultilevel"/>
     <w:tmpl w:val="8A08C86E"/>
@@ -5742,7 +6078,7 @@
       </w:rPr>
     </w:lvl>
   </w:abstractNum>
-  <w:abstractNum w:abstractNumId="5" w15:restartNumberingAfterBreak="0">
+  <w:abstractNum w:abstractNumId="6" w15:restartNumberingAfterBreak="0">
     <w:nsid w:val="3FE15185"/>
     <w:multiLevelType w:val="hybridMultilevel"/>
     <w:tmpl w:val="55946498"/>
@@ -5855,7 +6191,7 @@
       </w:rPr>
     </w:lvl>
   </w:abstractNum>
-  <w:abstractNum w:abstractNumId="6" w15:restartNumberingAfterBreak="0">
+  <w:abstractNum w:abstractNumId="7" w15:restartNumberingAfterBreak="0">
     <w:nsid w:val="42502F77"/>
     <w:multiLevelType w:val="hybridMultilevel"/>
     <w:tmpl w:val="36CA381A"/>
@@ -5968,7 +6304,120 @@
       </w:rPr>
     </w:lvl>
   </w:abstractNum>
-  <w:abstractNum w:abstractNumId="7" w15:restartNumberingAfterBreak="0">
+  <w:abstractNum w:abstractNumId="8" w15:restartNumberingAfterBreak="0">
+    <w:nsid w:val="4F25028B"/>
+    <w:multiLevelType w:val="hybridMultilevel"/>
+    <w:tmpl w:val="8DFC66AE"/>
+    <w:lvl w:ilvl="0" w:tplc="04090001">
+      <w:start w:val="1"/>
+      <w:numFmt w:val="bullet"/>
+      <w:lvlText w:val=""/>
+      <w:lvlJc w:val="left"/>
+      <w:pPr>
+        <w:ind w:left="720" w:hanging="360"/>
+      </w:pPr>
+      <w:rPr>
+        <w:rFonts w:ascii="Symbol" w:hAnsi="Symbol" w:hint="default"/>
+      </w:rPr>
+    </w:lvl>
+    <w:lvl w:ilvl="1" w:tplc="04090003" w:tentative="1">
+      <w:start w:val="1"/>
+      <w:numFmt w:val="bullet"/>
+      <w:lvlText w:val="o"/>
+      <w:lvlJc w:val="left"/>
+      <w:pPr>
+        <w:ind w:left="1440" w:hanging="360"/>
+      </w:pPr>
+      <w:rPr>
+        <w:rFonts w:ascii="Courier New" w:hAnsi="Courier New" w:cs="Courier New" w:hint="default"/>
+      </w:rPr>
+    </w:lvl>
+    <w:lvl w:ilvl="2" w:tplc="04090005" w:tentative="1">
+      <w:start w:val="1"/>
+      <w:numFmt w:val="bullet"/>
+      <w:lvlText w:val=""/>
+      <w:lvlJc w:val="left"/>
+      <w:pPr>
+        <w:ind w:left="2160" w:hanging="360"/>
+      </w:pPr>
+      <w:rPr>
+        <w:rFonts w:ascii="Wingdings" w:hAnsi="Wingdings" w:hint="default"/>
+      </w:rPr>
+    </w:lvl>
+    <w:lvl w:ilvl="3" w:tplc="04090001" w:tentative="1">
+      <w:start w:val="1"/>
+      <w:numFmt w:val="bullet"/>
+      <w:lvlText w:val=""/>
+      <w:lvlJc w:val="left"/>
+      <w:pPr>
+        <w:ind w:left="2880" w:hanging="360"/>
+      </w:pPr>
+      <w:rPr>
+        <w:rFonts w:ascii="Symbol" w:hAnsi="Symbol" w:hint="default"/>
+      </w:rPr>
+    </w:lvl>
+    <w:lvl w:ilvl="4" w:tplc="04090003" w:tentative="1">
+      <w:start w:val="1"/>
+      <w:numFmt w:val="bullet"/>
+      <w:lvlText w:val="o"/>
+      <w:lvlJc w:val="left"/>
+      <w:pPr>
+        <w:ind w:left="3600" w:hanging="360"/>
+      </w:pPr>
+      <w:rPr>
+        <w:rFonts w:ascii="Courier New" w:hAnsi="Courier New" w:cs="Courier New" w:hint="default"/>
+      </w:rPr>
+    </w:lvl>
+    <w:lvl w:ilvl="5" w:tplc="04090005" w:tentative="1">
+      <w:start w:val="1"/>
+      <w:numFmt w:val="bullet"/>
+      <w:lvlText w:val=""/>
+      <w:lvlJc w:val="left"/>
+      <w:pPr>
+        <w:ind w:left="4320" w:hanging="360"/>
+      </w:pPr>
+      <w:rPr>
+        <w:rFonts w:ascii="Wingdings" w:hAnsi="Wingdings" w:hint="default"/>
+      </w:rPr>
+    </w:lvl>
+    <w:lvl w:ilvl="6" w:tplc="04090001" w:tentative="1">
+      <w:start w:val="1"/>
+      <w:numFmt w:val="bullet"/>
+      <w:lvlText w:val=""/>
+      <w:lvlJc w:val="left"/>
+      <w:pPr>
+        <w:ind w:left="5040" w:hanging="360"/>
+      </w:pPr>
+      <w:rPr>
+        <w:rFonts w:ascii="Symbol" w:hAnsi="Symbol" w:hint="default"/>
+      </w:rPr>
+    </w:lvl>
+    <w:lvl w:ilvl="7" w:tplc="04090003" w:tentative="1">
+      <w:start w:val="1"/>
+      <w:numFmt w:val="bullet"/>
+      <w:lvlText w:val="o"/>
+      <w:lvlJc w:val="left"/>
+      <w:pPr>
+        <w:ind w:left="5760" w:hanging="360"/>
+      </w:pPr>
+      <w:rPr>
+        <w:rFonts w:ascii="Courier New" w:hAnsi="Courier New" w:cs="Courier New" w:hint="default"/>
+      </w:rPr>
+    </w:lvl>
+    <w:lvl w:ilvl="8" w:tplc="04090005" w:tentative="1">
+      <w:start w:val="1"/>
+      <w:numFmt w:val="bullet"/>
+      <w:lvlText w:val=""/>
+      <w:lvlJc w:val="left"/>
+      <w:pPr>
+        <w:ind w:left="6480" w:hanging="360"/>
+      </w:pPr>
+      <w:rPr>
+        <w:rFonts w:ascii="Wingdings" w:hAnsi="Wingdings" w:hint="default"/>
+      </w:rPr>
+    </w:lvl>
+  </w:abstractNum>
+  <w:abstractNum w:abstractNumId="9" w15:restartNumberingAfterBreak="0">
     <w:nsid w:val="52D031BF"/>
     <w:multiLevelType w:val="hybridMultilevel"/>
     <w:tmpl w:val="BD70F24C"/>
@@ -6081,7 +6530,7 @@
       </w:rPr>
     </w:lvl>
   </w:abstractNum>
-  <w:abstractNum w:abstractNumId="8" w15:restartNumberingAfterBreak="0">
+  <w:abstractNum w:abstractNumId="10" w15:restartNumberingAfterBreak="0">
     <w:nsid w:val="53007637"/>
     <w:multiLevelType w:val="hybridMultilevel"/>
     <w:tmpl w:val="E2E89DEC"/>
@@ -6194,7 +6643,7 @@
       </w:rPr>
     </w:lvl>
   </w:abstractNum>
-  <w:abstractNum w:abstractNumId="9" w15:restartNumberingAfterBreak="0">
+  <w:abstractNum w:abstractNumId="11" w15:restartNumberingAfterBreak="0">
     <w:nsid w:val="530C40B5"/>
     <w:multiLevelType w:val="hybridMultilevel"/>
     <w:tmpl w:val="CE728622"/>
@@ -6307,7 +6756,7 @@
       </w:rPr>
     </w:lvl>
   </w:abstractNum>
-  <w:abstractNum w:abstractNumId="10" w15:restartNumberingAfterBreak="0">
+  <w:abstractNum w:abstractNumId="12" w15:restartNumberingAfterBreak="0">
     <w:nsid w:val="572B4386"/>
     <w:multiLevelType w:val="hybridMultilevel"/>
     <w:tmpl w:val="6CEC1C12"/>
@@ -6420,7 +6869,7 @@
       </w:rPr>
     </w:lvl>
   </w:abstractNum>
-  <w:abstractNum w:abstractNumId="11" w15:restartNumberingAfterBreak="0">
+  <w:abstractNum w:abstractNumId="13" w15:restartNumberingAfterBreak="0">
     <w:nsid w:val="573D02BD"/>
     <w:multiLevelType w:val="hybridMultilevel"/>
     <w:tmpl w:val="9B744362"/>
@@ -6533,7 +6982,7 @@
       </w:rPr>
     </w:lvl>
   </w:abstractNum>
-  <w:abstractNum w:abstractNumId="12" w15:restartNumberingAfterBreak="0">
+  <w:abstractNum w:abstractNumId="14" w15:restartNumberingAfterBreak="0">
     <w:nsid w:val="5CE171A0"/>
     <w:multiLevelType w:val="hybridMultilevel"/>
     <w:tmpl w:val="98488E4E"/>
@@ -6646,7 +7095,7 @@
       </w:rPr>
     </w:lvl>
   </w:abstractNum>
-  <w:abstractNum w:abstractNumId="13" w15:restartNumberingAfterBreak="0">
+  <w:abstractNum w:abstractNumId="15" w15:restartNumberingAfterBreak="0">
     <w:nsid w:val="65B50A71"/>
     <w:multiLevelType w:val="hybridMultilevel"/>
     <w:tmpl w:val="89002DA4"/>
@@ -6759,7 +7208,7 @@
       </w:rPr>
     </w:lvl>
   </w:abstractNum>
-  <w:abstractNum w:abstractNumId="14" w15:restartNumberingAfterBreak="0">
+  <w:abstractNum w:abstractNumId="16" w15:restartNumberingAfterBreak="0">
     <w:nsid w:val="6E3E1499"/>
     <w:multiLevelType w:val="hybridMultilevel"/>
     <w:tmpl w:val="256031E0"/>
@@ -6872,7 +7321,7 @@
       </w:rPr>
     </w:lvl>
   </w:abstractNum>
-  <w:abstractNum w:abstractNumId="15" w15:restartNumberingAfterBreak="0">
+  <w:abstractNum w:abstractNumId="17" w15:restartNumberingAfterBreak="0">
     <w:nsid w:val="6E6E4A52"/>
     <w:multiLevelType w:val="hybridMultilevel"/>
     <w:tmpl w:val="54B66362"/>
@@ -6989,49 +7438,55 @@
     <w:abstractNumId w:val="0"/>
   </w:num>
   <w:num w:numId="2">
+    <w:abstractNumId w:val="4"/>
+  </w:num>
+  <w:num w:numId="3">
+    <w:abstractNumId w:val="12"/>
+  </w:num>
+  <w:num w:numId="4">
+    <w:abstractNumId w:val="14"/>
+  </w:num>
+  <w:num w:numId="5">
+    <w:abstractNumId w:val="5"/>
+  </w:num>
+  <w:num w:numId="6">
     <w:abstractNumId w:val="3"/>
   </w:num>
-  <w:num w:numId="3">
+  <w:num w:numId="7">
+    <w:abstractNumId w:val="15"/>
+  </w:num>
+  <w:num w:numId="8">
+    <w:abstractNumId w:val="11"/>
+  </w:num>
+  <w:num w:numId="9">
+    <w:abstractNumId w:val="7"/>
+  </w:num>
+  <w:num w:numId="10">
     <w:abstractNumId w:val="10"/>
   </w:num>
-  <w:num w:numId="4">
-    <w:abstractNumId w:val="12"/>
+  <w:num w:numId="11">
+    <w:abstractNumId w:val="16"/>
   </w:num>
-  <w:num w:numId="5">
-    <w:abstractNumId w:val="4"/>
+  <w:num w:numId="12">
+    <w:abstractNumId w:val="6"/>
   </w:num>
-  <w:num w:numId="6">
-    <w:abstractNumId w:val="2"/>
-  </w:num>
-  <w:num w:numId="7">
+  <w:num w:numId="13">
     <w:abstractNumId w:val="13"/>
   </w:num>
-  <w:num w:numId="8">
+  <w:num w:numId="14">
     <w:abstractNumId w:val="9"/>
-  </w:num>
-  <w:num w:numId="9">
-    <w:abstractNumId w:val="6"/>
-  </w:num>
-  <w:num w:numId="10">
-    <w:abstractNumId w:val="8"/>
-  </w:num>
-  <w:num w:numId="11">
-    <w:abstractNumId w:val="14"/>
-  </w:num>
-  <w:num w:numId="12">
-    <w:abstractNumId w:val="5"/>
-  </w:num>
-  <w:num w:numId="13">
-    <w:abstractNumId w:val="11"/>
-  </w:num>
-  <w:num w:numId="14">
-    <w:abstractNumId w:val="7"/>
   </w:num>
   <w:num w:numId="15">
     <w:abstractNumId w:val="1"/>
   </w:num>
   <w:num w:numId="16">
-    <w:abstractNumId w:val="15"/>
+    <w:abstractNumId w:val="17"/>
+  </w:num>
+  <w:num w:numId="17">
+    <w:abstractNumId w:val="8"/>
+  </w:num>
+  <w:num w:numId="18">
+    <w:abstractNumId w:val="2"/>
   </w:num>
 </w:numbering>
 </file>

</xml_diff>

<commit_message>
Notes from class on November 19, 2019
</commit_message>
<xml_diff>
--- a/Notes/SOC5800_Notes_Lecture_v00.docx
+++ b/Notes/SOC5800_Notes_Lecture_v00.docx
@@ -4031,12 +4031,375 @@
     <w:p>
       <w:pPr>
         <w:spacing w:after="0" w:line="240" w:lineRule="auto"/>
+        <w:sectPr>
+          <w:headerReference w:type="default" r:id="rId18"/>
+          <w:pgSz w:w="12240" w:h="15840"/>
+          <w:pgMar w:top="1440" w:right="1440" w:bottom="1440" w:left="1440" w:header="720" w:footer="720" w:gutter="0"/>
+          <w:pgNumType w:start="1"/>
+          <w:cols w:space="720"/>
+          <w:docGrid w:linePitch="360"/>
+        </w:sectPr>
+      </w:pPr>
+    </w:p>
+    <w:p>
+      <w:pPr>
+        <w:spacing w:after="0" w:line="240" w:lineRule="auto"/>
+      </w:pPr>
+      <w:r>
+        <w:lastRenderedPageBreak/>
+        <w:t xml:space="preserve">Presentation by David </w:t>
+      </w:r>
+      <w:proofErr w:type="spellStart"/>
+      <w:r>
+        <w:t>Borgmeyer</w:t>
+      </w:r>
+      <w:proofErr w:type="spellEnd"/>
+      <w:r>
+        <w:t>, Ph.D. about grant development</w:t>
+      </w:r>
+    </w:p>
+    <w:p>
+      <w:pPr>
+        <w:pStyle w:val="ListParagraph"/>
+        <w:numPr>
+          <w:ilvl w:val="0"/>
+          <w:numId w:val="19"/>
+        </w:numPr>
+        <w:spacing w:after="0" w:line="240" w:lineRule="auto"/>
+      </w:pPr>
+      <w:r>
+        <w:t>Presen</w:t>
+      </w:r>
+      <w:r>
+        <w:t>t</w:t>
+      </w:r>
+      <w:r>
+        <w:t xml:space="preserve">ation </w:t>
+      </w:r>
+      <w:r>
+        <w:t xml:space="preserve">on </w:t>
+      </w:r>
+      <w:r>
+        <w:t>pre-award and proposal development for grants</w:t>
+      </w:r>
+      <w:r>
+        <w:t>, not private foundation gifts</w:t>
+      </w:r>
+      <w:r>
+        <w:t>.</w:t>
+      </w:r>
+    </w:p>
+    <w:p>
+      <w:pPr>
+        <w:pStyle w:val="ListParagraph"/>
+        <w:numPr>
+          <w:ilvl w:val="0"/>
+          <w:numId w:val="19"/>
+        </w:numPr>
+        <w:spacing w:after="0" w:line="240" w:lineRule="auto"/>
+      </w:pPr>
+      <w:r>
+        <w:t>Equipment is generally at least $5,000 in cost and lasts for several years.</w:t>
+      </w:r>
+    </w:p>
+    <w:p>
+      <w:pPr>
+        <w:pStyle w:val="ListParagraph"/>
+        <w:numPr>
+          <w:ilvl w:val="0"/>
+          <w:numId w:val="19"/>
+        </w:numPr>
+        <w:spacing w:after="0" w:line="240" w:lineRule="auto"/>
+      </w:pPr>
+      <w:r>
+        <w:t xml:space="preserve">Supply is </w:t>
+      </w:r>
+      <w:r>
+        <w:t>generally</w:t>
+      </w:r>
+      <w:r>
+        <w:t xml:space="preserve"> </w:t>
+      </w:r>
+      <w:r>
+        <w:t>anything less than $5,000 in cost.</w:t>
+      </w:r>
+    </w:p>
+    <w:p>
+      <w:pPr>
+        <w:pStyle w:val="ListParagraph"/>
+        <w:numPr>
+          <w:ilvl w:val="0"/>
+          <w:numId w:val="19"/>
+        </w:numPr>
+        <w:spacing w:after="0" w:line="240" w:lineRule="auto"/>
+      </w:pPr>
+      <w:r>
+        <w:t>Sub-awards are with institutions (including non-profits)</w:t>
+      </w:r>
+      <w:r>
+        <w:t xml:space="preserve"> and are typically for personnel time to work on the project</w:t>
+      </w:r>
+      <w:r>
+        <w:t>.</w:t>
+      </w:r>
+    </w:p>
+    <w:p>
+      <w:pPr>
+        <w:pStyle w:val="ListParagraph"/>
+        <w:numPr>
+          <w:ilvl w:val="0"/>
+          <w:numId w:val="19"/>
+        </w:numPr>
+        <w:spacing w:after="0" w:line="240" w:lineRule="auto"/>
+      </w:pPr>
+      <w:r>
+        <w:t xml:space="preserve">Subcontracts are with </w:t>
+      </w:r>
+      <w:r>
+        <w:t xml:space="preserve">individuals or </w:t>
+      </w:r>
+      <w:r>
+        <w:t>private organizations.</w:t>
+      </w:r>
+    </w:p>
+    <w:p>
+      <w:pPr>
+        <w:pStyle w:val="ListParagraph"/>
+        <w:numPr>
+          <w:ilvl w:val="0"/>
+          <w:numId w:val="19"/>
+        </w:numPr>
+        <w:spacing w:after="0" w:line="240" w:lineRule="auto"/>
+      </w:pPr>
+      <w:r>
+        <w:t>Current indirect rate for SLU is 51.5 percent for federal grants.</w:t>
+      </w:r>
+    </w:p>
+    <w:p>
+      <w:pPr>
+        <w:pStyle w:val="ListParagraph"/>
+        <w:numPr>
+          <w:ilvl w:val="0"/>
+          <w:numId w:val="19"/>
+        </w:numPr>
+        <w:spacing w:after="0" w:line="240" w:lineRule="auto"/>
+      </w:pPr>
+      <w:r>
+        <w:t>Indirect rate allowed by non-federal private funders is typically between 5 and 15 percent.</w:t>
+      </w:r>
+    </w:p>
+    <w:p>
+      <w:pPr>
+        <w:pStyle w:val="ListParagraph"/>
+        <w:numPr>
+          <w:ilvl w:val="0"/>
+          <w:numId w:val="19"/>
+        </w:numPr>
+        <w:spacing w:after="0" w:line="240" w:lineRule="auto"/>
+      </w:pPr>
+      <w:r>
+        <w:t>Submission deadline is at least five (5) business days before sponsor deadline.</w:t>
+      </w:r>
+    </w:p>
+    <w:p>
+      <w:pPr>
+        <w:pStyle w:val="ListParagraph"/>
+        <w:numPr>
+          <w:ilvl w:val="1"/>
+          <w:numId w:val="19"/>
+        </w:numPr>
+        <w:spacing w:after="0" w:line="240" w:lineRule="auto"/>
+      </w:pPr>
+      <w:r>
+        <w:t>At least ten (10) business days if proposal includes sub-award or subcontract.</w:t>
+      </w:r>
+    </w:p>
+    <w:p>
+      <w:pPr>
+        <w:pStyle w:val="ListParagraph"/>
+        <w:numPr>
+          <w:ilvl w:val="1"/>
+          <w:numId w:val="19"/>
+        </w:numPr>
+        <w:spacing w:after="0" w:line="240" w:lineRule="auto"/>
+      </w:pPr>
+      <w:r>
+        <w:t>Final submission to sponsor only done after IRB approval.</w:t>
+      </w:r>
+    </w:p>
+    <w:p>
+      <w:pPr>
+        <w:spacing w:after="0" w:line="240" w:lineRule="auto"/>
+      </w:pPr>
+    </w:p>
+    <w:p>
+      <w:pPr>
+        <w:spacing w:after="0" w:line="240" w:lineRule="auto"/>
+      </w:pPr>
+      <w:r>
+        <w:t>Class project</w:t>
+      </w:r>
+    </w:p>
+    <w:p>
+      <w:pPr>
+        <w:pStyle w:val="ListParagraph"/>
+        <w:numPr>
+          <w:ilvl w:val="0"/>
+          <w:numId w:val="20"/>
+        </w:numPr>
+        <w:spacing w:after="0" w:line="240" w:lineRule="auto"/>
+      </w:pPr>
+      <w:r>
+        <w:t>Assignment 03 d</w:t>
+      </w:r>
+      <w:r>
+        <w:t>ue by 9:00 AM on Friday, November 22, 2019</w:t>
+      </w:r>
+    </w:p>
+    <w:p>
+      <w:pPr>
+        <w:pStyle w:val="ListParagraph"/>
+        <w:numPr>
+          <w:ilvl w:val="1"/>
+          <w:numId w:val="20"/>
+        </w:numPr>
+        <w:spacing w:after="0" w:line="240" w:lineRule="auto"/>
+      </w:pPr>
+      <w:r>
+        <w:t>Submit</w:t>
+      </w:r>
+      <w:r>
+        <w:t xml:space="preserve"> </w:t>
+      </w:r>
+      <w:r>
+        <w:t>assignment as Word file.</w:t>
+      </w:r>
+    </w:p>
+    <w:p>
+      <w:pPr>
+        <w:pStyle w:val="ListParagraph"/>
+        <w:numPr>
+          <w:ilvl w:val="1"/>
+          <w:numId w:val="20"/>
+        </w:numPr>
+        <w:spacing w:after="0" w:line="240" w:lineRule="auto"/>
+      </w:pPr>
+      <w:r>
+        <w:t xml:space="preserve">Also, submit </w:t>
+      </w:r>
+      <w:r>
+        <w:t>data analysis output file</w:t>
+      </w:r>
+      <w:r>
+        <w:t xml:space="preserve"> (convert to Word if necessary)</w:t>
+      </w:r>
+    </w:p>
+    <w:p>
+      <w:pPr>
+        <w:pStyle w:val="ListParagraph"/>
+        <w:numPr>
+          <w:ilvl w:val="0"/>
+          <w:numId w:val="20"/>
+        </w:numPr>
+        <w:spacing w:after="0" w:line="240" w:lineRule="auto"/>
+      </w:pPr>
+      <w:r>
+        <w:t>Dr. Matsuo to return with feedback by 9:00 AM on Monday, November 25, 2019</w:t>
+      </w:r>
+    </w:p>
+    <w:p>
+      <w:pPr>
+        <w:pStyle w:val="ListParagraph"/>
+        <w:numPr>
+          <w:ilvl w:val="0"/>
+          <w:numId w:val="20"/>
+        </w:numPr>
+        <w:spacing w:after="0" w:line="240" w:lineRule="auto"/>
+      </w:pPr>
+      <w:r>
+        <w:t>Presentations will be Tuesday, December 3, 2019</w:t>
+      </w:r>
+    </w:p>
+    <w:p>
+      <w:pPr>
+        <w:spacing w:after="0" w:line="240" w:lineRule="auto"/>
+      </w:pPr>
+    </w:p>
+    <w:p>
+      <w:pPr>
+        <w:spacing w:after="0" w:line="240" w:lineRule="auto"/>
+      </w:pPr>
+      <w:r>
+        <w:t>Data analysis</w:t>
+      </w:r>
+    </w:p>
+    <w:p>
+      <w:pPr>
+        <w:pStyle w:val="ListParagraph"/>
+        <w:numPr>
+          <w:ilvl w:val="0"/>
+          <w:numId w:val="20"/>
+        </w:numPr>
+        <w:spacing w:after="0" w:line="240" w:lineRule="auto"/>
+      </w:pPr>
+      <w:r>
+        <w:t>Psychologists tend to use average of composite scales.</w:t>
+      </w:r>
+    </w:p>
+    <w:p>
+      <w:pPr>
+        <w:pStyle w:val="ListParagraph"/>
+        <w:numPr>
+          <w:ilvl w:val="0"/>
+          <w:numId w:val="20"/>
+        </w:numPr>
+        <w:spacing w:after="0" w:line="240" w:lineRule="auto"/>
+        <w:contextualSpacing w:val="0"/>
+      </w:pPr>
+      <w:r>
+        <w:t>Other disciplines tend to use composite scales.</w:t>
+      </w:r>
+    </w:p>
+    <w:p>
+      <w:pPr>
+        <w:pStyle w:val="ListParagraph"/>
+        <w:numPr>
+          <w:ilvl w:val="0"/>
+          <w:numId w:val="20"/>
+        </w:numPr>
+        <w:spacing w:after="0" w:line="240" w:lineRule="auto"/>
+        <w:contextualSpacing w:val="0"/>
+      </w:pPr>
+      <w:r>
+        <w:t>Include reliability test if analysis includes a scale.</w:t>
+      </w:r>
+    </w:p>
+    <w:p>
+      <w:pPr>
+        <w:pStyle w:val="ListParagraph"/>
+        <w:numPr>
+          <w:ilvl w:val="1"/>
+          <w:numId w:val="20"/>
+        </w:numPr>
+        <w:spacing w:after="0" w:line="240" w:lineRule="auto"/>
+        <w:contextualSpacing w:val="0"/>
+      </w:pPr>
+      <w:r>
+        <w:t>Cronbach’s alpha greater than 0.65 is consider good (greater than 0.60 is acceptable)</w:t>
+      </w:r>
+      <w:r>
+        <w:t>.</w:t>
+      </w:r>
+    </w:p>
+    <w:p>
+      <w:pPr>
+        <w:spacing w:after="0" w:line="240" w:lineRule="auto"/>
       </w:pPr>
       <w:bookmarkStart w:id="0" w:name="_GoBack"/>
       <w:bookmarkEnd w:id="0"/>
     </w:p>
     <w:sectPr>
-      <w:headerReference w:type="default" r:id="rId18"/>
+      <w:headerReference w:type="default" r:id="rId19"/>
       <w:pgSz w:w="12240" w:h="15840"/>
       <w:pgMar w:top="1440" w:right="1440" w:bottom="1440" w:left="1440" w:header="720" w:footer="720" w:gutter="0"/>
       <w:pgNumType w:start="1"/>
@@ -4369,6 +4732,124 @@
     </w:pPr>
     <w:r>
       <w:t xml:space="preserve">November 12, 2019 Lecture | Page </w:t>
+    </w:r>
+    <w:r>
+      <w:rPr>
+        <w:b/>
+        <w:bCs/>
+      </w:rPr>
+      <w:fldChar w:fldCharType="begin"/>
+    </w:r>
+    <w:r>
+      <w:rPr>
+        <w:b/>
+        <w:bCs/>
+      </w:rPr>
+      <w:instrText xml:space="preserve"> PAGE  \* Arabic  \* MERGEFORMAT </w:instrText>
+    </w:r>
+    <w:r>
+      <w:rPr>
+        <w:b/>
+        <w:bCs/>
+      </w:rPr>
+      <w:fldChar w:fldCharType="separate"/>
+    </w:r>
+    <w:r>
+      <w:rPr>
+        <w:b/>
+        <w:bCs/>
+        <w:noProof/>
+      </w:rPr>
+      <w:t>1</w:t>
+    </w:r>
+    <w:r>
+      <w:rPr>
+        <w:b/>
+        <w:bCs/>
+      </w:rPr>
+      <w:fldChar w:fldCharType="end"/>
+    </w:r>
+    <w:r>
+      <w:t xml:space="preserve"> of </w:t>
+    </w:r>
+    <w:r>
+      <w:rPr>
+        <w:b/>
+        <w:bCs/>
+      </w:rPr>
+      <w:fldChar w:fldCharType="begin"/>
+    </w:r>
+    <w:r>
+      <w:rPr>
+        <w:b/>
+        <w:bCs/>
+      </w:rPr>
+      <w:instrText xml:space="preserve"> SECTIONPAGES   \* MERGEFORMAT </w:instrText>
+    </w:r>
+    <w:r>
+      <w:rPr>
+        <w:b/>
+        <w:bCs/>
+      </w:rPr>
+      <w:fldChar w:fldCharType="separate"/>
+    </w:r>
+    <w:r>
+      <w:rPr>
+        <w:b/>
+        <w:bCs/>
+        <w:noProof/>
+      </w:rPr>
+      <w:t>1</w:t>
+    </w:r>
+    <w:r>
+      <w:rPr>
+        <w:b/>
+        <w:bCs/>
+      </w:rPr>
+      <w:fldChar w:fldCharType="end"/>
+    </w:r>
+  </w:p>
+  <w:p>
+    <w:pPr>
+      <w:pStyle w:val="Header"/>
+    </w:pPr>
+  </w:p>
+</w:hdr>
+</file>
+
+<file path=word/header12.xml><?xml version="1.0" encoding="utf-8"?>
+<w:hdr xmlns:wpc="http://schemas.microsoft.com/office/word/2010/wordprocessingCanvas" xmlns:cx="http://schemas.microsoft.com/office/drawing/2014/chartex" xmlns:cx1="http://schemas.microsoft.com/office/drawing/2015/9/8/chartex" xmlns:cx2="http://schemas.microsoft.com/office/drawing/2015/10/21/chartex" xmlns:cx3="http://schemas.microsoft.com/office/drawing/2016/5/9/chartex" xmlns:cx4="http://schemas.microsoft.com/office/drawing/2016/5/10/chartex" xmlns:cx5="http://schemas.microsoft.com/office/drawing/2016/5/11/chartex" xmlns:mc="http://schemas.openxmlformats.org/markup-compatibility/2006" xmlns:o="urn:schemas-microsoft-com:office:office" xmlns:r="http://schemas.openxmlformats.org/officeDocument/2006/relationships" xmlns:m="http://schemas.openxmlformats.org/officeDocument/2006/math" xmlns:v="urn:schemas-microsoft-com:vml" xmlns:wp14="http://schemas.microsoft.com/office/word/2010/wordprocessingDrawing" xmlns:wp="http://schemas.openxmlformats.org/drawingml/2006/wordprocessingDrawing" xmlns:w10="urn:schemas-microsoft-com:office:word" xmlns:w="http://schemas.openxmlformats.org/wordprocessingml/2006/main" xmlns:w14="http://schemas.microsoft.com/office/word/2010/wordml" xmlns:w15="http://schemas.microsoft.com/office/word/2012/wordml" xmlns:w16se="http://schemas.microsoft.com/office/word/2015/wordml/symex" xmlns:wpg="http://schemas.microsoft.com/office/word/2010/wordprocessingGroup" xmlns:wpi="http://schemas.microsoft.com/office/word/2010/wordprocessingInk" xmlns:wne="http://schemas.microsoft.com/office/word/2006/wordml" xmlns:wps="http://schemas.microsoft.com/office/word/2010/wordprocessingShape" mc:Ignorable="w14 w15 w16se wp14">
+  <w:p>
+    <w:pPr>
+      <w:pStyle w:val="Header"/>
+    </w:pPr>
+    <w:r>
+      <w:t>SOC 5800 Survey Design and Sampling</w:t>
+    </w:r>
+  </w:p>
+  <w:p>
+    <w:pPr>
+      <w:pStyle w:val="Header"/>
+    </w:pPr>
+    <w:r>
+      <w:t>Lecture Notes</w:t>
+    </w:r>
+  </w:p>
+  <w:p>
+    <w:pPr>
+      <w:pStyle w:val="Header"/>
+    </w:pPr>
+  </w:p>
+  <w:p>
+    <w:pPr>
+      <w:pStyle w:val="Header"/>
+      <w:rPr>
+        <w:b/>
+        <w:bCs/>
+      </w:rPr>
+    </w:pPr>
+    <w:r>
+      <w:t xml:space="preserve">November 19, 2019 Lecture | Page </w:t>
     </w:r>
     <w:r>
       <w:rPr>
@@ -6079,6 +6560,119 @@
     </w:lvl>
   </w:abstractNum>
   <w:abstractNum w:abstractNumId="6" w15:restartNumberingAfterBreak="0">
+    <w:nsid w:val="3FA01DC9"/>
+    <w:multiLevelType w:val="hybridMultilevel"/>
+    <w:tmpl w:val="BE66D8B8"/>
+    <w:lvl w:ilvl="0" w:tplc="04090001">
+      <w:start w:val="1"/>
+      <w:numFmt w:val="bullet"/>
+      <w:lvlText w:val=""/>
+      <w:lvlJc w:val="left"/>
+      <w:pPr>
+        <w:ind w:left="720" w:hanging="360"/>
+      </w:pPr>
+      <w:rPr>
+        <w:rFonts w:ascii="Symbol" w:hAnsi="Symbol" w:hint="default"/>
+      </w:rPr>
+    </w:lvl>
+    <w:lvl w:ilvl="1" w:tplc="04090003">
+      <w:start w:val="1"/>
+      <w:numFmt w:val="bullet"/>
+      <w:lvlText w:val="o"/>
+      <w:lvlJc w:val="left"/>
+      <w:pPr>
+        <w:ind w:left="1440" w:hanging="360"/>
+      </w:pPr>
+      <w:rPr>
+        <w:rFonts w:ascii="Courier New" w:hAnsi="Courier New" w:cs="Courier New" w:hint="default"/>
+      </w:rPr>
+    </w:lvl>
+    <w:lvl w:ilvl="2" w:tplc="04090005" w:tentative="1">
+      <w:start w:val="1"/>
+      <w:numFmt w:val="bullet"/>
+      <w:lvlText w:val=""/>
+      <w:lvlJc w:val="left"/>
+      <w:pPr>
+        <w:ind w:left="2160" w:hanging="360"/>
+      </w:pPr>
+      <w:rPr>
+        <w:rFonts w:ascii="Wingdings" w:hAnsi="Wingdings" w:hint="default"/>
+      </w:rPr>
+    </w:lvl>
+    <w:lvl w:ilvl="3" w:tplc="04090001" w:tentative="1">
+      <w:start w:val="1"/>
+      <w:numFmt w:val="bullet"/>
+      <w:lvlText w:val=""/>
+      <w:lvlJc w:val="left"/>
+      <w:pPr>
+        <w:ind w:left="2880" w:hanging="360"/>
+      </w:pPr>
+      <w:rPr>
+        <w:rFonts w:ascii="Symbol" w:hAnsi="Symbol" w:hint="default"/>
+      </w:rPr>
+    </w:lvl>
+    <w:lvl w:ilvl="4" w:tplc="04090003" w:tentative="1">
+      <w:start w:val="1"/>
+      <w:numFmt w:val="bullet"/>
+      <w:lvlText w:val="o"/>
+      <w:lvlJc w:val="left"/>
+      <w:pPr>
+        <w:ind w:left="3600" w:hanging="360"/>
+      </w:pPr>
+      <w:rPr>
+        <w:rFonts w:ascii="Courier New" w:hAnsi="Courier New" w:cs="Courier New" w:hint="default"/>
+      </w:rPr>
+    </w:lvl>
+    <w:lvl w:ilvl="5" w:tplc="04090005" w:tentative="1">
+      <w:start w:val="1"/>
+      <w:numFmt w:val="bullet"/>
+      <w:lvlText w:val=""/>
+      <w:lvlJc w:val="left"/>
+      <w:pPr>
+        <w:ind w:left="4320" w:hanging="360"/>
+      </w:pPr>
+      <w:rPr>
+        <w:rFonts w:ascii="Wingdings" w:hAnsi="Wingdings" w:hint="default"/>
+      </w:rPr>
+    </w:lvl>
+    <w:lvl w:ilvl="6" w:tplc="04090001" w:tentative="1">
+      <w:start w:val="1"/>
+      <w:numFmt w:val="bullet"/>
+      <w:lvlText w:val=""/>
+      <w:lvlJc w:val="left"/>
+      <w:pPr>
+        <w:ind w:left="5040" w:hanging="360"/>
+      </w:pPr>
+      <w:rPr>
+        <w:rFonts w:ascii="Symbol" w:hAnsi="Symbol" w:hint="default"/>
+      </w:rPr>
+    </w:lvl>
+    <w:lvl w:ilvl="7" w:tplc="04090003" w:tentative="1">
+      <w:start w:val="1"/>
+      <w:numFmt w:val="bullet"/>
+      <w:lvlText w:val="o"/>
+      <w:lvlJc w:val="left"/>
+      <w:pPr>
+        <w:ind w:left="5760" w:hanging="360"/>
+      </w:pPr>
+      <w:rPr>
+        <w:rFonts w:ascii="Courier New" w:hAnsi="Courier New" w:cs="Courier New" w:hint="default"/>
+      </w:rPr>
+    </w:lvl>
+    <w:lvl w:ilvl="8" w:tplc="04090005" w:tentative="1">
+      <w:start w:val="1"/>
+      <w:numFmt w:val="bullet"/>
+      <w:lvlText w:val=""/>
+      <w:lvlJc w:val="left"/>
+      <w:pPr>
+        <w:ind w:left="6480" w:hanging="360"/>
+      </w:pPr>
+      <w:rPr>
+        <w:rFonts w:ascii="Wingdings" w:hAnsi="Wingdings" w:hint="default"/>
+      </w:rPr>
+    </w:lvl>
+  </w:abstractNum>
+  <w:abstractNum w:abstractNumId="7" w15:restartNumberingAfterBreak="0">
     <w:nsid w:val="3FE15185"/>
     <w:multiLevelType w:val="hybridMultilevel"/>
     <w:tmpl w:val="55946498"/>
@@ -6191,7 +6785,7 @@
       </w:rPr>
     </w:lvl>
   </w:abstractNum>
-  <w:abstractNum w:abstractNumId="7" w15:restartNumberingAfterBreak="0">
+  <w:abstractNum w:abstractNumId="8" w15:restartNumberingAfterBreak="0">
     <w:nsid w:val="42502F77"/>
     <w:multiLevelType w:val="hybridMultilevel"/>
     <w:tmpl w:val="36CA381A"/>
@@ -6304,7 +6898,120 @@
       </w:rPr>
     </w:lvl>
   </w:abstractNum>
-  <w:abstractNum w:abstractNumId="8" w15:restartNumberingAfterBreak="0">
+  <w:abstractNum w:abstractNumId="9" w15:restartNumberingAfterBreak="0">
+    <w:nsid w:val="441A6180"/>
+    <w:multiLevelType w:val="hybridMultilevel"/>
+    <w:tmpl w:val="7DD6F0DC"/>
+    <w:lvl w:ilvl="0" w:tplc="04090001">
+      <w:start w:val="1"/>
+      <w:numFmt w:val="bullet"/>
+      <w:lvlText w:val=""/>
+      <w:lvlJc w:val="left"/>
+      <w:pPr>
+        <w:ind w:left="720" w:hanging="360"/>
+      </w:pPr>
+      <w:rPr>
+        <w:rFonts w:ascii="Symbol" w:hAnsi="Symbol" w:hint="default"/>
+      </w:rPr>
+    </w:lvl>
+    <w:lvl w:ilvl="1" w:tplc="04090003">
+      <w:start w:val="1"/>
+      <w:numFmt w:val="bullet"/>
+      <w:lvlText w:val="o"/>
+      <w:lvlJc w:val="left"/>
+      <w:pPr>
+        <w:ind w:left="1440" w:hanging="360"/>
+      </w:pPr>
+      <w:rPr>
+        <w:rFonts w:ascii="Courier New" w:hAnsi="Courier New" w:cs="Courier New" w:hint="default"/>
+      </w:rPr>
+    </w:lvl>
+    <w:lvl w:ilvl="2" w:tplc="04090005" w:tentative="1">
+      <w:start w:val="1"/>
+      <w:numFmt w:val="bullet"/>
+      <w:lvlText w:val=""/>
+      <w:lvlJc w:val="left"/>
+      <w:pPr>
+        <w:ind w:left="2160" w:hanging="360"/>
+      </w:pPr>
+      <w:rPr>
+        <w:rFonts w:ascii="Wingdings" w:hAnsi="Wingdings" w:hint="default"/>
+      </w:rPr>
+    </w:lvl>
+    <w:lvl w:ilvl="3" w:tplc="04090001" w:tentative="1">
+      <w:start w:val="1"/>
+      <w:numFmt w:val="bullet"/>
+      <w:lvlText w:val=""/>
+      <w:lvlJc w:val="left"/>
+      <w:pPr>
+        <w:ind w:left="2880" w:hanging="360"/>
+      </w:pPr>
+      <w:rPr>
+        <w:rFonts w:ascii="Symbol" w:hAnsi="Symbol" w:hint="default"/>
+      </w:rPr>
+    </w:lvl>
+    <w:lvl w:ilvl="4" w:tplc="04090003" w:tentative="1">
+      <w:start w:val="1"/>
+      <w:numFmt w:val="bullet"/>
+      <w:lvlText w:val="o"/>
+      <w:lvlJc w:val="left"/>
+      <w:pPr>
+        <w:ind w:left="3600" w:hanging="360"/>
+      </w:pPr>
+      <w:rPr>
+        <w:rFonts w:ascii="Courier New" w:hAnsi="Courier New" w:cs="Courier New" w:hint="default"/>
+      </w:rPr>
+    </w:lvl>
+    <w:lvl w:ilvl="5" w:tplc="04090005" w:tentative="1">
+      <w:start w:val="1"/>
+      <w:numFmt w:val="bullet"/>
+      <w:lvlText w:val=""/>
+      <w:lvlJc w:val="left"/>
+      <w:pPr>
+        <w:ind w:left="4320" w:hanging="360"/>
+      </w:pPr>
+      <w:rPr>
+        <w:rFonts w:ascii="Wingdings" w:hAnsi="Wingdings" w:hint="default"/>
+      </w:rPr>
+    </w:lvl>
+    <w:lvl w:ilvl="6" w:tplc="04090001" w:tentative="1">
+      <w:start w:val="1"/>
+      <w:numFmt w:val="bullet"/>
+      <w:lvlText w:val=""/>
+      <w:lvlJc w:val="left"/>
+      <w:pPr>
+        <w:ind w:left="5040" w:hanging="360"/>
+      </w:pPr>
+      <w:rPr>
+        <w:rFonts w:ascii="Symbol" w:hAnsi="Symbol" w:hint="default"/>
+      </w:rPr>
+    </w:lvl>
+    <w:lvl w:ilvl="7" w:tplc="04090003" w:tentative="1">
+      <w:start w:val="1"/>
+      <w:numFmt w:val="bullet"/>
+      <w:lvlText w:val="o"/>
+      <w:lvlJc w:val="left"/>
+      <w:pPr>
+        <w:ind w:left="5760" w:hanging="360"/>
+      </w:pPr>
+      <w:rPr>
+        <w:rFonts w:ascii="Courier New" w:hAnsi="Courier New" w:cs="Courier New" w:hint="default"/>
+      </w:rPr>
+    </w:lvl>
+    <w:lvl w:ilvl="8" w:tplc="04090005" w:tentative="1">
+      <w:start w:val="1"/>
+      <w:numFmt w:val="bullet"/>
+      <w:lvlText w:val=""/>
+      <w:lvlJc w:val="left"/>
+      <w:pPr>
+        <w:ind w:left="6480" w:hanging="360"/>
+      </w:pPr>
+      <w:rPr>
+        <w:rFonts w:ascii="Wingdings" w:hAnsi="Wingdings" w:hint="default"/>
+      </w:rPr>
+    </w:lvl>
+  </w:abstractNum>
+  <w:abstractNum w:abstractNumId="10" w15:restartNumberingAfterBreak="0">
     <w:nsid w:val="4F25028B"/>
     <w:multiLevelType w:val="hybridMultilevel"/>
     <w:tmpl w:val="8DFC66AE"/>
@@ -6417,7 +7124,7 @@
       </w:rPr>
     </w:lvl>
   </w:abstractNum>
-  <w:abstractNum w:abstractNumId="9" w15:restartNumberingAfterBreak="0">
+  <w:abstractNum w:abstractNumId="11" w15:restartNumberingAfterBreak="0">
     <w:nsid w:val="52D031BF"/>
     <w:multiLevelType w:val="hybridMultilevel"/>
     <w:tmpl w:val="BD70F24C"/>
@@ -6530,7 +7237,7 @@
       </w:rPr>
     </w:lvl>
   </w:abstractNum>
-  <w:abstractNum w:abstractNumId="10" w15:restartNumberingAfterBreak="0">
+  <w:abstractNum w:abstractNumId="12" w15:restartNumberingAfterBreak="0">
     <w:nsid w:val="53007637"/>
     <w:multiLevelType w:val="hybridMultilevel"/>
     <w:tmpl w:val="E2E89DEC"/>
@@ -6643,7 +7350,7 @@
       </w:rPr>
     </w:lvl>
   </w:abstractNum>
-  <w:abstractNum w:abstractNumId="11" w15:restartNumberingAfterBreak="0">
+  <w:abstractNum w:abstractNumId="13" w15:restartNumberingAfterBreak="0">
     <w:nsid w:val="530C40B5"/>
     <w:multiLevelType w:val="hybridMultilevel"/>
     <w:tmpl w:val="CE728622"/>
@@ -6756,7 +7463,7 @@
       </w:rPr>
     </w:lvl>
   </w:abstractNum>
-  <w:abstractNum w:abstractNumId="12" w15:restartNumberingAfterBreak="0">
+  <w:abstractNum w:abstractNumId="14" w15:restartNumberingAfterBreak="0">
     <w:nsid w:val="572B4386"/>
     <w:multiLevelType w:val="hybridMultilevel"/>
     <w:tmpl w:val="6CEC1C12"/>
@@ -6869,7 +7576,7 @@
       </w:rPr>
     </w:lvl>
   </w:abstractNum>
-  <w:abstractNum w:abstractNumId="13" w15:restartNumberingAfterBreak="0">
+  <w:abstractNum w:abstractNumId="15" w15:restartNumberingAfterBreak="0">
     <w:nsid w:val="573D02BD"/>
     <w:multiLevelType w:val="hybridMultilevel"/>
     <w:tmpl w:val="9B744362"/>
@@ -6982,7 +7689,7 @@
       </w:rPr>
     </w:lvl>
   </w:abstractNum>
-  <w:abstractNum w:abstractNumId="14" w15:restartNumberingAfterBreak="0">
+  <w:abstractNum w:abstractNumId="16" w15:restartNumberingAfterBreak="0">
     <w:nsid w:val="5CE171A0"/>
     <w:multiLevelType w:val="hybridMultilevel"/>
     <w:tmpl w:val="98488E4E"/>
@@ -7095,7 +7802,7 @@
       </w:rPr>
     </w:lvl>
   </w:abstractNum>
-  <w:abstractNum w:abstractNumId="15" w15:restartNumberingAfterBreak="0">
+  <w:abstractNum w:abstractNumId="17" w15:restartNumberingAfterBreak="0">
     <w:nsid w:val="65B50A71"/>
     <w:multiLevelType w:val="hybridMultilevel"/>
     <w:tmpl w:val="89002DA4"/>
@@ -7208,7 +7915,7 @@
       </w:rPr>
     </w:lvl>
   </w:abstractNum>
-  <w:abstractNum w:abstractNumId="16" w15:restartNumberingAfterBreak="0">
+  <w:abstractNum w:abstractNumId="18" w15:restartNumberingAfterBreak="0">
     <w:nsid w:val="6E3E1499"/>
     <w:multiLevelType w:val="hybridMultilevel"/>
     <w:tmpl w:val="256031E0"/>
@@ -7321,7 +8028,7 @@
       </w:rPr>
     </w:lvl>
   </w:abstractNum>
-  <w:abstractNum w:abstractNumId="17" w15:restartNumberingAfterBreak="0">
+  <w:abstractNum w:abstractNumId="19" w15:restartNumberingAfterBreak="0">
     <w:nsid w:val="6E6E4A52"/>
     <w:multiLevelType w:val="hybridMultilevel"/>
     <w:tmpl w:val="54B66362"/>
@@ -7441,10 +8148,10 @@
     <w:abstractNumId w:val="4"/>
   </w:num>
   <w:num w:numId="3">
-    <w:abstractNumId w:val="12"/>
+    <w:abstractNumId w:val="14"/>
   </w:num>
   <w:num w:numId="4">
-    <w:abstractNumId w:val="14"/>
+    <w:abstractNumId w:val="16"/>
   </w:num>
   <w:num w:numId="5">
     <w:abstractNumId w:val="5"/>
@@ -7453,40 +8160,46 @@
     <w:abstractNumId w:val="3"/>
   </w:num>
   <w:num w:numId="7">
+    <w:abstractNumId w:val="17"/>
+  </w:num>
+  <w:num w:numId="8">
+    <w:abstractNumId w:val="13"/>
+  </w:num>
+  <w:num w:numId="9">
+    <w:abstractNumId w:val="8"/>
+  </w:num>
+  <w:num w:numId="10">
+    <w:abstractNumId w:val="12"/>
+  </w:num>
+  <w:num w:numId="11">
+    <w:abstractNumId w:val="18"/>
+  </w:num>
+  <w:num w:numId="12">
+    <w:abstractNumId w:val="7"/>
+  </w:num>
+  <w:num w:numId="13">
     <w:abstractNumId w:val="15"/>
   </w:num>
-  <w:num w:numId="8">
+  <w:num w:numId="14">
     <w:abstractNumId w:val="11"/>
-  </w:num>
-  <w:num w:numId="9">
-    <w:abstractNumId w:val="7"/>
-  </w:num>
-  <w:num w:numId="10">
-    <w:abstractNumId w:val="10"/>
-  </w:num>
-  <w:num w:numId="11">
-    <w:abstractNumId w:val="16"/>
-  </w:num>
-  <w:num w:numId="12">
-    <w:abstractNumId w:val="6"/>
-  </w:num>
-  <w:num w:numId="13">
-    <w:abstractNumId w:val="13"/>
-  </w:num>
-  <w:num w:numId="14">
-    <w:abstractNumId w:val="9"/>
   </w:num>
   <w:num w:numId="15">
     <w:abstractNumId w:val="1"/>
   </w:num>
   <w:num w:numId="16">
-    <w:abstractNumId w:val="17"/>
+    <w:abstractNumId w:val="19"/>
   </w:num>
   <w:num w:numId="17">
-    <w:abstractNumId w:val="8"/>
+    <w:abstractNumId w:val="10"/>
   </w:num>
   <w:num w:numId="18">
     <w:abstractNumId w:val="2"/>
+  </w:num>
+  <w:num w:numId="19">
+    <w:abstractNumId w:val="6"/>
+  </w:num>
+  <w:num w:numId="20">
+    <w:abstractNumId w:val="9"/>
   </w:num>
 </w:numbering>
 </file>

</xml_diff>

<commit_message>
Notes from class on November 26, 2019
</commit_message>
<xml_diff>
--- a/Notes/SOC5800_Notes_Lecture_v00.docx
+++ b/Notes/SOC5800_Notes_Lecture_v00.docx
@@ -4115,10 +4115,7 @@
         <w:t xml:space="preserve">Supply is </w:t>
       </w:r>
       <w:r>
-        <w:t>generally</w:t>
-      </w:r>
-      <w:r>
-        <w:t xml:space="preserve"> </w:t>
+        <w:t xml:space="preserve">generally </w:t>
       </w:r>
       <w:r>
         <w:t>anything less than $5,000 in cost.</w:t>
@@ -4266,13 +4263,7 @@
         <w:spacing w:after="0" w:line="240" w:lineRule="auto"/>
       </w:pPr>
       <w:r>
-        <w:t>Submit</w:t>
-      </w:r>
-      <w:r>
-        <w:t xml:space="preserve"> </w:t>
-      </w:r>
-      <w:r>
-        <w:t>assignment as Word file.</w:t>
+        <w:t>Submit assignment as Word file.</w:t>
       </w:r>
     </w:p>
     <w:p>
@@ -4285,13 +4276,7 @@
         <w:spacing w:after="0" w:line="240" w:lineRule="auto"/>
       </w:pPr>
       <w:r>
-        <w:t xml:space="preserve">Also, submit </w:t>
-      </w:r>
-      <w:r>
-        <w:t>data analysis output file</w:t>
-      </w:r>
-      <w:r>
-        <w:t xml:space="preserve"> (convert to Word if necessary)</w:t>
+        <w:t>Also, submit data analysis output file (convert to Word if necessary)</w:t>
       </w:r>
     </w:p>
     <w:p>
@@ -4394,12 +4379,631 @@
     <w:p>
       <w:pPr>
         <w:spacing w:after="0" w:line="240" w:lineRule="auto"/>
-      </w:pPr>
+        <w:sectPr>
+          <w:headerReference w:type="default" r:id="rId19"/>
+          <w:pgSz w:w="12240" w:h="15840"/>
+          <w:pgMar w:top="1440" w:right="1440" w:bottom="1440" w:left="1440" w:header="720" w:footer="720" w:gutter="0"/>
+          <w:pgNumType w:start="1"/>
+          <w:cols w:space="720"/>
+          <w:docGrid w:linePitch="360"/>
+        </w:sectPr>
+      </w:pPr>
+    </w:p>
+    <w:p>
+      <w:pPr>
+        <w:spacing w:after="0" w:line="240" w:lineRule="auto"/>
+        <w:rPr>
+          <w:u w:val="single"/>
+        </w:rPr>
+      </w:pPr>
+      <w:r>
+        <w:rPr>
+          <w:u w:val="single"/>
+        </w:rPr>
+        <w:lastRenderedPageBreak/>
+        <w:t>General Comments</w:t>
+      </w:r>
+    </w:p>
+    <w:p>
+      <w:pPr>
+        <w:pStyle w:val="ListParagraph"/>
+        <w:numPr>
+          <w:ilvl w:val="0"/>
+          <w:numId w:val="21"/>
+        </w:numPr>
+        <w:spacing w:after="0" w:line="240" w:lineRule="auto"/>
+      </w:pPr>
+      <w:r>
+        <w:t xml:space="preserve">Dr. Terry </w:t>
+      </w:r>
+      <w:proofErr w:type="spellStart"/>
+      <w:r>
+        <w:t>Tomazic</w:t>
+      </w:r>
+      <w:proofErr w:type="spellEnd"/>
+      <w:r>
+        <w:t xml:space="preserve"> presented about the Minor in Research Methodology.</w:t>
+      </w:r>
+    </w:p>
+    <w:p>
+      <w:pPr>
+        <w:spacing w:after="0" w:line="240" w:lineRule="auto"/>
+      </w:pPr>
+    </w:p>
+    <w:p>
+      <w:pPr>
+        <w:spacing w:after="0" w:line="240" w:lineRule="auto"/>
+        <w:rPr>
+          <w:u w:val="single"/>
+        </w:rPr>
+      </w:pPr>
+      <w:r>
+        <w:rPr>
+          <w:u w:val="single"/>
+        </w:rPr>
+        <w:t>Lecture Notes</w:t>
+      </w:r>
+    </w:p>
+    <w:p>
+      <w:pPr>
+        <w:spacing w:after="0" w:line="240" w:lineRule="auto"/>
+      </w:pPr>
+      <w:r>
+        <w:t>General comments about preparing report and presentation</w:t>
+      </w:r>
+    </w:p>
+    <w:p>
+      <w:pPr>
+        <w:pStyle w:val="ListParagraph"/>
+        <w:numPr>
+          <w:ilvl w:val="0"/>
+          <w:numId w:val="21"/>
+        </w:numPr>
+        <w:spacing w:after="0" w:line="240" w:lineRule="auto"/>
+      </w:pPr>
+      <w:r>
+        <w:t>No need to report non-significant p-values.</w:t>
+      </w:r>
+    </w:p>
+    <w:p>
+      <w:pPr>
+        <w:pStyle w:val="ListParagraph"/>
+        <w:numPr>
+          <w:ilvl w:val="0"/>
+          <w:numId w:val="21"/>
+        </w:numPr>
+        <w:spacing w:after="0" w:line="240" w:lineRule="auto"/>
+      </w:pPr>
+      <w:r>
+        <w:t>Standard format for reporting (</w:t>
+      </w:r>
+      <w:proofErr w:type="spellStart"/>
+      <w:r>
+        <w:t>F</w:t>
+      </w:r>
+      <w:r>
+        <w:rPr>
+          <w:vertAlign w:val="subscript"/>
+        </w:rPr>
+        <w:t>df</w:t>
+      </w:r>
+      <w:proofErr w:type="spellEnd"/>
+      <w:r>
+        <w:t xml:space="preserve"> = 9.99, P &lt; 0.01)</w:t>
+      </w:r>
+    </w:p>
+    <w:p>
+      <w:pPr>
+        <w:spacing w:after="0" w:line="240" w:lineRule="auto"/>
+      </w:pPr>
+    </w:p>
+    <w:p>
+      <w:pPr>
+        <w:spacing w:after="0" w:line="240" w:lineRule="auto"/>
+      </w:pPr>
+      <w:r>
+        <w:t>Presentation instructions</w:t>
+      </w:r>
+    </w:p>
+    <w:p>
+      <w:pPr>
+        <w:pStyle w:val="ListParagraph"/>
+        <w:numPr>
+          <w:ilvl w:val="0"/>
+          <w:numId w:val="22"/>
+        </w:numPr>
+        <w:spacing w:after="0" w:line="240" w:lineRule="auto"/>
+      </w:pPr>
+      <w:r>
+        <w:t>Presentation: up to 15 minutes</w:t>
+      </w:r>
+    </w:p>
+    <w:p>
+      <w:pPr>
+        <w:pStyle w:val="ListParagraph"/>
+        <w:numPr>
+          <w:ilvl w:val="0"/>
+          <w:numId w:val="22"/>
+        </w:numPr>
+        <w:spacing w:after="0" w:line="240" w:lineRule="auto"/>
+      </w:pPr>
+      <w:r>
+        <w:t>Questions and discussion: up to 15 minutes</w:t>
+      </w:r>
+    </w:p>
+    <w:p>
+      <w:pPr>
+        <w:spacing w:after="0" w:line="240" w:lineRule="auto"/>
+      </w:pPr>
+    </w:p>
+    <w:p>
+      <w:pPr>
+        <w:spacing w:after="0" w:line="240" w:lineRule="auto"/>
+      </w:pPr>
+      <w:r>
+        <w:t>Final product will be a poster</w:t>
+      </w:r>
+    </w:p>
+    <w:p>
+      <w:pPr>
+        <w:spacing w:after="0" w:line="240" w:lineRule="auto"/>
+      </w:pPr>
+    </w:p>
+    <w:p>
+      <w:pPr>
+        <w:spacing w:after="0" w:line="240" w:lineRule="auto"/>
+      </w:pPr>
+      <w:r>
+        <w:t>Reanalysis of data</w:t>
+      </w:r>
+    </w:p>
+    <w:p>
+      <w:pPr>
+        <w:pStyle w:val="ListParagraph"/>
+        <w:numPr>
+          <w:ilvl w:val="0"/>
+          <w:numId w:val="25"/>
+        </w:numPr>
+        <w:spacing w:after="0" w:line="240" w:lineRule="auto"/>
+      </w:pPr>
+      <w:r>
+        <w:t>Team members to send request for analyses to Malcolm Townes</w:t>
+      </w:r>
+    </w:p>
+    <w:p>
+      <w:pPr>
+        <w:pStyle w:val="ListParagraph"/>
+        <w:numPr>
+          <w:ilvl w:val="0"/>
+          <w:numId w:val="25"/>
+        </w:numPr>
+        <w:spacing w:after="0" w:line="240" w:lineRule="auto"/>
+      </w:pPr>
+      <w:r>
+        <w:t xml:space="preserve">Include </w:t>
+      </w:r>
+      <w:r>
+        <w:t>dependent variable and independent variable</w:t>
+      </w:r>
+    </w:p>
+    <w:p>
+      <w:pPr>
+        <w:spacing w:after="0" w:line="240" w:lineRule="auto"/>
+      </w:pPr>
+    </w:p>
+    <w:p>
+      <w:pPr>
+        <w:spacing w:after="0" w:line="240" w:lineRule="auto"/>
+      </w:pPr>
+      <w:r>
+        <w:t>Analyzing qualitative analysis</w:t>
+      </w:r>
+    </w:p>
+    <w:p>
+      <w:pPr>
+        <w:pStyle w:val="ListParagraph"/>
+        <w:numPr>
+          <w:ilvl w:val="0"/>
+          <w:numId w:val="23"/>
+        </w:numPr>
+        <w:spacing w:after="0" w:line="240" w:lineRule="auto"/>
+      </w:pPr>
+      <w:r>
+        <w:t>Q38 (Nicholas)</w:t>
+      </w:r>
+    </w:p>
+    <w:p>
+      <w:pPr>
+        <w:pStyle w:val="ListParagraph"/>
+        <w:numPr>
+          <w:ilvl w:val="0"/>
+          <w:numId w:val="23"/>
+        </w:numPr>
+        <w:spacing w:after="0" w:line="240" w:lineRule="auto"/>
+      </w:pPr>
+      <w:r>
+        <w:t>Q39 (Jacob)</w:t>
+      </w:r>
+    </w:p>
+    <w:p>
+      <w:pPr>
+        <w:pStyle w:val="ListParagraph"/>
+        <w:numPr>
+          <w:ilvl w:val="0"/>
+          <w:numId w:val="23"/>
+        </w:numPr>
+        <w:spacing w:after="0" w:line="240" w:lineRule="auto"/>
+      </w:pPr>
+      <w:r>
+        <w:t>Q40 (Malcolm)</w:t>
+      </w:r>
+    </w:p>
+    <w:p>
+      <w:pPr>
+        <w:pStyle w:val="ListParagraph"/>
+        <w:numPr>
+          <w:ilvl w:val="0"/>
+          <w:numId w:val="23"/>
+        </w:numPr>
+        <w:spacing w:after="0" w:line="240" w:lineRule="auto"/>
+      </w:pPr>
+      <w:r>
+        <w:t>Q41 (Dan)</w:t>
+      </w:r>
+    </w:p>
+    <w:p>
+      <w:pPr>
+        <w:spacing w:after="0" w:line="240" w:lineRule="auto"/>
+      </w:pPr>
+    </w:p>
+    <w:p>
+      <w:pPr>
+        <w:spacing w:after="0" w:line="240" w:lineRule="auto"/>
+      </w:pPr>
+      <w:r>
+        <w:t>Presentation outline</w:t>
+      </w:r>
+    </w:p>
+    <w:p>
+      <w:pPr>
+        <w:pStyle w:val="ListParagraph"/>
+        <w:numPr>
+          <w:ilvl w:val="0"/>
+          <w:numId w:val="24"/>
+        </w:numPr>
+        <w:spacing w:after="0" w:line="240" w:lineRule="auto"/>
+      </w:pPr>
+      <w:r>
+        <w:t>Introduction (Jacob)</w:t>
+      </w:r>
+    </w:p>
+    <w:p>
+      <w:pPr>
+        <w:pStyle w:val="ListParagraph"/>
+        <w:numPr>
+          <w:ilvl w:val="0"/>
+          <w:numId w:val="24"/>
+        </w:numPr>
+        <w:spacing w:after="0" w:line="240" w:lineRule="auto"/>
+      </w:pPr>
+      <w:r>
+        <w:t>Literature Review (Jacob)</w:t>
+      </w:r>
+    </w:p>
+    <w:p>
+      <w:pPr>
+        <w:pStyle w:val="ListParagraph"/>
+        <w:numPr>
+          <w:ilvl w:val="0"/>
+          <w:numId w:val="24"/>
+        </w:numPr>
+        <w:spacing w:after="0" w:line="240" w:lineRule="auto"/>
+      </w:pPr>
+      <w:r>
+        <w:t>Research questions (Nicholas)</w:t>
+      </w:r>
+    </w:p>
+    <w:p>
+      <w:pPr>
+        <w:pStyle w:val="ListParagraph"/>
+        <w:numPr>
+          <w:ilvl w:val="0"/>
+          <w:numId w:val="24"/>
+        </w:numPr>
+        <w:spacing w:after="0" w:line="240" w:lineRule="auto"/>
+      </w:pPr>
+      <w:r>
+        <w:t xml:space="preserve">Method </w:t>
+      </w:r>
+    </w:p>
+    <w:p>
+      <w:pPr>
+        <w:pStyle w:val="ListParagraph"/>
+        <w:numPr>
+          <w:ilvl w:val="1"/>
+          <w:numId w:val="24"/>
+        </w:numPr>
+        <w:spacing w:after="0" w:line="240" w:lineRule="auto"/>
+      </w:pPr>
+      <w:r>
+        <w:t>Sample frame (Nicholas)</w:t>
+      </w:r>
+    </w:p>
+    <w:p>
+      <w:pPr>
+        <w:pStyle w:val="ListParagraph"/>
+        <w:numPr>
+          <w:ilvl w:val="1"/>
+          <w:numId w:val="24"/>
+        </w:numPr>
+        <w:spacing w:after="0" w:line="240" w:lineRule="auto"/>
+      </w:pPr>
+      <w:r>
+        <w:t>Scales (Dan)</w:t>
+      </w:r>
+    </w:p>
+    <w:p>
+      <w:pPr>
+        <w:pStyle w:val="ListParagraph"/>
+        <w:numPr>
+          <w:ilvl w:val="1"/>
+          <w:numId w:val="24"/>
+        </w:numPr>
+        <w:spacing w:after="0" w:line="240" w:lineRule="auto"/>
+      </w:pPr>
+      <w:r>
+        <w:t>Key variables (Dan)</w:t>
+      </w:r>
+    </w:p>
+    <w:p>
+      <w:pPr>
+        <w:pStyle w:val="ListParagraph"/>
+        <w:numPr>
+          <w:ilvl w:val="0"/>
+          <w:numId w:val="24"/>
+        </w:numPr>
+        <w:spacing w:after="0" w:line="240" w:lineRule="auto"/>
+      </w:pPr>
+      <w:r>
+        <w:t>Results (Malcolm)</w:t>
+      </w:r>
+    </w:p>
+    <w:p>
+      <w:pPr>
+        <w:pStyle w:val="ListParagraph"/>
+        <w:numPr>
+          <w:ilvl w:val="1"/>
+          <w:numId w:val="24"/>
+        </w:numPr>
+        <w:spacing w:after="0" w:line="240" w:lineRule="auto"/>
+      </w:pPr>
+      <w:r>
+        <w:t>Descriptive (Jacob)</w:t>
+      </w:r>
+    </w:p>
+    <w:p>
+      <w:pPr>
+        <w:pStyle w:val="ListParagraph"/>
+        <w:numPr>
+          <w:ilvl w:val="1"/>
+          <w:numId w:val="24"/>
+        </w:numPr>
+        <w:spacing w:after="0" w:line="240" w:lineRule="auto"/>
+      </w:pPr>
+      <w:r>
+        <w:t>Correlation analysis (Malcolm)</w:t>
+      </w:r>
+    </w:p>
+    <w:p>
+      <w:pPr>
+        <w:pStyle w:val="ListParagraph"/>
+        <w:numPr>
+          <w:ilvl w:val="1"/>
+          <w:numId w:val="24"/>
+        </w:numPr>
+        <w:spacing w:after="0" w:line="240" w:lineRule="auto"/>
+      </w:pPr>
+      <w:r>
+        <w:t>Comparison of means (Malcolm)</w:t>
+      </w:r>
+    </w:p>
+    <w:p>
+      <w:pPr>
+        <w:pStyle w:val="ListParagraph"/>
+        <w:numPr>
+          <w:ilvl w:val="1"/>
+          <w:numId w:val="24"/>
+        </w:numPr>
+        <w:spacing w:after="0" w:line="240" w:lineRule="auto"/>
+      </w:pPr>
+      <w:r>
+        <w:t>Regression analysis (Malcolm)</w:t>
+      </w:r>
       <w:bookmarkStart w:id="0" w:name="_GoBack"/>
       <w:bookmarkEnd w:id="0"/>
     </w:p>
+    <w:p>
+      <w:pPr>
+        <w:pStyle w:val="ListParagraph"/>
+        <w:numPr>
+          <w:ilvl w:val="1"/>
+          <w:numId w:val="24"/>
+        </w:numPr>
+        <w:spacing w:after="0" w:line="240" w:lineRule="auto"/>
+      </w:pPr>
+      <w:r>
+        <w:t>Qualitative</w:t>
+      </w:r>
+    </w:p>
+    <w:p>
+      <w:pPr>
+        <w:pStyle w:val="ListParagraph"/>
+        <w:numPr>
+          <w:ilvl w:val="2"/>
+          <w:numId w:val="24"/>
+        </w:numPr>
+        <w:spacing w:after="0" w:line="240" w:lineRule="auto"/>
+      </w:pPr>
+      <w:r>
+        <w:t>Q38 (Nicholas)</w:t>
+      </w:r>
+    </w:p>
+    <w:p>
+      <w:pPr>
+        <w:pStyle w:val="ListParagraph"/>
+        <w:numPr>
+          <w:ilvl w:val="2"/>
+          <w:numId w:val="24"/>
+        </w:numPr>
+        <w:spacing w:after="0" w:line="240" w:lineRule="auto"/>
+      </w:pPr>
+      <w:r>
+        <w:t>Q39 (Jacob)</w:t>
+      </w:r>
+    </w:p>
+    <w:p>
+      <w:pPr>
+        <w:pStyle w:val="ListParagraph"/>
+        <w:numPr>
+          <w:ilvl w:val="2"/>
+          <w:numId w:val="24"/>
+        </w:numPr>
+        <w:spacing w:after="0" w:line="240" w:lineRule="auto"/>
+      </w:pPr>
+      <w:r>
+        <w:t>Q40 (Malcolm)</w:t>
+      </w:r>
+    </w:p>
+    <w:p>
+      <w:pPr>
+        <w:pStyle w:val="ListParagraph"/>
+        <w:numPr>
+          <w:ilvl w:val="2"/>
+          <w:numId w:val="24"/>
+        </w:numPr>
+        <w:spacing w:after="0" w:line="240" w:lineRule="auto"/>
+      </w:pPr>
+      <w:r>
+        <w:t>Q41 (Dan)</w:t>
+      </w:r>
+    </w:p>
+    <w:p>
+      <w:pPr>
+        <w:pStyle w:val="ListParagraph"/>
+        <w:numPr>
+          <w:ilvl w:val="0"/>
+          <w:numId w:val="24"/>
+        </w:numPr>
+        <w:spacing w:after="0" w:line="240" w:lineRule="auto"/>
+      </w:pPr>
+      <w:r>
+        <w:t>Implications (Jacob)</w:t>
+      </w:r>
+    </w:p>
+    <w:p>
+      <w:pPr>
+        <w:pStyle w:val="ListParagraph"/>
+        <w:numPr>
+          <w:ilvl w:val="0"/>
+          <w:numId w:val="24"/>
+        </w:numPr>
+        <w:spacing w:after="0" w:line="240" w:lineRule="auto"/>
+      </w:pPr>
+      <w:r>
+        <w:t>Limitations (Nicholas)</w:t>
+      </w:r>
+    </w:p>
+    <w:p>
+      <w:pPr>
+        <w:pStyle w:val="ListParagraph"/>
+        <w:numPr>
+          <w:ilvl w:val="1"/>
+          <w:numId w:val="24"/>
+        </w:numPr>
+        <w:spacing w:after="0" w:line="240" w:lineRule="auto"/>
+      </w:pPr>
+      <w:r>
+        <w:t>Missing data</w:t>
+      </w:r>
+    </w:p>
+    <w:p>
+      <w:pPr>
+        <w:pStyle w:val="ListParagraph"/>
+        <w:numPr>
+          <w:ilvl w:val="1"/>
+          <w:numId w:val="24"/>
+        </w:numPr>
+        <w:spacing w:after="0" w:line="240" w:lineRule="auto"/>
+      </w:pPr>
+      <w:r>
+        <w:lastRenderedPageBreak/>
+        <w:t>Nonresponse bias</w:t>
+      </w:r>
+    </w:p>
+    <w:p>
+      <w:pPr>
+        <w:pStyle w:val="ListParagraph"/>
+        <w:numPr>
+          <w:ilvl w:val="1"/>
+          <w:numId w:val="24"/>
+        </w:numPr>
+        <w:spacing w:after="0" w:line="240" w:lineRule="auto"/>
+      </w:pPr>
+      <w:r>
+        <w:t>Sampling bias</w:t>
+      </w:r>
+    </w:p>
+    <w:p>
+      <w:pPr>
+        <w:pStyle w:val="ListParagraph"/>
+        <w:numPr>
+          <w:ilvl w:val="1"/>
+          <w:numId w:val="24"/>
+        </w:numPr>
+        <w:spacing w:after="0" w:line="240" w:lineRule="auto"/>
+      </w:pPr>
+      <w:r>
+        <w:t>Coverage error</w:t>
+      </w:r>
+    </w:p>
+    <w:p>
+      <w:pPr>
+        <w:spacing w:after="0" w:line="240" w:lineRule="auto"/>
+      </w:pPr>
+    </w:p>
+    <w:p>
+      <w:pPr>
+        <w:spacing w:after="0" w:line="240" w:lineRule="auto"/>
+      </w:pPr>
+      <w:r>
+        <w:t>Presentation slides by Saturday, 12:00 PM</w:t>
+      </w:r>
+    </w:p>
+    <w:p>
+      <w:pPr>
+        <w:pStyle w:val="ListParagraph"/>
+        <w:numPr>
+          <w:ilvl w:val="0"/>
+          <w:numId w:val="26"/>
+        </w:numPr>
+        <w:spacing w:after="0" w:line="240" w:lineRule="auto"/>
+      </w:pPr>
+      <w:r>
+        <w:t>Nicholas to create and share PowerPoint in OneDrive</w:t>
+      </w:r>
+    </w:p>
+    <w:p>
+      <w:pPr>
+        <w:spacing w:after="0" w:line="240" w:lineRule="auto"/>
+      </w:pPr>
+    </w:p>
+    <w:p>
+      <w:pPr>
+        <w:spacing w:after="0" w:line="240" w:lineRule="auto"/>
+      </w:pPr>
+    </w:p>
     <w:sectPr>
-      <w:headerReference w:type="default" r:id="rId19"/>
+      <w:headerReference w:type="default" r:id="rId20"/>
       <w:pgSz w:w="12240" w:h="15840"/>
       <w:pgMar w:top="1440" w:right="1440" w:bottom="1440" w:left="1440" w:header="720" w:footer="720" w:gutter="0"/>
       <w:pgNumType w:start="1"/>
@@ -4467,10 +5071,7 @@
       <w:pStyle w:val="Header"/>
     </w:pPr>
     <w:r>
-      <w:t>SOC 5800 Survey Design</w:t>
-    </w:r>
-    <w:r>
-      <w:t xml:space="preserve"> and Sampling</w:t>
+      <w:t>SOC 5800 Survey Design and Sampling</w:t>
     </w:r>
   </w:p>
   <w:p>
@@ -4918,6 +5519,124 @@
         <w:noProof/>
       </w:rPr>
       <w:t>1</w:t>
+    </w:r>
+    <w:r>
+      <w:rPr>
+        <w:b/>
+        <w:bCs/>
+      </w:rPr>
+      <w:fldChar w:fldCharType="end"/>
+    </w:r>
+  </w:p>
+  <w:p>
+    <w:pPr>
+      <w:pStyle w:val="Header"/>
+    </w:pPr>
+  </w:p>
+</w:hdr>
+</file>
+
+<file path=word/header13.xml><?xml version="1.0" encoding="utf-8"?>
+<w:hdr xmlns:wpc="http://schemas.microsoft.com/office/word/2010/wordprocessingCanvas" xmlns:cx="http://schemas.microsoft.com/office/drawing/2014/chartex" xmlns:cx1="http://schemas.microsoft.com/office/drawing/2015/9/8/chartex" xmlns:cx2="http://schemas.microsoft.com/office/drawing/2015/10/21/chartex" xmlns:cx3="http://schemas.microsoft.com/office/drawing/2016/5/9/chartex" xmlns:cx4="http://schemas.microsoft.com/office/drawing/2016/5/10/chartex" xmlns:cx5="http://schemas.microsoft.com/office/drawing/2016/5/11/chartex" xmlns:mc="http://schemas.openxmlformats.org/markup-compatibility/2006" xmlns:o="urn:schemas-microsoft-com:office:office" xmlns:r="http://schemas.openxmlformats.org/officeDocument/2006/relationships" xmlns:m="http://schemas.openxmlformats.org/officeDocument/2006/math" xmlns:v="urn:schemas-microsoft-com:vml" xmlns:wp14="http://schemas.microsoft.com/office/word/2010/wordprocessingDrawing" xmlns:wp="http://schemas.openxmlformats.org/drawingml/2006/wordprocessingDrawing" xmlns:w10="urn:schemas-microsoft-com:office:word" xmlns:w="http://schemas.openxmlformats.org/wordprocessingml/2006/main" xmlns:w14="http://schemas.microsoft.com/office/word/2010/wordml" xmlns:w15="http://schemas.microsoft.com/office/word/2012/wordml" xmlns:w16se="http://schemas.microsoft.com/office/word/2015/wordml/symex" xmlns:wpg="http://schemas.microsoft.com/office/word/2010/wordprocessingGroup" xmlns:wpi="http://schemas.microsoft.com/office/word/2010/wordprocessingInk" xmlns:wne="http://schemas.microsoft.com/office/word/2006/wordml" xmlns:wps="http://schemas.microsoft.com/office/word/2010/wordprocessingShape" mc:Ignorable="w14 w15 w16se wp14">
+  <w:p>
+    <w:pPr>
+      <w:pStyle w:val="Header"/>
+    </w:pPr>
+    <w:r>
+      <w:t>SOC 5800 Survey Design and Sampling</w:t>
+    </w:r>
+  </w:p>
+  <w:p>
+    <w:pPr>
+      <w:pStyle w:val="Header"/>
+    </w:pPr>
+    <w:r>
+      <w:t>Lecture Notes</w:t>
+    </w:r>
+  </w:p>
+  <w:p>
+    <w:pPr>
+      <w:pStyle w:val="Header"/>
+    </w:pPr>
+  </w:p>
+  <w:p>
+    <w:pPr>
+      <w:pStyle w:val="Header"/>
+      <w:rPr>
+        <w:b/>
+        <w:bCs/>
+      </w:rPr>
+    </w:pPr>
+    <w:r>
+      <w:t xml:space="preserve">November 26, 2019 Lecture | Page </w:t>
+    </w:r>
+    <w:r>
+      <w:rPr>
+        <w:b/>
+        <w:bCs/>
+      </w:rPr>
+      <w:fldChar w:fldCharType="begin"/>
+    </w:r>
+    <w:r>
+      <w:rPr>
+        <w:b/>
+        <w:bCs/>
+      </w:rPr>
+      <w:instrText xml:space="preserve"> PAGE  \* Arabic  \* MERGEFORMAT </w:instrText>
+    </w:r>
+    <w:r>
+      <w:rPr>
+        <w:b/>
+        <w:bCs/>
+      </w:rPr>
+      <w:fldChar w:fldCharType="separate"/>
+    </w:r>
+    <w:r>
+      <w:rPr>
+        <w:b/>
+        <w:bCs/>
+        <w:noProof/>
+      </w:rPr>
+      <w:t>2</w:t>
+    </w:r>
+    <w:r>
+      <w:rPr>
+        <w:b/>
+        <w:bCs/>
+      </w:rPr>
+      <w:fldChar w:fldCharType="end"/>
+    </w:r>
+    <w:r>
+      <w:t xml:space="preserve"> of </w:t>
+    </w:r>
+    <w:r>
+      <w:rPr>
+        <w:b/>
+        <w:bCs/>
+      </w:rPr>
+      <w:fldChar w:fldCharType="begin"/>
+    </w:r>
+    <w:r>
+      <w:rPr>
+        <w:b/>
+        <w:bCs/>
+      </w:rPr>
+      <w:instrText xml:space="preserve"> SECTIONPAGES   \* MERGEFORMAT </w:instrText>
+    </w:r>
+    <w:r>
+      <w:rPr>
+        <w:b/>
+        <w:bCs/>
+      </w:rPr>
+      <w:fldChar w:fldCharType="separate"/>
+    </w:r>
+    <w:r>
+      <w:rPr>
+        <w:b/>
+        <w:bCs/>
+        <w:noProof/>
+      </w:rPr>
+      <w:t>2</w:t>
     </w:r>
     <w:r>
       <w:rPr>
@@ -6560,6 +7279,119 @@
     </w:lvl>
   </w:abstractNum>
   <w:abstractNum w:abstractNumId="6" w15:restartNumberingAfterBreak="0">
+    <w:nsid w:val="320E11D4"/>
+    <w:multiLevelType w:val="hybridMultilevel"/>
+    <w:tmpl w:val="68EA350C"/>
+    <w:lvl w:ilvl="0" w:tplc="04090001">
+      <w:start w:val="1"/>
+      <w:numFmt w:val="bullet"/>
+      <w:lvlText w:val=""/>
+      <w:lvlJc w:val="left"/>
+      <w:pPr>
+        <w:ind w:left="720" w:hanging="360"/>
+      </w:pPr>
+      <w:rPr>
+        <w:rFonts w:ascii="Symbol" w:hAnsi="Symbol" w:hint="default"/>
+      </w:rPr>
+    </w:lvl>
+    <w:lvl w:ilvl="1" w:tplc="04090003" w:tentative="1">
+      <w:start w:val="1"/>
+      <w:numFmt w:val="bullet"/>
+      <w:lvlText w:val="o"/>
+      <w:lvlJc w:val="left"/>
+      <w:pPr>
+        <w:ind w:left="1440" w:hanging="360"/>
+      </w:pPr>
+      <w:rPr>
+        <w:rFonts w:ascii="Courier New" w:hAnsi="Courier New" w:cs="Courier New" w:hint="default"/>
+      </w:rPr>
+    </w:lvl>
+    <w:lvl w:ilvl="2" w:tplc="04090005" w:tentative="1">
+      <w:start w:val="1"/>
+      <w:numFmt w:val="bullet"/>
+      <w:lvlText w:val=""/>
+      <w:lvlJc w:val="left"/>
+      <w:pPr>
+        <w:ind w:left="2160" w:hanging="360"/>
+      </w:pPr>
+      <w:rPr>
+        <w:rFonts w:ascii="Wingdings" w:hAnsi="Wingdings" w:hint="default"/>
+      </w:rPr>
+    </w:lvl>
+    <w:lvl w:ilvl="3" w:tplc="04090001" w:tentative="1">
+      <w:start w:val="1"/>
+      <w:numFmt w:val="bullet"/>
+      <w:lvlText w:val=""/>
+      <w:lvlJc w:val="left"/>
+      <w:pPr>
+        <w:ind w:left="2880" w:hanging="360"/>
+      </w:pPr>
+      <w:rPr>
+        <w:rFonts w:ascii="Symbol" w:hAnsi="Symbol" w:hint="default"/>
+      </w:rPr>
+    </w:lvl>
+    <w:lvl w:ilvl="4" w:tplc="04090003" w:tentative="1">
+      <w:start w:val="1"/>
+      <w:numFmt w:val="bullet"/>
+      <w:lvlText w:val="o"/>
+      <w:lvlJc w:val="left"/>
+      <w:pPr>
+        <w:ind w:left="3600" w:hanging="360"/>
+      </w:pPr>
+      <w:rPr>
+        <w:rFonts w:ascii="Courier New" w:hAnsi="Courier New" w:cs="Courier New" w:hint="default"/>
+      </w:rPr>
+    </w:lvl>
+    <w:lvl w:ilvl="5" w:tplc="04090005" w:tentative="1">
+      <w:start w:val="1"/>
+      <w:numFmt w:val="bullet"/>
+      <w:lvlText w:val=""/>
+      <w:lvlJc w:val="left"/>
+      <w:pPr>
+        <w:ind w:left="4320" w:hanging="360"/>
+      </w:pPr>
+      <w:rPr>
+        <w:rFonts w:ascii="Wingdings" w:hAnsi="Wingdings" w:hint="default"/>
+      </w:rPr>
+    </w:lvl>
+    <w:lvl w:ilvl="6" w:tplc="04090001" w:tentative="1">
+      <w:start w:val="1"/>
+      <w:numFmt w:val="bullet"/>
+      <w:lvlText w:val=""/>
+      <w:lvlJc w:val="left"/>
+      <w:pPr>
+        <w:ind w:left="5040" w:hanging="360"/>
+      </w:pPr>
+      <w:rPr>
+        <w:rFonts w:ascii="Symbol" w:hAnsi="Symbol" w:hint="default"/>
+      </w:rPr>
+    </w:lvl>
+    <w:lvl w:ilvl="7" w:tplc="04090003" w:tentative="1">
+      <w:start w:val="1"/>
+      <w:numFmt w:val="bullet"/>
+      <w:lvlText w:val="o"/>
+      <w:lvlJc w:val="left"/>
+      <w:pPr>
+        <w:ind w:left="5760" w:hanging="360"/>
+      </w:pPr>
+      <w:rPr>
+        <w:rFonts w:ascii="Courier New" w:hAnsi="Courier New" w:cs="Courier New" w:hint="default"/>
+      </w:rPr>
+    </w:lvl>
+    <w:lvl w:ilvl="8" w:tplc="04090005" w:tentative="1">
+      <w:start w:val="1"/>
+      <w:numFmt w:val="bullet"/>
+      <w:lvlText w:val=""/>
+      <w:lvlJc w:val="left"/>
+      <w:pPr>
+        <w:ind w:left="6480" w:hanging="360"/>
+      </w:pPr>
+      <w:rPr>
+        <w:rFonts w:ascii="Wingdings" w:hAnsi="Wingdings" w:hint="default"/>
+      </w:rPr>
+    </w:lvl>
+  </w:abstractNum>
+  <w:abstractNum w:abstractNumId="7" w15:restartNumberingAfterBreak="0">
     <w:nsid w:val="3FA01DC9"/>
     <w:multiLevelType w:val="hybridMultilevel"/>
     <w:tmpl w:val="BE66D8B8"/>
@@ -6672,7 +7504,7 @@
       </w:rPr>
     </w:lvl>
   </w:abstractNum>
-  <w:abstractNum w:abstractNumId="7" w15:restartNumberingAfterBreak="0">
+  <w:abstractNum w:abstractNumId="8" w15:restartNumberingAfterBreak="0">
     <w:nsid w:val="3FE15185"/>
     <w:multiLevelType w:val="hybridMultilevel"/>
     <w:tmpl w:val="55946498"/>
@@ -6785,7 +7617,7 @@
       </w:rPr>
     </w:lvl>
   </w:abstractNum>
-  <w:abstractNum w:abstractNumId="8" w15:restartNumberingAfterBreak="0">
+  <w:abstractNum w:abstractNumId="9" w15:restartNumberingAfterBreak="0">
     <w:nsid w:val="42502F77"/>
     <w:multiLevelType w:val="hybridMultilevel"/>
     <w:tmpl w:val="36CA381A"/>
@@ -6898,7 +7730,7 @@
       </w:rPr>
     </w:lvl>
   </w:abstractNum>
-  <w:abstractNum w:abstractNumId="9" w15:restartNumberingAfterBreak="0">
+  <w:abstractNum w:abstractNumId="10" w15:restartNumberingAfterBreak="0">
     <w:nsid w:val="441A6180"/>
     <w:multiLevelType w:val="hybridMultilevel"/>
     <w:tmpl w:val="7DD6F0DC"/>
@@ -7011,7 +7843,120 @@
       </w:rPr>
     </w:lvl>
   </w:abstractNum>
-  <w:abstractNum w:abstractNumId="10" w15:restartNumberingAfterBreak="0">
+  <w:abstractNum w:abstractNumId="11" w15:restartNumberingAfterBreak="0">
+    <w:nsid w:val="4BB11026"/>
+    <w:multiLevelType w:val="hybridMultilevel"/>
+    <w:tmpl w:val="5EBCAEDA"/>
+    <w:lvl w:ilvl="0" w:tplc="04090001">
+      <w:start w:val="1"/>
+      <w:numFmt w:val="bullet"/>
+      <w:lvlText w:val=""/>
+      <w:lvlJc w:val="left"/>
+      <w:pPr>
+        <w:ind w:left="720" w:hanging="360"/>
+      </w:pPr>
+      <w:rPr>
+        <w:rFonts w:ascii="Symbol" w:hAnsi="Symbol" w:hint="default"/>
+      </w:rPr>
+    </w:lvl>
+    <w:lvl w:ilvl="1" w:tplc="04090003" w:tentative="1">
+      <w:start w:val="1"/>
+      <w:numFmt w:val="bullet"/>
+      <w:lvlText w:val="o"/>
+      <w:lvlJc w:val="left"/>
+      <w:pPr>
+        <w:ind w:left="1440" w:hanging="360"/>
+      </w:pPr>
+      <w:rPr>
+        <w:rFonts w:ascii="Courier New" w:hAnsi="Courier New" w:cs="Courier New" w:hint="default"/>
+      </w:rPr>
+    </w:lvl>
+    <w:lvl w:ilvl="2" w:tplc="04090005" w:tentative="1">
+      <w:start w:val="1"/>
+      <w:numFmt w:val="bullet"/>
+      <w:lvlText w:val=""/>
+      <w:lvlJc w:val="left"/>
+      <w:pPr>
+        <w:ind w:left="2160" w:hanging="360"/>
+      </w:pPr>
+      <w:rPr>
+        <w:rFonts w:ascii="Wingdings" w:hAnsi="Wingdings" w:hint="default"/>
+      </w:rPr>
+    </w:lvl>
+    <w:lvl w:ilvl="3" w:tplc="04090001" w:tentative="1">
+      <w:start w:val="1"/>
+      <w:numFmt w:val="bullet"/>
+      <w:lvlText w:val=""/>
+      <w:lvlJc w:val="left"/>
+      <w:pPr>
+        <w:ind w:left="2880" w:hanging="360"/>
+      </w:pPr>
+      <w:rPr>
+        <w:rFonts w:ascii="Symbol" w:hAnsi="Symbol" w:hint="default"/>
+      </w:rPr>
+    </w:lvl>
+    <w:lvl w:ilvl="4" w:tplc="04090003" w:tentative="1">
+      <w:start w:val="1"/>
+      <w:numFmt w:val="bullet"/>
+      <w:lvlText w:val="o"/>
+      <w:lvlJc w:val="left"/>
+      <w:pPr>
+        <w:ind w:left="3600" w:hanging="360"/>
+      </w:pPr>
+      <w:rPr>
+        <w:rFonts w:ascii="Courier New" w:hAnsi="Courier New" w:cs="Courier New" w:hint="default"/>
+      </w:rPr>
+    </w:lvl>
+    <w:lvl w:ilvl="5" w:tplc="04090005" w:tentative="1">
+      <w:start w:val="1"/>
+      <w:numFmt w:val="bullet"/>
+      <w:lvlText w:val=""/>
+      <w:lvlJc w:val="left"/>
+      <w:pPr>
+        <w:ind w:left="4320" w:hanging="360"/>
+      </w:pPr>
+      <w:rPr>
+        <w:rFonts w:ascii="Wingdings" w:hAnsi="Wingdings" w:hint="default"/>
+      </w:rPr>
+    </w:lvl>
+    <w:lvl w:ilvl="6" w:tplc="04090001" w:tentative="1">
+      <w:start w:val="1"/>
+      <w:numFmt w:val="bullet"/>
+      <w:lvlText w:val=""/>
+      <w:lvlJc w:val="left"/>
+      <w:pPr>
+        <w:ind w:left="5040" w:hanging="360"/>
+      </w:pPr>
+      <w:rPr>
+        <w:rFonts w:ascii="Symbol" w:hAnsi="Symbol" w:hint="default"/>
+      </w:rPr>
+    </w:lvl>
+    <w:lvl w:ilvl="7" w:tplc="04090003" w:tentative="1">
+      <w:start w:val="1"/>
+      <w:numFmt w:val="bullet"/>
+      <w:lvlText w:val="o"/>
+      <w:lvlJc w:val="left"/>
+      <w:pPr>
+        <w:ind w:left="5760" w:hanging="360"/>
+      </w:pPr>
+      <w:rPr>
+        <w:rFonts w:ascii="Courier New" w:hAnsi="Courier New" w:cs="Courier New" w:hint="default"/>
+      </w:rPr>
+    </w:lvl>
+    <w:lvl w:ilvl="8" w:tplc="04090005" w:tentative="1">
+      <w:start w:val="1"/>
+      <w:numFmt w:val="bullet"/>
+      <w:lvlText w:val=""/>
+      <w:lvlJc w:val="left"/>
+      <w:pPr>
+        <w:ind w:left="6480" w:hanging="360"/>
+      </w:pPr>
+      <w:rPr>
+        <w:rFonts w:ascii="Wingdings" w:hAnsi="Wingdings" w:hint="default"/>
+      </w:rPr>
+    </w:lvl>
+  </w:abstractNum>
+  <w:abstractNum w:abstractNumId="12" w15:restartNumberingAfterBreak="0">
     <w:nsid w:val="4F25028B"/>
     <w:multiLevelType w:val="hybridMultilevel"/>
     <w:tmpl w:val="8DFC66AE"/>
@@ -7124,7 +8069,120 @@
       </w:rPr>
     </w:lvl>
   </w:abstractNum>
-  <w:abstractNum w:abstractNumId="11" w15:restartNumberingAfterBreak="0">
+  <w:abstractNum w:abstractNumId="13" w15:restartNumberingAfterBreak="0">
+    <w:nsid w:val="516B3890"/>
+    <w:multiLevelType w:val="hybridMultilevel"/>
+    <w:tmpl w:val="4E023BB2"/>
+    <w:lvl w:ilvl="0" w:tplc="04090001">
+      <w:start w:val="1"/>
+      <w:numFmt w:val="bullet"/>
+      <w:lvlText w:val=""/>
+      <w:lvlJc w:val="left"/>
+      <w:pPr>
+        <w:ind w:left="720" w:hanging="360"/>
+      </w:pPr>
+      <w:rPr>
+        <w:rFonts w:ascii="Symbol" w:hAnsi="Symbol" w:hint="default"/>
+      </w:rPr>
+    </w:lvl>
+    <w:lvl w:ilvl="1" w:tplc="04090003" w:tentative="1">
+      <w:start w:val="1"/>
+      <w:numFmt w:val="bullet"/>
+      <w:lvlText w:val="o"/>
+      <w:lvlJc w:val="left"/>
+      <w:pPr>
+        <w:ind w:left="1440" w:hanging="360"/>
+      </w:pPr>
+      <w:rPr>
+        <w:rFonts w:ascii="Courier New" w:hAnsi="Courier New" w:cs="Courier New" w:hint="default"/>
+      </w:rPr>
+    </w:lvl>
+    <w:lvl w:ilvl="2" w:tplc="04090005" w:tentative="1">
+      <w:start w:val="1"/>
+      <w:numFmt w:val="bullet"/>
+      <w:lvlText w:val=""/>
+      <w:lvlJc w:val="left"/>
+      <w:pPr>
+        <w:ind w:left="2160" w:hanging="360"/>
+      </w:pPr>
+      <w:rPr>
+        <w:rFonts w:ascii="Wingdings" w:hAnsi="Wingdings" w:hint="default"/>
+      </w:rPr>
+    </w:lvl>
+    <w:lvl w:ilvl="3" w:tplc="04090001" w:tentative="1">
+      <w:start w:val="1"/>
+      <w:numFmt w:val="bullet"/>
+      <w:lvlText w:val=""/>
+      <w:lvlJc w:val="left"/>
+      <w:pPr>
+        <w:ind w:left="2880" w:hanging="360"/>
+      </w:pPr>
+      <w:rPr>
+        <w:rFonts w:ascii="Symbol" w:hAnsi="Symbol" w:hint="default"/>
+      </w:rPr>
+    </w:lvl>
+    <w:lvl w:ilvl="4" w:tplc="04090003" w:tentative="1">
+      <w:start w:val="1"/>
+      <w:numFmt w:val="bullet"/>
+      <w:lvlText w:val="o"/>
+      <w:lvlJc w:val="left"/>
+      <w:pPr>
+        <w:ind w:left="3600" w:hanging="360"/>
+      </w:pPr>
+      <w:rPr>
+        <w:rFonts w:ascii="Courier New" w:hAnsi="Courier New" w:cs="Courier New" w:hint="default"/>
+      </w:rPr>
+    </w:lvl>
+    <w:lvl w:ilvl="5" w:tplc="04090005" w:tentative="1">
+      <w:start w:val="1"/>
+      <w:numFmt w:val="bullet"/>
+      <w:lvlText w:val=""/>
+      <w:lvlJc w:val="left"/>
+      <w:pPr>
+        <w:ind w:left="4320" w:hanging="360"/>
+      </w:pPr>
+      <w:rPr>
+        <w:rFonts w:ascii="Wingdings" w:hAnsi="Wingdings" w:hint="default"/>
+      </w:rPr>
+    </w:lvl>
+    <w:lvl w:ilvl="6" w:tplc="04090001" w:tentative="1">
+      <w:start w:val="1"/>
+      <w:numFmt w:val="bullet"/>
+      <w:lvlText w:val=""/>
+      <w:lvlJc w:val="left"/>
+      <w:pPr>
+        <w:ind w:left="5040" w:hanging="360"/>
+      </w:pPr>
+      <w:rPr>
+        <w:rFonts w:ascii="Symbol" w:hAnsi="Symbol" w:hint="default"/>
+      </w:rPr>
+    </w:lvl>
+    <w:lvl w:ilvl="7" w:tplc="04090003" w:tentative="1">
+      <w:start w:val="1"/>
+      <w:numFmt w:val="bullet"/>
+      <w:lvlText w:val="o"/>
+      <w:lvlJc w:val="left"/>
+      <w:pPr>
+        <w:ind w:left="5760" w:hanging="360"/>
+      </w:pPr>
+      <w:rPr>
+        <w:rFonts w:ascii="Courier New" w:hAnsi="Courier New" w:cs="Courier New" w:hint="default"/>
+      </w:rPr>
+    </w:lvl>
+    <w:lvl w:ilvl="8" w:tplc="04090005" w:tentative="1">
+      <w:start w:val="1"/>
+      <w:numFmt w:val="bullet"/>
+      <w:lvlText w:val=""/>
+      <w:lvlJc w:val="left"/>
+      <w:pPr>
+        <w:ind w:left="6480" w:hanging="360"/>
+      </w:pPr>
+      <w:rPr>
+        <w:rFonts w:ascii="Wingdings" w:hAnsi="Wingdings" w:hint="default"/>
+      </w:rPr>
+    </w:lvl>
+  </w:abstractNum>
+  <w:abstractNum w:abstractNumId="14" w15:restartNumberingAfterBreak="0">
     <w:nsid w:val="52D031BF"/>
     <w:multiLevelType w:val="hybridMultilevel"/>
     <w:tmpl w:val="BD70F24C"/>
@@ -7237,7 +8295,7 @@
       </w:rPr>
     </w:lvl>
   </w:abstractNum>
-  <w:abstractNum w:abstractNumId="12" w15:restartNumberingAfterBreak="0">
+  <w:abstractNum w:abstractNumId="15" w15:restartNumberingAfterBreak="0">
     <w:nsid w:val="53007637"/>
     <w:multiLevelType w:val="hybridMultilevel"/>
     <w:tmpl w:val="E2E89DEC"/>
@@ -7350,7 +8408,7 @@
       </w:rPr>
     </w:lvl>
   </w:abstractNum>
-  <w:abstractNum w:abstractNumId="13" w15:restartNumberingAfterBreak="0">
+  <w:abstractNum w:abstractNumId="16" w15:restartNumberingAfterBreak="0">
     <w:nsid w:val="530C40B5"/>
     <w:multiLevelType w:val="hybridMultilevel"/>
     <w:tmpl w:val="CE728622"/>
@@ -7463,7 +8521,7 @@
       </w:rPr>
     </w:lvl>
   </w:abstractNum>
-  <w:abstractNum w:abstractNumId="14" w15:restartNumberingAfterBreak="0">
+  <w:abstractNum w:abstractNumId="17" w15:restartNumberingAfterBreak="0">
     <w:nsid w:val="572B4386"/>
     <w:multiLevelType w:val="hybridMultilevel"/>
     <w:tmpl w:val="6CEC1C12"/>
@@ -7576,7 +8634,7 @@
       </w:rPr>
     </w:lvl>
   </w:abstractNum>
-  <w:abstractNum w:abstractNumId="15" w15:restartNumberingAfterBreak="0">
+  <w:abstractNum w:abstractNumId="18" w15:restartNumberingAfterBreak="0">
     <w:nsid w:val="573D02BD"/>
     <w:multiLevelType w:val="hybridMultilevel"/>
     <w:tmpl w:val="9B744362"/>
@@ -7689,7 +8747,120 @@
       </w:rPr>
     </w:lvl>
   </w:abstractNum>
-  <w:abstractNum w:abstractNumId="16" w15:restartNumberingAfterBreak="0">
+  <w:abstractNum w:abstractNumId="19" w15:restartNumberingAfterBreak="0">
+    <w:nsid w:val="58EE777D"/>
+    <w:multiLevelType w:val="hybridMultilevel"/>
+    <w:tmpl w:val="AE4AD018"/>
+    <w:lvl w:ilvl="0" w:tplc="04090001">
+      <w:start w:val="1"/>
+      <w:numFmt w:val="bullet"/>
+      <w:lvlText w:val=""/>
+      <w:lvlJc w:val="left"/>
+      <w:pPr>
+        <w:ind w:left="720" w:hanging="360"/>
+      </w:pPr>
+      <w:rPr>
+        <w:rFonts w:ascii="Symbol" w:hAnsi="Symbol" w:hint="default"/>
+      </w:rPr>
+    </w:lvl>
+    <w:lvl w:ilvl="1" w:tplc="04090003" w:tentative="1">
+      <w:start w:val="1"/>
+      <w:numFmt w:val="bullet"/>
+      <w:lvlText w:val="o"/>
+      <w:lvlJc w:val="left"/>
+      <w:pPr>
+        <w:ind w:left="1440" w:hanging="360"/>
+      </w:pPr>
+      <w:rPr>
+        <w:rFonts w:ascii="Courier New" w:hAnsi="Courier New" w:cs="Courier New" w:hint="default"/>
+      </w:rPr>
+    </w:lvl>
+    <w:lvl w:ilvl="2" w:tplc="04090005" w:tentative="1">
+      <w:start w:val="1"/>
+      <w:numFmt w:val="bullet"/>
+      <w:lvlText w:val=""/>
+      <w:lvlJc w:val="left"/>
+      <w:pPr>
+        <w:ind w:left="2160" w:hanging="360"/>
+      </w:pPr>
+      <w:rPr>
+        <w:rFonts w:ascii="Wingdings" w:hAnsi="Wingdings" w:hint="default"/>
+      </w:rPr>
+    </w:lvl>
+    <w:lvl w:ilvl="3" w:tplc="04090001" w:tentative="1">
+      <w:start w:val="1"/>
+      <w:numFmt w:val="bullet"/>
+      <w:lvlText w:val=""/>
+      <w:lvlJc w:val="left"/>
+      <w:pPr>
+        <w:ind w:left="2880" w:hanging="360"/>
+      </w:pPr>
+      <w:rPr>
+        <w:rFonts w:ascii="Symbol" w:hAnsi="Symbol" w:hint="default"/>
+      </w:rPr>
+    </w:lvl>
+    <w:lvl w:ilvl="4" w:tplc="04090003" w:tentative="1">
+      <w:start w:val="1"/>
+      <w:numFmt w:val="bullet"/>
+      <w:lvlText w:val="o"/>
+      <w:lvlJc w:val="left"/>
+      <w:pPr>
+        <w:ind w:left="3600" w:hanging="360"/>
+      </w:pPr>
+      <w:rPr>
+        <w:rFonts w:ascii="Courier New" w:hAnsi="Courier New" w:cs="Courier New" w:hint="default"/>
+      </w:rPr>
+    </w:lvl>
+    <w:lvl w:ilvl="5" w:tplc="04090005" w:tentative="1">
+      <w:start w:val="1"/>
+      <w:numFmt w:val="bullet"/>
+      <w:lvlText w:val=""/>
+      <w:lvlJc w:val="left"/>
+      <w:pPr>
+        <w:ind w:left="4320" w:hanging="360"/>
+      </w:pPr>
+      <w:rPr>
+        <w:rFonts w:ascii="Wingdings" w:hAnsi="Wingdings" w:hint="default"/>
+      </w:rPr>
+    </w:lvl>
+    <w:lvl w:ilvl="6" w:tplc="04090001" w:tentative="1">
+      <w:start w:val="1"/>
+      <w:numFmt w:val="bullet"/>
+      <w:lvlText w:val=""/>
+      <w:lvlJc w:val="left"/>
+      <w:pPr>
+        <w:ind w:left="5040" w:hanging="360"/>
+      </w:pPr>
+      <w:rPr>
+        <w:rFonts w:ascii="Symbol" w:hAnsi="Symbol" w:hint="default"/>
+      </w:rPr>
+    </w:lvl>
+    <w:lvl w:ilvl="7" w:tplc="04090003" w:tentative="1">
+      <w:start w:val="1"/>
+      <w:numFmt w:val="bullet"/>
+      <w:lvlText w:val="o"/>
+      <w:lvlJc w:val="left"/>
+      <w:pPr>
+        <w:ind w:left="5760" w:hanging="360"/>
+      </w:pPr>
+      <w:rPr>
+        <w:rFonts w:ascii="Courier New" w:hAnsi="Courier New" w:cs="Courier New" w:hint="default"/>
+      </w:rPr>
+    </w:lvl>
+    <w:lvl w:ilvl="8" w:tplc="04090005" w:tentative="1">
+      <w:start w:val="1"/>
+      <w:numFmt w:val="bullet"/>
+      <w:lvlText w:val=""/>
+      <w:lvlJc w:val="left"/>
+      <w:pPr>
+        <w:ind w:left="6480" w:hanging="360"/>
+      </w:pPr>
+      <w:rPr>
+        <w:rFonts w:ascii="Wingdings" w:hAnsi="Wingdings" w:hint="default"/>
+      </w:rPr>
+    </w:lvl>
+  </w:abstractNum>
+  <w:abstractNum w:abstractNumId="20" w15:restartNumberingAfterBreak="0">
     <w:nsid w:val="5CE171A0"/>
     <w:multiLevelType w:val="hybridMultilevel"/>
     <w:tmpl w:val="98488E4E"/>
@@ -7802,7 +8973,7 @@
       </w:rPr>
     </w:lvl>
   </w:abstractNum>
-  <w:abstractNum w:abstractNumId="17" w15:restartNumberingAfterBreak="0">
+  <w:abstractNum w:abstractNumId="21" w15:restartNumberingAfterBreak="0">
     <w:nsid w:val="65B50A71"/>
     <w:multiLevelType w:val="hybridMultilevel"/>
     <w:tmpl w:val="89002DA4"/>
@@ -7915,7 +9086,7 @@
       </w:rPr>
     </w:lvl>
   </w:abstractNum>
-  <w:abstractNum w:abstractNumId="18" w15:restartNumberingAfterBreak="0">
+  <w:abstractNum w:abstractNumId="22" w15:restartNumberingAfterBreak="0">
     <w:nsid w:val="6E3E1499"/>
     <w:multiLevelType w:val="hybridMultilevel"/>
     <w:tmpl w:val="256031E0"/>
@@ -8028,7 +9199,7 @@
       </w:rPr>
     </w:lvl>
   </w:abstractNum>
-  <w:abstractNum w:abstractNumId="19" w15:restartNumberingAfterBreak="0">
+  <w:abstractNum w:abstractNumId="23" w15:restartNumberingAfterBreak="0">
     <w:nsid w:val="6E6E4A52"/>
     <w:multiLevelType w:val="hybridMultilevel"/>
     <w:tmpl w:val="54B66362"/>
@@ -8057,6 +9228,232 @@
       </w:rPr>
     </w:lvl>
     <w:lvl w:ilvl="2" w:tplc="04090005">
+      <w:start w:val="1"/>
+      <w:numFmt w:val="bullet"/>
+      <w:lvlText w:val=""/>
+      <w:lvlJc w:val="left"/>
+      <w:pPr>
+        <w:ind w:left="2160" w:hanging="360"/>
+      </w:pPr>
+      <w:rPr>
+        <w:rFonts w:ascii="Wingdings" w:hAnsi="Wingdings" w:hint="default"/>
+      </w:rPr>
+    </w:lvl>
+    <w:lvl w:ilvl="3" w:tplc="04090001" w:tentative="1">
+      <w:start w:val="1"/>
+      <w:numFmt w:val="bullet"/>
+      <w:lvlText w:val=""/>
+      <w:lvlJc w:val="left"/>
+      <w:pPr>
+        <w:ind w:left="2880" w:hanging="360"/>
+      </w:pPr>
+      <w:rPr>
+        <w:rFonts w:ascii="Symbol" w:hAnsi="Symbol" w:hint="default"/>
+      </w:rPr>
+    </w:lvl>
+    <w:lvl w:ilvl="4" w:tplc="04090003" w:tentative="1">
+      <w:start w:val="1"/>
+      <w:numFmt w:val="bullet"/>
+      <w:lvlText w:val="o"/>
+      <w:lvlJc w:val="left"/>
+      <w:pPr>
+        <w:ind w:left="3600" w:hanging="360"/>
+      </w:pPr>
+      <w:rPr>
+        <w:rFonts w:ascii="Courier New" w:hAnsi="Courier New" w:cs="Courier New" w:hint="default"/>
+      </w:rPr>
+    </w:lvl>
+    <w:lvl w:ilvl="5" w:tplc="04090005" w:tentative="1">
+      <w:start w:val="1"/>
+      <w:numFmt w:val="bullet"/>
+      <w:lvlText w:val=""/>
+      <w:lvlJc w:val="left"/>
+      <w:pPr>
+        <w:ind w:left="4320" w:hanging="360"/>
+      </w:pPr>
+      <w:rPr>
+        <w:rFonts w:ascii="Wingdings" w:hAnsi="Wingdings" w:hint="default"/>
+      </w:rPr>
+    </w:lvl>
+    <w:lvl w:ilvl="6" w:tplc="04090001" w:tentative="1">
+      <w:start w:val="1"/>
+      <w:numFmt w:val="bullet"/>
+      <w:lvlText w:val=""/>
+      <w:lvlJc w:val="left"/>
+      <w:pPr>
+        <w:ind w:left="5040" w:hanging="360"/>
+      </w:pPr>
+      <w:rPr>
+        <w:rFonts w:ascii="Symbol" w:hAnsi="Symbol" w:hint="default"/>
+      </w:rPr>
+    </w:lvl>
+    <w:lvl w:ilvl="7" w:tplc="04090003" w:tentative="1">
+      <w:start w:val="1"/>
+      <w:numFmt w:val="bullet"/>
+      <w:lvlText w:val="o"/>
+      <w:lvlJc w:val="left"/>
+      <w:pPr>
+        <w:ind w:left="5760" w:hanging="360"/>
+      </w:pPr>
+      <w:rPr>
+        <w:rFonts w:ascii="Courier New" w:hAnsi="Courier New" w:cs="Courier New" w:hint="default"/>
+      </w:rPr>
+    </w:lvl>
+    <w:lvl w:ilvl="8" w:tplc="04090005" w:tentative="1">
+      <w:start w:val="1"/>
+      <w:numFmt w:val="bullet"/>
+      <w:lvlText w:val=""/>
+      <w:lvlJc w:val="left"/>
+      <w:pPr>
+        <w:ind w:left="6480" w:hanging="360"/>
+      </w:pPr>
+      <w:rPr>
+        <w:rFonts w:ascii="Wingdings" w:hAnsi="Wingdings" w:hint="default"/>
+      </w:rPr>
+    </w:lvl>
+  </w:abstractNum>
+  <w:abstractNum w:abstractNumId="24" w15:restartNumberingAfterBreak="0">
+    <w:nsid w:val="753B2DD7"/>
+    <w:multiLevelType w:val="hybridMultilevel"/>
+    <w:tmpl w:val="A55A1F5E"/>
+    <w:lvl w:ilvl="0" w:tplc="04090001">
+      <w:start w:val="1"/>
+      <w:numFmt w:val="bullet"/>
+      <w:lvlText w:val=""/>
+      <w:lvlJc w:val="left"/>
+      <w:pPr>
+        <w:ind w:left="720" w:hanging="360"/>
+      </w:pPr>
+      <w:rPr>
+        <w:rFonts w:ascii="Symbol" w:hAnsi="Symbol" w:hint="default"/>
+      </w:rPr>
+    </w:lvl>
+    <w:lvl w:ilvl="1" w:tplc="04090003">
+      <w:start w:val="1"/>
+      <w:numFmt w:val="bullet"/>
+      <w:lvlText w:val="o"/>
+      <w:lvlJc w:val="left"/>
+      <w:pPr>
+        <w:ind w:left="1440" w:hanging="360"/>
+      </w:pPr>
+      <w:rPr>
+        <w:rFonts w:ascii="Courier New" w:hAnsi="Courier New" w:cs="Courier New" w:hint="default"/>
+      </w:rPr>
+    </w:lvl>
+    <w:lvl w:ilvl="2" w:tplc="04090005">
+      <w:start w:val="1"/>
+      <w:numFmt w:val="bullet"/>
+      <w:lvlText w:val=""/>
+      <w:lvlJc w:val="left"/>
+      <w:pPr>
+        <w:ind w:left="2160" w:hanging="360"/>
+      </w:pPr>
+      <w:rPr>
+        <w:rFonts w:ascii="Wingdings" w:hAnsi="Wingdings" w:hint="default"/>
+      </w:rPr>
+    </w:lvl>
+    <w:lvl w:ilvl="3" w:tplc="04090001" w:tentative="1">
+      <w:start w:val="1"/>
+      <w:numFmt w:val="bullet"/>
+      <w:lvlText w:val=""/>
+      <w:lvlJc w:val="left"/>
+      <w:pPr>
+        <w:ind w:left="2880" w:hanging="360"/>
+      </w:pPr>
+      <w:rPr>
+        <w:rFonts w:ascii="Symbol" w:hAnsi="Symbol" w:hint="default"/>
+      </w:rPr>
+    </w:lvl>
+    <w:lvl w:ilvl="4" w:tplc="04090003" w:tentative="1">
+      <w:start w:val="1"/>
+      <w:numFmt w:val="bullet"/>
+      <w:lvlText w:val="o"/>
+      <w:lvlJc w:val="left"/>
+      <w:pPr>
+        <w:ind w:left="3600" w:hanging="360"/>
+      </w:pPr>
+      <w:rPr>
+        <w:rFonts w:ascii="Courier New" w:hAnsi="Courier New" w:cs="Courier New" w:hint="default"/>
+      </w:rPr>
+    </w:lvl>
+    <w:lvl w:ilvl="5" w:tplc="04090005" w:tentative="1">
+      <w:start w:val="1"/>
+      <w:numFmt w:val="bullet"/>
+      <w:lvlText w:val=""/>
+      <w:lvlJc w:val="left"/>
+      <w:pPr>
+        <w:ind w:left="4320" w:hanging="360"/>
+      </w:pPr>
+      <w:rPr>
+        <w:rFonts w:ascii="Wingdings" w:hAnsi="Wingdings" w:hint="default"/>
+      </w:rPr>
+    </w:lvl>
+    <w:lvl w:ilvl="6" w:tplc="04090001" w:tentative="1">
+      <w:start w:val="1"/>
+      <w:numFmt w:val="bullet"/>
+      <w:lvlText w:val=""/>
+      <w:lvlJc w:val="left"/>
+      <w:pPr>
+        <w:ind w:left="5040" w:hanging="360"/>
+      </w:pPr>
+      <w:rPr>
+        <w:rFonts w:ascii="Symbol" w:hAnsi="Symbol" w:hint="default"/>
+      </w:rPr>
+    </w:lvl>
+    <w:lvl w:ilvl="7" w:tplc="04090003" w:tentative="1">
+      <w:start w:val="1"/>
+      <w:numFmt w:val="bullet"/>
+      <w:lvlText w:val="o"/>
+      <w:lvlJc w:val="left"/>
+      <w:pPr>
+        <w:ind w:left="5760" w:hanging="360"/>
+      </w:pPr>
+      <w:rPr>
+        <w:rFonts w:ascii="Courier New" w:hAnsi="Courier New" w:cs="Courier New" w:hint="default"/>
+      </w:rPr>
+    </w:lvl>
+    <w:lvl w:ilvl="8" w:tplc="04090005" w:tentative="1">
+      <w:start w:val="1"/>
+      <w:numFmt w:val="bullet"/>
+      <w:lvlText w:val=""/>
+      <w:lvlJc w:val="left"/>
+      <w:pPr>
+        <w:ind w:left="6480" w:hanging="360"/>
+      </w:pPr>
+      <w:rPr>
+        <w:rFonts w:ascii="Wingdings" w:hAnsi="Wingdings" w:hint="default"/>
+      </w:rPr>
+    </w:lvl>
+  </w:abstractNum>
+  <w:abstractNum w:abstractNumId="25" w15:restartNumberingAfterBreak="0">
+    <w:nsid w:val="78B64317"/>
+    <w:multiLevelType w:val="hybridMultilevel"/>
+    <w:tmpl w:val="8B42C8CA"/>
+    <w:lvl w:ilvl="0" w:tplc="04090001">
+      <w:start w:val="1"/>
+      <w:numFmt w:val="bullet"/>
+      <w:lvlText w:val=""/>
+      <w:lvlJc w:val="left"/>
+      <w:pPr>
+        <w:ind w:left="720" w:hanging="360"/>
+      </w:pPr>
+      <w:rPr>
+        <w:rFonts w:ascii="Symbol" w:hAnsi="Symbol" w:hint="default"/>
+      </w:rPr>
+    </w:lvl>
+    <w:lvl w:ilvl="1" w:tplc="04090003" w:tentative="1">
+      <w:start w:val="1"/>
+      <w:numFmt w:val="bullet"/>
+      <w:lvlText w:val="o"/>
+      <w:lvlJc w:val="left"/>
+      <w:pPr>
+        <w:ind w:left="1440" w:hanging="360"/>
+      </w:pPr>
+      <w:rPr>
+        <w:rFonts w:ascii="Courier New" w:hAnsi="Courier New" w:cs="Courier New" w:hint="default"/>
+      </w:rPr>
+    </w:lvl>
+    <w:lvl w:ilvl="2" w:tplc="04090005" w:tentative="1">
       <w:start w:val="1"/>
       <w:numFmt w:val="bullet"/>
       <w:lvlText w:val=""/>
@@ -8148,10 +9545,10 @@
     <w:abstractNumId w:val="4"/>
   </w:num>
   <w:num w:numId="3">
-    <w:abstractNumId w:val="14"/>
+    <w:abstractNumId w:val="17"/>
   </w:num>
   <w:num w:numId="4">
-    <w:abstractNumId w:val="16"/>
+    <w:abstractNumId w:val="20"/>
   </w:num>
   <w:num w:numId="5">
     <w:abstractNumId w:val="5"/>
@@ -8160,46 +9557,64 @@
     <w:abstractNumId w:val="3"/>
   </w:num>
   <w:num w:numId="7">
-    <w:abstractNumId w:val="17"/>
+    <w:abstractNumId w:val="21"/>
   </w:num>
   <w:num w:numId="8">
-    <w:abstractNumId w:val="13"/>
+    <w:abstractNumId w:val="16"/>
   </w:num>
   <w:num w:numId="9">
+    <w:abstractNumId w:val="9"/>
+  </w:num>
+  <w:num w:numId="10">
+    <w:abstractNumId w:val="15"/>
+  </w:num>
+  <w:num w:numId="11">
+    <w:abstractNumId w:val="22"/>
+  </w:num>
+  <w:num w:numId="12">
     <w:abstractNumId w:val="8"/>
   </w:num>
-  <w:num w:numId="10">
-    <w:abstractNumId w:val="12"/>
-  </w:num>
-  <w:num w:numId="11">
+  <w:num w:numId="13">
     <w:abstractNumId w:val="18"/>
   </w:num>
-  <w:num w:numId="12">
-    <w:abstractNumId w:val="7"/>
-  </w:num>
-  <w:num w:numId="13">
-    <w:abstractNumId w:val="15"/>
-  </w:num>
   <w:num w:numId="14">
-    <w:abstractNumId w:val="11"/>
+    <w:abstractNumId w:val="14"/>
   </w:num>
   <w:num w:numId="15">
     <w:abstractNumId w:val="1"/>
   </w:num>
   <w:num w:numId="16">
-    <w:abstractNumId w:val="19"/>
+    <w:abstractNumId w:val="23"/>
   </w:num>
   <w:num w:numId="17">
-    <w:abstractNumId w:val="10"/>
+    <w:abstractNumId w:val="12"/>
   </w:num>
   <w:num w:numId="18">
     <w:abstractNumId w:val="2"/>
   </w:num>
   <w:num w:numId="19">
-    <w:abstractNumId w:val="6"/>
+    <w:abstractNumId w:val="7"/>
   </w:num>
   <w:num w:numId="20">
-    <w:abstractNumId w:val="9"/>
+    <w:abstractNumId w:val="10"/>
+  </w:num>
+  <w:num w:numId="21">
+    <w:abstractNumId w:val="25"/>
+  </w:num>
+  <w:num w:numId="22">
+    <w:abstractNumId w:val="19"/>
+  </w:num>
+  <w:num w:numId="23">
+    <w:abstractNumId w:val="13"/>
+  </w:num>
+  <w:num w:numId="24">
+    <w:abstractNumId w:val="24"/>
+  </w:num>
+  <w:num w:numId="25">
+    <w:abstractNumId w:val="11"/>
+  </w:num>
+  <w:num w:numId="26">
+    <w:abstractNumId w:val="6"/>
   </w:num>
 </w:numbering>
 </file>

</xml_diff>